<commit_message>
Completado el punto Número 9 del practico
Se agregó el contenido que resuelve el ejercicio 10 al archivo de word. También se creó el archivo ejercicio10.pde con el código del ejercicio.
</commit_message>
<xml_diff>
--- a/Trabajo Practico N°1.docx
+++ b/Trabajo Practico N°1.docx
@@ -206,7 +206,7 @@
                 <v:shape id="_x0000_i1025" type="#_x0000_t75" style="width:78.15pt;height:44.85pt" o:ole="">
                   <v:imagedata r:id="rId7" o:title=""/>
                 </v:shape>
-                <o:OLEObject Type="Embed" ProgID="PBrush" ShapeID="_x0000_i1025" DrawAspect="Content" ObjectID="_1774540277" r:id="rId8"/>
+                <o:OLEObject Type="Embed" ProgID="PBrush" ShapeID="_x0000_i1025" DrawAspect="Content" ObjectID="_1774544488" r:id="rId8"/>
               </w:object>
             </w:r>
           </w:p>
@@ -2683,8 +2683,235 @@
         </w:drawing>
       </w:r>
     </w:p>
-    <w:p/>
-    <w:p/>
+    <w:p>
+      <w:r>
+        <w:rPr>
+          <w:b/>
+          <w:bCs/>
+          <w:color w:val="00B050"/>
+        </w:rPr>
+        <w:t>Ejercicio 9:</w:t>
+      </w:r>
+      <w:r>
+        <w:rPr>
+          <w:color w:val="00B050"/>
+        </w:rPr>
+        <w:t xml:space="preserve"> </w:t>
+      </w:r>
+      <w:r>
+        <w:t>Para x=6, y=8, evaluar el resultado de</w:t>
+      </w:r>
+    </w:p>
+    <w:p>
+      <w:proofErr w:type="gramStart"/>
+      <w:r>
+        <w:t>!(</w:t>
+      </w:r>
+      <w:proofErr w:type="gramEnd"/>
+      <w:r>
+        <w:t>x&lt;5)CC !(y&gt;=7)</w:t>
+      </w:r>
+    </w:p>
+    <w:p>
+      <w:r>
+        <w:rPr>
+          <w:b/>
+          <w:bCs/>
+          <w:color w:val="00B050"/>
+        </w:rPr>
+        <w:t>Ejercicio 10</w:t>
+      </w:r>
+      <w:r>
+        <w:t>: Para i=22, j=3, evaluar el resultado de</w:t>
+      </w:r>
+    </w:p>
+    <w:p>
+      <w:pPr>
+        <w:jc w:val="center"/>
+      </w:pPr>
+      <w:proofErr w:type="gramStart"/>
+      <w:r>
+        <w:t>!(</w:t>
+      </w:r>
+      <w:proofErr w:type="gramEnd"/>
+      <w:r>
+        <w:t>(i&gt;4) || !(j&lt;=6))</w:t>
+      </w:r>
+    </w:p>
+    <w:p>
+      <w:pPr>
+        <w:jc w:val="center"/>
+      </w:pPr>
+      <w:proofErr w:type="gramStart"/>
+      <w:r>
+        <w:t>!(</w:t>
+      </w:r>
+      <w:proofErr w:type="gramEnd"/>
+      <w:r>
+        <w:t>(</w:t>
+      </w:r>
+      <w:r>
+        <w:t>22</w:t>
+      </w:r>
+      <w:r>
+        <w:t>&gt;4) || !(</w:t>
+      </w:r>
+      <w:r>
+        <w:t>3</w:t>
+      </w:r>
+      <w:r>
+        <w:t>&lt;=6))</w:t>
+      </w:r>
+    </w:p>
+    <w:p>
+      <w:pPr>
+        <w:jc w:val="center"/>
+      </w:pPr>
+      <w:proofErr w:type="gramStart"/>
+      <w:r>
+        <w:t>!( verdadero</w:t>
+      </w:r>
+      <w:proofErr w:type="gramEnd"/>
+      <w:r>
+        <w:t xml:space="preserve"> || ! verdadero  )</w:t>
+      </w:r>
+    </w:p>
+    <w:p>
+      <w:pPr>
+        <w:jc w:val="center"/>
+      </w:pPr>
+      <w:proofErr w:type="gramStart"/>
+      <w:r>
+        <w:t>!( verdadero</w:t>
+      </w:r>
+      <w:proofErr w:type="gramEnd"/>
+      <w:r>
+        <w:t xml:space="preserve"> || </w:t>
+      </w:r>
+      <w:r>
+        <w:t>falso</w:t>
+      </w:r>
+      <w:r>
+        <w:t xml:space="preserve">  )</w:t>
+      </w:r>
+    </w:p>
+    <w:p>
+      <w:pPr>
+        <w:jc w:val="center"/>
+      </w:pPr>
+      <w:r>
+        <w:t>! verdadero</w:t>
+      </w:r>
+    </w:p>
+    <w:p>
+      <w:pPr>
+        <w:jc w:val="center"/>
+      </w:pPr>
+      <w:r>
+        <w:t>Falso</w:t>
+      </w:r>
+    </w:p>
+    <w:p>
+      <w:pPr>
+        <w:jc w:val="center"/>
+      </w:pPr>
+      <w:r>
+        <w:t>Captura del Código de Processing</w:t>
+      </w:r>
+    </w:p>
+    <w:p>
+      <w:pPr>
+        <w:jc w:val="center"/>
+      </w:pPr>
+      <w:r>
+        <w:rPr>
+          <w:noProof/>
+        </w:rPr>
+        <w:drawing>
+          <wp:inline distT="0" distB="0" distL="0" distR="0" wp14:anchorId="6D3912D1" wp14:editId="58853B6A">
+            <wp:extent cx="3009900" cy="504825"/>
+            <wp:effectExtent l="0" t="0" r="0" b="9525"/>
+            <wp:docPr id="1681115666" name="Imagen 1"/>
+            <wp:cNvGraphicFramePr>
+              <a:graphicFrameLocks xmlns:a="http://schemas.openxmlformats.org/drawingml/2006/main" noChangeAspect="1"/>
+            </wp:cNvGraphicFramePr>
+            <a:graphic xmlns:a="http://schemas.openxmlformats.org/drawingml/2006/main">
+              <a:graphicData uri="http://schemas.openxmlformats.org/drawingml/2006/picture">
+                <pic:pic xmlns:pic="http://schemas.openxmlformats.org/drawingml/2006/picture">
+                  <pic:nvPicPr>
+                    <pic:cNvPr id="0" name="Picture 4"/>
+                    <pic:cNvPicPr>
+                      <a:picLocks noChangeAspect="1" noChangeArrowheads="1"/>
+                    </pic:cNvPicPr>
+                  </pic:nvPicPr>
+                  <pic:blipFill>
+                    <a:blip r:embed="rId19">
+                      <a:extLst>
+                        <a:ext uri="{28A0092B-C50C-407E-A947-70E740481C1C}">
+                          <a14:useLocalDpi xmlns:a14="http://schemas.microsoft.com/office/drawing/2010/main" val="0"/>
+                        </a:ext>
+                      </a:extLst>
+                    </a:blip>
+                    <a:srcRect/>
+                    <a:stretch>
+                      <a:fillRect/>
+                    </a:stretch>
+                  </pic:blipFill>
+                  <pic:spPr bwMode="auto">
+                    <a:xfrm>
+                      <a:off x="0" y="0"/>
+                      <a:ext cx="3009900" cy="504825"/>
+                    </a:xfrm>
+                    <a:prstGeom prst="rect">
+                      <a:avLst/>
+                    </a:prstGeom>
+                    <a:noFill/>
+                    <a:ln>
+                      <a:noFill/>
+                    </a:ln>
+                  </pic:spPr>
+                </pic:pic>
+              </a:graphicData>
+            </a:graphic>
+          </wp:inline>
+        </w:drawing>
+      </w:r>
+    </w:p>
+    <w:p>
+      <w:pPr>
+        <w:jc w:val="center"/>
+      </w:pPr>
+    </w:p>
+    <w:p>
+      <w:pPr>
+        <w:jc w:val="center"/>
+      </w:pPr>
+    </w:p>
+    <w:p>
+      <w:pPr>
+        <w:jc w:val="center"/>
+      </w:pPr>
+    </w:p>
+    <w:p>
+      <w:pPr>
+        <w:jc w:val="center"/>
+      </w:pPr>
+    </w:p>
+    <w:p>
+      <w:pPr>
+        <w:jc w:val="center"/>
+      </w:pPr>
+    </w:p>
+    <w:p>
+      <w:pPr>
+        <w:jc w:val="center"/>
+      </w:pPr>
+    </w:p>
+    <w:p>
+      <w:pPr>
+        <w:jc w:val="center"/>
+      </w:pPr>
+    </w:p>
     <w:sectPr>
       <w:pgSz w:w="11906" w:h="16838"/>
       <w:pgMar w:top="1417" w:right="1701" w:bottom="1417" w:left="1701" w:header="708" w:footer="708" w:gutter="0"/>
@@ -3058,7 +3285,7 @@
               <v:shape id="_x0000_i1026" type="#_x0000_t75" style="width:78.15pt;height:44.85pt" o:ole="">
                 <v:imagedata r:id="rId2" o:title=""/>
               </v:shape>
-              <o:OLEObject Type="Embed" ProgID="PBrush" ShapeID="_x0000_i1026" DrawAspect="Content" ObjectID="_1774540278" r:id="rId3"/>
+              <o:OLEObject Type="Embed" ProgID="PBrush" ShapeID="_x0000_i1026" DrawAspect="Content" ObjectID="_1774544489" r:id="rId3"/>
             </w:object>
           </w:r>
         </w:p>
@@ -3290,7 +3517,7 @@
               <v:shape id="_x0000_i1027" type="#_x0000_t75" style="width:78.15pt;height:44.85pt">
                 <v:imagedata r:id="rId2" o:title=""/>
               </v:shape>
-              <o:OLEObject Type="Embed" ProgID="PBrush" ShapeID="_x0000_i1027" DrawAspect="Content" ObjectID="_1774540279" r:id="rId3"/>
+              <o:OLEObject Type="Embed" ProgID="PBrush" ShapeID="_x0000_i1027" DrawAspect="Content" ObjectID="_1774544490" r:id="rId3"/>
             </w:object>
           </w:r>
         </w:p>

</xml_diff>

<commit_message>
Completado el punto Numero12 del practico
Se agregó el contenido que resuelve el ejercicio 12 al archivo de word. También se creó el archivo ejercicio12.pde con el código del ejercicio.
</commit_message>
<xml_diff>
--- a/Trabajo Practico N°1.docx
+++ b/Trabajo Practico N°1.docx
@@ -56,7 +56,7 @@
                           <pic:cNvPicPr/>
                         </pic:nvPicPr>
                         <pic:blipFill>
-                          <a:blip r:embed="rId6" cstate="print">
+                          <a:blip r:embed="rId7" cstate="print">
                             <a:extLst>
                               <a:ext uri="{28A0092B-C50C-407E-A947-70E740481C1C}">
                                 <a14:useLocalDpi xmlns:a14="http://schemas.microsoft.com/office/drawing/2010/main" val="0"/>
@@ -204,9 +204,9 @@
                   <o:lock v:ext="edit" aspectratio="t"/>
                 </v:shapetype>
                 <v:shape id="_x0000_i1025" type="#_x0000_t75" style="width:78.15pt;height:44.85pt" o:ole="">
-                  <v:imagedata r:id="rId7" o:title=""/>
+                  <v:imagedata r:id="rId8" o:title=""/>
                 </v:shape>
-                <o:OLEObject Type="Embed" ProgID="PBrush" ShapeID="_x0000_i1025" DrawAspect="Content" ObjectID="_1774544488" r:id="rId8"/>
+                <o:OLEObject Type="Embed" ProgID="PBrush" ShapeID="_x0000_i1025" DrawAspect="Content" ObjectID="_1774549021" r:id="rId9"/>
               </w:object>
             </w:r>
           </w:p>
@@ -219,9 +219,9 @@
           <w:lang w:val="en-US"/>
         </w:rPr>
         <w:sectPr>
-          <w:headerReference w:type="default" r:id="rId9"/>
-          <w:footerReference w:type="default" r:id="rId10"/>
-          <w:footerReference w:type="first" r:id="rId11"/>
+          <w:headerReference w:type="default" r:id="rId10"/>
+          <w:footerReference w:type="default" r:id="rId11"/>
+          <w:footerReference w:type="first" r:id="rId12"/>
           <w:pgSz w:w="11906" w:h="16838"/>
           <w:pgMar w:top="1417" w:right="1701" w:bottom="1417" w:left="1701" w:header="708" w:footer="708" w:gutter="0"/>
           <w:pgBorders w:display="firstPage">
@@ -1667,7 +1667,7 @@
           <w:lang w:val="en-US"/>
         </w:rPr>
         <w:sectPr>
-          <w:headerReference w:type="first" r:id="rId12"/>
+          <w:headerReference w:type="first" r:id="rId13"/>
           <w:pgSz w:w="11906" w:h="16838"/>
           <w:pgMar w:top="1417" w:right="1701" w:bottom="1417" w:left="1701" w:header="708" w:footer="708" w:gutter="0"/>
           <w:pgBorders w:display="notFirstPage">
@@ -1783,7 +1783,7 @@
                     </pic:cNvPicPr>
                   </pic:nvPicPr>
                   <pic:blipFill>
-                    <a:blip r:embed="rId13">
+                    <a:blip r:embed="rId14">
                       <a:extLst>
                         <a:ext uri="{28A0092B-C50C-407E-A947-70E740481C1C}">
                           <a14:useLocalDpi xmlns:a14="http://schemas.microsoft.com/office/drawing/2010/main" val="0"/>
@@ -1923,7 +1923,7 @@
                     </pic:cNvPicPr>
                   </pic:nvPicPr>
                   <pic:blipFill>
-                    <a:blip r:embed="rId14">
+                    <a:blip r:embed="rId15">
                       <a:extLst>
                         <a:ext uri="{28A0092B-C50C-407E-A947-70E740481C1C}">
                           <a14:useLocalDpi xmlns:a14="http://schemas.microsoft.com/office/drawing/2010/main" val="0"/>
@@ -2322,7 +2322,7 @@
                     </pic:cNvPicPr>
                   </pic:nvPicPr>
                   <pic:blipFill>
-                    <a:blip r:embed="rId15">
+                    <a:blip r:embed="rId16">
                       <a:extLst>
                         <a:ext uri="{28A0092B-C50C-407E-A947-70E740481C1C}">
                           <a14:useLocalDpi xmlns:a14="http://schemas.microsoft.com/office/drawing/2010/main" val="0"/>
@@ -2432,7 +2432,7 @@
                     </pic:cNvPicPr>
                   </pic:nvPicPr>
                   <pic:blipFill>
-                    <a:blip r:embed="rId16">
+                    <a:blip r:embed="rId17">
                       <a:extLst>
                         <a:ext uri="{28A0092B-C50C-407E-A947-70E740481C1C}">
                           <a14:useLocalDpi xmlns:a14="http://schemas.microsoft.com/office/drawing/2010/main" val="0"/>
@@ -2543,7 +2543,7 @@
                     </pic:cNvPicPr>
                   </pic:nvPicPr>
                   <pic:blipFill>
-                    <a:blip r:embed="rId17">
+                    <a:blip r:embed="rId18">
                       <a:extLst>
                         <a:ext uri="{28A0092B-C50C-407E-A947-70E740481C1C}">
                           <a14:useLocalDpi xmlns:a14="http://schemas.microsoft.com/office/drawing/2010/main" val="0"/>
@@ -2651,7 +2651,7 @@
                     </pic:cNvPicPr>
                   </pic:nvPicPr>
                   <pic:blipFill>
-                    <a:blip r:embed="rId18">
+                    <a:blip r:embed="rId19">
                       <a:extLst>
                         <a:ext uri="{28A0092B-C50C-407E-A947-70E740481C1C}">
                           <a14:useLocalDpi xmlns:a14="http://schemas.microsoft.com/office/drawing/2010/main" val="0"/>
@@ -2786,13 +2786,7 @@
       </w:r>
       <w:proofErr w:type="gramEnd"/>
       <w:r>
-        <w:t xml:space="preserve"> || </w:t>
-      </w:r>
-      <w:r>
-        <w:t>falso</w:t>
-      </w:r>
-      <w:r>
-        <w:t xml:space="preserve">  )</w:t>
+        <w:t xml:space="preserve"> || falso  )</w:t>
       </w:r>
     </w:p>
     <w:p>
@@ -2845,7 +2839,7 @@
                     </pic:cNvPicPr>
                   </pic:nvPicPr>
                   <pic:blipFill>
-                    <a:blip r:embed="rId19">
+                    <a:blip r:embed="rId20">
                       <a:extLst>
                         <a:ext uri="{28A0092B-C50C-407E-A947-70E740481C1C}">
                           <a14:useLocalDpi xmlns:a14="http://schemas.microsoft.com/office/drawing/2010/main" val="0"/>
@@ -2883,35 +2877,416 @@
       </w:pPr>
     </w:p>
     <w:p>
-      <w:pPr>
-        <w:jc w:val="center"/>
-      </w:pPr>
-    </w:p>
-    <w:p>
-      <w:pPr>
-        <w:jc w:val="center"/>
-      </w:pPr>
-    </w:p>
-    <w:p>
-      <w:pPr>
-        <w:jc w:val="center"/>
-      </w:pPr>
-    </w:p>
-    <w:p>
-      <w:pPr>
-        <w:jc w:val="center"/>
-      </w:pPr>
-    </w:p>
-    <w:p>
-      <w:pPr>
-        <w:jc w:val="center"/>
-      </w:pPr>
-    </w:p>
-    <w:p>
-      <w:pPr>
-        <w:jc w:val="center"/>
-      </w:pPr>
-    </w:p>
+      <w:r>
+        <w:rPr>
+          <w:b/>
+          <w:bCs/>
+          <w:color w:val="00B050"/>
+        </w:rPr>
+        <w:lastRenderedPageBreak/>
+        <w:t>Ejercicio 11</w:t>
+      </w:r>
+      <w:r>
+        <w:t>:</w:t>
+      </w:r>
+      <w:r>
+        <w:rPr>
+          <w:color w:val="00B050"/>
+        </w:rPr>
+        <w:t xml:space="preserve"> </w:t>
+      </w:r>
+      <w:r>
+        <w:t>Para a=34, b=</w:t>
+      </w:r>
+      <w:proofErr w:type="gramStart"/>
+      <w:r>
+        <w:t>12,c</w:t>
+      </w:r>
+      <w:proofErr w:type="gramEnd"/>
+      <w:r>
+        <w:t>=8, evaluar el resultado de</w:t>
+      </w:r>
+    </w:p>
+    <w:p>
+      <w:pPr>
+        <w:jc w:val="center"/>
+      </w:pPr>
+      <w:proofErr w:type="gramStart"/>
+      <w:r>
+        <w:t>!(</w:t>
+      </w:r>
+      <w:proofErr w:type="spellStart"/>
+      <w:proofErr w:type="gramEnd"/>
+      <w:r>
+        <w:t>a+b</w:t>
+      </w:r>
+      <w:proofErr w:type="spellEnd"/>
+      <w:r>
+        <w:t>==c) || (c!=0)CC(b-c&gt;=19)</w:t>
+      </w:r>
+    </w:p>
+    <w:p>
+      <w:pPr>
+        <w:jc w:val="center"/>
+        <w:rPr>
+          <w:b/>
+          <w:bCs/>
+          <w:color w:val="0070C0"/>
+        </w:rPr>
+      </w:pPr>
+      <w:r>
+        <w:rPr>
+          <w:b/>
+          <w:bCs/>
+          <w:color w:val="0070C0"/>
+        </w:rPr>
+        <w:t>Sección Análisis – Diseño y Codificación de algoritmos – Aplicación de estructuras de</w:t>
+      </w:r>
+      <w:r>
+        <w:rPr>
+          <w:b/>
+          <w:bCs/>
+          <w:color w:val="0070C0"/>
+        </w:rPr>
+        <w:t xml:space="preserve"> </w:t>
+      </w:r>
+      <w:r>
+        <w:rPr>
+          <w:b/>
+          <w:bCs/>
+          <w:color w:val="0070C0"/>
+        </w:rPr>
+        <w:t>control</w:t>
+      </w:r>
+    </w:p>
+    <w:p>
+      <w:pPr>
+        <w:rPr>
+          <w:color w:val="000000" w:themeColor="text1"/>
+        </w:rPr>
+      </w:pPr>
+      <w:r>
+        <w:rPr>
+          <w:color w:val="000000" w:themeColor="text1"/>
+        </w:rPr>
+        <w:t>Para cada ejercicio, en el archivo Word agregar las secciones de análisis y diseño, mientras</w:t>
+      </w:r>
+      <w:r>
+        <w:rPr>
+          <w:color w:val="000000" w:themeColor="text1"/>
+        </w:rPr>
+        <w:t xml:space="preserve"> </w:t>
+      </w:r>
+      <w:r>
+        <w:rPr>
+          <w:color w:val="000000" w:themeColor="text1"/>
+        </w:rPr>
+        <w:t>que, para la codificación, crear el archivo de Processing.</w:t>
+      </w:r>
+    </w:p>
+    <w:p>
+      <w:r>
+        <w:rPr>
+          <w:b/>
+          <w:bCs/>
+          <w:color w:val="00B050"/>
+        </w:rPr>
+        <w:t>Ejercicio 12</w:t>
+      </w:r>
+      <w:r>
+        <w:t>: Un problema sencillo. Deberá pedir por teclado al usuario un nombre y</w:t>
+      </w:r>
+      <w:r>
+        <w:t xml:space="preserve"> </w:t>
+      </w:r>
+      <w:r>
+        <w:t>posteriormente realizará la presentación en pantalla de un saludo con el nombre indicado.</w:t>
+      </w:r>
+    </w:p>
+    <w:p>
+      <w:pPr>
+        <w:rPr>
+          <w:u w:val="single"/>
+        </w:rPr>
+      </w:pPr>
+      <w:r>
+        <w:rPr>
+          <w:u w:val="single"/>
+        </w:rPr>
+        <w:t>Fase de Análisis</w:t>
+      </w:r>
+    </w:p>
+    <w:p>
+      <w:r>
+        <w:tab/>
+        <w:t>Especificación del problema: Mostrar un mensaje de saludo con el nombre indicado.</w:t>
+      </w:r>
+    </w:p>
+    <w:p>
+      <w:r>
+        <w:t xml:space="preserve">Análisis: </w:t>
+      </w:r>
+    </w:p>
+    <w:p>
+      <w:r>
+        <w:tab/>
+        <w:t>Datos de Entrada:</w:t>
+      </w:r>
+    </w:p>
+    <w:p>
+      <w:r>
+        <w:tab/>
+      </w:r>
+      <w:r>
+        <w:tab/>
+      </w:r>
+      <w:proofErr w:type="gramStart"/>
+      <w:r>
+        <w:t>nombre :</w:t>
+      </w:r>
+      <w:proofErr w:type="gramEnd"/>
+      <w:r>
+        <w:t xml:space="preserve"> cadena de texto  </w:t>
+      </w:r>
+    </w:p>
+    <w:p>
+      <w:r>
+        <w:tab/>
+        <w:t>Datos de Salida:</w:t>
+      </w:r>
+    </w:p>
+    <w:p>
+      <w:r>
+        <w:tab/>
+      </w:r>
+      <w:r>
+        <w:tab/>
+        <w:t xml:space="preserve">Un mensaje de saludo con el nombre del usuario. </w:t>
+      </w:r>
+    </w:p>
+    <w:p>
+      <w:r>
+        <w:tab/>
+        <w:t>Proceso:</w:t>
+      </w:r>
+    </w:p>
+    <w:p>
+      <w:pPr>
+        <w:ind w:left="708" w:firstLine="708"/>
+      </w:pPr>
+      <w:r>
+        <w:t>Juntar el nombre del usuario con un mensaje de saludo y después mostrarlo por pantalla.</w:t>
+      </w:r>
+    </w:p>
+    <w:p>
+      <w:pPr>
+        <w:rPr>
+          <w:u w:val="single"/>
+        </w:rPr>
+      </w:pPr>
+      <w:r>
+        <w:rPr>
+          <w:u w:val="single"/>
+        </w:rPr>
+        <w:t>Fase de Diseño</w:t>
+      </w:r>
+    </w:p>
+    <w:tbl>
+      <w:tblPr>
+        <w:tblStyle w:val="Tablaconcuadrcula"/>
+        <w:tblW w:w="0" w:type="auto"/>
+        <w:tblLook w:val="04A0" w:firstRow="1" w:lastRow="0" w:firstColumn="1" w:lastColumn="0" w:noHBand="0" w:noVBand="1"/>
+      </w:tblPr>
+      <w:tblGrid>
+        <w:gridCol w:w="8494"/>
+      </w:tblGrid>
+      <w:tr>
+        <w:tc>
+          <w:tcPr>
+            <w:tcW w:w="8494" w:type="dxa"/>
+          </w:tcPr>
+          <w:p>
+            <w:r>
+              <w:t>Entidad que resuelve el problema: Persona que escribe</w:t>
+            </w:r>
+          </w:p>
+        </w:tc>
+      </w:tr>
+      <w:tr>
+        <w:tc>
+          <w:tcPr>
+            <w:tcW w:w="8494" w:type="dxa"/>
+          </w:tcPr>
+          <w:p>
+            <w:r>
+              <w:t>Variables:</w:t>
+            </w:r>
+          </w:p>
+          <w:p>
+            <w:r>
+              <w:t xml:space="preserve">    </w:t>
+            </w:r>
+            <w:proofErr w:type="gramStart"/>
+            <w:r>
+              <w:t>nombre :</w:t>
+            </w:r>
+            <w:proofErr w:type="gramEnd"/>
+            <w:r>
+              <w:t xml:space="preserve"> cadena de texto.</w:t>
+            </w:r>
+          </w:p>
+        </w:tc>
+      </w:tr>
+      <w:tr>
+        <w:tc>
+          <w:tcPr>
+            <w:tcW w:w="8494" w:type="dxa"/>
+          </w:tcPr>
+          <w:p>
+            <w:r>
+              <w:t xml:space="preserve">Nombre del Algoritmo: </w:t>
+            </w:r>
+            <w:proofErr w:type="spellStart"/>
+            <w:r>
+              <w:t>saludarUsuario</w:t>
+            </w:r>
+            <w:proofErr w:type="spellEnd"/>
+          </w:p>
+          <w:p>
+            <w:r>
+              <w:t>Proceso del Algoritmo:</w:t>
+            </w:r>
+          </w:p>
+          <w:p>
+            <w:r>
+              <w:t>Inicio</w:t>
+            </w:r>
+          </w:p>
+          <w:p>
+            <w:r>
+              <w:t>1.    Leer nombre</w:t>
+            </w:r>
+          </w:p>
+          <w:p>
+            <w:r>
+              <w:t>2.    Escribir “</w:t>
+            </w:r>
+            <w:proofErr w:type="gramStart"/>
+            <w:r>
+              <w:t>Hola ”</w:t>
+            </w:r>
+            <w:proofErr w:type="gramEnd"/>
+            <w:r>
+              <w:t xml:space="preserve"> + nombre</w:t>
+            </w:r>
+          </w:p>
+          <w:p>
+            <w:r>
+              <w:t>Fin</w:t>
+            </w:r>
+          </w:p>
+        </w:tc>
+      </w:tr>
+    </w:tbl>
+    <w:p/>
+    <w:p>
+      <w:pPr>
+        <w:jc w:val="center"/>
+      </w:pPr>
+    </w:p>
+    <w:p>
+      <w:pPr>
+        <w:jc w:val="center"/>
+      </w:pPr>
+    </w:p>
+    <w:p>
+      <w:pPr>
+        <w:jc w:val="center"/>
+      </w:pPr>
+    </w:p>
+    <w:p>
+      <w:pPr>
+        <w:jc w:val="center"/>
+      </w:pPr>
+    </w:p>
+    <w:p>
+      <w:pPr>
+        <w:jc w:val="center"/>
+      </w:pPr>
+    </w:p>
+    <w:p>
+      <w:pPr>
+        <w:jc w:val="center"/>
+      </w:pPr>
+    </w:p>
+    <w:p>
+      <w:pPr>
+        <w:jc w:val="center"/>
+      </w:pPr>
+      <w:r>
+        <w:lastRenderedPageBreak/>
+        <w:t>Codificación</w:t>
+      </w:r>
+    </w:p>
+    <w:p>
+      <w:pPr>
+        <w:jc w:val="center"/>
+      </w:pPr>
+      <w:r>
+        <w:rPr>
+          <w:noProof/>
+        </w:rPr>
+        <w:drawing>
+          <wp:inline distT="0" distB="0" distL="0" distR="0" wp14:anchorId="162FAC8D" wp14:editId="26633504">
+            <wp:extent cx="2371725" cy="1600200"/>
+            <wp:effectExtent l="0" t="0" r="9525" b="0"/>
+            <wp:docPr id="1414648795" name="Imagen 1"/>
+            <wp:cNvGraphicFramePr>
+              <a:graphicFrameLocks xmlns:a="http://schemas.openxmlformats.org/drawingml/2006/main" noChangeAspect="1"/>
+            </wp:cNvGraphicFramePr>
+            <a:graphic xmlns:a="http://schemas.openxmlformats.org/drawingml/2006/main">
+              <a:graphicData uri="http://schemas.openxmlformats.org/drawingml/2006/picture">
+                <pic:pic xmlns:pic="http://schemas.openxmlformats.org/drawingml/2006/picture">
+                  <pic:nvPicPr>
+                    <pic:cNvPr id="0" name="Picture 4"/>
+                    <pic:cNvPicPr>
+                      <a:picLocks noChangeAspect="1" noChangeArrowheads="1"/>
+                    </pic:cNvPicPr>
+                  </pic:nvPicPr>
+                  <pic:blipFill>
+                    <a:blip r:embed="rId21">
+                      <a:extLst>
+                        <a:ext uri="{28A0092B-C50C-407E-A947-70E740481C1C}">
+                          <a14:useLocalDpi xmlns:a14="http://schemas.microsoft.com/office/drawing/2010/main" val="0"/>
+                        </a:ext>
+                      </a:extLst>
+                    </a:blip>
+                    <a:srcRect/>
+                    <a:stretch>
+                      <a:fillRect/>
+                    </a:stretch>
+                  </pic:blipFill>
+                  <pic:spPr bwMode="auto">
+                    <a:xfrm>
+                      <a:off x="0" y="0"/>
+                      <a:ext cx="2371725" cy="1600200"/>
+                    </a:xfrm>
+                    <a:prstGeom prst="rect">
+                      <a:avLst/>
+                    </a:prstGeom>
+                    <a:noFill/>
+                    <a:ln>
+                      <a:noFill/>
+                    </a:ln>
+                  </pic:spPr>
+                </pic:pic>
+              </a:graphicData>
+            </a:graphic>
+          </wp:inline>
+        </w:drawing>
+      </w:r>
+    </w:p>
+    <w:p/>
     <w:sectPr>
       <w:pgSz w:w="11906" w:h="16838"/>
       <w:pgMar w:top="1417" w:right="1701" w:bottom="1417" w:left="1701" w:header="708" w:footer="708" w:gutter="0"/>
@@ -3285,7 +3660,7 @@
               <v:shape id="_x0000_i1026" type="#_x0000_t75" style="width:78.15pt;height:44.85pt" o:ole="">
                 <v:imagedata r:id="rId2" o:title=""/>
               </v:shape>
-              <o:OLEObject Type="Embed" ProgID="PBrush" ShapeID="_x0000_i1026" DrawAspect="Content" ObjectID="_1774544489" r:id="rId3"/>
+              <o:OLEObject Type="Embed" ProgID="PBrush" ShapeID="_x0000_i1026" DrawAspect="Content" ObjectID="_1774549022" r:id="rId3"/>
             </w:object>
           </w:r>
         </w:p>
@@ -3517,7 +3892,7 @@
               <v:shape id="_x0000_i1027" type="#_x0000_t75" style="width:78.15pt;height:44.85pt">
                 <v:imagedata r:id="rId2" o:title=""/>
               </v:shape>
-              <o:OLEObject Type="Embed" ProgID="PBrush" ShapeID="_x0000_i1027" DrawAspect="Content" ObjectID="_1774544490" r:id="rId3"/>
+              <o:OLEObject Type="Embed" ProgID="PBrush" ShapeID="_x0000_i1027" DrawAspect="Content" ObjectID="_1774549023" r:id="rId3"/>
             </w:object>
           </w:r>
         </w:p>
@@ -3530,6 +3905,195 @@
     </w:pPr>
   </w:p>
 </w:hdr>
+</file>
+
+<file path=word/numbering.xml><?xml version="1.0" encoding="utf-8"?>
+<w:numbering xmlns:wpc="http://schemas.microsoft.com/office/word/2010/wordprocessingCanvas" xmlns:cx="http://schemas.microsoft.com/office/drawing/2014/chartex" xmlns:cx1="http://schemas.microsoft.com/office/drawing/2015/9/8/chartex" xmlns:cx2="http://schemas.microsoft.com/office/drawing/2015/10/21/chartex" xmlns:cx3="http://schemas.microsoft.com/office/drawing/2016/5/9/chartex" xmlns:cx4="http://schemas.microsoft.com/office/drawing/2016/5/10/chartex" xmlns:cx5="http://schemas.microsoft.com/office/drawing/2016/5/11/chartex" xmlns:cx6="http://schemas.microsoft.com/office/drawing/2016/5/12/chartex" xmlns:cx7="http://schemas.microsoft.com/office/drawing/2016/5/13/chartex" xmlns:cx8="http://schemas.microsoft.com/office/drawing/2016/5/14/chartex" xmlns:mc="http://schemas.openxmlformats.org/markup-compatibility/2006" xmlns:aink="http://schemas.microsoft.com/office/drawing/2016/ink" xmlns:am3d="http://schemas.microsoft.com/office/drawing/2017/model3d" xmlns:o="urn:schemas-microsoft-com:office:office" xmlns:oel="http://schemas.microsoft.com/office/2019/extlst" xmlns:r="http://schemas.openxmlformats.org/officeDocument/2006/relationships" xmlns:m="http://schemas.openxmlformats.org/officeDocument/2006/math" xmlns:v="urn:schemas-microsoft-com:vml" xmlns:wp14="http://schemas.microsoft.com/office/word/2010/wordprocessingDrawing" xmlns:wp="http://schemas.openxmlformats.org/drawingml/2006/wordprocessingDrawing" xmlns:w10="urn:schemas-microsoft-com:office:word" xmlns:w="http://schemas.openxmlformats.org/wordprocessingml/2006/main" xmlns:w14="http://schemas.microsoft.com/office/word/2010/wordml" xmlns:w15="http://schemas.microsoft.com/office/word/2012/wordml" xmlns:w16cex="http://schemas.microsoft.com/office/word/2018/wordml/cex" xmlns:w16cid="http://schemas.microsoft.com/office/word/2016/wordml/cid" xmlns:w16="http://schemas.microsoft.com/office/word/2018/wordml" xmlns:w16du="http://schemas.microsoft.com/office/word/2023/wordml/word16du" xmlns:w16sdtdh="http://schemas.microsoft.com/office/word/2020/wordml/sdtdatahash" xmlns:w16se="http://schemas.microsoft.com/office/word/2015/wordml/symex" xmlns:wpg="http://schemas.microsoft.com/office/word/2010/wordprocessingGroup" xmlns:wpi="http://schemas.microsoft.com/office/word/2010/wordprocessingInk" xmlns:wne="http://schemas.microsoft.com/office/word/2006/wordml" xmlns:wps="http://schemas.microsoft.com/office/word/2010/wordprocessingShape" mc:Ignorable="w14 w15 w16se w16cid w16 w16cex w16sdtdh w16du wp14">
+  <w:abstractNum w:abstractNumId="0" w15:restartNumberingAfterBreak="0">
+    <w:nsid w:val="15435EE1"/>
+    <w:multiLevelType w:val="hybridMultilevel"/>
+    <w:tmpl w:val="481CD694"/>
+    <w:lvl w:ilvl="0" w:tplc="2C0A000F">
+      <w:start w:val="1"/>
+      <w:numFmt w:val="decimal"/>
+      <w:lvlText w:val="%1."/>
+      <w:lvlJc w:val="left"/>
+      <w:pPr>
+        <w:ind w:left="720" w:hanging="360"/>
+      </w:pPr>
+      <w:rPr>
+        <w:rFonts w:hint="default"/>
+      </w:rPr>
+    </w:lvl>
+    <w:lvl w:ilvl="1" w:tplc="2C0A0019" w:tentative="1">
+      <w:start w:val="1"/>
+      <w:numFmt w:val="lowerLetter"/>
+      <w:lvlText w:val="%2."/>
+      <w:lvlJc w:val="left"/>
+      <w:pPr>
+        <w:ind w:left="1440" w:hanging="360"/>
+      </w:pPr>
+    </w:lvl>
+    <w:lvl w:ilvl="2" w:tplc="2C0A001B" w:tentative="1">
+      <w:start w:val="1"/>
+      <w:numFmt w:val="lowerRoman"/>
+      <w:lvlText w:val="%3."/>
+      <w:lvlJc w:val="right"/>
+      <w:pPr>
+        <w:ind w:left="2160" w:hanging="180"/>
+      </w:pPr>
+    </w:lvl>
+    <w:lvl w:ilvl="3" w:tplc="2C0A000F" w:tentative="1">
+      <w:start w:val="1"/>
+      <w:numFmt w:val="decimal"/>
+      <w:lvlText w:val="%4."/>
+      <w:lvlJc w:val="left"/>
+      <w:pPr>
+        <w:ind w:left="2880" w:hanging="360"/>
+      </w:pPr>
+    </w:lvl>
+    <w:lvl w:ilvl="4" w:tplc="2C0A0019" w:tentative="1">
+      <w:start w:val="1"/>
+      <w:numFmt w:val="lowerLetter"/>
+      <w:lvlText w:val="%5."/>
+      <w:lvlJc w:val="left"/>
+      <w:pPr>
+        <w:ind w:left="3600" w:hanging="360"/>
+      </w:pPr>
+    </w:lvl>
+    <w:lvl w:ilvl="5" w:tplc="2C0A001B" w:tentative="1">
+      <w:start w:val="1"/>
+      <w:numFmt w:val="lowerRoman"/>
+      <w:lvlText w:val="%6."/>
+      <w:lvlJc w:val="right"/>
+      <w:pPr>
+        <w:ind w:left="4320" w:hanging="180"/>
+      </w:pPr>
+    </w:lvl>
+    <w:lvl w:ilvl="6" w:tplc="2C0A000F" w:tentative="1">
+      <w:start w:val="1"/>
+      <w:numFmt w:val="decimal"/>
+      <w:lvlText w:val="%7."/>
+      <w:lvlJc w:val="left"/>
+      <w:pPr>
+        <w:ind w:left="5040" w:hanging="360"/>
+      </w:pPr>
+    </w:lvl>
+    <w:lvl w:ilvl="7" w:tplc="2C0A0019" w:tentative="1">
+      <w:start w:val="1"/>
+      <w:numFmt w:val="lowerLetter"/>
+      <w:lvlText w:val="%8."/>
+      <w:lvlJc w:val="left"/>
+      <w:pPr>
+        <w:ind w:left="5760" w:hanging="360"/>
+      </w:pPr>
+    </w:lvl>
+    <w:lvl w:ilvl="8" w:tplc="2C0A001B" w:tentative="1">
+      <w:start w:val="1"/>
+      <w:numFmt w:val="lowerRoman"/>
+      <w:lvlText w:val="%9."/>
+      <w:lvlJc w:val="right"/>
+      <w:pPr>
+        <w:ind w:left="6480" w:hanging="180"/>
+      </w:pPr>
+    </w:lvl>
+  </w:abstractNum>
+  <w:abstractNum w:abstractNumId="1" w15:restartNumberingAfterBreak="0">
+    <w:nsid w:val="2A077F5F"/>
+    <w:multiLevelType w:val="hybridMultilevel"/>
+    <w:tmpl w:val="03089442"/>
+    <w:lvl w:ilvl="0" w:tplc="2C0A000F">
+      <w:start w:val="1"/>
+      <w:numFmt w:val="decimal"/>
+      <w:lvlText w:val="%1."/>
+      <w:lvlJc w:val="left"/>
+      <w:pPr>
+        <w:ind w:left="720" w:hanging="360"/>
+      </w:pPr>
+      <w:rPr>
+        <w:rFonts w:hint="default"/>
+      </w:rPr>
+    </w:lvl>
+    <w:lvl w:ilvl="1" w:tplc="2C0A0019" w:tentative="1">
+      <w:start w:val="1"/>
+      <w:numFmt w:val="lowerLetter"/>
+      <w:lvlText w:val="%2."/>
+      <w:lvlJc w:val="left"/>
+      <w:pPr>
+        <w:ind w:left="1440" w:hanging="360"/>
+      </w:pPr>
+    </w:lvl>
+    <w:lvl w:ilvl="2" w:tplc="2C0A001B" w:tentative="1">
+      <w:start w:val="1"/>
+      <w:numFmt w:val="lowerRoman"/>
+      <w:lvlText w:val="%3."/>
+      <w:lvlJc w:val="right"/>
+      <w:pPr>
+        <w:ind w:left="2160" w:hanging="180"/>
+      </w:pPr>
+    </w:lvl>
+    <w:lvl w:ilvl="3" w:tplc="2C0A000F" w:tentative="1">
+      <w:start w:val="1"/>
+      <w:numFmt w:val="decimal"/>
+      <w:lvlText w:val="%4."/>
+      <w:lvlJc w:val="left"/>
+      <w:pPr>
+        <w:ind w:left="2880" w:hanging="360"/>
+      </w:pPr>
+    </w:lvl>
+    <w:lvl w:ilvl="4" w:tplc="2C0A0019" w:tentative="1">
+      <w:start w:val="1"/>
+      <w:numFmt w:val="lowerLetter"/>
+      <w:lvlText w:val="%5."/>
+      <w:lvlJc w:val="left"/>
+      <w:pPr>
+        <w:ind w:left="3600" w:hanging="360"/>
+      </w:pPr>
+    </w:lvl>
+    <w:lvl w:ilvl="5" w:tplc="2C0A001B" w:tentative="1">
+      <w:start w:val="1"/>
+      <w:numFmt w:val="lowerRoman"/>
+      <w:lvlText w:val="%6."/>
+      <w:lvlJc w:val="right"/>
+      <w:pPr>
+        <w:ind w:left="4320" w:hanging="180"/>
+      </w:pPr>
+    </w:lvl>
+    <w:lvl w:ilvl="6" w:tplc="2C0A000F" w:tentative="1">
+      <w:start w:val="1"/>
+      <w:numFmt w:val="decimal"/>
+      <w:lvlText w:val="%7."/>
+      <w:lvlJc w:val="left"/>
+      <w:pPr>
+        <w:ind w:left="5040" w:hanging="360"/>
+      </w:pPr>
+    </w:lvl>
+    <w:lvl w:ilvl="7" w:tplc="2C0A0019" w:tentative="1">
+      <w:start w:val="1"/>
+      <w:numFmt w:val="lowerLetter"/>
+      <w:lvlText w:val="%8."/>
+      <w:lvlJc w:val="left"/>
+      <w:pPr>
+        <w:ind w:left="5760" w:hanging="360"/>
+      </w:pPr>
+    </w:lvl>
+    <w:lvl w:ilvl="8" w:tplc="2C0A001B" w:tentative="1">
+      <w:start w:val="1"/>
+      <w:numFmt w:val="lowerRoman"/>
+      <w:lvlText w:val="%9."/>
+      <w:lvlJc w:val="right"/>
+      <w:pPr>
+        <w:ind w:left="6480" w:hanging="180"/>
+      </w:pPr>
+    </w:lvl>
+  </w:abstractNum>
+  <w:num w:numId="1" w16cid:durableId="1746493342">
+    <w:abstractNumId w:val="1"/>
+  </w:num>
+  <w:num w:numId="2" w16cid:durableId="110515049">
+    <w:abstractNumId w:val="0"/>
+  </w:num>
+</w:numbering>
 </file>
 
 <file path=word/styles.xml><?xml version="1.0" encoding="utf-8"?>
@@ -4021,6 +4585,17 @@
     <w:uiPriority w:val="99"/>
     <w:rsid w:val="00B34E8E"/>
   </w:style>
+  <w:style w:type="paragraph" w:styleId="Prrafodelista">
+    <w:name w:val="List Paragraph"/>
+    <w:basedOn w:val="Normal"/>
+    <w:uiPriority w:val="34"/>
+    <w:qFormat/>
+    <w:rsid w:val="00A529C1"/>
+    <w:pPr>
+      <w:ind w:left="720"/>
+      <w:contextualSpacing/>
+    </w:pPr>
+  </w:style>
 </w:styles>
 </file>
 

</xml_diff>

<commit_message>
Completado el punto Número 13 del practico
Se agregó el contenido que resuelve el ejercicio 13 al archivo de word. También se creó el archivo ejercicio13.pde con el código del ejercicio.
</commit_message>
<xml_diff>
--- a/Trabajo Practico N°1.docx
+++ b/Trabajo Practico N°1.docx
@@ -206,7 +206,7 @@
                 <v:shape id="_x0000_i1025" type="#_x0000_t75" style="width:78.15pt;height:44.85pt" o:ole="">
                   <v:imagedata r:id="rId8" o:title=""/>
                 </v:shape>
-                <o:OLEObject Type="Embed" ProgID="PBrush" ShapeID="_x0000_i1025" DrawAspect="Content" ObjectID="_1774549021" r:id="rId9"/>
+                <o:OLEObject Type="Embed" ProgID="PBrush" ShapeID="_x0000_i1025" DrawAspect="Content" ObjectID="_1774552094" r:id="rId9"/>
               </w:object>
             </w:r>
           </w:p>
@@ -2000,29 +2000,13 @@
     </w:p>
     <w:p>
       <w:r>
-        <w:t xml:space="preserve">3x⁴ – 5x³ + </w:t>
-      </w:r>
-      <w:proofErr w:type="gramStart"/>
-      <w:r>
-        <w:t>X .</w:t>
-      </w:r>
-      <w:proofErr w:type="gramEnd"/>
-      <w:r>
-        <w:t xml:space="preserve"> 12 - 17</w:t>
+        <w:t>3x⁴ – 5x³ + X . 12 - 17</w:t>
       </w:r>
     </w:p>
     <w:p/>
     <w:p>
       <w:r>
-        <w:t xml:space="preserve">c) </w:t>
-      </w:r>
-      <w:proofErr w:type="gramStart"/>
-      <w:r>
-        <w:t>( b</w:t>
-      </w:r>
-      <w:proofErr w:type="gramEnd"/>
-      <w:r>
-        <w:t xml:space="preserve"> + d ) / ( c + 4 )</w:t>
+        <w:t>c) ( b + d ) / ( c + 4 )</w:t>
       </w:r>
     </w:p>
     <w:p>
@@ -2163,15 +2147,7 @@
         <w:jc w:val="center"/>
       </w:pPr>
       <w:r>
-        <w:t xml:space="preserve">(4 * 5) / </w:t>
-      </w:r>
-      <w:proofErr w:type="gramStart"/>
-      <w:r>
-        <w:t>3  ^</w:t>
-      </w:r>
-      <w:proofErr w:type="gramEnd"/>
-      <w:r>
-        <w:t xml:space="preserve"> 2</w:t>
+        <w:t>(4 * 5) / 3  ^ 2</w:t>
       </w:r>
     </w:p>
     <w:p>
@@ -2192,70 +2168,39 @@
     </w:p>
     <w:p>
       <w:r>
-        <w:t>c) (</w:t>
-      </w:r>
-      <w:proofErr w:type="gramStart"/>
-      <w:r>
-        <w:t>(( B</w:t>
-      </w:r>
-      <w:proofErr w:type="gramEnd"/>
-      <w:r>
-        <w:t xml:space="preserve"> + C )  / 2 * A + 10 ) * 3 * B ) - 6</w:t>
-      </w:r>
-    </w:p>
-    <w:p>
-      <w:pPr>
-        <w:jc w:val="center"/>
-      </w:pPr>
-      <w:r>
-        <w:t>(</w:t>
-      </w:r>
-      <w:proofErr w:type="gramStart"/>
-      <w:r>
-        <w:t>(( 5</w:t>
-      </w:r>
-      <w:proofErr w:type="gramEnd"/>
-      <w:r>
-        <w:t xml:space="preserve"> + 1 )  / 2 * 4 + 10 ) * 3 * 5 ) - 6 = 324</w:t>
-      </w:r>
-    </w:p>
-    <w:p>
-      <w:pPr>
-        <w:jc w:val="center"/>
-      </w:pPr>
-      <w:proofErr w:type="gramStart"/>
-      <w:r>
-        <w:t>(( 6</w:t>
-      </w:r>
-      <w:proofErr w:type="gramEnd"/>
-      <w:r>
-        <w:t xml:space="preserve"> / 2 *4 +10 ) * 3 *5 ) - 6</w:t>
-      </w:r>
-    </w:p>
-    <w:p>
-      <w:pPr>
-        <w:jc w:val="center"/>
-      </w:pPr>
-      <w:proofErr w:type="gramStart"/>
-      <w:r>
-        <w:t>(( 12</w:t>
-      </w:r>
-      <w:proofErr w:type="gramEnd"/>
-      <w:r>
-        <w:t xml:space="preserve"> +10 ) * 3 *5 ) - 6</w:t>
-      </w:r>
-    </w:p>
-    <w:p>
-      <w:pPr>
-        <w:jc w:val="center"/>
-      </w:pPr>
-      <w:proofErr w:type="gramStart"/>
-      <w:r>
-        <w:t>( 22</w:t>
-      </w:r>
-      <w:proofErr w:type="gramEnd"/>
-      <w:r>
-        <w:t xml:space="preserve"> * 3 * 5 ) - 6</w:t>
+        <w:t>c) ((( B + C )  / 2 * A + 10 ) * 3 * B ) - 6</w:t>
+      </w:r>
+    </w:p>
+    <w:p>
+      <w:pPr>
+        <w:jc w:val="center"/>
+      </w:pPr>
+      <w:r>
+        <w:t>((( 5 + 1 )  / 2 * 4 + 10 ) * 3 * 5 ) - 6 = 324</w:t>
+      </w:r>
+    </w:p>
+    <w:p>
+      <w:pPr>
+        <w:jc w:val="center"/>
+      </w:pPr>
+      <w:r>
+        <w:t>(( 6 / 2 *4 +10 ) * 3 *5 ) - 6</w:t>
+      </w:r>
+    </w:p>
+    <w:p>
+      <w:pPr>
+        <w:jc w:val="center"/>
+      </w:pPr>
+      <w:r>
+        <w:t>(( 12 +10 ) * 3 *5 ) - 6</w:t>
+      </w:r>
+    </w:p>
+    <w:p>
+      <w:pPr>
+        <w:jc w:val="center"/>
+      </w:pPr>
+      <w:r>
+        <w:t>( 22 * 3 * 5 ) - 6</w:t>
       </w:r>
     </w:p>
     <w:p>
@@ -2474,13 +2419,8 @@
         <w:t>Ejercicio 7</w:t>
       </w:r>
       <w:r>
-        <w:t xml:space="preserve">: Para contador1=3, contador2=4, evaluar el resultado </w:t>
-      </w:r>
-      <w:proofErr w:type="gramStart"/>
-      <w:r>
-        <w:t>de :</w:t>
-      </w:r>
-      <w:proofErr w:type="gramEnd"/>
+        <w:t>: Para contador1=3, contador2=4, evaluar el resultado de :</w:t>
+      </w:r>
     </w:p>
     <w:p>
       <w:r>
@@ -2703,13 +2643,8 @@
       </w:r>
     </w:p>
     <w:p>
-      <w:proofErr w:type="gramStart"/>
-      <w:r>
-        <w:t>!(</w:t>
-      </w:r>
-      <w:proofErr w:type="gramEnd"/>
-      <w:r>
-        <w:t>x&lt;5)CC !(y&gt;=7)</w:t>
+      <w:r>
+        <w:t>!(x&lt;5)CC !(y&gt;=7)</w:t>
       </w:r>
     </w:p>
     <w:p>
@@ -2729,26 +2664,16 @@
       <w:pPr>
         <w:jc w:val="center"/>
       </w:pPr>
-      <w:proofErr w:type="gramStart"/>
-      <w:r>
-        <w:t>!(</w:t>
-      </w:r>
-      <w:proofErr w:type="gramEnd"/>
-      <w:r>
-        <w:t>(i&gt;4) || !(j&lt;=6))</w:t>
-      </w:r>
-    </w:p>
-    <w:p>
-      <w:pPr>
-        <w:jc w:val="center"/>
-      </w:pPr>
-      <w:proofErr w:type="gramStart"/>
-      <w:r>
-        <w:t>!(</w:t>
-      </w:r>
-      <w:proofErr w:type="gramEnd"/>
-      <w:r>
-        <w:t>(</w:t>
+      <w:r>
+        <w:t>!((i&gt;4) || !(j&lt;=6))</w:t>
+      </w:r>
+    </w:p>
+    <w:p>
+      <w:pPr>
+        <w:jc w:val="center"/>
+      </w:pPr>
+      <w:r>
+        <w:t>!((</w:t>
       </w:r>
       <w:r>
         <w:t>22</w:t>
@@ -2767,26 +2692,16 @@
       <w:pPr>
         <w:jc w:val="center"/>
       </w:pPr>
-      <w:proofErr w:type="gramStart"/>
-      <w:r>
-        <w:t>!( verdadero</w:t>
-      </w:r>
-      <w:proofErr w:type="gramEnd"/>
-      <w:r>
-        <w:t xml:space="preserve"> || ! verdadero  )</w:t>
-      </w:r>
-    </w:p>
-    <w:p>
-      <w:pPr>
-        <w:jc w:val="center"/>
-      </w:pPr>
-      <w:proofErr w:type="gramStart"/>
-      <w:r>
-        <w:t>!( verdadero</w:t>
-      </w:r>
-      <w:proofErr w:type="gramEnd"/>
-      <w:r>
-        <w:t xml:space="preserve"> || falso  )</w:t>
+      <w:r>
+        <w:t>!( verdadero || ! verdadero  )</w:t>
+      </w:r>
+    </w:p>
+    <w:p>
+      <w:pPr>
+        <w:jc w:val="center"/>
+      </w:pPr>
+      <w:r>
+        <w:t>!( verdadero || falso  )</w:t>
       </w:r>
     </w:p>
     <w:p>
@@ -2896,27 +2811,17 @@
         <w:t xml:space="preserve"> </w:t>
       </w:r>
       <w:r>
-        <w:t>Para a=34, b=</w:t>
-      </w:r>
-      <w:proofErr w:type="gramStart"/>
-      <w:r>
-        <w:t>12,c</w:t>
-      </w:r>
-      <w:proofErr w:type="gramEnd"/>
-      <w:r>
-        <w:t>=8, evaluar el resultado de</w:t>
-      </w:r>
-    </w:p>
-    <w:p>
-      <w:pPr>
-        <w:jc w:val="center"/>
-      </w:pPr>
-      <w:proofErr w:type="gramStart"/>
+        <w:t>Para a=34, b=12,c=8, evaluar el resultado de</w:t>
+      </w:r>
+    </w:p>
+    <w:p>
+      <w:pPr>
+        <w:jc w:val="center"/>
+      </w:pPr>
       <w:r>
         <w:t>!(</w:t>
       </w:r>
       <w:proofErr w:type="spellStart"/>
-      <w:proofErr w:type="gramEnd"/>
       <w:r>
         <w:t>a+b</w:t>
       </w:r>
@@ -2940,23 +2845,7 @@
           <w:bCs/>
           <w:color w:val="0070C0"/>
         </w:rPr>
-        <w:t>Sección Análisis – Diseño y Codificación de algoritmos – Aplicación de estructuras de</w:t>
-      </w:r>
-      <w:r>
-        <w:rPr>
-          <w:b/>
-          <w:bCs/>
-          <w:color w:val="0070C0"/>
-        </w:rPr>
-        <w:t xml:space="preserve"> </w:t>
-      </w:r>
-      <w:r>
-        <w:rPr>
-          <w:b/>
-          <w:bCs/>
-          <w:color w:val="0070C0"/>
-        </w:rPr>
-        <w:t>control</w:t>
+        <w:t>Sección Análisis – Diseño y Codificación de algoritmos – Aplicación de estructuras de control</w:t>
       </w:r>
     </w:p>
     <w:p>
@@ -2994,13 +2883,7 @@
         <w:t>Ejercicio 12</w:t>
       </w:r>
       <w:r>
-        <w:t>: Un problema sencillo. Deberá pedir por teclado al usuario un nombre y</w:t>
-      </w:r>
-      <w:r>
-        <w:t xml:space="preserve"> </w:t>
-      </w:r>
-      <w:r>
-        <w:t>posteriormente realizará la presentación en pantalla de un saludo con el nombre indicado.</w:t>
+        <w:t>: Un problema sencillo. Deberá pedir por teclado al usuario un nombre y posteriormente realizará la presentación en pantalla de un saludo con el nombre indicado.</w:t>
       </w:r>
     </w:p>
     <w:p>
@@ -3009,6 +2892,7 @@
           <w:u w:val="single"/>
         </w:rPr>
       </w:pPr>
+      <w:bookmarkStart w:id="2" w:name="_Hlk163937644"/>
       <w:r>
         <w:rPr>
           <w:u w:val="single"/>
@@ -3022,6 +2906,7 @@
         <w:t>Especificación del problema: Mostrar un mensaje de saludo con el nombre indicado.</w:t>
       </w:r>
     </w:p>
+    <w:bookmarkEnd w:id="2"/>
     <w:p>
       <w:r>
         <w:t xml:space="preserve">Análisis: </w:t>
@@ -3039,14 +2924,7 @@
       </w:r>
       <w:r>
         <w:tab/>
-      </w:r>
-      <w:proofErr w:type="gramStart"/>
-      <w:r>
-        <w:t>nombre :</w:t>
-      </w:r>
-      <w:proofErr w:type="gramEnd"/>
-      <w:r>
-        <w:t xml:space="preserve"> cadena de texto  </w:t>
+        <w:t xml:space="preserve">nombre : cadena de texto  </w:t>
       </w:r>
     </w:p>
     <w:p>
@@ -3124,15 +3002,7 @@
           </w:p>
           <w:p>
             <w:r>
-              <w:t xml:space="preserve">    </w:t>
-            </w:r>
-            <w:proofErr w:type="gramStart"/>
-            <w:r>
-              <w:t>nombre :</w:t>
-            </w:r>
-            <w:proofErr w:type="gramEnd"/>
-            <w:r>
-              <w:t xml:space="preserve"> cadena de texto.</w:t>
+              <w:t xml:space="preserve">    nombre : cadena de texto.</w:t>
             </w:r>
           </w:p>
         </w:tc>
@@ -3169,15 +3039,7 @@
           </w:p>
           <w:p>
             <w:r>
-              <w:t>2.    Escribir “</w:t>
-            </w:r>
-            <w:proofErr w:type="gramStart"/>
-            <w:r>
-              <w:t>Hola ”</w:t>
-            </w:r>
-            <w:proofErr w:type="gramEnd"/>
-            <w:r>
-              <w:t xml:space="preserve"> + nombre</w:t>
+              <w:t>2.    Escribir “Hola ” + nombre</w:t>
             </w:r>
           </w:p>
           <w:p>
@@ -3270,6 +3132,333 @@
                     <a:xfrm>
                       <a:off x="0" y="0"/>
                       <a:ext cx="2371725" cy="1600200"/>
+                    </a:xfrm>
+                    <a:prstGeom prst="rect">
+                      <a:avLst/>
+                    </a:prstGeom>
+                    <a:noFill/>
+                    <a:ln>
+                      <a:noFill/>
+                    </a:ln>
+                  </pic:spPr>
+                </pic:pic>
+              </a:graphicData>
+            </a:graphic>
+          </wp:inline>
+        </w:drawing>
+      </w:r>
+    </w:p>
+    <w:p>
+      <w:r>
+        <w:rPr>
+          <w:b/>
+          <w:bCs/>
+          <w:color w:val="00B050"/>
+        </w:rPr>
+        <w:t>Ejercicio 13</w:t>
+      </w:r>
+      <w:r>
+        <w:t>: Será común resolver problemas utilizando variables. Calcule el perímetro y</w:t>
+      </w:r>
+      <w:r>
+        <w:t xml:space="preserve"> </w:t>
+      </w:r>
+      <w:r>
+        <w:t>área de un rectángulo dada su base y su altura.</w:t>
+      </w:r>
+    </w:p>
+    <w:p>
+      <w:pPr>
+        <w:rPr>
+          <w:u w:val="single"/>
+        </w:rPr>
+      </w:pPr>
+      <w:r>
+        <w:rPr>
+          <w:u w:val="single"/>
+        </w:rPr>
+        <w:t>Fase de Análisis</w:t>
+      </w:r>
+    </w:p>
+    <w:p>
+      <w:r>
+        <w:tab/>
+        <w:t xml:space="preserve">Especificación del problema: </w:t>
+      </w:r>
+      <w:r>
+        <w:t>Calcular el perímetro y área de un rectángulo</w:t>
+      </w:r>
+      <w:r>
+        <w:t>.</w:t>
+      </w:r>
+    </w:p>
+    <w:p>
+      <w:r>
+        <w:t>Análisis:</w:t>
+      </w:r>
+    </w:p>
+    <w:p>
+      <w:r>
+        <w:tab/>
+        <w:t>Datos de Entrada:</w:t>
+      </w:r>
+    </w:p>
+    <w:p>
+      <w:r>
+        <w:tab/>
+      </w:r>
+      <w:r>
+        <w:tab/>
+        <w:t>base, altura : entero.</w:t>
+      </w:r>
+    </w:p>
+    <w:p>
+      <w:r>
+        <w:tab/>
+        <w:t>Datos de Salida: Un mensaje que muestre el perímetro y el área del rectángulo.</w:t>
+      </w:r>
+    </w:p>
+    <w:p>
+      <w:r>
+        <w:tab/>
+        <w:t xml:space="preserve">Proceso: </w:t>
+      </w:r>
+    </w:p>
+    <w:p>
+      <w:pPr>
+        <w:ind w:left="708" w:firstLine="708"/>
+      </w:pPr>
+      <w:r>
+        <w:t>Calcular el perímetro del rectángulo ( base * 2 + altura * 2 ) y guardarlo en una variable.</w:t>
+      </w:r>
+    </w:p>
+    <w:p>
+      <w:pPr>
+        <w:ind w:left="708" w:firstLine="708"/>
+      </w:pPr>
+      <w:r>
+        <w:t>Calcular el área del rectángulo ( base * altura ) y guardarlo en una variable.</w:t>
+      </w:r>
+    </w:p>
+    <w:p>
+      <w:pPr>
+        <w:rPr>
+          <w:u w:val="single"/>
+        </w:rPr>
+      </w:pPr>
+      <w:r>
+        <w:rPr>
+          <w:u w:val="single"/>
+        </w:rPr>
+        <w:t>Fase de Diseño</w:t>
+      </w:r>
+    </w:p>
+    <w:tbl>
+      <w:tblPr>
+        <w:tblStyle w:val="Tablaconcuadrcula"/>
+        <w:tblW w:w="0" w:type="auto"/>
+        <w:tblLook w:val="04A0" w:firstRow="1" w:lastRow="0" w:firstColumn="1" w:lastColumn="0" w:noHBand="0" w:noVBand="1"/>
+      </w:tblPr>
+      <w:tblGrid>
+        <w:gridCol w:w="8494"/>
+      </w:tblGrid>
+      <w:tr>
+        <w:tc>
+          <w:tcPr>
+            <w:tcW w:w="8494" w:type="dxa"/>
+          </w:tcPr>
+          <w:p>
+            <w:r>
+              <w:t>Entidad que resuelve el problema: Calculadora de área y perímetro del rectángulo</w:t>
+            </w:r>
+          </w:p>
+        </w:tc>
+      </w:tr>
+      <w:tr>
+        <w:tc>
+          <w:tcPr>
+            <w:tcW w:w="8494" w:type="dxa"/>
+          </w:tcPr>
+          <w:p>
+            <w:r>
+              <w:t>Variables:</w:t>
+            </w:r>
+          </w:p>
+          <w:p>
+            <w:r>
+              <w:t xml:space="preserve">    base, altura, </w:t>
+            </w:r>
+            <w:proofErr w:type="spellStart"/>
+            <w:r>
+              <w:t>resultadoArea</w:t>
+            </w:r>
+            <w:proofErr w:type="spellEnd"/>
+            <w:r>
+              <w:t xml:space="preserve">, </w:t>
+            </w:r>
+            <w:proofErr w:type="spellStart"/>
+            <w:r>
+              <w:t>resultadoPerimetro</w:t>
+            </w:r>
+            <w:proofErr w:type="spellEnd"/>
+            <w:r>
+              <w:t xml:space="preserve"> : entero</w:t>
+            </w:r>
+          </w:p>
+        </w:tc>
+      </w:tr>
+      <w:tr>
+        <w:tc>
+          <w:tcPr>
+            <w:tcW w:w="8494" w:type="dxa"/>
+          </w:tcPr>
+          <w:p>
+            <w:r>
+              <w:t xml:space="preserve">Nombre del Algoritmo: </w:t>
+            </w:r>
+            <w:proofErr w:type="spellStart"/>
+            <w:r>
+              <w:t>calcularAreaPerimetroRectangulo</w:t>
+            </w:r>
+            <w:proofErr w:type="spellEnd"/>
+          </w:p>
+          <w:p>
+            <w:r>
+              <w:t>Proceso del Algoritmo:</w:t>
+            </w:r>
+          </w:p>
+          <w:p>
+            <w:r>
+              <w:t>Inicio</w:t>
+            </w:r>
+          </w:p>
+          <w:p>
+            <w:r>
+              <w:t>1.</w:t>
+            </w:r>
+            <w:r>
+              <w:t xml:space="preserve">  </w:t>
+            </w:r>
+            <w:r>
+              <w:t>Leer altura</w:t>
+            </w:r>
+          </w:p>
+          <w:p>
+            <w:r>
+              <w:t>2.  Leer base</w:t>
+            </w:r>
+          </w:p>
+          <w:p>
+            <w:r>
+              <w:t xml:space="preserve">3.  </w:t>
+            </w:r>
+            <w:proofErr w:type="spellStart"/>
+            <w:r>
+              <w:t>resultadoArea</w:t>
+            </w:r>
+            <w:proofErr w:type="spellEnd"/>
+            <w:r>
+              <w:t xml:space="preserve"> &lt;- base * altura</w:t>
+            </w:r>
+          </w:p>
+          <w:p>
+            <w:r>
+              <w:t xml:space="preserve">4.  </w:t>
+            </w:r>
+            <w:proofErr w:type="spellStart"/>
+            <w:r>
+              <w:t>resultadoPerimetro</w:t>
+            </w:r>
+            <w:proofErr w:type="spellEnd"/>
+            <w:r>
+              <w:t xml:space="preserve"> &lt;- base * 2 + altura * 2</w:t>
+            </w:r>
+          </w:p>
+          <w:p>
+            <w:r>
+              <w:t xml:space="preserve">5. Escribir “El perímetro es ” + </w:t>
+            </w:r>
+            <w:proofErr w:type="spellStart"/>
+            <w:r>
+              <w:t>resultadoPerimetro</w:t>
+            </w:r>
+            <w:proofErr w:type="spellEnd"/>
+            <w:r>
+              <w:t xml:space="preserve"> + “ y el área es “ + </w:t>
+            </w:r>
+            <w:proofErr w:type="spellStart"/>
+            <w:r>
+              <w:t>resultadoArea</w:t>
+            </w:r>
+            <w:proofErr w:type="spellEnd"/>
+          </w:p>
+          <w:p>
+            <w:r>
+              <w:t xml:space="preserve">Fin </w:t>
+            </w:r>
+          </w:p>
+        </w:tc>
+      </w:tr>
+      <w:tr>
+        <w:tc>
+          <w:tcPr>
+            <w:tcW w:w="8494" w:type="dxa"/>
+          </w:tcPr>
+          <w:p/>
+        </w:tc>
+      </w:tr>
+    </w:tbl>
+    <w:p/>
+    <w:p/>
+    <w:p/>
+    <w:p>
+      <w:pPr>
+        <w:jc w:val="center"/>
+      </w:pPr>
+      <w:r>
+        <w:lastRenderedPageBreak/>
+        <w:t>Codificación</w:t>
+      </w:r>
+    </w:p>
+    <w:p>
+      <w:r>
+        <w:rPr>
+          <w:noProof/>
+        </w:rPr>
+        <w:drawing>
+          <wp:inline distT="0" distB="0" distL="0" distR="0" wp14:anchorId="05C180CC" wp14:editId="49D5D041">
+            <wp:extent cx="5400040" cy="1752600"/>
+            <wp:effectExtent l="0" t="0" r="0" b="0"/>
+            <wp:docPr id="696182788" name="Imagen 1"/>
+            <wp:cNvGraphicFramePr>
+              <a:graphicFrameLocks xmlns:a="http://schemas.openxmlformats.org/drawingml/2006/main" noChangeAspect="1"/>
+            </wp:cNvGraphicFramePr>
+            <a:graphic xmlns:a="http://schemas.openxmlformats.org/drawingml/2006/main">
+              <a:graphicData uri="http://schemas.openxmlformats.org/drawingml/2006/picture">
+                <pic:pic xmlns:pic="http://schemas.openxmlformats.org/drawingml/2006/picture">
+                  <pic:nvPicPr>
+                    <pic:cNvPr id="0" name="Picture 4"/>
+                    <pic:cNvPicPr>
+                      <a:picLocks noChangeAspect="1" noChangeArrowheads="1"/>
+                    </pic:cNvPicPr>
+                  </pic:nvPicPr>
+                  <pic:blipFill>
+                    <a:blip r:embed="rId22">
+                      <a:extLst>
+                        <a:ext uri="{28A0092B-C50C-407E-A947-70E740481C1C}">
+                          <a14:useLocalDpi xmlns:a14="http://schemas.microsoft.com/office/drawing/2010/main" val="0"/>
+                        </a:ext>
+                      </a:extLst>
+                    </a:blip>
+                    <a:srcRect/>
+                    <a:stretch>
+                      <a:fillRect/>
+                    </a:stretch>
+                  </pic:blipFill>
+                  <pic:spPr bwMode="auto">
+                    <a:xfrm>
+                      <a:off x="0" y="0"/>
+                      <a:ext cx="5400040" cy="1752600"/>
                     </a:xfrm>
                     <a:prstGeom prst="rect">
                       <a:avLst/>
@@ -3660,7 +3849,7 @@
               <v:shape id="_x0000_i1026" type="#_x0000_t75" style="width:78.15pt;height:44.85pt" o:ole="">
                 <v:imagedata r:id="rId2" o:title=""/>
               </v:shape>
-              <o:OLEObject Type="Embed" ProgID="PBrush" ShapeID="_x0000_i1026" DrawAspect="Content" ObjectID="_1774549022" r:id="rId3"/>
+              <o:OLEObject Type="Embed" ProgID="PBrush" ShapeID="_x0000_i1026" DrawAspect="Content" ObjectID="_1774552095" r:id="rId3"/>
             </w:object>
           </w:r>
         </w:p>
@@ -3892,7 +4081,7 @@
               <v:shape id="_x0000_i1027" type="#_x0000_t75" style="width:78.15pt;height:44.85pt">
                 <v:imagedata r:id="rId2" o:title=""/>
               </v:shape>
-              <o:OLEObject Type="Embed" ProgID="PBrush" ShapeID="_x0000_i1027" DrawAspect="Content" ObjectID="_1774549023" r:id="rId3"/>
+              <o:OLEObject Type="Embed" ProgID="PBrush" ShapeID="_x0000_i1027" DrawAspect="Content" ObjectID="_1774552096" r:id="rId3"/>
             </w:object>
           </w:r>
         </w:p>
@@ -4087,11 +4276,103 @@
       </w:pPr>
     </w:lvl>
   </w:abstractNum>
+  <w:abstractNum w:abstractNumId="2" w15:restartNumberingAfterBreak="0">
+    <w:nsid w:val="3DC03EC8"/>
+    <w:multiLevelType w:val="hybridMultilevel"/>
+    <w:tmpl w:val="BB1487F0"/>
+    <w:lvl w:ilvl="0" w:tplc="2C0A000F">
+      <w:start w:val="1"/>
+      <w:numFmt w:val="decimal"/>
+      <w:lvlText w:val="%1."/>
+      <w:lvlJc w:val="left"/>
+      <w:pPr>
+        <w:ind w:left="720" w:hanging="360"/>
+      </w:pPr>
+      <w:rPr>
+        <w:rFonts w:hint="default"/>
+      </w:rPr>
+    </w:lvl>
+    <w:lvl w:ilvl="1" w:tplc="2C0A0019" w:tentative="1">
+      <w:start w:val="1"/>
+      <w:numFmt w:val="lowerLetter"/>
+      <w:lvlText w:val="%2."/>
+      <w:lvlJc w:val="left"/>
+      <w:pPr>
+        <w:ind w:left="1440" w:hanging="360"/>
+      </w:pPr>
+    </w:lvl>
+    <w:lvl w:ilvl="2" w:tplc="2C0A001B" w:tentative="1">
+      <w:start w:val="1"/>
+      <w:numFmt w:val="lowerRoman"/>
+      <w:lvlText w:val="%3."/>
+      <w:lvlJc w:val="right"/>
+      <w:pPr>
+        <w:ind w:left="2160" w:hanging="180"/>
+      </w:pPr>
+    </w:lvl>
+    <w:lvl w:ilvl="3" w:tplc="2C0A000F" w:tentative="1">
+      <w:start w:val="1"/>
+      <w:numFmt w:val="decimal"/>
+      <w:lvlText w:val="%4."/>
+      <w:lvlJc w:val="left"/>
+      <w:pPr>
+        <w:ind w:left="2880" w:hanging="360"/>
+      </w:pPr>
+    </w:lvl>
+    <w:lvl w:ilvl="4" w:tplc="2C0A0019" w:tentative="1">
+      <w:start w:val="1"/>
+      <w:numFmt w:val="lowerLetter"/>
+      <w:lvlText w:val="%5."/>
+      <w:lvlJc w:val="left"/>
+      <w:pPr>
+        <w:ind w:left="3600" w:hanging="360"/>
+      </w:pPr>
+    </w:lvl>
+    <w:lvl w:ilvl="5" w:tplc="2C0A001B" w:tentative="1">
+      <w:start w:val="1"/>
+      <w:numFmt w:val="lowerRoman"/>
+      <w:lvlText w:val="%6."/>
+      <w:lvlJc w:val="right"/>
+      <w:pPr>
+        <w:ind w:left="4320" w:hanging="180"/>
+      </w:pPr>
+    </w:lvl>
+    <w:lvl w:ilvl="6" w:tplc="2C0A000F" w:tentative="1">
+      <w:start w:val="1"/>
+      <w:numFmt w:val="decimal"/>
+      <w:lvlText w:val="%7."/>
+      <w:lvlJc w:val="left"/>
+      <w:pPr>
+        <w:ind w:left="5040" w:hanging="360"/>
+      </w:pPr>
+    </w:lvl>
+    <w:lvl w:ilvl="7" w:tplc="2C0A0019" w:tentative="1">
+      <w:start w:val="1"/>
+      <w:numFmt w:val="lowerLetter"/>
+      <w:lvlText w:val="%8."/>
+      <w:lvlJc w:val="left"/>
+      <w:pPr>
+        <w:ind w:left="5760" w:hanging="360"/>
+      </w:pPr>
+    </w:lvl>
+    <w:lvl w:ilvl="8" w:tplc="2C0A001B" w:tentative="1">
+      <w:start w:val="1"/>
+      <w:numFmt w:val="lowerRoman"/>
+      <w:lvlText w:val="%9."/>
+      <w:lvlJc w:val="right"/>
+      <w:pPr>
+        <w:ind w:left="6480" w:hanging="180"/>
+      </w:pPr>
+    </w:lvl>
+  </w:abstractNum>
   <w:num w:numId="1" w16cid:durableId="1746493342">
     <w:abstractNumId w:val="1"/>
   </w:num>
   <w:num w:numId="2" w16cid:durableId="110515049">
     <w:abstractNumId w:val="0"/>
+  </w:num>
+  <w:num w:numId="3" w16cid:durableId="1919167889">
+    <w:abstractNumId w:val="2"/>
   </w:num>
 </w:numbering>
 </file>

</xml_diff>

<commit_message>
Completado el punto Número 14 del practico
Se agregó el contenido que resuelve el ejercicio 14 al archivo de word. También se creó el archivo ejercicio14.pde con el código del ejercicio.
</commit_message>
<xml_diff>
--- a/Trabajo Practico N°1.docx
+++ b/Trabajo Practico N°1.docx
@@ -206,7 +206,7 @@
                 <v:shape id="_x0000_i1025" type="#_x0000_t75" style="width:78.15pt;height:44.85pt" o:ole="">
                   <v:imagedata r:id="rId8" o:title=""/>
                 </v:shape>
-                <o:OLEObject Type="Embed" ProgID="PBrush" ShapeID="_x0000_i1025" DrawAspect="Content" ObjectID="_1774552094" r:id="rId9"/>
+                <o:OLEObject Type="Embed" ProgID="PBrush" ShapeID="_x0000_i1025" DrawAspect="Content" ObjectID="_1774555628" r:id="rId9"/>
               </w:object>
             </w:r>
           </w:p>
@@ -3158,13 +3158,7 @@
         <w:t>Ejercicio 13</w:t>
       </w:r>
       <w:r>
-        <w:t>: Será común resolver problemas utilizando variables. Calcule el perímetro y</w:t>
-      </w:r>
-      <w:r>
-        <w:t xml:space="preserve"> </w:t>
-      </w:r>
-      <w:r>
-        <w:t>área de un rectángulo dada su base y su altura.</w:t>
+        <w:t>: Será común resolver problemas utilizando variables. Calcule el perímetro y área de un rectángulo dada su base y su altura.</w:t>
       </w:r>
     </w:p>
     <w:p>
@@ -3183,13 +3177,7 @@
     <w:p>
       <w:r>
         <w:tab/>
-        <w:t xml:space="preserve">Especificación del problema: </w:t>
-      </w:r>
-      <w:r>
-        <w:t>Calcular el perímetro y área de un rectángulo</w:t>
-      </w:r>
-      <w:r>
-        <w:t>.</w:t>
+        <w:t>Especificación del problema: Calcular el perímetro y área de un rectángulo.</w:t>
       </w:r>
     </w:p>
     <w:p>
@@ -3475,6 +3463,399 @@
         </w:drawing>
       </w:r>
     </w:p>
+    <w:p>
+      <w:r>
+        <w:rPr>
+          <w:b/>
+          <w:bCs/>
+          <w:color w:val="00B050"/>
+        </w:rPr>
+        <w:t>Ejercicio 14</w:t>
+      </w:r>
+      <w:r>
+        <w:t>: Una ayuda importante al momento de resolver problemas con algoritmos es</w:t>
+      </w:r>
+      <w:r>
+        <w:t xml:space="preserve"> </w:t>
+      </w:r>
+      <w:r>
+        <w:t>asumir que su gran amigo son las matemáticas. Obtenga la hipotenusa de un triángul</w:t>
+      </w:r>
+      <w:r>
+        <w:t xml:space="preserve">o </w:t>
+      </w:r>
+      <w:r>
+        <w:t>rectángulo conociendo sus catetos</w:t>
+      </w:r>
+      <w:r>
+        <w:t>.</w:t>
+      </w:r>
+    </w:p>
+    <w:p>
+      <w:r>
+        <w:rPr>
+          <w:noProof/>
+        </w:rPr>
+        <w:drawing>
+          <wp:inline distT="0" distB="0" distL="0" distR="0" wp14:anchorId="2795E8D1" wp14:editId="5DA3B03C">
+            <wp:extent cx="2447925" cy="1733550"/>
+            <wp:effectExtent l="0" t="0" r="9525" b="0"/>
+            <wp:docPr id="608577399" name="Imagen 1"/>
+            <wp:cNvGraphicFramePr>
+              <a:graphicFrameLocks xmlns:a="http://schemas.openxmlformats.org/drawingml/2006/main" noChangeAspect="1"/>
+            </wp:cNvGraphicFramePr>
+            <a:graphic xmlns:a="http://schemas.openxmlformats.org/drawingml/2006/main">
+              <a:graphicData uri="http://schemas.openxmlformats.org/drawingml/2006/picture">
+                <pic:pic xmlns:pic="http://schemas.openxmlformats.org/drawingml/2006/picture">
+                  <pic:nvPicPr>
+                    <pic:cNvPr id="0" name="Picture 4"/>
+                    <pic:cNvPicPr>
+                      <a:picLocks noChangeAspect="1" noChangeArrowheads="1"/>
+                    </pic:cNvPicPr>
+                  </pic:nvPicPr>
+                  <pic:blipFill>
+                    <a:blip r:embed="rId23">
+                      <a:extLst>
+                        <a:ext uri="{28A0092B-C50C-407E-A947-70E740481C1C}">
+                          <a14:useLocalDpi xmlns:a14="http://schemas.microsoft.com/office/drawing/2010/main" val="0"/>
+                        </a:ext>
+                      </a:extLst>
+                    </a:blip>
+                    <a:srcRect/>
+                    <a:stretch>
+                      <a:fillRect/>
+                    </a:stretch>
+                  </pic:blipFill>
+                  <pic:spPr bwMode="auto">
+                    <a:xfrm>
+                      <a:off x="0" y="0"/>
+                      <a:ext cx="2447925" cy="1733550"/>
+                    </a:xfrm>
+                    <a:prstGeom prst="rect">
+                      <a:avLst/>
+                    </a:prstGeom>
+                    <a:noFill/>
+                    <a:ln>
+                      <a:noFill/>
+                    </a:ln>
+                  </pic:spPr>
+                </pic:pic>
+              </a:graphicData>
+            </a:graphic>
+          </wp:inline>
+        </w:drawing>
+      </w:r>
+    </w:p>
+    <w:p>
+      <w:pPr>
+        <w:rPr>
+          <w:u w:val="single"/>
+        </w:rPr>
+      </w:pPr>
+      <w:r>
+        <w:rPr>
+          <w:u w:val="single"/>
+        </w:rPr>
+        <w:t>Fase de Análisis</w:t>
+      </w:r>
+    </w:p>
+    <w:p>
+      <w:r>
+        <w:tab/>
+        <w:t>Especificación del problema:</w:t>
+      </w:r>
+      <w:r>
+        <w:t xml:space="preserve"> Obtener </w:t>
+      </w:r>
+      <w:r>
+        <w:t>la hipotenusa de un triángulo rectángulo conociendo sus catetos.</w:t>
+      </w:r>
+    </w:p>
+    <w:p>
+      <w:r>
+        <w:t>Análisis:</w:t>
+      </w:r>
+    </w:p>
+    <w:p>
+      <w:r>
+        <w:tab/>
+        <w:t>Datos de Entrada:</w:t>
+      </w:r>
+    </w:p>
+    <w:p>
+      <w:r>
+        <w:tab/>
+      </w:r>
+      <w:r>
+        <w:tab/>
+        <w:t>cateto1, cateto2 : entero</w:t>
+      </w:r>
+    </w:p>
+    <w:p>
+      <w:r>
+        <w:tab/>
+        <w:t>Datos de Salida:</w:t>
+      </w:r>
+    </w:p>
+    <w:p>
+      <w:r>
+        <w:tab/>
+      </w:r>
+      <w:r>
+        <w:tab/>
+        <w:t>La medida de la hipotenusa del triángulo.</w:t>
+      </w:r>
+    </w:p>
+    <w:p>
+      <w:r>
+        <w:tab/>
+        <w:t>Proceso</w:t>
+      </w:r>
+    </w:p>
+    <w:p>
+      <w:r>
+        <w:tab/>
+      </w:r>
+      <w:r>
+        <w:tab/>
+        <w:t>Calcular la hipotenusa con la formula (cateto1</w:t>
+      </w:r>
+      <w:r>
+        <w:t>^</w:t>
+      </w:r>
+      <w:r>
+        <w:t>2 + cateto2</w:t>
+      </w:r>
+      <w:r>
+        <w:t>^</w:t>
+      </w:r>
+      <w:r>
+        <w:t>2)</w:t>
+      </w:r>
+      <w:r>
+        <w:t xml:space="preserve"> </w:t>
+      </w:r>
+      <w:r>
+        <w:t>^</w:t>
+      </w:r>
+      <w:r>
+        <w:t xml:space="preserve">(1/2) // A la suma de las potencias cuadrada de los catetos se calcula su raíz cuadrada. </w:t>
+      </w:r>
+    </w:p>
+    <w:p/>
+    <w:p/>
+    <w:p/>
+    <w:p>
+      <w:pPr>
+        <w:rPr>
+          <w:u w:val="single"/>
+        </w:rPr>
+      </w:pPr>
+      <w:r>
+        <w:rPr>
+          <w:u w:val="single"/>
+        </w:rPr>
+        <w:lastRenderedPageBreak/>
+        <w:t>Fase de Diseño</w:t>
+      </w:r>
+    </w:p>
+    <w:tbl>
+      <w:tblPr>
+        <w:tblStyle w:val="Tablaconcuadrcula"/>
+        <w:tblW w:w="0" w:type="auto"/>
+        <w:tblLook w:val="04A0" w:firstRow="1" w:lastRow="0" w:firstColumn="1" w:lastColumn="0" w:noHBand="0" w:noVBand="1"/>
+      </w:tblPr>
+      <w:tblGrid>
+        <w:gridCol w:w="8494"/>
+      </w:tblGrid>
+      <w:tr>
+        <w:tc>
+          <w:tcPr>
+            <w:tcW w:w="8494" w:type="dxa"/>
+          </w:tcPr>
+          <w:p>
+            <w:r>
+              <w:t xml:space="preserve">Entidad que resuelve el problema: Calculadora de </w:t>
+            </w:r>
+            <w:r>
+              <w:t xml:space="preserve">hipotenusa de </w:t>
+            </w:r>
+            <w:r>
+              <w:t>triángulos</w:t>
+            </w:r>
+          </w:p>
+        </w:tc>
+      </w:tr>
+      <w:tr>
+        <w:tc>
+          <w:tcPr>
+            <w:tcW w:w="8494" w:type="dxa"/>
+          </w:tcPr>
+          <w:p>
+            <w:r>
+              <w:t>Variables</w:t>
+            </w:r>
+          </w:p>
+          <w:p>
+            <w:r>
+              <w:t xml:space="preserve">   cateto1, cateto2 : entero</w:t>
+            </w:r>
+          </w:p>
+          <w:p>
+            <w:r>
+              <w:t xml:space="preserve">   resultado : real</w:t>
+            </w:r>
+          </w:p>
+        </w:tc>
+      </w:tr>
+      <w:tr>
+        <w:tc>
+          <w:tcPr>
+            <w:tcW w:w="8494" w:type="dxa"/>
+          </w:tcPr>
+          <w:p>
+            <w:r>
+              <w:t xml:space="preserve">Nombre del Algoritmo: </w:t>
+            </w:r>
+            <w:proofErr w:type="spellStart"/>
+            <w:r>
+              <w:t>calcularHipotenusa</w:t>
+            </w:r>
+            <w:proofErr w:type="spellEnd"/>
+          </w:p>
+          <w:p>
+            <w:r>
+              <w:t>Proceso del Algoritmo:</w:t>
+            </w:r>
+          </w:p>
+          <w:p>
+            <w:r>
+              <w:t>Inicio</w:t>
+            </w:r>
+          </w:p>
+          <w:p>
+            <w:r>
+              <w:t>1. Leer cateto1</w:t>
+            </w:r>
+          </w:p>
+          <w:p>
+            <w:r>
+              <w:t>2. Leer cateto2</w:t>
+            </w:r>
+          </w:p>
+          <w:p>
+            <w:r>
+              <w:t>3. resultado &lt;-  (cateto</w:t>
+            </w:r>
+            <w:r>
+              <w:t>1</w:t>
+            </w:r>
+            <w:r>
+              <w:t>^2</w:t>
+            </w:r>
+            <w:r>
+              <w:t xml:space="preserve"> + </w:t>
+            </w:r>
+            <w:r>
+              <w:t>cateto</w:t>
+            </w:r>
+            <w:r>
+              <w:t>2</w:t>
+            </w:r>
+            <w:r>
+              <w:t>^2)</w:t>
+            </w:r>
+            <w:r>
+              <w:t xml:space="preserve">  </w:t>
+            </w:r>
+            <w:r>
+              <w:t>^</w:t>
+            </w:r>
+            <w:r>
+              <w:t xml:space="preserve"> (1/2)</w:t>
+            </w:r>
+            <w:r>
+              <w:t xml:space="preserve"> </w:t>
+            </w:r>
+          </w:p>
+          <w:p>
+            <w:r>
+              <w:t>4. Escribir “La hipotenusa mide: ” resultado</w:t>
+            </w:r>
+          </w:p>
+          <w:p>
+            <w:r>
+              <w:t>Fin</w:t>
+            </w:r>
+          </w:p>
+        </w:tc>
+      </w:tr>
+    </w:tbl>
+    <w:p/>
+    <w:p>
+      <w:pPr>
+        <w:jc w:val="center"/>
+      </w:pPr>
+      <w:r>
+        <w:t>Codificación</w:t>
+      </w:r>
+    </w:p>
+    <w:p>
+      <w:r>
+        <w:rPr>
+          <w:noProof/>
+        </w:rPr>
+        <w:drawing>
+          <wp:inline distT="0" distB="0" distL="0" distR="0" wp14:anchorId="6AFAF8F8" wp14:editId="2B1C9B41">
+            <wp:extent cx="3943350" cy="2028825"/>
+            <wp:effectExtent l="0" t="0" r="0" b="9525"/>
+            <wp:docPr id="408445165" name="Imagen 2"/>
+            <wp:cNvGraphicFramePr>
+              <a:graphicFrameLocks xmlns:a="http://schemas.openxmlformats.org/drawingml/2006/main" noChangeAspect="1"/>
+            </wp:cNvGraphicFramePr>
+            <a:graphic xmlns:a="http://schemas.openxmlformats.org/drawingml/2006/main">
+              <a:graphicData uri="http://schemas.openxmlformats.org/drawingml/2006/picture">
+                <pic:pic xmlns:pic="http://schemas.openxmlformats.org/drawingml/2006/picture">
+                  <pic:nvPicPr>
+                    <pic:cNvPr id="0" name="Picture 5"/>
+                    <pic:cNvPicPr>
+                      <a:picLocks noChangeAspect="1" noChangeArrowheads="1"/>
+                    </pic:cNvPicPr>
+                  </pic:nvPicPr>
+                  <pic:blipFill>
+                    <a:blip r:embed="rId24">
+                      <a:extLst>
+                        <a:ext uri="{28A0092B-C50C-407E-A947-70E740481C1C}">
+                          <a14:useLocalDpi xmlns:a14="http://schemas.microsoft.com/office/drawing/2010/main" val="0"/>
+                        </a:ext>
+                      </a:extLst>
+                    </a:blip>
+                    <a:srcRect/>
+                    <a:stretch>
+                      <a:fillRect/>
+                    </a:stretch>
+                  </pic:blipFill>
+                  <pic:spPr bwMode="auto">
+                    <a:xfrm>
+                      <a:off x="0" y="0"/>
+                      <a:ext cx="3943350" cy="2028825"/>
+                    </a:xfrm>
+                    <a:prstGeom prst="rect">
+                      <a:avLst/>
+                    </a:prstGeom>
+                    <a:noFill/>
+                    <a:ln>
+                      <a:noFill/>
+                    </a:ln>
+                  </pic:spPr>
+                </pic:pic>
+              </a:graphicData>
+            </a:graphic>
+          </wp:inline>
+        </w:drawing>
+      </w:r>
+    </w:p>
+    <w:p/>
     <w:p/>
     <w:sectPr>
       <w:pgSz w:w="11906" w:h="16838"/>
@@ -3849,7 +4230,7 @@
               <v:shape id="_x0000_i1026" type="#_x0000_t75" style="width:78.15pt;height:44.85pt" o:ole="">
                 <v:imagedata r:id="rId2" o:title=""/>
               </v:shape>
-              <o:OLEObject Type="Embed" ProgID="PBrush" ShapeID="_x0000_i1026" DrawAspect="Content" ObjectID="_1774552095" r:id="rId3"/>
+              <o:OLEObject Type="Embed" ProgID="PBrush" ShapeID="_x0000_i1026" DrawAspect="Content" ObjectID="_1774555629" r:id="rId3"/>
             </w:object>
           </w:r>
         </w:p>
@@ -4081,7 +4462,7 @@
               <v:shape id="_x0000_i1027" type="#_x0000_t75" style="width:78.15pt;height:44.85pt">
                 <v:imagedata r:id="rId2" o:title=""/>
               </v:shape>
-              <o:OLEObject Type="Embed" ProgID="PBrush" ShapeID="_x0000_i1027" DrawAspect="Content" ObjectID="_1774552096" r:id="rId3"/>
+              <o:OLEObject Type="Embed" ProgID="PBrush" ShapeID="_x0000_i1027" DrawAspect="Content" ObjectID="_1774555630" r:id="rId3"/>
             </w:object>
           </w:r>
         </w:p>
@@ -4365,6 +4746,95 @@
       </w:pPr>
     </w:lvl>
   </w:abstractNum>
+  <w:abstractNum w:abstractNumId="3" w15:restartNumberingAfterBreak="0">
+    <w:nsid w:val="768B14C7"/>
+    <w:multiLevelType w:val="hybridMultilevel"/>
+    <w:tmpl w:val="A1248FD6"/>
+    <w:lvl w:ilvl="0" w:tplc="2C0A000F">
+      <w:start w:val="1"/>
+      <w:numFmt w:val="decimal"/>
+      <w:lvlText w:val="%1."/>
+      <w:lvlJc w:val="left"/>
+      <w:pPr>
+        <w:ind w:left="720" w:hanging="360"/>
+      </w:pPr>
+      <w:rPr>
+        <w:rFonts w:hint="default"/>
+      </w:rPr>
+    </w:lvl>
+    <w:lvl w:ilvl="1" w:tplc="2C0A0019" w:tentative="1">
+      <w:start w:val="1"/>
+      <w:numFmt w:val="lowerLetter"/>
+      <w:lvlText w:val="%2."/>
+      <w:lvlJc w:val="left"/>
+      <w:pPr>
+        <w:ind w:left="1440" w:hanging="360"/>
+      </w:pPr>
+    </w:lvl>
+    <w:lvl w:ilvl="2" w:tplc="2C0A001B" w:tentative="1">
+      <w:start w:val="1"/>
+      <w:numFmt w:val="lowerRoman"/>
+      <w:lvlText w:val="%3."/>
+      <w:lvlJc w:val="right"/>
+      <w:pPr>
+        <w:ind w:left="2160" w:hanging="180"/>
+      </w:pPr>
+    </w:lvl>
+    <w:lvl w:ilvl="3" w:tplc="2C0A000F" w:tentative="1">
+      <w:start w:val="1"/>
+      <w:numFmt w:val="decimal"/>
+      <w:lvlText w:val="%4."/>
+      <w:lvlJc w:val="left"/>
+      <w:pPr>
+        <w:ind w:left="2880" w:hanging="360"/>
+      </w:pPr>
+    </w:lvl>
+    <w:lvl w:ilvl="4" w:tplc="2C0A0019" w:tentative="1">
+      <w:start w:val="1"/>
+      <w:numFmt w:val="lowerLetter"/>
+      <w:lvlText w:val="%5."/>
+      <w:lvlJc w:val="left"/>
+      <w:pPr>
+        <w:ind w:left="3600" w:hanging="360"/>
+      </w:pPr>
+    </w:lvl>
+    <w:lvl w:ilvl="5" w:tplc="2C0A001B" w:tentative="1">
+      <w:start w:val="1"/>
+      <w:numFmt w:val="lowerRoman"/>
+      <w:lvlText w:val="%6."/>
+      <w:lvlJc w:val="right"/>
+      <w:pPr>
+        <w:ind w:left="4320" w:hanging="180"/>
+      </w:pPr>
+    </w:lvl>
+    <w:lvl w:ilvl="6" w:tplc="2C0A000F" w:tentative="1">
+      <w:start w:val="1"/>
+      <w:numFmt w:val="decimal"/>
+      <w:lvlText w:val="%7."/>
+      <w:lvlJc w:val="left"/>
+      <w:pPr>
+        <w:ind w:left="5040" w:hanging="360"/>
+      </w:pPr>
+    </w:lvl>
+    <w:lvl w:ilvl="7" w:tplc="2C0A0019" w:tentative="1">
+      <w:start w:val="1"/>
+      <w:numFmt w:val="lowerLetter"/>
+      <w:lvlText w:val="%8."/>
+      <w:lvlJc w:val="left"/>
+      <w:pPr>
+        <w:ind w:left="5760" w:hanging="360"/>
+      </w:pPr>
+    </w:lvl>
+    <w:lvl w:ilvl="8" w:tplc="2C0A001B" w:tentative="1">
+      <w:start w:val="1"/>
+      <w:numFmt w:val="lowerRoman"/>
+      <w:lvlText w:val="%9."/>
+      <w:lvlJc w:val="right"/>
+      <w:pPr>
+        <w:ind w:left="6480" w:hanging="180"/>
+      </w:pPr>
+    </w:lvl>
+  </w:abstractNum>
   <w:num w:numId="1" w16cid:durableId="1746493342">
     <w:abstractNumId w:val="1"/>
   </w:num>
@@ -4373,6 +4843,9 @@
   </w:num>
   <w:num w:numId="3" w16cid:durableId="1919167889">
     <w:abstractNumId w:val="2"/>
+  </w:num>
+  <w:num w:numId="4" w16cid:durableId="2100179445">
+    <w:abstractNumId w:val="3"/>
   </w:num>
 </w:numbering>
 </file>

</xml_diff>

<commit_message>
Completado el punto Número 15 del practico
Se agregó el contenido que resuelve el ejercicio 15 al archivo de word. También se creó el archivo ejercicio15.pde con el código del ejercicio.
</commit_message>
<xml_diff>
--- a/Trabajo Practico N°1.docx
+++ b/Trabajo Practico N°1.docx
@@ -206,7 +206,7 @@
                 <v:shape id="_x0000_i1025" type="#_x0000_t75" style="width:78.15pt;height:44.85pt" o:ole="">
                   <v:imagedata r:id="rId8" o:title=""/>
                 </v:shape>
-                <o:OLEObject Type="Embed" ProgID="PBrush" ShapeID="_x0000_i1025" DrawAspect="Content" ObjectID="_1774555628" r:id="rId9"/>
+                <o:OLEObject Type="Embed" ProgID="PBrush" ShapeID="_x0000_i1025" DrawAspect="Content" ObjectID="_1774557579" r:id="rId9"/>
               </w:object>
             </w:r>
           </w:p>
@@ -2000,13 +2000,29 @@
     </w:p>
     <w:p>
       <w:r>
-        <w:t>3x⁴ – 5x³ + X . 12 - 17</w:t>
+        <w:t xml:space="preserve">3x⁴ – 5x³ + </w:t>
+      </w:r>
+      <w:proofErr w:type="gramStart"/>
+      <w:r>
+        <w:t>X .</w:t>
+      </w:r>
+      <w:proofErr w:type="gramEnd"/>
+      <w:r>
+        <w:t xml:space="preserve"> 12 - 17</w:t>
       </w:r>
     </w:p>
     <w:p/>
     <w:p>
       <w:r>
-        <w:t>c) ( b + d ) / ( c + 4 )</w:t>
+        <w:t xml:space="preserve">c) </w:t>
+      </w:r>
+      <w:proofErr w:type="gramStart"/>
+      <w:r>
+        <w:t>( b</w:t>
+      </w:r>
+      <w:proofErr w:type="gramEnd"/>
+      <w:r>
+        <w:t xml:space="preserve"> + d ) / ( c + 4 )</w:t>
       </w:r>
     </w:p>
     <w:p>
@@ -2147,7 +2163,15 @@
         <w:jc w:val="center"/>
       </w:pPr>
       <w:r>
-        <w:t>(4 * 5) / 3  ^ 2</w:t>
+        <w:t xml:space="preserve">(4 * 5) / </w:t>
+      </w:r>
+      <w:proofErr w:type="gramStart"/>
+      <w:r>
+        <w:t>3  ^</w:t>
+      </w:r>
+      <w:proofErr w:type="gramEnd"/>
+      <w:r>
+        <w:t xml:space="preserve"> 2</w:t>
       </w:r>
     </w:p>
     <w:p>
@@ -2168,7 +2192,15 @@
     </w:p>
     <w:p>
       <w:r>
-        <w:t>c) ((( B + C )  / 2 * A + 10 ) * 3 * B ) - 6</w:t>
+        <w:t>c) (</w:t>
+      </w:r>
+      <w:proofErr w:type="gramStart"/>
+      <w:r>
+        <w:t>(( B</w:t>
+      </w:r>
+      <w:proofErr w:type="gramEnd"/>
+      <w:r>
+        <w:t xml:space="preserve"> + C )  / 2 * A + 10 ) * 3 * B ) - 6</w:t>
       </w:r>
     </w:p>
     <w:p>
@@ -2176,31 +2208,54 @@
         <w:jc w:val="center"/>
       </w:pPr>
       <w:r>
-        <w:t>((( 5 + 1 )  / 2 * 4 + 10 ) * 3 * 5 ) - 6 = 324</w:t>
+        <w:t>(</w:t>
+      </w:r>
+      <w:proofErr w:type="gramStart"/>
+      <w:r>
+        <w:t>(( 5</w:t>
+      </w:r>
+      <w:proofErr w:type="gramEnd"/>
+      <w:r>
+        <w:t xml:space="preserve"> + 1 )  / 2 * 4 + 10 ) * 3 * 5 ) - 6 = 324</w:t>
       </w:r>
     </w:p>
     <w:p>
       <w:pPr>
         <w:jc w:val="center"/>
       </w:pPr>
-      <w:r>
-        <w:t>(( 6 / 2 *4 +10 ) * 3 *5 ) - 6</w:t>
+      <w:proofErr w:type="gramStart"/>
+      <w:r>
+        <w:t>(( 6</w:t>
+      </w:r>
+      <w:proofErr w:type="gramEnd"/>
+      <w:r>
+        <w:t xml:space="preserve"> / 2 *4 +10 ) * 3 *5 ) - 6</w:t>
       </w:r>
     </w:p>
     <w:p>
       <w:pPr>
         <w:jc w:val="center"/>
       </w:pPr>
-      <w:r>
-        <w:t>(( 12 +10 ) * 3 *5 ) - 6</w:t>
+      <w:proofErr w:type="gramStart"/>
+      <w:r>
+        <w:t>(( 12</w:t>
+      </w:r>
+      <w:proofErr w:type="gramEnd"/>
+      <w:r>
+        <w:t xml:space="preserve"> +10 ) * 3 *5 ) - 6</w:t>
       </w:r>
     </w:p>
     <w:p>
       <w:pPr>
         <w:jc w:val="center"/>
       </w:pPr>
-      <w:r>
-        <w:t>( 22 * 3 * 5 ) - 6</w:t>
+      <w:proofErr w:type="gramStart"/>
+      <w:r>
+        <w:t>( 22</w:t>
+      </w:r>
+      <w:proofErr w:type="gramEnd"/>
+      <w:r>
+        <w:t xml:space="preserve"> * 3 * 5 ) - 6</w:t>
       </w:r>
     </w:p>
     <w:p>
@@ -2419,8 +2474,13 @@
         <w:t>Ejercicio 7</w:t>
       </w:r>
       <w:r>
-        <w:t>: Para contador1=3, contador2=4, evaluar el resultado de :</w:t>
-      </w:r>
+        <w:t xml:space="preserve">: Para contador1=3, contador2=4, evaluar el resultado </w:t>
+      </w:r>
+      <w:proofErr w:type="gramStart"/>
+      <w:r>
+        <w:t>de :</w:t>
+      </w:r>
+      <w:proofErr w:type="gramEnd"/>
     </w:p>
     <w:p>
       <w:r>
@@ -2643,8 +2703,13 @@
       </w:r>
     </w:p>
     <w:p>
-      <w:r>
-        <w:t>!(x&lt;5)CC !(y&gt;=7)</w:t>
+      <w:proofErr w:type="gramStart"/>
+      <w:r>
+        <w:t>!(</w:t>
+      </w:r>
+      <w:proofErr w:type="gramEnd"/>
+      <w:r>
+        <w:t>x&lt;5)CC !(y&gt;=7)</w:t>
       </w:r>
     </w:p>
     <w:p>
@@ -2664,16 +2729,26 @@
       <w:pPr>
         <w:jc w:val="center"/>
       </w:pPr>
-      <w:r>
-        <w:t>!((i&gt;4) || !(j&lt;=6))</w:t>
+      <w:proofErr w:type="gramStart"/>
+      <w:r>
+        <w:t>!(</w:t>
+      </w:r>
+      <w:proofErr w:type="gramEnd"/>
+      <w:r>
+        <w:t>(i&gt;4) || !(j&lt;=6))</w:t>
       </w:r>
     </w:p>
     <w:p>
       <w:pPr>
         <w:jc w:val="center"/>
       </w:pPr>
-      <w:r>
-        <w:t>!((</w:t>
+      <w:proofErr w:type="gramStart"/>
+      <w:r>
+        <w:t>!(</w:t>
+      </w:r>
+      <w:proofErr w:type="gramEnd"/>
+      <w:r>
+        <w:t>(</w:t>
       </w:r>
       <w:r>
         <w:t>22</w:t>
@@ -2692,16 +2767,26 @@
       <w:pPr>
         <w:jc w:val="center"/>
       </w:pPr>
-      <w:r>
-        <w:t>!( verdadero || ! verdadero  )</w:t>
+      <w:proofErr w:type="gramStart"/>
+      <w:r>
+        <w:t>!( verdadero</w:t>
+      </w:r>
+      <w:proofErr w:type="gramEnd"/>
+      <w:r>
+        <w:t xml:space="preserve"> || ! verdadero  )</w:t>
       </w:r>
     </w:p>
     <w:p>
       <w:pPr>
         <w:jc w:val="center"/>
       </w:pPr>
-      <w:r>
-        <w:t>!( verdadero || falso  )</w:t>
+      <w:proofErr w:type="gramStart"/>
+      <w:r>
+        <w:t>!( verdadero</w:t>
+      </w:r>
+      <w:proofErr w:type="gramEnd"/>
+      <w:r>
+        <w:t xml:space="preserve"> || falso  )</w:t>
       </w:r>
     </w:p>
     <w:p>
@@ -2811,17 +2896,27 @@
         <w:t xml:space="preserve"> </w:t>
       </w:r>
       <w:r>
-        <w:t>Para a=34, b=12,c=8, evaluar el resultado de</w:t>
+        <w:t>Para a=34, b=</w:t>
+      </w:r>
+      <w:proofErr w:type="gramStart"/>
+      <w:r>
+        <w:t>12,c</w:t>
+      </w:r>
+      <w:proofErr w:type="gramEnd"/>
+      <w:r>
+        <w:t>=8, evaluar el resultado de</w:t>
       </w:r>
     </w:p>
     <w:p>
       <w:pPr>
         <w:jc w:val="center"/>
       </w:pPr>
+      <w:proofErr w:type="gramStart"/>
       <w:r>
         <w:t>!(</w:t>
       </w:r>
       <w:proofErr w:type="spellStart"/>
+      <w:proofErr w:type="gramEnd"/>
       <w:r>
         <w:t>a+b</w:t>
       </w:r>
@@ -2924,7 +3019,14 @@
       </w:r>
       <w:r>
         <w:tab/>
-        <w:t xml:space="preserve">nombre : cadena de texto  </w:t>
+      </w:r>
+      <w:proofErr w:type="gramStart"/>
+      <w:r>
+        <w:t>nombre :</w:t>
+      </w:r>
+      <w:proofErr w:type="gramEnd"/>
+      <w:r>
+        <w:t xml:space="preserve"> cadena de texto  </w:t>
       </w:r>
     </w:p>
     <w:p>
@@ -3002,7 +3104,15 @@
           </w:p>
           <w:p>
             <w:r>
-              <w:t xml:space="preserve">    nombre : cadena de texto.</w:t>
+              <w:t xml:space="preserve">    </w:t>
+            </w:r>
+            <w:proofErr w:type="gramStart"/>
+            <w:r>
+              <w:t>nombre :</w:t>
+            </w:r>
+            <w:proofErr w:type="gramEnd"/>
+            <w:r>
+              <w:t xml:space="preserve"> cadena de texto.</w:t>
             </w:r>
           </w:p>
         </w:tc>
@@ -3039,7 +3149,15 @@
           </w:p>
           <w:p>
             <w:r>
-              <w:t>2.    Escribir “Hola ” + nombre</w:t>
+              <w:t>2.    Escribir “</w:t>
+            </w:r>
+            <w:proofErr w:type="gramStart"/>
+            <w:r>
+              <w:t>Hola ”</w:t>
+            </w:r>
+            <w:proofErr w:type="gramEnd"/>
+            <w:r>
+              <w:t xml:space="preserve"> + nombre</w:t>
             </w:r>
           </w:p>
           <w:p>
@@ -3197,7 +3315,15 @@
       </w:r>
       <w:r>
         <w:tab/>
-        <w:t>base, altura : entero.</w:t>
+        <w:t xml:space="preserve">base, </w:t>
+      </w:r>
+      <w:proofErr w:type="gramStart"/>
+      <w:r>
+        <w:t>altura :</w:t>
+      </w:r>
+      <w:proofErr w:type="gramEnd"/>
+      <w:r>
+        <w:t xml:space="preserve"> entero.</w:t>
       </w:r>
     </w:p>
     <w:p>
@@ -3217,7 +3343,15 @@
         <w:ind w:left="708" w:firstLine="708"/>
       </w:pPr>
       <w:r>
-        <w:t>Calcular el perímetro del rectángulo ( base * 2 + altura * 2 ) y guardarlo en una variable.</w:t>
+        <w:t xml:space="preserve">Calcular el perímetro del rectángulo </w:t>
+      </w:r>
+      <w:proofErr w:type="gramStart"/>
+      <w:r>
+        <w:t>( base</w:t>
+      </w:r>
+      <w:proofErr w:type="gramEnd"/>
+      <w:r>
+        <w:t xml:space="preserve"> * 2 + altura * 2 ) y guardarlo en una variable.</w:t>
       </w:r>
     </w:p>
     <w:p>
@@ -3225,7 +3359,15 @@
         <w:ind w:left="708" w:firstLine="708"/>
       </w:pPr>
       <w:r>
-        <w:t>Calcular el área del rectángulo ( base * altura ) y guardarlo en una variable.</w:t>
+        <w:t xml:space="preserve">Calcular el área del rectángulo </w:t>
+      </w:r>
+      <w:proofErr w:type="gramStart"/>
+      <w:r>
+        <w:t>( base</w:t>
+      </w:r>
+      <w:proofErr w:type="gramEnd"/>
+      <w:r>
+        <w:t xml:space="preserve"> * altura ) y guardarlo en una variable.</w:t>
       </w:r>
     </w:p>
     <w:p>
@@ -3285,12 +3427,17 @@
               <w:t xml:space="preserve">, </w:t>
             </w:r>
             <w:proofErr w:type="spellStart"/>
+            <w:proofErr w:type="gramStart"/>
             <w:r>
               <w:t>resultadoPerimetro</w:t>
             </w:r>
             <w:proofErr w:type="spellEnd"/>
             <w:r>
-              <w:t xml:space="preserve"> : entero</w:t>
+              <w:t xml:space="preserve"> :</w:t>
+            </w:r>
+            <w:proofErr w:type="gramEnd"/>
+            <w:r>
+              <w:t xml:space="preserve"> entero</w:t>
             </w:r>
           </w:p>
         </w:tc>
@@ -3364,7 +3511,15 @@
           </w:p>
           <w:p>
             <w:r>
-              <w:t xml:space="preserve">5. Escribir “El perímetro es ” + </w:t>
+              <w:t xml:space="preserve">5. Escribir “El perímetro </w:t>
+            </w:r>
+            <w:proofErr w:type="gramStart"/>
+            <w:r>
+              <w:t>es ”</w:t>
+            </w:r>
+            <w:proofErr w:type="gramEnd"/>
+            <w:r>
+              <w:t xml:space="preserve"> + </w:t>
             </w:r>
             <w:proofErr w:type="spellStart"/>
             <w:r>
@@ -3473,19 +3628,7 @@
         <w:t>Ejercicio 14</w:t>
       </w:r>
       <w:r>
-        <w:t>: Una ayuda importante al momento de resolver problemas con algoritmos es</w:t>
-      </w:r>
-      <w:r>
-        <w:t xml:space="preserve"> </w:t>
-      </w:r>
-      <w:r>
-        <w:t>asumir que su gran amigo son las matemáticas. Obtenga la hipotenusa de un triángul</w:t>
-      </w:r>
-      <w:r>
-        <w:t xml:space="preserve">o </w:t>
-      </w:r>
-      <w:r>
-        <w:t>rectángulo conociendo sus catetos</w:t>
+        <w:t>: Una ayuda importante al momento de resolver problemas con algoritmos es asumir que su gran amigo son las matemáticas. Obtenga la hipotenusa de un triángulo rectángulo conociendo sus catetos</w:t>
       </w:r>
       <w:r>
         <w:t>.</w:t>
@@ -3562,13 +3705,7 @@
     <w:p>
       <w:r>
         <w:tab/>
-        <w:t>Especificación del problema:</w:t>
-      </w:r>
-      <w:r>
-        <w:t xml:space="preserve"> Obtener </w:t>
-      </w:r>
-      <w:r>
-        <w:t>la hipotenusa de un triángulo rectángulo conociendo sus catetos.</w:t>
+        <w:t>Especificación del problema: Obtener la hipotenusa de un triángulo rectángulo conociendo sus catetos.</w:t>
       </w:r>
     </w:p>
     <w:p>
@@ -3588,7 +3725,15 @@
       </w:r>
       <w:r>
         <w:tab/>
-        <w:t>cateto1, cateto2 : entero</w:t>
+        <w:t>cateto1, cateto</w:t>
+      </w:r>
+      <w:proofErr w:type="gramStart"/>
+      <w:r>
+        <w:t>2 :</w:t>
+      </w:r>
+      <w:proofErr w:type="gramEnd"/>
+      <w:r>
+        <w:t xml:space="preserve"> entero</w:t>
       </w:r>
     </w:p>
     <w:p>
@@ -3618,28 +3763,18 @@
       </w:r>
       <w:r>
         <w:tab/>
-        <w:t>Calcular la hipotenusa con la formula (cateto1</w:t>
-      </w:r>
-      <w:r>
-        <w:t>^</w:t>
-      </w:r>
-      <w:r>
-        <w:t>2 + cateto2</w:t>
-      </w:r>
-      <w:r>
-        <w:t>^</w:t>
-      </w:r>
-      <w:r>
-        <w:t>2)</w:t>
+        <w:t>Calcular la hipotenusa con la formula (cateto1^2 + cateto2^2)</w:t>
       </w:r>
       <w:r>
         <w:t xml:space="preserve"> </w:t>
       </w:r>
-      <w:r>
-        <w:t>^</w:t>
-      </w:r>
-      <w:r>
-        <w:t xml:space="preserve">(1/2) // A la suma de las potencias cuadrada de los catetos se calcula su raíz cuadrada. </w:t>
+      <w:proofErr w:type="gramStart"/>
+      <w:r>
+        <w:t>^(</w:t>
+      </w:r>
+      <w:proofErr w:type="gramEnd"/>
+      <w:r>
+        <w:t xml:space="preserve">1/2) // A la suma de las potencias cuadrada de los catetos se calcula su raíz cuadrada. </w:t>
       </w:r>
     </w:p>
     <w:p/>
@@ -3675,10 +3810,7 @@
           </w:tcPr>
           <w:p>
             <w:r>
-              <w:t xml:space="preserve">Entidad que resuelve el problema: Calculadora de </w:t>
-            </w:r>
-            <w:r>
-              <w:t xml:space="preserve">hipotenusa de </w:t>
+              <w:t xml:space="preserve">Entidad que resuelve el problema: Calculadora de hipotenusa de </w:t>
             </w:r>
             <w:r>
               <w:t>triángulos</w:t>
@@ -3695,15 +3827,34 @@
             <w:r>
               <w:t>Variables</w:t>
             </w:r>
-          </w:p>
-          <w:p>
-            <w:r>
-              <w:t xml:space="preserve">   cateto1, cateto2 : entero</w:t>
-            </w:r>
-          </w:p>
-          <w:p>
-            <w:r>
-              <w:t xml:space="preserve">   resultado : real</w:t>
+            <w:r>
+              <w:t>:</w:t>
+            </w:r>
+          </w:p>
+          <w:p>
+            <w:r>
+              <w:t xml:space="preserve">   cateto1, cateto</w:t>
+            </w:r>
+            <w:proofErr w:type="gramStart"/>
+            <w:r>
+              <w:t>2 :</w:t>
+            </w:r>
+            <w:proofErr w:type="gramEnd"/>
+            <w:r>
+              <w:t xml:space="preserve"> entero</w:t>
+            </w:r>
+          </w:p>
+          <w:p>
+            <w:r>
+              <w:t xml:space="preserve">   </w:t>
+            </w:r>
+            <w:proofErr w:type="gramStart"/>
+            <w:r>
+              <w:t>resultado :</w:t>
+            </w:r>
+            <w:proofErr w:type="gramEnd"/>
+            <w:r>
+              <w:t xml:space="preserve"> real</w:t>
             </w:r>
           </w:p>
         </w:tc>
@@ -3745,7 +3896,15 @@
           </w:p>
           <w:p>
             <w:r>
-              <w:t>3. resultado &lt;-  (cateto</w:t>
+              <w:t>3. resultado &lt;</w:t>
+            </w:r>
+            <w:proofErr w:type="gramStart"/>
+            <w:r>
+              <w:t>-  (</w:t>
+            </w:r>
+            <w:proofErr w:type="gramEnd"/>
+            <w:r>
+              <w:t>cateto</w:t>
             </w:r>
             <w:r>
               <w:t>1</w:t>
@@ -3754,13 +3913,7 @@
               <w:t>^2</w:t>
             </w:r>
             <w:r>
-              <w:t xml:space="preserve"> + </w:t>
-            </w:r>
-            <w:r>
-              <w:t>cateto</w:t>
-            </w:r>
-            <w:r>
-              <w:t>2</w:t>
+              <w:t xml:space="preserve"> + cateto2</w:t>
             </w:r>
             <w:r>
               <w:t>^2)</w:t>
@@ -3780,7 +3933,15 @@
           </w:p>
           <w:p>
             <w:r>
-              <w:t>4. Escribir “La hipotenusa mide: ” resultado</w:t>
+              <w:t>4. Escribir “La hipotenusa mide</w:t>
+            </w:r>
+            <w:proofErr w:type="gramStart"/>
+            <w:r>
+              <w:t>: ”</w:t>
+            </w:r>
+            <w:proofErr w:type="gramEnd"/>
+            <w:r>
+              <w:t xml:space="preserve"> resultado</w:t>
             </w:r>
           </w:p>
           <w:p>
@@ -3855,7 +4016,680 @@
         </w:drawing>
       </w:r>
     </w:p>
+    <w:p>
+      <w:r>
+        <w:rPr>
+          <w:b/>
+          <w:bCs/>
+          <w:color w:val="00B050"/>
+        </w:rPr>
+        <w:t>Ejercicio 15</w:t>
+      </w:r>
+      <w:r>
+        <w:t>: Si viste algo de los apuntes y vídeos, esto debería ser muy fácil de resolver.</w:t>
+      </w:r>
+      <w:r>
+        <w:t xml:space="preserve"> </w:t>
+      </w:r>
+      <w:r>
+        <w:t>Dados dos números permita calcular la suma, resta, multiplicación y división de estos.</w:t>
+      </w:r>
+      <w:r>
+        <w:t xml:space="preserve"> </w:t>
+      </w:r>
+      <w:r>
+        <w:t>Considere que cada una de estas operaciones es un algoritmo cuando realice el diseño.</w:t>
+      </w:r>
+      <w:r>
+        <w:t xml:space="preserve"> </w:t>
+      </w:r>
+      <w:r>
+        <w:t>Obviamente muestre los resultados.</w:t>
+      </w:r>
+    </w:p>
+    <w:p>
+      <w:pPr>
+        <w:rPr>
+          <w:u w:val="single"/>
+        </w:rPr>
+      </w:pPr>
+      <w:r>
+        <w:rPr>
+          <w:u w:val="single"/>
+        </w:rPr>
+        <w:t>Fase de Análisis</w:t>
+      </w:r>
+    </w:p>
+    <w:p>
+      <w:r>
+        <w:tab/>
+        <w:t>Especificación del problema: Calcular</w:t>
+      </w:r>
+      <w:r>
+        <w:t xml:space="preserve"> la suma, resta, multiplicación y división de dos </w:t>
+      </w:r>
+      <w:proofErr w:type="spellStart"/>
+      <w:r>
+        <w:t>numeros</w:t>
+      </w:r>
+      <w:proofErr w:type="spellEnd"/>
+      <w:r>
+        <w:t>.</w:t>
+      </w:r>
+    </w:p>
+    <w:p>
+      <w:r>
+        <w:t>Análisis:</w:t>
+      </w:r>
+    </w:p>
+    <w:p>
+      <w:r>
+        <w:tab/>
+        <w:t>Datos de Entrada:</w:t>
+      </w:r>
+    </w:p>
+    <w:p>
+      <w:r>
+        <w:tab/>
+      </w:r>
+      <w:r>
+        <w:tab/>
+      </w:r>
+      <w:r>
+        <w:t>numero1, numero</w:t>
+      </w:r>
+      <w:proofErr w:type="gramStart"/>
+      <w:r>
+        <w:t>2</w:t>
+      </w:r>
+      <w:r>
+        <w:t xml:space="preserve"> :</w:t>
+      </w:r>
+      <w:proofErr w:type="gramEnd"/>
+      <w:r>
+        <w:t xml:space="preserve"> entero.</w:t>
+      </w:r>
+    </w:p>
+    <w:p>
+      <w:r>
+        <w:tab/>
+        <w:t>Datos de Salida:</w:t>
+      </w:r>
+      <w:r>
+        <w:t xml:space="preserve"> Cuatro mensajes, cada uno mostrando la suma, resta, multiplicación y división.</w:t>
+      </w:r>
+      <w:r>
+        <w:t xml:space="preserve"> </w:t>
+      </w:r>
+    </w:p>
+    <w:p>
+      <w:r>
+        <w:tab/>
+        <w:t>Proceso:</w:t>
+      </w:r>
+    </w:p>
+    <w:p>
+      <w:r>
+        <w:tab/>
+      </w:r>
+      <w:r>
+        <w:tab/>
+        <w:t>Sumar 2 números y guardarlos en una variable.</w:t>
+      </w:r>
+    </w:p>
+    <w:p>
+      <w:r>
+        <w:lastRenderedPageBreak/>
+        <w:tab/>
+      </w:r>
+      <w:r>
+        <w:tab/>
+      </w:r>
+      <w:r>
+        <w:t>Restar</w:t>
+      </w:r>
+      <w:r>
+        <w:t xml:space="preserve"> 2 números y guardarlos en una variable.</w:t>
+      </w:r>
+    </w:p>
+    <w:p>
+      <w:r>
+        <w:tab/>
+      </w:r>
+      <w:r>
+        <w:tab/>
+      </w:r>
+      <w:r>
+        <w:t>Multiplicar</w:t>
+      </w:r>
+      <w:r>
+        <w:t xml:space="preserve"> 2 números y guardarlos en una variable.</w:t>
+      </w:r>
+    </w:p>
+    <w:p>
+      <w:r>
+        <w:tab/>
+      </w:r>
+      <w:r>
+        <w:tab/>
+      </w:r>
+      <w:r>
+        <w:t>Dividir</w:t>
+      </w:r>
+      <w:r>
+        <w:t xml:space="preserve"> 2 números y guardarlos en una variable.</w:t>
+      </w:r>
+    </w:p>
+    <w:p>
+      <w:pPr>
+        <w:rPr>
+          <w:u w:val="single"/>
+        </w:rPr>
+      </w:pPr>
+      <w:r>
+        <w:rPr>
+          <w:u w:val="single"/>
+        </w:rPr>
+        <w:t>Fase de Diseño</w:t>
+      </w:r>
+    </w:p>
+    <w:tbl>
+      <w:tblPr>
+        <w:tblStyle w:val="Tablaconcuadrcula"/>
+        <w:tblW w:w="0" w:type="auto"/>
+        <w:tblLook w:val="04A0" w:firstRow="1" w:lastRow="0" w:firstColumn="1" w:lastColumn="0" w:noHBand="0" w:noVBand="1"/>
+      </w:tblPr>
+      <w:tblGrid>
+        <w:gridCol w:w="8494"/>
+      </w:tblGrid>
+      <w:tr>
+        <w:tc>
+          <w:tcPr>
+            <w:tcW w:w="8494" w:type="dxa"/>
+          </w:tcPr>
+          <w:p>
+            <w:r>
+              <w:t xml:space="preserve">Entidad que resuelve el problema: Calculadora de </w:t>
+            </w:r>
+            <w:r>
+              <w:t>dos números</w:t>
+            </w:r>
+          </w:p>
+        </w:tc>
+      </w:tr>
+      <w:tr>
+        <w:tc>
+          <w:tcPr>
+            <w:tcW w:w="8494" w:type="dxa"/>
+          </w:tcPr>
+          <w:p>
+            <w:r>
+              <w:t>Variables:</w:t>
+            </w:r>
+          </w:p>
+          <w:p>
+            <w:r>
+              <w:t xml:space="preserve">    numero1, numero2, suma, resta, </w:t>
+            </w:r>
+            <w:proofErr w:type="spellStart"/>
+            <w:r>
+              <w:t>multiplicacion</w:t>
+            </w:r>
+            <w:proofErr w:type="spellEnd"/>
+            <w:r>
+              <w:t xml:space="preserve">, </w:t>
+            </w:r>
+            <w:proofErr w:type="spellStart"/>
+            <w:proofErr w:type="gramStart"/>
+            <w:r>
+              <w:t>division</w:t>
+            </w:r>
+            <w:proofErr w:type="spellEnd"/>
+            <w:r>
+              <w:t xml:space="preserve"> :</w:t>
+            </w:r>
+            <w:proofErr w:type="gramEnd"/>
+            <w:r>
+              <w:t xml:space="preserve"> entero</w:t>
+            </w:r>
+          </w:p>
+        </w:tc>
+      </w:tr>
+      <w:tr>
+        <w:tc>
+          <w:tcPr>
+            <w:tcW w:w="8494" w:type="dxa"/>
+          </w:tcPr>
+          <w:p>
+            <w:r>
+              <w:t xml:space="preserve">Nombre del Algoritmo: </w:t>
+            </w:r>
+            <w:proofErr w:type="spellStart"/>
+            <w:r>
+              <w:t>calcular</w:t>
+            </w:r>
+            <w:r>
+              <w:t>Numeros</w:t>
+            </w:r>
+            <w:proofErr w:type="spellEnd"/>
+          </w:p>
+          <w:p>
+            <w:r>
+              <w:t>Proceso del Algoritmo:</w:t>
+            </w:r>
+          </w:p>
+          <w:p>
+            <w:r>
+              <w:t>Inicio</w:t>
+            </w:r>
+          </w:p>
+          <w:p>
+            <w:r>
+              <w:t>1.   numero1 &lt;- 25</w:t>
+            </w:r>
+          </w:p>
+          <w:p>
+            <w:r>
+              <w:t>2.   numero2 &lt;- 5</w:t>
+            </w:r>
+          </w:p>
+          <w:p>
+            <w:r>
+              <w:t xml:space="preserve">3.   </w:t>
+            </w:r>
+            <w:proofErr w:type="spellStart"/>
+            <w:proofErr w:type="gramStart"/>
+            <w:r>
+              <w:t>sumarNumeros</w:t>
+            </w:r>
+            <w:proofErr w:type="spellEnd"/>
+            <w:r>
+              <w:t>(</w:t>
+            </w:r>
+            <w:proofErr w:type="gramEnd"/>
+            <w:r>
+              <w:t>)</w:t>
+            </w:r>
+          </w:p>
+          <w:p>
+            <w:r>
+              <w:t xml:space="preserve">4.   </w:t>
+            </w:r>
+            <w:proofErr w:type="spellStart"/>
+            <w:proofErr w:type="gramStart"/>
+            <w:r>
+              <w:t>restarNumeros</w:t>
+            </w:r>
+            <w:proofErr w:type="spellEnd"/>
+            <w:r>
+              <w:t>(</w:t>
+            </w:r>
+            <w:proofErr w:type="gramEnd"/>
+            <w:r>
+              <w:t>)</w:t>
+            </w:r>
+          </w:p>
+          <w:p>
+            <w:r>
+              <w:t xml:space="preserve">5.   </w:t>
+            </w:r>
+            <w:proofErr w:type="spellStart"/>
+            <w:proofErr w:type="gramStart"/>
+            <w:r>
+              <w:t>multiplicarNumeros</w:t>
+            </w:r>
+            <w:proofErr w:type="spellEnd"/>
+            <w:r>
+              <w:t>(</w:t>
+            </w:r>
+            <w:proofErr w:type="gramEnd"/>
+            <w:r>
+              <w:t>)</w:t>
+            </w:r>
+          </w:p>
+          <w:p>
+            <w:r>
+              <w:t xml:space="preserve">6.   </w:t>
+            </w:r>
+            <w:proofErr w:type="spellStart"/>
+            <w:proofErr w:type="gramStart"/>
+            <w:r>
+              <w:t>dividirNumeros</w:t>
+            </w:r>
+            <w:proofErr w:type="spellEnd"/>
+            <w:r>
+              <w:t>(</w:t>
+            </w:r>
+            <w:proofErr w:type="gramEnd"/>
+            <w:r>
+              <w:t>)</w:t>
+            </w:r>
+          </w:p>
+          <w:p>
+            <w:r>
+              <w:t>Fin</w:t>
+            </w:r>
+          </w:p>
+          <w:p/>
+          <w:p>
+            <w:r>
+              <w:t xml:space="preserve">Nombre del Algoritmo: </w:t>
+            </w:r>
+            <w:proofErr w:type="spellStart"/>
+            <w:r>
+              <w:t>sumar</w:t>
+            </w:r>
+            <w:r>
+              <w:t>Numeros</w:t>
+            </w:r>
+            <w:proofErr w:type="spellEnd"/>
+          </w:p>
+          <w:p>
+            <w:r>
+              <w:t>Proceso del Algoritmo:</w:t>
+            </w:r>
+          </w:p>
+          <w:p>
+            <w:r>
+              <w:t>Inicio</w:t>
+            </w:r>
+          </w:p>
+          <w:p>
+            <w:r>
+              <w:t>1.   suma &lt;- numero1 + numero2</w:t>
+            </w:r>
+          </w:p>
+          <w:p>
+            <w:r>
+              <w:t>2.   Escribir “Resultado de la suma</w:t>
+            </w:r>
+            <w:proofErr w:type="gramStart"/>
+            <w:r>
+              <w:t>: ”</w:t>
+            </w:r>
+            <w:proofErr w:type="gramEnd"/>
+            <w:r>
+              <w:t xml:space="preserve"> + suma</w:t>
+            </w:r>
+          </w:p>
+          <w:p>
+            <w:r>
+              <w:t>Fin</w:t>
+            </w:r>
+          </w:p>
+          <w:p/>
+          <w:p>
+            <w:r>
+              <w:t xml:space="preserve">Nombre del Algoritmo: </w:t>
+            </w:r>
+            <w:proofErr w:type="spellStart"/>
+            <w:r>
+              <w:t>restar</w:t>
+            </w:r>
+            <w:r>
+              <w:t>Numeros</w:t>
+            </w:r>
+            <w:proofErr w:type="spellEnd"/>
+          </w:p>
+          <w:p>
+            <w:r>
+              <w:t>Proceso del Algoritmo:</w:t>
+            </w:r>
+          </w:p>
+          <w:p>
+            <w:r>
+              <w:t>Inicio</w:t>
+            </w:r>
+          </w:p>
+          <w:p>
+            <w:r>
+              <w:t xml:space="preserve">1.   </w:t>
+            </w:r>
+            <w:r>
+              <w:t>resta</w:t>
+            </w:r>
+            <w:r>
+              <w:t xml:space="preserve"> &lt;- numero1 </w:t>
+            </w:r>
+            <w:r>
+              <w:t>-</w:t>
+            </w:r>
+            <w:r>
+              <w:t xml:space="preserve"> numero2</w:t>
+            </w:r>
+          </w:p>
+          <w:p>
+            <w:r>
+              <w:t xml:space="preserve">2.   Escribir “Resultado de la </w:t>
+            </w:r>
+            <w:r>
+              <w:t>resta</w:t>
+            </w:r>
+            <w:proofErr w:type="gramStart"/>
+            <w:r>
+              <w:t>: ”</w:t>
+            </w:r>
+            <w:proofErr w:type="gramEnd"/>
+            <w:r>
+              <w:t xml:space="preserve"> + </w:t>
+            </w:r>
+            <w:r>
+              <w:t>resta</w:t>
+            </w:r>
+          </w:p>
+          <w:p>
+            <w:r>
+              <w:t>Fin</w:t>
+            </w:r>
+          </w:p>
+          <w:p/>
+          <w:p>
+            <w:r>
+              <w:t xml:space="preserve">Nombre del Algoritmo: </w:t>
+            </w:r>
+            <w:proofErr w:type="spellStart"/>
+            <w:r>
+              <w:t>multiplicar</w:t>
+            </w:r>
+            <w:r>
+              <w:t>Numeros</w:t>
+            </w:r>
+            <w:proofErr w:type="spellEnd"/>
+          </w:p>
+          <w:p>
+            <w:r>
+              <w:t>Proceso del Algoritmo:</w:t>
+            </w:r>
+          </w:p>
+          <w:p>
+            <w:r>
+              <w:t>Inicio</w:t>
+            </w:r>
+          </w:p>
+          <w:p>
+            <w:r>
+              <w:t xml:space="preserve">1.   </w:t>
+            </w:r>
+            <w:proofErr w:type="spellStart"/>
+            <w:r>
+              <w:t>multiplicacion</w:t>
+            </w:r>
+            <w:proofErr w:type="spellEnd"/>
+            <w:r>
+              <w:t xml:space="preserve"> &lt;- numero1 </w:t>
+            </w:r>
+            <w:r>
+              <w:t>*</w:t>
+            </w:r>
+            <w:r>
+              <w:t xml:space="preserve"> numero2</w:t>
+            </w:r>
+          </w:p>
+          <w:p>
+            <w:r>
+              <w:t xml:space="preserve">2.   Escribir “Resultado de la </w:t>
+            </w:r>
+            <w:r>
+              <w:t>multiplicación</w:t>
+            </w:r>
+            <w:proofErr w:type="gramStart"/>
+            <w:r>
+              <w:t>: ”</w:t>
+            </w:r>
+            <w:proofErr w:type="gramEnd"/>
+            <w:r>
+              <w:t xml:space="preserve"> + </w:t>
+            </w:r>
+            <w:proofErr w:type="spellStart"/>
+            <w:r>
+              <w:t>multiplicacion</w:t>
+            </w:r>
+            <w:proofErr w:type="spellEnd"/>
+          </w:p>
+          <w:p>
+            <w:r>
+              <w:t>Fin</w:t>
+            </w:r>
+          </w:p>
+          <w:p/>
+          <w:p>
+            <w:r>
+              <w:t xml:space="preserve">Nombre del Algoritmo: </w:t>
+            </w:r>
+            <w:proofErr w:type="spellStart"/>
+            <w:r>
+              <w:t>dividir</w:t>
+            </w:r>
+            <w:r>
+              <w:t>Numeros</w:t>
+            </w:r>
+            <w:proofErr w:type="spellEnd"/>
+          </w:p>
+          <w:p>
+            <w:r>
+              <w:t>Proceso del Algoritmo:</w:t>
+            </w:r>
+          </w:p>
+          <w:p>
+            <w:r>
+              <w:t>Inicio</w:t>
+            </w:r>
+          </w:p>
+          <w:p>
+            <w:r>
+              <w:t xml:space="preserve">1.   </w:t>
+            </w:r>
+            <w:proofErr w:type="spellStart"/>
+            <w:r>
+              <w:t>division</w:t>
+            </w:r>
+            <w:proofErr w:type="spellEnd"/>
+            <w:r>
+              <w:t xml:space="preserve"> &lt;- numero1 </w:t>
+            </w:r>
+            <w:r>
+              <w:t>/</w:t>
+            </w:r>
+            <w:r>
+              <w:t xml:space="preserve"> numero2</w:t>
+            </w:r>
+          </w:p>
+          <w:p>
+            <w:r>
+              <w:t xml:space="preserve">2.   Escribir “Resultado de la </w:t>
+            </w:r>
+            <w:proofErr w:type="spellStart"/>
+            <w:r>
+              <w:t>division</w:t>
+            </w:r>
+            <w:proofErr w:type="spellEnd"/>
+            <w:proofErr w:type="gramStart"/>
+            <w:r>
+              <w:t>: ”</w:t>
+            </w:r>
+            <w:proofErr w:type="gramEnd"/>
+            <w:r>
+              <w:t xml:space="preserve"> + </w:t>
+            </w:r>
+            <w:proofErr w:type="spellStart"/>
+            <w:r>
+              <w:t>division</w:t>
+            </w:r>
+            <w:proofErr w:type="spellEnd"/>
+          </w:p>
+          <w:p>
+            <w:r>
+              <w:t>Fin</w:t>
+            </w:r>
+          </w:p>
+        </w:tc>
+      </w:tr>
+    </w:tbl>
     <w:p/>
+    <w:p>
+      <w:pPr>
+        <w:jc w:val="center"/>
+      </w:pPr>
+      <w:r>
+        <w:lastRenderedPageBreak/>
+        <w:t>Codificación</w:t>
+      </w:r>
+    </w:p>
+    <w:p>
+      <w:r>
+        <w:rPr>
+          <w:noProof/>
+        </w:rPr>
+        <w:drawing>
+          <wp:inline distT="0" distB="0" distL="0" distR="0" wp14:anchorId="238B107C" wp14:editId="7B04802B">
+            <wp:extent cx="4924425" cy="5057775"/>
+            <wp:effectExtent l="0" t="0" r="9525" b="9525"/>
+            <wp:docPr id="1497155249" name="Imagen 1"/>
+            <wp:cNvGraphicFramePr>
+              <a:graphicFrameLocks xmlns:a="http://schemas.openxmlformats.org/drawingml/2006/main" noChangeAspect="1"/>
+            </wp:cNvGraphicFramePr>
+            <a:graphic xmlns:a="http://schemas.openxmlformats.org/drawingml/2006/main">
+              <a:graphicData uri="http://schemas.openxmlformats.org/drawingml/2006/picture">
+                <pic:pic xmlns:pic="http://schemas.openxmlformats.org/drawingml/2006/picture">
+                  <pic:nvPicPr>
+                    <pic:cNvPr id="0" name="Picture 4"/>
+                    <pic:cNvPicPr>
+                      <a:picLocks noChangeAspect="1" noChangeArrowheads="1"/>
+                    </pic:cNvPicPr>
+                  </pic:nvPicPr>
+                  <pic:blipFill>
+                    <a:blip r:embed="rId25">
+                      <a:extLst>
+                        <a:ext uri="{28A0092B-C50C-407E-A947-70E740481C1C}">
+                          <a14:useLocalDpi xmlns:a14="http://schemas.microsoft.com/office/drawing/2010/main" val="0"/>
+                        </a:ext>
+                      </a:extLst>
+                    </a:blip>
+                    <a:srcRect/>
+                    <a:stretch>
+                      <a:fillRect/>
+                    </a:stretch>
+                  </pic:blipFill>
+                  <pic:spPr bwMode="auto">
+                    <a:xfrm>
+                      <a:off x="0" y="0"/>
+                      <a:ext cx="4924425" cy="5057775"/>
+                    </a:xfrm>
+                    <a:prstGeom prst="rect">
+                      <a:avLst/>
+                    </a:prstGeom>
+                    <a:noFill/>
+                    <a:ln>
+                      <a:noFill/>
+                    </a:ln>
+                  </pic:spPr>
+                </pic:pic>
+              </a:graphicData>
+            </a:graphic>
+          </wp:inline>
+        </w:drawing>
+      </w:r>
+    </w:p>
     <w:p/>
     <w:sectPr>
       <w:pgSz w:w="11906" w:h="16838"/>
@@ -4230,7 +5064,7 @@
               <v:shape id="_x0000_i1026" type="#_x0000_t75" style="width:78.15pt;height:44.85pt" o:ole="">
                 <v:imagedata r:id="rId2" o:title=""/>
               </v:shape>
-              <o:OLEObject Type="Embed" ProgID="PBrush" ShapeID="_x0000_i1026" DrawAspect="Content" ObjectID="_1774555629" r:id="rId3"/>
+              <o:OLEObject Type="Embed" ProgID="PBrush" ShapeID="_x0000_i1026" DrawAspect="Content" ObjectID="_1774557580" r:id="rId3"/>
             </w:object>
           </w:r>
         </w:p>
@@ -4462,7 +5296,7 @@
               <v:shape id="_x0000_i1027" type="#_x0000_t75" style="width:78.15pt;height:44.85pt">
                 <v:imagedata r:id="rId2" o:title=""/>
               </v:shape>
-              <o:OLEObject Type="Embed" ProgID="PBrush" ShapeID="_x0000_i1027" DrawAspect="Content" ObjectID="_1774555630" r:id="rId3"/>
+              <o:OLEObject Type="Embed" ProgID="PBrush" ShapeID="_x0000_i1027" DrawAspect="Content" ObjectID="_1774557581" r:id="rId3"/>
             </w:object>
           </w:r>
         </w:p>
@@ -4747,9 +5581,276 @@
     </w:lvl>
   </w:abstractNum>
   <w:abstractNum w:abstractNumId="3" w15:restartNumberingAfterBreak="0">
+    <w:nsid w:val="46BF5890"/>
+    <w:multiLevelType w:val="hybridMultilevel"/>
+    <w:tmpl w:val="D854BFFC"/>
+    <w:lvl w:ilvl="0" w:tplc="2C0A000F">
+      <w:start w:val="1"/>
+      <w:numFmt w:val="decimal"/>
+      <w:lvlText w:val="%1."/>
+      <w:lvlJc w:val="left"/>
+      <w:pPr>
+        <w:ind w:left="720" w:hanging="360"/>
+      </w:pPr>
+      <w:rPr>
+        <w:rFonts w:hint="default"/>
+      </w:rPr>
+    </w:lvl>
+    <w:lvl w:ilvl="1" w:tplc="2C0A0019" w:tentative="1">
+      <w:start w:val="1"/>
+      <w:numFmt w:val="lowerLetter"/>
+      <w:lvlText w:val="%2."/>
+      <w:lvlJc w:val="left"/>
+      <w:pPr>
+        <w:ind w:left="1440" w:hanging="360"/>
+      </w:pPr>
+    </w:lvl>
+    <w:lvl w:ilvl="2" w:tplc="2C0A001B" w:tentative="1">
+      <w:start w:val="1"/>
+      <w:numFmt w:val="lowerRoman"/>
+      <w:lvlText w:val="%3."/>
+      <w:lvlJc w:val="right"/>
+      <w:pPr>
+        <w:ind w:left="2160" w:hanging="180"/>
+      </w:pPr>
+    </w:lvl>
+    <w:lvl w:ilvl="3" w:tplc="2C0A000F" w:tentative="1">
+      <w:start w:val="1"/>
+      <w:numFmt w:val="decimal"/>
+      <w:lvlText w:val="%4."/>
+      <w:lvlJc w:val="left"/>
+      <w:pPr>
+        <w:ind w:left="2880" w:hanging="360"/>
+      </w:pPr>
+    </w:lvl>
+    <w:lvl w:ilvl="4" w:tplc="2C0A0019" w:tentative="1">
+      <w:start w:val="1"/>
+      <w:numFmt w:val="lowerLetter"/>
+      <w:lvlText w:val="%5."/>
+      <w:lvlJc w:val="left"/>
+      <w:pPr>
+        <w:ind w:left="3600" w:hanging="360"/>
+      </w:pPr>
+    </w:lvl>
+    <w:lvl w:ilvl="5" w:tplc="2C0A001B" w:tentative="1">
+      <w:start w:val="1"/>
+      <w:numFmt w:val="lowerRoman"/>
+      <w:lvlText w:val="%6."/>
+      <w:lvlJc w:val="right"/>
+      <w:pPr>
+        <w:ind w:left="4320" w:hanging="180"/>
+      </w:pPr>
+    </w:lvl>
+    <w:lvl w:ilvl="6" w:tplc="2C0A000F" w:tentative="1">
+      <w:start w:val="1"/>
+      <w:numFmt w:val="decimal"/>
+      <w:lvlText w:val="%7."/>
+      <w:lvlJc w:val="left"/>
+      <w:pPr>
+        <w:ind w:left="5040" w:hanging="360"/>
+      </w:pPr>
+    </w:lvl>
+    <w:lvl w:ilvl="7" w:tplc="2C0A0019" w:tentative="1">
+      <w:start w:val="1"/>
+      <w:numFmt w:val="lowerLetter"/>
+      <w:lvlText w:val="%8."/>
+      <w:lvlJc w:val="left"/>
+      <w:pPr>
+        <w:ind w:left="5760" w:hanging="360"/>
+      </w:pPr>
+    </w:lvl>
+    <w:lvl w:ilvl="8" w:tplc="2C0A001B" w:tentative="1">
+      <w:start w:val="1"/>
+      <w:numFmt w:val="lowerRoman"/>
+      <w:lvlText w:val="%9."/>
+      <w:lvlJc w:val="right"/>
+      <w:pPr>
+        <w:ind w:left="6480" w:hanging="180"/>
+      </w:pPr>
+    </w:lvl>
+  </w:abstractNum>
+  <w:abstractNum w:abstractNumId="4" w15:restartNumberingAfterBreak="0">
+    <w:nsid w:val="58E341A9"/>
+    <w:multiLevelType w:val="hybridMultilevel"/>
+    <w:tmpl w:val="99327732"/>
+    <w:lvl w:ilvl="0" w:tplc="2C0A000F">
+      <w:start w:val="1"/>
+      <w:numFmt w:val="decimal"/>
+      <w:lvlText w:val="%1."/>
+      <w:lvlJc w:val="left"/>
+      <w:pPr>
+        <w:ind w:left="720" w:hanging="360"/>
+      </w:pPr>
+      <w:rPr>
+        <w:rFonts w:hint="default"/>
+      </w:rPr>
+    </w:lvl>
+    <w:lvl w:ilvl="1" w:tplc="2C0A0019" w:tentative="1">
+      <w:start w:val="1"/>
+      <w:numFmt w:val="lowerLetter"/>
+      <w:lvlText w:val="%2."/>
+      <w:lvlJc w:val="left"/>
+      <w:pPr>
+        <w:ind w:left="1440" w:hanging="360"/>
+      </w:pPr>
+    </w:lvl>
+    <w:lvl w:ilvl="2" w:tplc="2C0A001B" w:tentative="1">
+      <w:start w:val="1"/>
+      <w:numFmt w:val="lowerRoman"/>
+      <w:lvlText w:val="%3."/>
+      <w:lvlJc w:val="right"/>
+      <w:pPr>
+        <w:ind w:left="2160" w:hanging="180"/>
+      </w:pPr>
+    </w:lvl>
+    <w:lvl w:ilvl="3" w:tplc="2C0A000F" w:tentative="1">
+      <w:start w:val="1"/>
+      <w:numFmt w:val="decimal"/>
+      <w:lvlText w:val="%4."/>
+      <w:lvlJc w:val="left"/>
+      <w:pPr>
+        <w:ind w:left="2880" w:hanging="360"/>
+      </w:pPr>
+    </w:lvl>
+    <w:lvl w:ilvl="4" w:tplc="2C0A0019" w:tentative="1">
+      <w:start w:val="1"/>
+      <w:numFmt w:val="lowerLetter"/>
+      <w:lvlText w:val="%5."/>
+      <w:lvlJc w:val="left"/>
+      <w:pPr>
+        <w:ind w:left="3600" w:hanging="360"/>
+      </w:pPr>
+    </w:lvl>
+    <w:lvl w:ilvl="5" w:tplc="2C0A001B" w:tentative="1">
+      <w:start w:val="1"/>
+      <w:numFmt w:val="lowerRoman"/>
+      <w:lvlText w:val="%6."/>
+      <w:lvlJc w:val="right"/>
+      <w:pPr>
+        <w:ind w:left="4320" w:hanging="180"/>
+      </w:pPr>
+    </w:lvl>
+    <w:lvl w:ilvl="6" w:tplc="2C0A000F" w:tentative="1">
+      <w:start w:val="1"/>
+      <w:numFmt w:val="decimal"/>
+      <w:lvlText w:val="%7."/>
+      <w:lvlJc w:val="left"/>
+      <w:pPr>
+        <w:ind w:left="5040" w:hanging="360"/>
+      </w:pPr>
+    </w:lvl>
+    <w:lvl w:ilvl="7" w:tplc="2C0A0019" w:tentative="1">
+      <w:start w:val="1"/>
+      <w:numFmt w:val="lowerLetter"/>
+      <w:lvlText w:val="%8."/>
+      <w:lvlJc w:val="left"/>
+      <w:pPr>
+        <w:ind w:left="5760" w:hanging="360"/>
+      </w:pPr>
+    </w:lvl>
+    <w:lvl w:ilvl="8" w:tplc="2C0A001B" w:tentative="1">
+      <w:start w:val="1"/>
+      <w:numFmt w:val="lowerRoman"/>
+      <w:lvlText w:val="%9."/>
+      <w:lvlJc w:val="right"/>
+      <w:pPr>
+        <w:ind w:left="6480" w:hanging="180"/>
+      </w:pPr>
+    </w:lvl>
+  </w:abstractNum>
+  <w:abstractNum w:abstractNumId="5" w15:restartNumberingAfterBreak="0">
     <w:nsid w:val="768B14C7"/>
     <w:multiLevelType w:val="hybridMultilevel"/>
     <w:tmpl w:val="A1248FD6"/>
+    <w:lvl w:ilvl="0" w:tplc="2C0A000F">
+      <w:start w:val="1"/>
+      <w:numFmt w:val="decimal"/>
+      <w:lvlText w:val="%1."/>
+      <w:lvlJc w:val="left"/>
+      <w:pPr>
+        <w:ind w:left="720" w:hanging="360"/>
+      </w:pPr>
+      <w:rPr>
+        <w:rFonts w:hint="default"/>
+      </w:rPr>
+    </w:lvl>
+    <w:lvl w:ilvl="1" w:tplc="2C0A0019" w:tentative="1">
+      <w:start w:val="1"/>
+      <w:numFmt w:val="lowerLetter"/>
+      <w:lvlText w:val="%2."/>
+      <w:lvlJc w:val="left"/>
+      <w:pPr>
+        <w:ind w:left="1440" w:hanging="360"/>
+      </w:pPr>
+    </w:lvl>
+    <w:lvl w:ilvl="2" w:tplc="2C0A001B" w:tentative="1">
+      <w:start w:val="1"/>
+      <w:numFmt w:val="lowerRoman"/>
+      <w:lvlText w:val="%3."/>
+      <w:lvlJc w:val="right"/>
+      <w:pPr>
+        <w:ind w:left="2160" w:hanging="180"/>
+      </w:pPr>
+    </w:lvl>
+    <w:lvl w:ilvl="3" w:tplc="2C0A000F" w:tentative="1">
+      <w:start w:val="1"/>
+      <w:numFmt w:val="decimal"/>
+      <w:lvlText w:val="%4."/>
+      <w:lvlJc w:val="left"/>
+      <w:pPr>
+        <w:ind w:left="2880" w:hanging="360"/>
+      </w:pPr>
+    </w:lvl>
+    <w:lvl w:ilvl="4" w:tplc="2C0A0019" w:tentative="1">
+      <w:start w:val="1"/>
+      <w:numFmt w:val="lowerLetter"/>
+      <w:lvlText w:val="%5."/>
+      <w:lvlJc w:val="left"/>
+      <w:pPr>
+        <w:ind w:left="3600" w:hanging="360"/>
+      </w:pPr>
+    </w:lvl>
+    <w:lvl w:ilvl="5" w:tplc="2C0A001B" w:tentative="1">
+      <w:start w:val="1"/>
+      <w:numFmt w:val="lowerRoman"/>
+      <w:lvlText w:val="%6."/>
+      <w:lvlJc w:val="right"/>
+      <w:pPr>
+        <w:ind w:left="4320" w:hanging="180"/>
+      </w:pPr>
+    </w:lvl>
+    <w:lvl w:ilvl="6" w:tplc="2C0A000F" w:tentative="1">
+      <w:start w:val="1"/>
+      <w:numFmt w:val="decimal"/>
+      <w:lvlText w:val="%7."/>
+      <w:lvlJc w:val="left"/>
+      <w:pPr>
+        <w:ind w:left="5040" w:hanging="360"/>
+      </w:pPr>
+    </w:lvl>
+    <w:lvl w:ilvl="7" w:tplc="2C0A0019" w:tentative="1">
+      <w:start w:val="1"/>
+      <w:numFmt w:val="lowerLetter"/>
+      <w:lvlText w:val="%8."/>
+      <w:lvlJc w:val="left"/>
+      <w:pPr>
+        <w:ind w:left="5760" w:hanging="360"/>
+      </w:pPr>
+    </w:lvl>
+    <w:lvl w:ilvl="8" w:tplc="2C0A001B" w:tentative="1">
+      <w:start w:val="1"/>
+      <w:numFmt w:val="lowerRoman"/>
+      <w:lvlText w:val="%9."/>
+      <w:lvlJc w:val="right"/>
+      <w:pPr>
+        <w:ind w:left="6480" w:hanging="180"/>
+      </w:pPr>
+    </w:lvl>
+  </w:abstractNum>
+  <w:abstractNum w:abstractNumId="6" w15:restartNumberingAfterBreak="0">
+    <w:nsid w:val="79115E51"/>
+    <w:multiLevelType w:val="hybridMultilevel"/>
+    <w:tmpl w:val="24C4DA1A"/>
     <w:lvl w:ilvl="0" w:tplc="2C0A000F">
       <w:start w:val="1"/>
       <w:numFmt w:val="decimal"/>
@@ -4845,7 +5946,16 @@
     <w:abstractNumId w:val="2"/>
   </w:num>
   <w:num w:numId="4" w16cid:durableId="2100179445">
+    <w:abstractNumId w:val="5"/>
+  </w:num>
+  <w:num w:numId="5" w16cid:durableId="574776486">
+    <w:abstractNumId w:val="6"/>
+  </w:num>
+  <w:num w:numId="6" w16cid:durableId="185750509">
     <w:abstractNumId w:val="3"/>
+  </w:num>
+  <w:num w:numId="7" w16cid:durableId="526139491">
+    <w:abstractNumId w:val="4"/>
   </w:num>
 </w:numbering>
 </file>

</xml_diff>

<commit_message>
Completado el punto Número 16 del practico
Se agregó el contenido que resuelve el ejercicio 16 al archivo de word. También se creó el archivo ejercicio16.pde con el código del ejercicio.
</commit_message>
<xml_diff>
--- a/Trabajo Practico N°1.docx
+++ b/Trabajo Practico N°1.docx
@@ -206,7 +206,7 @@
                 <v:shape id="_x0000_i1025" type="#_x0000_t75" style="width:78.15pt;height:44.85pt" o:ole="">
                   <v:imagedata r:id="rId8" o:title=""/>
                 </v:shape>
-                <o:OLEObject Type="Embed" ProgID="PBrush" ShapeID="_x0000_i1025" DrawAspect="Content" ObjectID="_1774557579" r:id="rId9"/>
+                <o:OLEObject Type="Embed" ProgID="PBrush" ShapeID="_x0000_i1025" DrawAspect="Content" ObjectID="_1774560110" r:id="rId9"/>
               </w:object>
             </w:r>
           </w:p>
@@ -2000,29 +2000,13 @@
     </w:p>
     <w:p>
       <w:r>
-        <w:t xml:space="preserve">3x⁴ – 5x³ + </w:t>
-      </w:r>
-      <w:proofErr w:type="gramStart"/>
-      <w:r>
-        <w:t>X .</w:t>
-      </w:r>
-      <w:proofErr w:type="gramEnd"/>
-      <w:r>
-        <w:t xml:space="preserve"> 12 - 17</w:t>
+        <w:t>3x⁴ – 5x³ + X . 12 - 17</w:t>
       </w:r>
     </w:p>
     <w:p/>
     <w:p>
       <w:r>
-        <w:t xml:space="preserve">c) </w:t>
-      </w:r>
-      <w:proofErr w:type="gramStart"/>
-      <w:r>
-        <w:t>( b</w:t>
-      </w:r>
-      <w:proofErr w:type="gramEnd"/>
-      <w:r>
-        <w:t xml:space="preserve"> + d ) / ( c + 4 )</w:t>
+        <w:t>c) ( b + d ) / ( c + 4 )</w:t>
       </w:r>
     </w:p>
     <w:p>
@@ -2163,15 +2147,7 @@
         <w:jc w:val="center"/>
       </w:pPr>
       <w:r>
-        <w:t xml:space="preserve">(4 * 5) / </w:t>
-      </w:r>
-      <w:proofErr w:type="gramStart"/>
-      <w:r>
-        <w:t>3  ^</w:t>
-      </w:r>
-      <w:proofErr w:type="gramEnd"/>
-      <w:r>
-        <w:t xml:space="preserve"> 2</w:t>
+        <w:t>(4 * 5) / 3  ^ 2</w:t>
       </w:r>
     </w:p>
     <w:p>
@@ -2192,15 +2168,7 @@
     </w:p>
     <w:p>
       <w:r>
-        <w:t>c) (</w:t>
-      </w:r>
-      <w:proofErr w:type="gramStart"/>
-      <w:r>
-        <w:t>(( B</w:t>
-      </w:r>
-      <w:proofErr w:type="gramEnd"/>
-      <w:r>
-        <w:t xml:space="preserve"> + C )  / 2 * A + 10 ) * 3 * B ) - 6</w:t>
+        <w:t>c) ((( B + C )  / 2 * A + 10 ) * 3 * B ) - 6</w:t>
       </w:r>
     </w:p>
     <w:p>
@@ -2208,54 +2176,31 @@
         <w:jc w:val="center"/>
       </w:pPr>
       <w:r>
-        <w:t>(</w:t>
-      </w:r>
-      <w:proofErr w:type="gramStart"/>
-      <w:r>
-        <w:t>(( 5</w:t>
-      </w:r>
-      <w:proofErr w:type="gramEnd"/>
-      <w:r>
-        <w:t xml:space="preserve"> + 1 )  / 2 * 4 + 10 ) * 3 * 5 ) - 6 = 324</w:t>
+        <w:t>((( 5 + 1 )  / 2 * 4 + 10 ) * 3 * 5 ) - 6 = 324</w:t>
       </w:r>
     </w:p>
     <w:p>
       <w:pPr>
         <w:jc w:val="center"/>
       </w:pPr>
-      <w:proofErr w:type="gramStart"/>
-      <w:r>
-        <w:t>(( 6</w:t>
-      </w:r>
-      <w:proofErr w:type="gramEnd"/>
-      <w:r>
-        <w:t xml:space="preserve"> / 2 *4 +10 ) * 3 *5 ) - 6</w:t>
+      <w:r>
+        <w:t>(( 6 / 2 *4 +10 ) * 3 *5 ) - 6</w:t>
       </w:r>
     </w:p>
     <w:p>
       <w:pPr>
         <w:jc w:val="center"/>
       </w:pPr>
-      <w:proofErr w:type="gramStart"/>
-      <w:r>
-        <w:t>(( 12</w:t>
-      </w:r>
-      <w:proofErr w:type="gramEnd"/>
-      <w:r>
-        <w:t xml:space="preserve"> +10 ) * 3 *5 ) - 6</w:t>
+      <w:r>
+        <w:t>(( 12 +10 ) * 3 *5 ) - 6</w:t>
       </w:r>
     </w:p>
     <w:p>
       <w:pPr>
         <w:jc w:val="center"/>
       </w:pPr>
-      <w:proofErr w:type="gramStart"/>
-      <w:r>
-        <w:t>( 22</w:t>
-      </w:r>
-      <w:proofErr w:type="gramEnd"/>
-      <w:r>
-        <w:t xml:space="preserve"> * 3 * 5 ) - 6</w:t>
+      <w:r>
+        <w:t>( 22 * 3 * 5 ) - 6</w:t>
       </w:r>
     </w:p>
     <w:p>
@@ -2474,13 +2419,8 @@
         <w:t>Ejercicio 7</w:t>
       </w:r>
       <w:r>
-        <w:t xml:space="preserve">: Para contador1=3, contador2=4, evaluar el resultado </w:t>
-      </w:r>
-      <w:proofErr w:type="gramStart"/>
-      <w:r>
-        <w:t>de :</w:t>
-      </w:r>
-      <w:proofErr w:type="gramEnd"/>
+        <w:t>: Para contador1=3, contador2=4, evaluar el resultado de :</w:t>
+      </w:r>
     </w:p>
     <w:p>
       <w:r>
@@ -2703,13 +2643,8 @@
       </w:r>
     </w:p>
     <w:p>
-      <w:proofErr w:type="gramStart"/>
-      <w:r>
-        <w:t>!(</w:t>
-      </w:r>
-      <w:proofErr w:type="gramEnd"/>
-      <w:r>
-        <w:t>x&lt;5)CC !(y&gt;=7)</w:t>
+      <w:r>
+        <w:t>!(x&lt;5)CC !(y&gt;=7)</w:t>
       </w:r>
     </w:p>
     <w:p>
@@ -2729,26 +2664,16 @@
       <w:pPr>
         <w:jc w:val="center"/>
       </w:pPr>
-      <w:proofErr w:type="gramStart"/>
-      <w:r>
-        <w:t>!(</w:t>
-      </w:r>
-      <w:proofErr w:type="gramEnd"/>
-      <w:r>
-        <w:t>(i&gt;4) || !(j&lt;=6))</w:t>
+      <w:r>
+        <w:t>!((i&gt;4) || !(j&lt;=6))</w:t>
       </w:r>
     </w:p>
     <w:p>
       <w:pPr>
         <w:jc w:val="center"/>
       </w:pPr>
-      <w:proofErr w:type="gramStart"/>
-      <w:r>
-        <w:t>!(</w:t>
-      </w:r>
-      <w:proofErr w:type="gramEnd"/>
-      <w:r>
-        <w:t>(</w:t>
+      <w:r>
+        <w:t>!((</w:t>
       </w:r>
       <w:r>
         <w:t>22</w:t>
@@ -2767,26 +2692,16 @@
       <w:pPr>
         <w:jc w:val="center"/>
       </w:pPr>
-      <w:proofErr w:type="gramStart"/>
-      <w:r>
-        <w:t>!( verdadero</w:t>
-      </w:r>
-      <w:proofErr w:type="gramEnd"/>
-      <w:r>
-        <w:t xml:space="preserve"> || ! verdadero  )</w:t>
+      <w:r>
+        <w:t>!( verdadero || ! verdadero  )</w:t>
       </w:r>
     </w:p>
     <w:p>
       <w:pPr>
         <w:jc w:val="center"/>
       </w:pPr>
-      <w:proofErr w:type="gramStart"/>
-      <w:r>
-        <w:t>!( verdadero</w:t>
-      </w:r>
-      <w:proofErr w:type="gramEnd"/>
-      <w:r>
-        <w:t xml:space="preserve"> || falso  )</w:t>
+      <w:r>
+        <w:t>!( verdadero || falso  )</w:t>
       </w:r>
     </w:p>
     <w:p>
@@ -2896,27 +2811,17 @@
         <w:t xml:space="preserve"> </w:t>
       </w:r>
       <w:r>
-        <w:t>Para a=34, b=</w:t>
-      </w:r>
-      <w:proofErr w:type="gramStart"/>
-      <w:r>
-        <w:t>12,c</w:t>
-      </w:r>
-      <w:proofErr w:type="gramEnd"/>
-      <w:r>
-        <w:t>=8, evaluar el resultado de</w:t>
+        <w:t>Para a=34, b=12,c=8, evaluar el resultado de</w:t>
       </w:r>
     </w:p>
     <w:p>
       <w:pPr>
         <w:jc w:val="center"/>
       </w:pPr>
-      <w:proofErr w:type="gramStart"/>
       <w:r>
         <w:t>!(</w:t>
       </w:r>
       <w:proofErr w:type="spellStart"/>
-      <w:proofErr w:type="gramEnd"/>
       <w:r>
         <w:t>a+b</w:t>
       </w:r>
@@ -3019,14 +2924,7 @@
       </w:r>
       <w:r>
         <w:tab/>
-      </w:r>
-      <w:proofErr w:type="gramStart"/>
-      <w:r>
-        <w:t>nombre :</w:t>
-      </w:r>
-      <w:proofErr w:type="gramEnd"/>
-      <w:r>
-        <w:t xml:space="preserve"> cadena de texto  </w:t>
+        <w:t xml:space="preserve">nombre : cadena de texto  </w:t>
       </w:r>
     </w:p>
     <w:p>
@@ -3104,15 +3002,7 @@
           </w:p>
           <w:p>
             <w:r>
-              <w:t xml:space="preserve">    </w:t>
-            </w:r>
-            <w:proofErr w:type="gramStart"/>
-            <w:r>
-              <w:t>nombre :</w:t>
-            </w:r>
-            <w:proofErr w:type="gramEnd"/>
-            <w:r>
-              <w:t xml:space="preserve"> cadena de texto.</w:t>
+              <w:t xml:space="preserve">    nombre : cadena de texto.</w:t>
             </w:r>
           </w:p>
         </w:tc>
@@ -3149,15 +3039,7 @@
           </w:p>
           <w:p>
             <w:r>
-              <w:t>2.    Escribir “</w:t>
-            </w:r>
-            <w:proofErr w:type="gramStart"/>
-            <w:r>
-              <w:t>Hola ”</w:t>
-            </w:r>
-            <w:proofErr w:type="gramEnd"/>
-            <w:r>
-              <w:t xml:space="preserve"> + nombre</w:t>
+              <w:t>2.    Escribir “Hola ” + nombre</w:t>
             </w:r>
           </w:p>
           <w:p>
@@ -3315,15 +3197,7 @@
       </w:r>
       <w:r>
         <w:tab/>
-        <w:t xml:space="preserve">base, </w:t>
-      </w:r>
-      <w:proofErr w:type="gramStart"/>
-      <w:r>
-        <w:t>altura :</w:t>
-      </w:r>
-      <w:proofErr w:type="gramEnd"/>
-      <w:r>
-        <w:t xml:space="preserve"> entero.</w:t>
+        <w:t>base, altura : entero.</w:t>
       </w:r>
     </w:p>
     <w:p>
@@ -3343,15 +3217,7 @@
         <w:ind w:left="708" w:firstLine="708"/>
       </w:pPr>
       <w:r>
-        <w:t xml:space="preserve">Calcular el perímetro del rectángulo </w:t>
-      </w:r>
-      <w:proofErr w:type="gramStart"/>
-      <w:r>
-        <w:t>( base</w:t>
-      </w:r>
-      <w:proofErr w:type="gramEnd"/>
-      <w:r>
-        <w:t xml:space="preserve"> * 2 + altura * 2 ) y guardarlo en una variable.</w:t>
+        <w:t>Calcular el perímetro del rectángulo ( base * 2 + altura * 2 ) y guardarlo en una variable.</w:t>
       </w:r>
     </w:p>
     <w:p>
@@ -3359,15 +3225,7 @@
         <w:ind w:left="708" w:firstLine="708"/>
       </w:pPr>
       <w:r>
-        <w:t xml:space="preserve">Calcular el área del rectángulo </w:t>
-      </w:r>
-      <w:proofErr w:type="gramStart"/>
-      <w:r>
-        <w:t>( base</w:t>
-      </w:r>
-      <w:proofErr w:type="gramEnd"/>
-      <w:r>
-        <w:t xml:space="preserve"> * altura ) y guardarlo en una variable.</w:t>
+        <w:t>Calcular el área del rectángulo ( base * altura ) y guardarlo en una variable.</w:t>
       </w:r>
     </w:p>
     <w:p>
@@ -3427,17 +3285,12 @@
               <w:t xml:space="preserve">, </w:t>
             </w:r>
             <w:proofErr w:type="spellStart"/>
-            <w:proofErr w:type="gramStart"/>
             <w:r>
               <w:t>resultadoPerimetro</w:t>
             </w:r>
             <w:proofErr w:type="spellEnd"/>
             <w:r>
-              <w:t xml:space="preserve"> :</w:t>
-            </w:r>
-            <w:proofErr w:type="gramEnd"/>
-            <w:r>
-              <w:t xml:space="preserve"> entero</w:t>
+              <w:t xml:space="preserve"> : entero</w:t>
             </w:r>
           </w:p>
         </w:tc>
@@ -3511,15 +3364,7 @@
           </w:p>
           <w:p>
             <w:r>
-              <w:t xml:space="preserve">5. Escribir “El perímetro </w:t>
-            </w:r>
-            <w:proofErr w:type="gramStart"/>
-            <w:r>
-              <w:t>es ”</w:t>
-            </w:r>
-            <w:proofErr w:type="gramEnd"/>
-            <w:r>
-              <w:t xml:space="preserve"> + </w:t>
+              <w:t xml:space="preserve">5. Escribir “El perímetro es ” + </w:t>
             </w:r>
             <w:proofErr w:type="spellStart"/>
             <w:r>
@@ -3725,15 +3570,7 @@
       </w:r>
       <w:r>
         <w:tab/>
-        <w:t>cateto1, cateto</w:t>
-      </w:r>
-      <w:proofErr w:type="gramStart"/>
-      <w:r>
-        <w:t>2 :</w:t>
-      </w:r>
-      <w:proofErr w:type="gramEnd"/>
-      <w:r>
-        <w:t xml:space="preserve"> entero</w:t>
+        <w:t>cateto1, cateto2 : entero</w:t>
       </w:r>
     </w:p>
     <w:p>
@@ -3768,13 +3605,8 @@
       <w:r>
         <w:t xml:space="preserve"> </w:t>
       </w:r>
-      <w:proofErr w:type="gramStart"/>
-      <w:r>
-        <w:t>^(</w:t>
-      </w:r>
-      <w:proofErr w:type="gramEnd"/>
-      <w:r>
-        <w:t xml:space="preserve">1/2) // A la suma de las potencias cuadrada de los catetos se calcula su raíz cuadrada. </w:t>
+      <w:r>
+        <w:t xml:space="preserve">^(1/2) // A la suma de las potencias cuadrada de los catetos se calcula su raíz cuadrada. </w:t>
       </w:r>
     </w:p>
     <w:p/>
@@ -3833,28 +3665,12 @@
           </w:p>
           <w:p>
             <w:r>
-              <w:t xml:space="preserve">   cateto1, cateto</w:t>
-            </w:r>
-            <w:proofErr w:type="gramStart"/>
-            <w:r>
-              <w:t>2 :</w:t>
-            </w:r>
-            <w:proofErr w:type="gramEnd"/>
-            <w:r>
-              <w:t xml:space="preserve"> entero</w:t>
-            </w:r>
-          </w:p>
-          <w:p>
-            <w:r>
-              <w:t xml:space="preserve">   </w:t>
-            </w:r>
-            <w:proofErr w:type="gramStart"/>
-            <w:r>
-              <w:t>resultado :</w:t>
-            </w:r>
-            <w:proofErr w:type="gramEnd"/>
-            <w:r>
-              <w:t xml:space="preserve"> real</w:t>
+              <w:t xml:space="preserve">   cateto1, cateto2 : entero</w:t>
+            </w:r>
+          </w:p>
+          <w:p>
+            <w:r>
+              <w:t xml:space="preserve">   resultado : real</w:t>
             </w:r>
           </w:p>
         </w:tc>
@@ -3896,15 +3712,7 @@
           </w:p>
           <w:p>
             <w:r>
-              <w:t>3. resultado &lt;</w:t>
-            </w:r>
-            <w:proofErr w:type="gramStart"/>
-            <w:r>
-              <w:t>-  (</w:t>
-            </w:r>
-            <w:proofErr w:type="gramEnd"/>
-            <w:r>
-              <w:t>cateto</w:t>
+              <w:t>3. resultado &lt;-  (cateto</w:t>
             </w:r>
             <w:r>
               <w:t>1</w:t>
@@ -3933,15 +3741,7 @@
           </w:p>
           <w:p>
             <w:r>
-              <w:t>4. Escribir “La hipotenusa mide</w:t>
-            </w:r>
-            <w:proofErr w:type="gramStart"/>
-            <w:r>
-              <w:t>: ”</w:t>
-            </w:r>
-            <w:proofErr w:type="gramEnd"/>
-            <w:r>
-              <w:t xml:space="preserve"> resultado</w:t>
+              <w:t>4. Escribir “La hipotenusa mide: ” resultado</w:t>
             </w:r>
           </w:p>
           <w:p>
@@ -4026,25 +3826,7 @@
         <w:t>Ejercicio 15</w:t>
       </w:r>
       <w:r>
-        <w:t>: Si viste algo de los apuntes y vídeos, esto debería ser muy fácil de resolver.</w:t>
-      </w:r>
-      <w:r>
-        <w:t xml:space="preserve"> </w:t>
-      </w:r>
-      <w:r>
-        <w:t>Dados dos números permita calcular la suma, resta, multiplicación y división de estos.</w:t>
-      </w:r>
-      <w:r>
-        <w:t xml:space="preserve"> </w:t>
-      </w:r>
-      <w:r>
-        <w:t>Considere que cada una de estas operaciones es un algoritmo cuando realice el diseño.</w:t>
-      </w:r>
-      <w:r>
-        <w:t xml:space="preserve"> </w:t>
-      </w:r>
-      <w:r>
-        <w:t>Obviamente muestre los resultados.</w:t>
+        <w:t>: Si viste algo de los apuntes y vídeos, esto debería ser muy fácil de resolver. Dados dos números permita calcular la suma, resta, multiplicación y división de estos. Considere que cada una de estas operaciones es un algoritmo cuando realice el diseño. Obviamente muestre los resultados.</w:t>
       </w:r>
     </w:p>
     <w:p>
@@ -4063,10 +3845,7 @@
     <w:p>
       <w:r>
         <w:tab/>
-        <w:t>Especificación del problema: Calcular</w:t>
-      </w:r>
-      <w:r>
-        <w:t xml:space="preserve"> la suma, resta, multiplicación y división de dos </w:t>
+        <w:t xml:space="preserve">Especificación del problema: Calcular la suma, resta, multiplicación y división de dos </w:t>
       </w:r>
       <w:proofErr w:type="spellStart"/>
       <w:r>
@@ -4094,32 +3873,13 @@
       </w:r>
       <w:r>
         <w:tab/>
-      </w:r>
-      <w:r>
-        <w:t>numero1, numero</w:t>
-      </w:r>
-      <w:proofErr w:type="gramStart"/>
-      <w:r>
-        <w:t>2</w:t>
-      </w:r>
-      <w:r>
-        <w:t xml:space="preserve"> :</w:t>
-      </w:r>
-      <w:proofErr w:type="gramEnd"/>
-      <w:r>
-        <w:t xml:space="preserve"> entero.</w:t>
+        <w:t>numero1, numero2 : entero.</w:t>
       </w:r>
     </w:p>
     <w:p>
       <w:r>
         <w:tab/>
-        <w:t>Datos de Salida:</w:t>
-      </w:r>
-      <w:r>
-        <w:t xml:space="preserve"> Cuatro mensajes, cada uno mostrando la suma, resta, multiplicación y división.</w:t>
-      </w:r>
-      <w:r>
-        <w:t xml:space="preserve"> </w:t>
+        <w:t xml:space="preserve">Datos de Salida: Cuatro mensajes, cada uno mostrando la suma, resta, multiplicación y división. </w:t>
       </w:r>
     </w:p>
     <w:p>
@@ -4144,12 +3904,7 @@
       </w:r>
       <w:r>
         <w:tab/>
-      </w:r>
-      <w:r>
-        <w:t>Restar</w:t>
-      </w:r>
-      <w:r>
-        <w:t xml:space="preserve"> 2 números y guardarlos en una variable.</w:t>
+        <w:t>Restar 2 números y guardarlos en una variable.</w:t>
       </w:r>
     </w:p>
     <w:p>
@@ -4158,12 +3913,7 @@
       </w:r>
       <w:r>
         <w:tab/>
-      </w:r>
-      <w:r>
-        <w:t>Multiplicar</w:t>
-      </w:r>
-      <w:r>
-        <w:t xml:space="preserve"> 2 números y guardarlos en una variable.</w:t>
+        <w:t>Multiplicar 2 números y guardarlos en una variable.</w:t>
       </w:r>
     </w:p>
     <w:p>
@@ -4172,12 +3922,7 @@
       </w:r>
       <w:r>
         <w:tab/>
-      </w:r>
-      <w:r>
-        <w:t>Dividir</w:t>
-      </w:r>
-      <w:r>
-        <w:t xml:space="preserve"> 2 números y guardarlos en una variable.</w:t>
+        <w:t>Dividir 2 números y guardarlos en una variable.</w:t>
       </w:r>
     </w:p>
     <w:p>
@@ -4209,10 +3954,7 @@
           </w:tcPr>
           <w:p>
             <w:r>
-              <w:t xml:space="preserve">Entidad que resuelve el problema: Calculadora de </w:t>
-            </w:r>
-            <w:r>
-              <w:t>dos números</w:t>
+              <w:t>Entidad que resuelve el problema: Calculadora de dos números</w:t>
             </w:r>
           </w:p>
         </w:tc>
@@ -4240,17 +3982,12 @@
               <w:t xml:space="preserve">, </w:t>
             </w:r>
             <w:proofErr w:type="spellStart"/>
-            <w:proofErr w:type="gramStart"/>
             <w:r>
               <w:t>division</w:t>
             </w:r>
             <w:proofErr w:type="spellEnd"/>
             <w:r>
-              <w:t xml:space="preserve"> :</w:t>
-            </w:r>
-            <w:proofErr w:type="gramEnd"/>
-            <w:r>
-              <w:t xml:space="preserve"> entero</w:t>
+              <w:t xml:space="preserve"> : entero</w:t>
             </w:r>
           </w:p>
         </w:tc>
@@ -4266,10 +4003,7 @@
             </w:r>
             <w:proofErr w:type="spellStart"/>
             <w:r>
-              <w:t>calcular</w:t>
-            </w:r>
-            <w:r>
-              <w:t>Numeros</w:t>
+              <w:t>calcularNumeros</w:t>
             </w:r>
             <w:proofErr w:type="spellEnd"/>
           </w:p>
@@ -4298,17 +4032,12 @@
               <w:t xml:space="preserve">3.   </w:t>
             </w:r>
             <w:proofErr w:type="spellStart"/>
-            <w:proofErr w:type="gramStart"/>
             <w:r>
               <w:t>sumarNumeros</w:t>
             </w:r>
             <w:proofErr w:type="spellEnd"/>
             <w:r>
-              <w:t>(</w:t>
-            </w:r>
-            <w:proofErr w:type="gramEnd"/>
-            <w:r>
-              <w:t>)</w:t>
+              <w:t>()</w:t>
             </w:r>
           </w:p>
           <w:p>
@@ -4316,17 +4045,12 @@
               <w:t xml:space="preserve">4.   </w:t>
             </w:r>
             <w:proofErr w:type="spellStart"/>
-            <w:proofErr w:type="gramStart"/>
             <w:r>
               <w:t>restarNumeros</w:t>
             </w:r>
             <w:proofErr w:type="spellEnd"/>
             <w:r>
-              <w:t>(</w:t>
-            </w:r>
-            <w:proofErr w:type="gramEnd"/>
-            <w:r>
-              <w:t>)</w:t>
+              <w:t>()</w:t>
             </w:r>
           </w:p>
           <w:p>
@@ -4334,17 +4058,12 @@
               <w:t xml:space="preserve">5.   </w:t>
             </w:r>
             <w:proofErr w:type="spellStart"/>
-            <w:proofErr w:type="gramStart"/>
             <w:r>
               <w:t>multiplicarNumeros</w:t>
             </w:r>
             <w:proofErr w:type="spellEnd"/>
             <w:r>
-              <w:t>(</w:t>
-            </w:r>
-            <w:proofErr w:type="gramEnd"/>
-            <w:r>
-              <w:t>)</w:t>
+              <w:t>()</w:t>
             </w:r>
           </w:p>
           <w:p>
@@ -4352,17 +4071,12 @@
               <w:t xml:space="preserve">6.   </w:t>
             </w:r>
             <w:proofErr w:type="spellStart"/>
-            <w:proofErr w:type="gramStart"/>
             <w:r>
               <w:t>dividirNumeros</w:t>
             </w:r>
             <w:proofErr w:type="spellEnd"/>
             <w:r>
-              <w:t>(</w:t>
-            </w:r>
-            <w:proofErr w:type="gramEnd"/>
-            <w:r>
-              <w:t>)</w:t>
+              <w:t>()</w:t>
             </w:r>
           </w:p>
           <w:p>
@@ -4377,10 +4091,7 @@
             </w:r>
             <w:proofErr w:type="spellStart"/>
             <w:r>
-              <w:t>sumar</w:t>
-            </w:r>
-            <w:r>
-              <w:t>Numeros</w:t>
+              <w:t>sumarNumeros</w:t>
             </w:r>
             <w:proofErr w:type="spellEnd"/>
           </w:p>
@@ -4401,15 +4112,7 @@
           </w:p>
           <w:p>
             <w:r>
-              <w:t>2.   Escribir “Resultado de la suma</w:t>
-            </w:r>
-            <w:proofErr w:type="gramStart"/>
-            <w:r>
-              <w:t>: ”</w:t>
-            </w:r>
-            <w:proofErr w:type="gramEnd"/>
-            <w:r>
-              <w:t xml:space="preserve"> + suma</w:t>
+              <w:t>2.   Escribir “Resultado de la suma: ” + suma</w:t>
             </w:r>
           </w:p>
           <w:p>
@@ -4424,10 +4127,7 @@
             </w:r>
             <w:proofErr w:type="spellStart"/>
             <w:r>
-              <w:t>restar</w:t>
-            </w:r>
-            <w:r>
-              <w:t>Numeros</w:t>
+              <w:t>restarNumeros</w:t>
             </w:r>
             <w:proofErr w:type="spellEnd"/>
           </w:p>
@@ -4443,173 +4143,113 @@
           </w:p>
           <w:p>
             <w:r>
+              <w:t>1.   resta &lt;- numero1 - numero2</w:t>
+            </w:r>
+          </w:p>
+          <w:p>
+            <w:r>
+              <w:t>2.   Escribir “Resultado de la resta: ” + resta</w:t>
+            </w:r>
+          </w:p>
+          <w:p>
+            <w:r>
+              <w:t>Fin</w:t>
+            </w:r>
+          </w:p>
+          <w:p/>
+          <w:p>
+            <w:r>
+              <w:t xml:space="preserve">Nombre del Algoritmo: </w:t>
+            </w:r>
+            <w:proofErr w:type="spellStart"/>
+            <w:r>
+              <w:t>multiplicarNumeros</w:t>
+            </w:r>
+            <w:proofErr w:type="spellEnd"/>
+          </w:p>
+          <w:p>
+            <w:r>
+              <w:t>Proceso del Algoritmo:</w:t>
+            </w:r>
+          </w:p>
+          <w:p>
+            <w:r>
+              <w:t>Inicio</w:t>
+            </w:r>
+          </w:p>
+          <w:p>
+            <w:r>
               <w:t xml:space="preserve">1.   </w:t>
             </w:r>
-            <w:r>
-              <w:t>resta</w:t>
-            </w:r>
-            <w:r>
-              <w:t xml:space="preserve"> &lt;- numero1 </w:t>
-            </w:r>
-            <w:r>
-              <w:t>-</w:t>
-            </w:r>
-            <w:r>
-              <w:t xml:space="preserve"> numero2</w:t>
+            <w:proofErr w:type="spellStart"/>
+            <w:r>
+              <w:t>multiplicacion</w:t>
+            </w:r>
+            <w:proofErr w:type="spellEnd"/>
+            <w:r>
+              <w:t xml:space="preserve"> &lt;- numero1 * numero2</w:t>
+            </w:r>
+          </w:p>
+          <w:p>
+            <w:r>
+              <w:t xml:space="preserve">2.   Escribir “Resultado de la multiplicación: ” + </w:t>
+            </w:r>
+            <w:proofErr w:type="spellStart"/>
+            <w:r>
+              <w:t>multiplicacion</w:t>
+            </w:r>
+            <w:proofErr w:type="spellEnd"/>
+          </w:p>
+          <w:p>
+            <w:r>
+              <w:t>Fin</w:t>
+            </w:r>
+          </w:p>
+          <w:p/>
+          <w:p>
+            <w:r>
+              <w:t xml:space="preserve">Nombre del Algoritmo: </w:t>
+            </w:r>
+            <w:proofErr w:type="spellStart"/>
+            <w:r>
+              <w:t>dividirNumeros</w:t>
+            </w:r>
+            <w:proofErr w:type="spellEnd"/>
+          </w:p>
+          <w:p>
+            <w:r>
+              <w:t>Proceso del Algoritmo:</w:t>
+            </w:r>
+          </w:p>
+          <w:p>
+            <w:r>
+              <w:t>Inicio</w:t>
+            </w:r>
+          </w:p>
+          <w:p>
+            <w:r>
+              <w:t xml:space="preserve">1.   </w:t>
+            </w:r>
+            <w:proofErr w:type="spellStart"/>
+            <w:r>
+              <w:t>division</w:t>
+            </w:r>
+            <w:proofErr w:type="spellEnd"/>
+            <w:r>
+              <w:t xml:space="preserve"> &lt;- numero1 / numero2</w:t>
             </w:r>
           </w:p>
           <w:p>
             <w:r>
               <w:t xml:space="preserve">2.   Escribir “Resultado de la </w:t>
             </w:r>
-            <w:r>
-              <w:t>resta</w:t>
-            </w:r>
-            <w:proofErr w:type="gramStart"/>
-            <w:r>
-              <w:t>: ”</w:t>
-            </w:r>
-            <w:proofErr w:type="gramEnd"/>
-            <w:r>
-              <w:t xml:space="preserve"> + </w:t>
-            </w:r>
-            <w:r>
-              <w:t>resta</w:t>
-            </w:r>
-          </w:p>
-          <w:p>
-            <w:r>
-              <w:t>Fin</w:t>
-            </w:r>
-          </w:p>
-          <w:p/>
-          <w:p>
-            <w:r>
-              <w:t xml:space="preserve">Nombre del Algoritmo: </w:t>
-            </w:r>
             <w:proofErr w:type="spellStart"/>
             <w:r>
-              <w:t>multiplicar</w:t>
-            </w:r>
-            <w:r>
-              <w:t>Numeros</w:t>
+              <w:t>division</w:t>
             </w:r>
             <w:proofErr w:type="spellEnd"/>
-          </w:p>
-          <w:p>
-            <w:r>
-              <w:t>Proceso del Algoritmo:</w:t>
-            </w:r>
-          </w:p>
-          <w:p>
-            <w:r>
-              <w:t>Inicio</w:t>
-            </w:r>
-          </w:p>
-          <w:p>
-            <w:r>
-              <w:t xml:space="preserve">1.   </w:t>
-            </w:r>
-            <w:proofErr w:type="spellStart"/>
-            <w:r>
-              <w:t>multiplicacion</w:t>
-            </w:r>
-            <w:proofErr w:type="spellEnd"/>
-            <w:r>
-              <w:t xml:space="preserve"> &lt;- numero1 </w:t>
-            </w:r>
-            <w:r>
-              <w:t>*</w:t>
-            </w:r>
-            <w:r>
-              <w:t xml:space="preserve"> numero2</w:t>
-            </w:r>
-          </w:p>
-          <w:p>
-            <w:r>
-              <w:t xml:space="preserve">2.   Escribir “Resultado de la </w:t>
-            </w:r>
-            <w:r>
-              <w:t>multiplicación</w:t>
-            </w:r>
-            <w:proofErr w:type="gramStart"/>
-            <w:r>
-              <w:t>: ”</w:t>
-            </w:r>
-            <w:proofErr w:type="gramEnd"/>
-            <w:r>
-              <w:t xml:space="preserve"> + </w:t>
-            </w:r>
-            <w:proofErr w:type="spellStart"/>
-            <w:r>
-              <w:t>multiplicacion</w:t>
-            </w:r>
-            <w:proofErr w:type="spellEnd"/>
-          </w:p>
-          <w:p>
-            <w:r>
-              <w:t>Fin</w:t>
-            </w:r>
-          </w:p>
-          <w:p/>
-          <w:p>
-            <w:r>
-              <w:t xml:space="preserve">Nombre del Algoritmo: </w:t>
-            </w:r>
-            <w:proofErr w:type="spellStart"/>
-            <w:r>
-              <w:t>dividir</w:t>
-            </w:r>
-            <w:r>
-              <w:t>Numeros</w:t>
-            </w:r>
-            <w:proofErr w:type="spellEnd"/>
-          </w:p>
-          <w:p>
-            <w:r>
-              <w:t>Proceso del Algoritmo:</w:t>
-            </w:r>
-          </w:p>
-          <w:p>
-            <w:r>
-              <w:t>Inicio</w:t>
-            </w:r>
-          </w:p>
-          <w:p>
-            <w:r>
-              <w:t xml:space="preserve">1.   </w:t>
-            </w:r>
-            <w:proofErr w:type="spellStart"/>
-            <w:r>
-              <w:t>division</w:t>
-            </w:r>
-            <w:proofErr w:type="spellEnd"/>
-            <w:r>
-              <w:t xml:space="preserve"> &lt;- numero1 </w:t>
-            </w:r>
-            <w:r>
-              <w:t>/</w:t>
-            </w:r>
-            <w:r>
-              <w:t xml:space="preserve"> numero2</w:t>
-            </w:r>
-          </w:p>
-          <w:p>
-            <w:r>
-              <w:t xml:space="preserve">2.   Escribir “Resultado de la </w:t>
-            </w:r>
-            <w:proofErr w:type="spellStart"/>
-            <w:r>
-              <w:t>division</w:t>
-            </w:r>
-            <w:proofErr w:type="spellEnd"/>
-            <w:proofErr w:type="gramStart"/>
-            <w:r>
-              <w:t>: ”</w:t>
-            </w:r>
-            <w:proofErr w:type="gramEnd"/>
-            <w:r>
-              <w:t xml:space="preserve"> + </w:t>
+            <w:r>
+              <w:t xml:space="preserve">: ” + </w:t>
             </w:r>
             <w:proofErr w:type="spellStart"/>
             <w:r>
@@ -4630,11 +4270,13 @@
       <w:pPr>
         <w:jc w:val="center"/>
       </w:pPr>
+      <w:bookmarkStart w:id="3" w:name="_Hlk163947266"/>
       <w:r>
         <w:lastRenderedPageBreak/>
         <w:t>Codificación</w:t>
       </w:r>
     </w:p>
+    <w:bookmarkEnd w:id="3"/>
     <w:p>
       <w:r>
         <w:rPr>
@@ -4674,6 +4316,504 @@
                     <a:xfrm>
                       <a:off x="0" y="0"/>
                       <a:ext cx="4924425" cy="5057775"/>
+                    </a:xfrm>
+                    <a:prstGeom prst="rect">
+                      <a:avLst/>
+                    </a:prstGeom>
+                    <a:noFill/>
+                    <a:ln>
+                      <a:noFill/>
+                    </a:ln>
+                  </pic:spPr>
+                </pic:pic>
+              </a:graphicData>
+            </a:graphic>
+          </wp:inline>
+        </w:drawing>
+      </w:r>
+    </w:p>
+    <w:p>
+      <w:r>
+        <w:rPr>
+          <w:b/>
+          <w:bCs/>
+          <w:color w:val="00B050"/>
+        </w:rPr>
+        <w:t>Ejercicio 16</w:t>
+      </w:r>
+      <w:r>
+        <w:t>: Necesitamos convertir una temperatura Fahrenheit en grados Celsius. Si no</w:t>
+      </w:r>
+      <w:r>
+        <w:t xml:space="preserve"> </w:t>
+      </w:r>
+      <w:r>
+        <w:t>conoce la forma en la que se realiza esta conversión, debería investigarlo; para eso sirve la</w:t>
+      </w:r>
+      <w:r>
+        <w:t xml:space="preserve"> </w:t>
+      </w:r>
+      <w:r>
+        <w:t>etapa de análisis. Pero como somos buenos, daremos una ayuda</w:t>
+      </w:r>
+    </w:p>
+    <w:p>
+      <w:pPr>
+        <w:jc w:val="center"/>
+        <w:rPr>
+          <w:b/>
+          <w:bCs/>
+        </w:rPr>
+      </w:pPr>
+      <w:proofErr w:type="spellStart"/>
+      <w:r>
+        <w:rPr>
+          <w:b/>
+          <w:bCs/>
+        </w:rPr>
+        <w:t>temperaturaCelcius</w:t>
+      </w:r>
+      <w:proofErr w:type="spellEnd"/>
+      <w:r>
+        <w:rPr>
+          <w:b/>
+          <w:bCs/>
+        </w:rPr>
+        <w:t xml:space="preserve"> = (</w:t>
+      </w:r>
+      <w:proofErr w:type="spellStart"/>
+      <w:r>
+        <w:rPr>
+          <w:b/>
+          <w:bCs/>
+        </w:rPr>
+        <w:t>temperaturaFahrenheit</w:t>
+      </w:r>
+      <w:proofErr w:type="spellEnd"/>
+      <w:r>
+        <w:rPr>
+          <w:b/>
+          <w:bCs/>
+        </w:rPr>
+        <w:t xml:space="preserve"> – 32 ) / 1.8</w:t>
+      </w:r>
+    </w:p>
+    <w:p>
+      <w:pPr>
+        <w:rPr>
+          <w:u w:val="single"/>
+        </w:rPr>
+      </w:pPr>
+      <w:r>
+        <w:rPr>
+          <w:u w:val="single"/>
+        </w:rPr>
+        <w:t>Fase de Análisis</w:t>
+      </w:r>
+    </w:p>
+    <w:p>
+      <w:r>
+        <w:tab/>
+        <w:t xml:space="preserve">Especificación del problema: </w:t>
+      </w:r>
+      <w:r>
+        <w:t xml:space="preserve">Obtener la temperatura en grados </w:t>
+      </w:r>
+      <w:proofErr w:type="spellStart"/>
+      <w:r>
+        <w:t>Celcius</w:t>
+      </w:r>
+      <w:proofErr w:type="spellEnd"/>
+      <w:r>
+        <w:t xml:space="preserve"> conociendo el valor en grados Fahrenheit</w:t>
+      </w:r>
+      <w:r>
+        <w:t>.</w:t>
+      </w:r>
+    </w:p>
+    <w:p>
+      <w:r>
+        <w:t>Análisis:</w:t>
+      </w:r>
+    </w:p>
+    <w:p>
+      <w:r>
+        <w:tab/>
+        <w:t>Datos de Entrada:</w:t>
+      </w:r>
+    </w:p>
+    <w:p>
+      <w:r>
+        <w:tab/>
+      </w:r>
+      <w:r>
+        <w:tab/>
+      </w:r>
+      <w:proofErr w:type="spellStart"/>
+      <w:r>
+        <w:t>grados</w:t>
+      </w:r>
+      <w:r>
+        <w:t>Fahrenheit</w:t>
+      </w:r>
+      <w:proofErr w:type="spellEnd"/>
+      <w:r>
+        <w:t xml:space="preserve">: </w:t>
+      </w:r>
+      <w:r>
+        <w:t>real</w:t>
+      </w:r>
+    </w:p>
+    <w:p>
+      <w:r>
+        <w:tab/>
+        <w:t xml:space="preserve">Datos de Salida: </w:t>
+      </w:r>
+    </w:p>
+    <w:p>
+      <w:r>
+        <w:tab/>
+      </w:r>
+      <w:r>
+        <w:tab/>
+        <w:t xml:space="preserve">Un mensaje con el valor en grados </w:t>
+      </w:r>
+      <w:proofErr w:type="spellStart"/>
+      <w:r>
+        <w:t>celcius</w:t>
+      </w:r>
+      <w:proofErr w:type="spellEnd"/>
+      <w:r>
+        <w:t>.</w:t>
+      </w:r>
+    </w:p>
+    <w:p>
+      <w:pPr>
+        <w:ind w:firstLine="708"/>
+      </w:pPr>
+      <w:r>
+        <w:lastRenderedPageBreak/>
+        <w:t>Pro</w:t>
+      </w:r>
+      <w:r>
+        <w:t>ceso:</w:t>
+      </w:r>
+    </w:p>
+    <w:p>
+      <w:r>
+        <w:tab/>
+      </w:r>
+      <w:r>
+        <w:tab/>
+      </w:r>
+      <w:proofErr w:type="spellStart"/>
+      <w:r>
+        <w:t>gradosCelcius</w:t>
+      </w:r>
+      <w:proofErr w:type="spellEnd"/>
+      <w:r>
+        <w:t xml:space="preserve"> &lt;- ( </w:t>
+      </w:r>
+      <w:proofErr w:type="spellStart"/>
+      <w:r>
+        <w:t>gradosFahrenheit</w:t>
+      </w:r>
+      <w:proofErr w:type="spellEnd"/>
+      <w:r>
+        <w:t xml:space="preserve"> - </w:t>
+      </w:r>
+      <w:r>
+        <w:t xml:space="preserve"> </w:t>
+      </w:r>
+      <w:r>
+        <w:t xml:space="preserve">32 ) / 1.8 // Para obtener los grados Celsius se aplica la formula </w:t>
+      </w:r>
+      <w:r>
+        <w:t>del ejercicio.</w:t>
+      </w:r>
+    </w:p>
+    <w:p>
+      <w:pPr>
+        <w:rPr>
+          <w:u w:val="single"/>
+        </w:rPr>
+      </w:pPr>
+      <w:r>
+        <w:rPr>
+          <w:u w:val="single"/>
+        </w:rPr>
+        <w:t>Fase de Diseño</w:t>
+      </w:r>
+    </w:p>
+    <w:tbl>
+      <w:tblPr>
+        <w:tblStyle w:val="Tablaconcuadrcula"/>
+        <w:tblW w:w="0" w:type="auto"/>
+        <w:tblLook w:val="04A0" w:firstRow="1" w:lastRow="0" w:firstColumn="1" w:lastColumn="0" w:noHBand="0" w:noVBand="1"/>
+      </w:tblPr>
+      <w:tblGrid>
+        <w:gridCol w:w="8494"/>
+      </w:tblGrid>
+      <w:tr>
+        <w:tc>
+          <w:tcPr>
+            <w:tcW w:w="8494" w:type="dxa"/>
+          </w:tcPr>
+          <w:p>
+            <w:r>
+              <w:t xml:space="preserve">Entidad que resuelve el problema: </w:t>
+            </w:r>
+            <w:r>
+              <w:t xml:space="preserve">Convertidor de grados </w:t>
+            </w:r>
+            <w:r>
+              <w:t>Fahrenheit</w:t>
+            </w:r>
+            <w:r>
+              <w:t xml:space="preserve"> a </w:t>
+            </w:r>
+            <w:proofErr w:type="spellStart"/>
+            <w:r>
+              <w:t>Celcius</w:t>
+            </w:r>
+            <w:proofErr w:type="spellEnd"/>
+          </w:p>
+        </w:tc>
+      </w:tr>
+      <w:tr>
+        <w:tc>
+          <w:tcPr>
+            <w:tcW w:w="8494" w:type="dxa"/>
+          </w:tcPr>
+          <w:p>
+            <w:r>
+              <w:t>Variables:</w:t>
+            </w:r>
+            <w:r>
+              <w:t xml:space="preserve"> </w:t>
+            </w:r>
+          </w:p>
+          <w:p>
+            <w:r>
+              <w:t xml:space="preserve">    </w:t>
+            </w:r>
+            <w:proofErr w:type="spellStart"/>
+            <w:r>
+              <w:t>gradosCelcius</w:t>
+            </w:r>
+            <w:proofErr w:type="spellEnd"/>
+            <w:r>
+              <w:t xml:space="preserve">, </w:t>
+            </w:r>
+            <w:proofErr w:type="spellStart"/>
+            <w:r>
+              <w:t>grados</w:t>
+            </w:r>
+            <w:r>
+              <w:t>Fahrenheit</w:t>
+            </w:r>
+            <w:proofErr w:type="spellEnd"/>
+            <w:r>
+              <w:t xml:space="preserve"> : real</w:t>
+            </w:r>
+          </w:p>
+        </w:tc>
+      </w:tr>
+      <w:tr>
+        <w:tc>
+          <w:tcPr>
+            <w:tcW w:w="8494" w:type="dxa"/>
+          </w:tcPr>
+          <w:p>
+            <w:r>
+              <w:t xml:space="preserve">Nombre del Algoritmo: </w:t>
+            </w:r>
+            <w:proofErr w:type="spellStart"/>
+            <w:r>
+              <w:t>c</w:t>
+            </w:r>
+            <w:r>
+              <w:t>onvertir</w:t>
+            </w:r>
+            <w:r>
+              <w:t>Fahrenheit</w:t>
+            </w:r>
+            <w:r>
+              <w:t>ACelcius</w:t>
+            </w:r>
+            <w:proofErr w:type="spellEnd"/>
+          </w:p>
+          <w:p>
+            <w:r>
+              <w:t>Proceso del Algoritmo:</w:t>
+            </w:r>
+          </w:p>
+          <w:p>
+            <w:r>
+              <w:t>Inicio</w:t>
+            </w:r>
+          </w:p>
+          <w:p>
+            <w:r>
+              <w:t xml:space="preserve">1. </w:t>
+            </w:r>
+            <w:r>
+              <w:t xml:space="preserve">  </w:t>
+            </w:r>
+            <w:proofErr w:type="spellStart"/>
+            <w:r>
+              <w:t>gradosFahrenheit</w:t>
+            </w:r>
+            <w:proofErr w:type="spellEnd"/>
+            <w:r>
+              <w:t xml:space="preserve"> &lt;- 158</w:t>
+            </w:r>
+            <w:r>
+              <w:t xml:space="preserve"> // 158 </w:t>
+            </w:r>
+            <w:r>
+              <w:t>Fahrenheit</w:t>
+            </w:r>
+            <w:r>
+              <w:t xml:space="preserve"> a </w:t>
+            </w:r>
+            <w:proofErr w:type="spellStart"/>
+            <w:r>
+              <w:t>Celcius</w:t>
+            </w:r>
+            <w:proofErr w:type="spellEnd"/>
+            <w:r>
+              <w:t xml:space="preserve"> es 70</w:t>
+            </w:r>
+          </w:p>
+          <w:p>
+            <w:r>
+              <w:t xml:space="preserve">2. </w:t>
+            </w:r>
+            <w:r>
+              <w:t xml:space="preserve">  </w:t>
+            </w:r>
+            <w:proofErr w:type="spellStart"/>
+            <w:r>
+              <w:t>gradosCelcius</w:t>
+            </w:r>
+            <w:proofErr w:type="spellEnd"/>
+            <w:r>
+              <w:t xml:space="preserve"> &lt;-</w:t>
+            </w:r>
+            <w:r>
+              <w:t xml:space="preserve"> </w:t>
+            </w:r>
+            <w:r>
+              <w:t xml:space="preserve">( </w:t>
+            </w:r>
+            <w:proofErr w:type="spellStart"/>
+            <w:r>
+              <w:t>gradosFahrenheit</w:t>
+            </w:r>
+            <w:proofErr w:type="spellEnd"/>
+            <w:r>
+              <w:t xml:space="preserve"> -  32 ) / 1.8</w:t>
+            </w:r>
+          </w:p>
+          <w:p>
+            <w:r>
+              <w:t xml:space="preserve">3.   Escribir </w:t>
+            </w:r>
+            <w:proofErr w:type="spellStart"/>
+            <w:r>
+              <w:t>gradosFahrenheit</w:t>
+            </w:r>
+            <w:proofErr w:type="spellEnd"/>
+            <w:r>
+              <w:t xml:space="preserve"> + </w:t>
+            </w:r>
+            <w:r>
+              <w:t>“ °</w:t>
+            </w:r>
+            <w:r>
+              <w:t xml:space="preserve">F a </w:t>
+            </w:r>
+            <w:proofErr w:type="spellStart"/>
+            <w:r>
+              <w:t>celcius</w:t>
+            </w:r>
+            <w:proofErr w:type="spellEnd"/>
+            <w:r>
+              <w:t xml:space="preserve"> es </w:t>
+            </w:r>
+            <w:r>
+              <w:t>“</w:t>
+            </w:r>
+            <w:r>
+              <w:t xml:space="preserve"> + </w:t>
+            </w:r>
+            <w:proofErr w:type="spellStart"/>
+            <w:r>
+              <w:t>gradosCelcius</w:t>
+            </w:r>
+            <w:proofErr w:type="spellEnd"/>
+          </w:p>
+          <w:p>
+            <w:r>
+              <w:t>Fin</w:t>
+            </w:r>
+          </w:p>
+        </w:tc>
+      </w:tr>
+    </w:tbl>
+    <w:p>
+      <w:pPr>
+        <w:jc w:val="center"/>
+      </w:pPr>
+    </w:p>
+    <w:p>
+      <w:pPr>
+        <w:jc w:val="center"/>
+      </w:pPr>
+      <w:r>
+        <w:t>Codificación</w:t>
+      </w:r>
+    </w:p>
+    <w:p>
+      <w:r>
+        <w:rPr>
+          <w:noProof/>
+        </w:rPr>
+        <w:drawing>
+          <wp:inline distT="0" distB="0" distL="0" distR="0" wp14:anchorId="7A42B404" wp14:editId="38E27AB6">
+            <wp:extent cx="5400040" cy="1543050"/>
+            <wp:effectExtent l="0" t="0" r="0" b="0"/>
+            <wp:docPr id="1597588821" name="Imagen 1"/>
+            <wp:cNvGraphicFramePr>
+              <a:graphicFrameLocks xmlns:a="http://schemas.openxmlformats.org/drawingml/2006/main" noChangeAspect="1"/>
+            </wp:cNvGraphicFramePr>
+            <a:graphic xmlns:a="http://schemas.openxmlformats.org/drawingml/2006/main">
+              <a:graphicData uri="http://schemas.openxmlformats.org/drawingml/2006/picture">
+                <pic:pic xmlns:pic="http://schemas.openxmlformats.org/drawingml/2006/picture">
+                  <pic:nvPicPr>
+                    <pic:cNvPr id="0" name="Picture 4"/>
+                    <pic:cNvPicPr>
+                      <a:picLocks noChangeAspect="1" noChangeArrowheads="1"/>
+                    </pic:cNvPicPr>
+                  </pic:nvPicPr>
+                  <pic:blipFill>
+                    <a:blip r:embed="rId26">
+                      <a:extLst>
+                        <a:ext uri="{28A0092B-C50C-407E-A947-70E740481C1C}">
+                          <a14:useLocalDpi xmlns:a14="http://schemas.microsoft.com/office/drawing/2010/main" val="0"/>
+                        </a:ext>
+                      </a:extLst>
+                    </a:blip>
+                    <a:srcRect/>
+                    <a:stretch>
+                      <a:fillRect/>
+                    </a:stretch>
+                  </pic:blipFill>
+                  <pic:spPr bwMode="auto">
+                    <a:xfrm>
+                      <a:off x="0" y="0"/>
+                      <a:ext cx="5400040" cy="1543050"/>
                     </a:xfrm>
                     <a:prstGeom prst="rect">
                       <a:avLst/>
@@ -5064,7 +5204,7 @@
               <v:shape id="_x0000_i1026" type="#_x0000_t75" style="width:78.15pt;height:44.85pt" o:ole="">
                 <v:imagedata r:id="rId2" o:title=""/>
               </v:shape>
-              <o:OLEObject Type="Embed" ProgID="PBrush" ShapeID="_x0000_i1026" DrawAspect="Content" ObjectID="_1774557580" r:id="rId3"/>
+              <o:OLEObject Type="Embed" ProgID="PBrush" ShapeID="_x0000_i1026" DrawAspect="Content" ObjectID="_1774560111" r:id="rId3"/>
             </w:object>
           </w:r>
         </w:p>
@@ -5296,7 +5436,7 @@
               <v:shape id="_x0000_i1027" type="#_x0000_t75" style="width:78.15pt;height:44.85pt">
                 <v:imagedata r:id="rId2" o:title=""/>
               </v:shape>
-              <o:OLEObject Type="Embed" ProgID="PBrush" ShapeID="_x0000_i1027" DrawAspect="Content" ObjectID="_1774557581" r:id="rId3"/>
+              <o:OLEObject Type="Embed" ProgID="PBrush" ShapeID="_x0000_i1027" DrawAspect="Content" ObjectID="_1774560112" r:id="rId3"/>
             </w:object>
           </w:r>
         </w:p>
@@ -5759,6 +5899,95 @@
     </w:lvl>
   </w:abstractNum>
   <w:abstractNum w:abstractNumId="5" w15:restartNumberingAfterBreak="0">
+    <w:nsid w:val="66494775"/>
+    <w:multiLevelType w:val="hybridMultilevel"/>
+    <w:tmpl w:val="CB66A752"/>
+    <w:lvl w:ilvl="0" w:tplc="2C0A000F">
+      <w:start w:val="1"/>
+      <w:numFmt w:val="decimal"/>
+      <w:lvlText w:val="%1."/>
+      <w:lvlJc w:val="left"/>
+      <w:pPr>
+        <w:ind w:left="720" w:hanging="360"/>
+      </w:pPr>
+      <w:rPr>
+        <w:rFonts w:hint="default"/>
+      </w:rPr>
+    </w:lvl>
+    <w:lvl w:ilvl="1" w:tplc="2C0A0019" w:tentative="1">
+      <w:start w:val="1"/>
+      <w:numFmt w:val="lowerLetter"/>
+      <w:lvlText w:val="%2."/>
+      <w:lvlJc w:val="left"/>
+      <w:pPr>
+        <w:ind w:left="1440" w:hanging="360"/>
+      </w:pPr>
+    </w:lvl>
+    <w:lvl w:ilvl="2" w:tplc="2C0A001B" w:tentative="1">
+      <w:start w:val="1"/>
+      <w:numFmt w:val="lowerRoman"/>
+      <w:lvlText w:val="%3."/>
+      <w:lvlJc w:val="right"/>
+      <w:pPr>
+        <w:ind w:left="2160" w:hanging="180"/>
+      </w:pPr>
+    </w:lvl>
+    <w:lvl w:ilvl="3" w:tplc="2C0A000F" w:tentative="1">
+      <w:start w:val="1"/>
+      <w:numFmt w:val="decimal"/>
+      <w:lvlText w:val="%4."/>
+      <w:lvlJc w:val="left"/>
+      <w:pPr>
+        <w:ind w:left="2880" w:hanging="360"/>
+      </w:pPr>
+    </w:lvl>
+    <w:lvl w:ilvl="4" w:tplc="2C0A0019" w:tentative="1">
+      <w:start w:val="1"/>
+      <w:numFmt w:val="lowerLetter"/>
+      <w:lvlText w:val="%5."/>
+      <w:lvlJc w:val="left"/>
+      <w:pPr>
+        <w:ind w:left="3600" w:hanging="360"/>
+      </w:pPr>
+    </w:lvl>
+    <w:lvl w:ilvl="5" w:tplc="2C0A001B" w:tentative="1">
+      <w:start w:val="1"/>
+      <w:numFmt w:val="lowerRoman"/>
+      <w:lvlText w:val="%6."/>
+      <w:lvlJc w:val="right"/>
+      <w:pPr>
+        <w:ind w:left="4320" w:hanging="180"/>
+      </w:pPr>
+    </w:lvl>
+    <w:lvl w:ilvl="6" w:tplc="2C0A000F" w:tentative="1">
+      <w:start w:val="1"/>
+      <w:numFmt w:val="decimal"/>
+      <w:lvlText w:val="%7."/>
+      <w:lvlJc w:val="left"/>
+      <w:pPr>
+        <w:ind w:left="5040" w:hanging="360"/>
+      </w:pPr>
+    </w:lvl>
+    <w:lvl w:ilvl="7" w:tplc="2C0A0019" w:tentative="1">
+      <w:start w:val="1"/>
+      <w:numFmt w:val="lowerLetter"/>
+      <w:lvlText w:val="%8."/>
+      <w:lvlJc w:val="left"/>
+      <w:pPr>
+        <w:ind w:left="5760" w:hanging="360"/>
+      </w:pPr>
+    </w:lvl>
+    <w:lvl w:ilvl="8" w:tplc="2C0A001B" w:tentative="1">
+      <w:start w:val="1"/>
+      <w:numFmt w:val="lowerRoman"/>
+      <w:lvlText w:val="%9."/>
+      <w:lvlJc w:val="right"/>
+      <w:pPr>
+        <w:ind w:left="6480" w:hanging="180"/>
+      </w:pPr>
+    </w:lvl>
+  </w:abstractNum>
+  <w:abstractNum w:abstractNumId="6" w15:restartNumberingAfterBreak="0">
     <w:nsid w:val="768B14C7"/>
     <w:multiLevelType w:val="hybridMultilevel"/>
     <w:tmpl w:val="A1248FD6"/>
@@ -5847,7 +6076,7 @@
       </w:pPr>
     </w:lvl>
   </w:abstractNum>
-  <w:abstractNum w:abstractNumId="6" w15:restartNumberingAfterBreak="0">
+  <w:abstractNum w:abstractNumId="7" w15:restartNumberingAfterBreak="0">
     <w:nsid w:val="79115E51"/>
     <w:multiLevelType w:val="hybridMultilevel"/>
     <w:tmpl w:val="24C4DA1A"/>
@@ -5946,16 +6175,19 @@
     <w:abstractNumId w:val="2"/>
   </w:num>
   <w:num w:numId="4" w16cid:durableId="2100179445">
-    <w:abstractNumId w:val="5"/>
+    <w:abstractNumId w:val="6"/>
   </w:num>
   <w:num w:numId="5" w16cid:durableId="574776486">
-    <w:abstractNumId w:val="6"/>
+    <w:abstractNumId w:val="7"/>
   </w:num>
   <w:num w:numId="6" w16cid:durableId="185750509">
     <w:abstractNumId w:val="3"/>
   </w:num>
   <w:num w:numId="7" w16cid:durableId="526139491">
     <w:abstractNumId w:val="4"/>
+  </w:num>
+  <w:num w:numId="8" w16cid:durableId="492993770">
+    <w:abstractNumId w:val="5"/>
   </w:num>
 </w:numbering>
 </file>

</xml_diff>

<commit_message>
Completado el punto Número 11 del practico
Se agregó el contenido que resuelve el ejercicio 11 al archivo de word. También se creó el archivo ejercicio11.pde con el código del ejercicio.
</commit_message>
<xml_diff>
--- a/Trabajo Practico N°1.docx
+++ b/Trabajo Practico N°1.docx
@@ -206,7 +206,7 @@
                 <v:shape id="_x0000_i1025" type="#_x0000_t75" style="width:78.15pt;height:44.85pt" o:ole="">
                   <v:imagedata r:id="rId8" o:title=""/>
                 </v:shape>
-                <o:OLEObject Type="Embed" ProgID="PBrush" ShapeID="_x0000_i1025" DrawAspect="Content" ObjectID="_1774622611" r:id="rId9"/>
+                <o:OLEObject Type="Embed" ProgID="PBrush" ShapeID="_x0000_i1025" DrawAspect="Content" ObjectID="_1774624469" r:id="rId9"/>
               </w:object>
             </w:r>
           </w:p>
@@ -331,7 +331,6 @@
                                 </w14:textOutline>
                               </w:rPr>
                             </w:pPr>
-                            <w:proofErr w:type="spellStart"/>
                             <w:r>
                               <w:rPr>
                                 <w:color w:val="000000" w:themeColor="text1"/>
@@ -350,7 +349,6 @@
                               </w:rPr>
                               <w:t>N°</w:t>
                             </w:r>
-                            <w:proofErr w:type="spellEnd"/>
                             <w:r>
                               <w:rPr>
                                 <w:color w:val="000000" w:themeColor="text1"/>
@@ -657,7 +655,6 @@
                           </w14:textOutline>
                         </w:rPr>
                       </w:pPr>
-                      <w:proofErr w:type="spellStart"/>
                       <w:r>
                         <w:rPr>
                           <w:color w:val="000000" w:themeColor="text1"/>
@@ -676,7 +673,6 @@
                         </w:rPr>
                         <w:t>N°</w:t>
                       </w:r>
-                      <w:proofErr w:type="spellEnd"/>
                       <w:r>
                         <w:rPr>
                           <w:color w:val="000000" w:themeColor="text1"/>
@@ -1450,7 +1446,6 @@
           <w:lang w:val="en-US"/>
         </w:rPr>
       </w:pPr>
-      <w:proofErr w:type="spellStart"/>
       <w:r>
         <w:rPr>
           <w:lang w:val="en-US"/>
@@ -1458,7 +1453,6 @@
         <w:lastRenderedPageBreak/>
         <w:t>Indice</w:t>
       </w:r>
-      <w:proofErr w:type="spellEnd"/>
     </w:p>
     <w:p>
       <w:pPr>
@@ -1466,40 +1460,37 @@
           <w:lang w:val="en-US"/>
         </w:rPr>
       </w:pPr>
-      <w:proofErr w:type="spellStart"/>
       <w:r>
         <w:rPr>
           <w:lang w:val="en-US"/>
         </w:rPr>
-        <w:t>Ejercicio</w:t>
-      </w:r>
-      <w:proofErr w:type="spellEnd"/>
+        <w:t>Ejercicio                                                                                                                           P</w:t>
+      </w:r>
       <w:r>
         <w:rPr>
           <w:lang w:val="en-US"/>
         </w:rPr>
-        <w:t xml:space="preserve">                                                                                                                           </w:t>
-      </w:r>
-      <w:proofErr w:type="spellStart"/>
+        <w:t>á</w:t>
+      </w:r>
       <w:r>
         <w:rPr>
           <w:lang w:val="en-US"/>
         </w:rPr>
-        <w:t>P</w:t>
-      </w:r>
-      <w:r>
+        <w:t>gina</w:t>
+      </w:r>
+    </w:p>
+    <w:p>
+      <w:pPr>
         <w:rPr>
           <w:lang w:val="en-US"/>
         </w:rPr>
-        <w:t>á</w:t>
-      </w:r>
+      </w:pPr>
       <w:r>
         <w:rPr>
           <w:lang w:val="en-US"/>
         </w:rPr>
-        <w:t>gina</w:t>
-      </w:r>
-      <w:proofErr w:type="spellEnd"/>
+        <w:t>Ejercicio 01 …………………………………………………………………………………………………… 03</w:t>
+      </w:r>
     </w:p>
     <w:p>
       <w:pPr>
@@ -1507,40 +1498,37 @@
           <w:lang w:val="en-US"/>
         </w:rPr>
       </w:pPr>
-      <w:proofErr w:type="spellStart"/>
       <w:r>
         <w:rPr>
           <w:lang w:val="en-US"/>
         </w:rPr>
-        <w:t>Ejercicio</w:t>
-      </w:r>
-      <w:proofErr w:type="spellEnd"/>
-      <w:r>
+        <w:t>Ejercicio 02 …………………………………………………………………………………………………… 03</w:t>
+      </w:r>
+    </w:p>
+    <w:p>
+      <w:pPr>
         <w:rPr>
           <w:lang w:val="en-US"/>
         </w:rPr>
-        <w:t xml:space="preserve"> 01 …………………………………………………………………………………………………… 03</w:t>
-      </w:r>
-    </w:p>
-    <w:p>
-      <w:pPr>
+      </w:pPr>
+      <w:r>
         <w:rPr>
           <w:lang w:val="en-US"/>
         </w:rPr>
-      </w:pPr>
-      <w:proofErr w:type="spellStart"/>
-      <w:r>
+        <w:t>Ejercicio 04 …………………………………………………………………………………………………… 03</w:t>
+      </w:r>
+    </w:p>
+    <w:p>
+      <w:pPr>
         <w:rPr>
           <w:lang w:val="en-US"/>
         </w:rPr>
-        <w:t>Ejercicio</w:t>
-      </w:r>
-      <w:proofErr w:type="spellEnd"/>
+      </w:pPr>
       <w:r>
         <w:rPr>
           <w:lang w:val="en-US"/>
         </w:rPr>
-        <w:t xml:space="preserve"> 02 …………………………………………………………………………………………………… 03</w:t>
+        <w:t>Ejercicio 05 …………………………………………………………………………………………………… 04</w:t>
       </w:r>
     </w:p>
     <w:p>
@@ -1549,40 +1537,37 @@
           <w:lang w:val="en-US"/>
         </w:rPr>
       </w:pPr>
-      <w:proofErr w:type="spellStart"/>
       <w:r>
         <w:rPr>
           <w:lang w:val="en-US"/>
         </w:rPr>
-        <w:t>Ejercicio</w:t>
-      </w:r>
-      <w:proofErr w:type="spellEnd"/>
-      <w:r>
+        <w:t>Ejercicio 06 …………………………………………………………………………………………………… 05</w:t>
+      </w:r>
+    </w:p>
+    <w:p>
+      <w:pPr>
         <w:rPr>
           <w:lang w:val="en-US"/>
         </w:rPr>
-        <w:t xml:space="preserve"> 04 …………………………………………………………………………………………………… 03</w:t>
-      </w:r>
-    </w:p>
-    <w:p>
-      <w:pPr>
+      </w:pPr>
+      <w:r>
         <w:rPr>
           <w:lang w:val="en-US"/>
         </w:rPr>
-      </w:pPr>
-      <w:proofErr w:type="spellStart"/>
-      <w:r>
+        <w:t>Ejercicio 07 …………………………………………………………………………………………………… 05</w:t>
+      </w:r>
+    </w:p>
+    <w:p>
+      <w:pPr>
         <w:rPr>
           <w:lang w:val="en-US"/>
         </w:rPr>
-        <w:t>Ejercicio</w:t>
-      </w:r>
-      <w:proofErr w:type="spellEnd"/>
+      </w:pPr>
       <w:r>
         <w:rPr>
           <w:lang w:val="en-US"/>
         </w:rPr>
-        <w:t xml:space="preserve"> 05 …………………………………………………………………………………………………… 04</w:t>
+        <w:t>Ejercicio 08 …………………………………………………………………………………………………… 06</w:t>
       </w:r>
     </w:p>
     <w:p>
@@ -1591,62 +1576,257 @@
           <w:lang w:val="en-US"/>
         </w:rPr>
       </w:pPr>
-      <w:proofErr w:type="spellStart"/>
       <w:r>
         <w:rPr>
           <w:lang w:val="en-US"/>
         </w:rPr>
-        <w:t>Ejercicio</w:t>
-      </w:r>
-      <w:proofErr w:type="spellEnd"/>
+        <w:t>Ejercicio 0</w:t>
+      </w:r>
       <w:r>
         <w:rPr>
           <w:lang w:val="en-US"/>
         </w:rPr>
-        <w:t xml:space="preserve"> 06 …………………………………………………………………………………………………… 05</w:t>
-      </w:r>
-    </w:p>
-    <w:p>
-      <w:pPr>
+        <w:t>9</w:t>
+      </w:r>
+      <w:r>
         <w:rPr>
           <w:lang w:val="en-US"/>
         </w:rPr>
-      </w:pPr>
-      <w:proofErr w:type="spellStart"/>
+        <w:t xml:space="preserve"> …………………………………………………………………………………………………… 0</w:t>
+      </w:r>
       <w:r>
         <w:rPr>
           <w:lang w:val="en-US"/>
         </w:rPr>
-        <w:t>Ejercicio</w:t>
-      </w:r>
-      <w:proofErr w:type="spellEnd"/>
-      <w:r>
+        <w:t>6</w:t>
+      </w:r>
+    </w:p>
+    <w:p>
+      <w:pPr>
         <w:rPr>
           <w:lang w:val="en-US"/>
         </w:rPr>
-        <w:t xml:space="preserve"> 07 …………………………………………………………………………………………………… 05</w:t>
-      </w:r>
-    </w:p>
-    <w:p>
-      <w:pPr>
+      </w:pPr>
+      <w:r>
         <w:rPr>
           <w:lang w:val="en-US"/>
         </w:rPr>
-      </w:pPr>
-      <w:proofErr w:type="spellStart"/>
+        <w:t xml:space="preserve">Ejercicio </w:t>
+      </w:r>
       <w:r>
         <w:rPr>
           <w:lang w:val="en-US"/>
         </w:rPr>
-        <w:t>Ejercicio</w:t>
-      </w:r>
-      <w:proofErr w:type="spellEnd"/>
+        <w:t>10</w:t>
+      </w:r>
       <w:r>
         <w:rPr>
           <w:lang w:val="en-US"/>
         </w:rPr>
-        <w:t xml:space="preserve"> 08 …………………………………………………………………………………………………… 06</w:t>
-      </w:r>
+        <w:t xml:space="preserve"> …………………………………………………………………………………………………… 0</w:t>
+      </w:r>
+      <w:r>
+        <w:rPr>
+          <w:lang w:val="en-US"/>
+        </w:rPr>
+        <w:t>7</w:t>
+      </w:r>
+    </w:p>
+    <w:p>
+      <w:pPr>
+        <w:rPr>
+          <w:lang w:val="en-US"/>
+        </w:rPr>
+      </w:pPr>
+      <w:r>
+        <w:rPr>
+          <w:lang w:val="en-US"/>
+        </w:rPr>
+        <w:t xml:space="preserve">Ejercicio </w:t>
+      </w:r>
+      <w:r>
+        <w:rPr>
+          <w:lang w:val="en-US"/>
+        </w:rPr>
+        <w:t>11</w:t>
+      </w:r>
+      <w:r>
+        <w:rPr>
+          <w:lang w:val="en-US"/>
+        </w:rPr>
+        <w:t xml:space="preserve"> …………………………………………………………………………………………………… 0</w:t>
+      </w:r>
+      <w:r>
+        <w:rPr>
+          <w:lang w:val="en-US"/>
+        </w:rPr>
+        <w:t>7</w:t>
+      </w:r>
+    </w:p>
+    <w:p>
+      <w:pPr>
+        <w:rPr>
+          <w:lang w:val="en-US"/>
+        </w:rPr>
+      </w:pPr>
+      <w:r>
+        <w:rPr>
+          <w:lang w:val="en-US"/>
+        </w:rPr>
+        <w:t xml:space="preserve">Ejercicio </w:t>
+      </w:r>
+      <w:r>
+        <w:rPr>
+          <w:lang w:val="en-US"/>
+        </w:rPr>
+        <w:t>12</w:t>
+      </w:r>
+      <w:r>
+        <w:rPr>
+          <w:lang w:val="en-US"/>
+        </w:rPr>
+        <w:t xml:space="preserve"> …………………………………………………………………………………………………… 0</w:t>
+      </w:r>
+      <w:r>
+        <w:rPr>
+          <w:lang w:val="en-US"/>
+        </w:rPr>
+        <w:t>7</w:t>
+      </w:r>
+    </w:p>
+    <w:p>
+      <w:pPr>
+        <w:rPr>
+          <w:lang w:val="en-US"/>
+        </w:rPr>
+      </w:pPr>
+      <w:r>
+        <w:rPr>
+          <w:lang w:val="en-US"/>
+        </w:rPr>
+        <w:t xml:space="preserve">Ejercicio </w:t>
+      </w:r>
+      <w:r>
+        <w:rPr>
+          <w:lang w:val="en-US"/>
+        </w:rPr>
+        <w:t>13</w:t>
+      </w:r>
+      <w:r>
+        <w:rPr>
+          <w:lang w:val="en-US"/>
+        </w:rPr>
+        <w:t xml:space="preserve"> …………………………………………………………………………………………………… 0</w:t>
+      </w:r>
+      <w:r>
+        <w:rPr>
+          <w:lang w:val="en-US"/>
+        </w:rPr>
+        <w:t>8</w:t>
+      </w:r>
+    </w:p>
+    <w:p>
+      <w:pPr>
+        <w:rPr>
+          <w:lang w:val="en-US"/>
+        </w:rPr>
+      </w:pPr>
+      <w:r>
+        <w:rPr>
+          <w:lang w:val="en-US"/>
+        </w:rPr>
+        <w:t xml:space="preserve">Ejercicio </w:t>
+      </w:r>
+      <w:r>
+        <w:rPr>
+          <w:lang w:val="en-US"/>
+        </w:rPr>
+        <w:t>14</w:t>
+      </w:r>
+      <w:r>
+        <w:rPr>
+          <w:lang w:val="en-US"/>
+        </w:rPr>
+        <w:t xml:space="preserve"> …………………………………………………………………………………………………… 0</w:t>
+      </w:r>
+      <w:r>
+        <w:rPr>
+          <w:lang w:val="en-US"/>
+        </w:rPr>
+        <w:t>9</w:t>
+      </w:r>
+    </w:p>
+    <w:p>
+      <w:pPr>
+        <w:rPr>
+          <w:lang w:val="en-US"/>
+        </w:rPr>
+      </w:pPr>
+      <w:r>
+        <w:rPr>
+          <w:lang w:val="en-US"/>
+        </w:rPr>
+        <w:t xml:space="preserve">Ejercicio </w:t>
+      </w:r>
+      <w:r>
+        <w:rPr>
+          <w:lang w:val="en-US"/>
+        </w:rPr>
+        <w:t>15</w:t>
+      </w:r>
+      <w:r>
+        <w:rPr>
+          <w:lang w:val="en-US"/>
+        </w:rPr>
+        <w:t xml:space="preserve"> …………………………………………………………………………………………………… </w:t>
+      </w:r>
+      <w:r>
+        <w:rPr>
+          <w:lang w:val="en-US"/>
+        </w:rPr>
+        <w:t>11</w:t>
+      </w:r>
+    </w:p>
+    <w:p>
+      <w:pPr>
+        <w:rPr>
+          <w:lang w:val="en-US"/>
+        </w:rPr>
+      </w:pPr>
+      <w:r>
+        <w:rPr>
+          <w:lang w:val="en-US"/>
+        </w:rPr>
+        <w:t>Ejercicio 1</w:t>
+      </w:r>
+      <w:r>
+        <w:rPr>
+          <w:lang w:val="en-US"/>
+        </w:rPr>
+        <w:t>6</w:t>
+      </w:r>
+      <w:r>
+        <w:rPr>
+          <w:lang w:val="en-US"/>
+        </w:rPr>
+        <w:t xml:space="preserve"> …………………………………………………………………………………………………… </w:t>
+      </w:r>
+      <w:r>
+        <w:rPr>
+          <w:lang w:val="en-US"/>
+        </w:rPr>
+        <w:t>13</w:t>
+      </w:r>
+    </w:p>
+    <w:p>
+      <w:pPr>
+        <w:tabs>
+          <w:tab w:val="left" w:pos="1515"/>
+        </w:tabs>
+        <w:rPr>
+          <w:lang w:val="en-US"/>
+        </w:rPr>
+      </w:pPr>
     </w:p>
     <w:p>
       <w:pPr>
@@ -2000,29 +2180,13 @@
     </w:p>
     <w:p>
       <w:r>
-        <w:t xml:space="preserve">3x⁴ – 5x³ + </w:t>
-      </w:r>
-      <w:proofErr w:type="gramStart"/>
-      <w:r>
-        <w:t>X .</w:t>
-      </w:r>
-      <w:proofErr w:type="gramEnd"/>
-      <w:r>
-        <w:t xml:space="preserve"> 12 - 17</w:t>
+        <w:t>3x⁴ – 5x³ + X . 12 - 17</w:t>
       </w:r>
     </w:p>
     <w:p/>
     <w:p>
       <w:r>
-        <w:t xml:space="preserve">c) </w:t>
-      </w:r>
-      <w:proofErr w:type="gramStart"/>
-      <w:r>
-        <w:t>( b</w:t>
-      </w:r>
-      <w:proofErr w:type="gramEnd"/>
-      <w:r>
-        <w:t xml:space="preserve"> + d ) / ( c + 4 )</w:t>
+        <w:t>c) ( b + d ) / ( c + 4 )</w:t>
       </w:r>
     </w:p>
     <w:p>
@@ -2163,15 +2327,7 @@
         <w:jc w:val="center"/>
       </w:pPr>
       <w:r>
-        <w:t xml:space="preserve">(4 * 5) / </w:t>
-      </w:r>
-      <w:proofErr w:type="gramStart"/>
-      <w:r>
-        <w:t>3  ^</w:t>
-      </w:r>
-      <w:proofErr w:type="gramEnd"/>
-      <w:r>
-        <w:t xml:space="preserve"> 2</w:t>
+        <w:t>(4 * 5) / 3  ^ 2</w:t>
       </w:r>
     </w:p>
     <w:p>
@@ -2192,70 +2348,39 @@
     </w:p>
     <w:p>
       <w:r>
-        <w:t>c) (</w:t>
-      </w:r>
-      <w:proofErr w:type="gramStart"/>
-      <w:r>
-        <w:t>(( B</w:t>
-      </w:r>
-      <w:proofErr w:type="gramEnd"/>
-      <w:r>
-        <w:t xml:space="preserve"> + C )  / 2 * A + 10 ) * 3 * B ) - 6</w:t>
-      </w:r>
-    </w:p>
-    <w:p>
-      <w:pPr>
-        <w:jc w:val="center"/>
-      </w:pPr>
-      <w:r>
-        <w:t>(</w:t>
-      </w:r>
-      <w:proofErr w:type="gramStart"/>
-      <w:r>
-        <w:t>(( 5</w:t>
-      </w:r>
-      <w:proofErr w:type="gramEnd"/>
-      <w:r>
-        <w:t xml:space="preserve"> + 1 )  / 2 * 4 + 10 ) * 3 * 5 ) - 6 = 324</w:t>
-      </w:r>
-    </w:p>
-    <w:p>
-      <w:pPr>
-        <w:jc w:val="center"/>
-      </w:pPr>
-      <w:proofErr w:type="gramStart"/>
-      <w:r>
-        <w:t>(( 6</w:t>
-      </w:r>
-      <w:proofErr w:type="gramEnd"/>
-      <w:r>
-        <w:t xml:space="preserve"> / 2 *4 +10 ) * 3 *5 ) - 6</w:t>
-      </w:r>
-    </w:p>
-    <w:p>
-      <w:pPr>
-        <w:jc w:val="center"/>
-      </w:pPr>
-      <w:proofErr w:type="gramStart"/>
-      <w:r>
-        <w:t>(( 12</w:t>
-      </w:r>
-      <w:proofErr w:type="gramEnd"/>
-      <w:r>
-        <w:t xml:space="preserve"> +10 ) * 3 *5 ) - 6</w:t>
-      </w:r>
-    </w:p>
-    <w:p>
-      <w:pPr>
-        <w:jc w:val="center"/>
-      </w:pPr>
-      <w:proofErr w:type="gramStart"/>
-      <w:r>
-        <w:t>( 22</w:t>
-      </w:r>
-      <w:proofErr w:type="gramEnd"/>
-      <w:r>
-        <w:t xml:space="preserve"> * 3 * 5 ) - 6</w:t>
+        <w:t>c) ((( B + C )  / 2 * A + 10 ) * 3 * B ) - 6</w:t>
+      </w:r>
+    </w:p>
+    <w:p>
+      <w:pPr>
+        <w:jc w:val="center"/>
+      </w:pPr>
+      <w:r>
+        <w:t>((( 5 + 1 )  / 2 * 4 + 10 ) * 3 * 5 ) - 6 = 324</w:t>
+      </w:r>
+    </w:p>
+    <w:p>
+      <w:pPr>
+        <w:jc w:val="center"/>
+      </w:pPr>
+      <w:r>
+        <w:t>(( 6 / 2 *4 +10 ) * 3 *5 ) - 6</w:t>
+      </w:r>
+    </w:p>
+    <w:p>
+      <w:pPr>
+        <w:jc w:val="center"/>
+      </w:pPr>
+      <w:r>
+        <w:t>(( 12 +10 ) * 3 *5 ) - 6</w:t>
+      </w:r>
+    </w:p>
+    <w:p>
+      <w:pPr>
+        <w:jc w:val="center"/>
+      </w:pPr>
+      <w:r>
+        <w:t>( 22 * 3 * 5 ) - 6</w:t>
       </w:r>
     </w:p>
     <w:p>
@@ -2474,13 +2599,8 @@
         <w:t>Ejercicio 7</w:t>
       </w:r>
       <w:r>
-        <w:t xml:space="preserve">: Para contador1=3, contador2=4, evaluar el resultado </w:t>
-      </w:r>
-      <w:proofErr w:type="gramStart"/>
-      <w:r>
-        <w:t>de :</w:t>
-      </w:r>
-      <w:proofErr w:type="gramEnd"/>
+        <w:t>: Para contador1=3, contador2=4, evaluar el resultado de :</w:t>
+      </w:r>
     </w:p>
     <w:p>
       <w:r>
@@ -2706,13 +2826,8 @@
       <w:pPr>
         <w:jc w:val="center"/>
       </w:pPr>
-      <w:proofErr w:type="gramStart"/>
-      <w:r>
-        <w:t>!(</w:t>
-      </w:r>
-      <w:proofErr w:type="gramEnd"/>
-      <w:r>
-        <w:t>x&lt;5)</w:t>
+      <w:r>
+        <w:t>!(x&lt;5)</w:t>
       </w:r>
       <w:r>
         <w:t>&amp;&amp;</w:t>
@@ -2725,26 +2840,16 @@
       <w:pPr>
         <w:jc w:val="center"/>
       </w:pPr>
-      <w:proofErr w:type="gramStart"/>
-      <w:r>
-        <w:t>!(</w:t>
-      </w:r>
-      <w:proofErr w:type="gramEnd"/>
-      <w:r>
-        <w:t>6 &lt; 5) &amp;&amp; !(8 &gt;= 7)</w:t>
-      </w:r>
-    </w:p>
-    <w:p>
-      <w:pPr>
-        <w:jc w:val="center"/>
-      </w:pPr>
-      <w:proofErr w:type="gramStart"/>
-      <w:r>
-        <w:t>!falso</w:t>
-      </w:r>
-      <w:proofErr w:type="gramEnd"/>
-      <w:r>
-        <w:t xml:space="preserve"> &amp;&amp; !verdadero</w:t>
+      <w:r>
+        <w:t>!(6 &lt; 5) &amp;&amp; !(8 &gt;= 7)</w:t>
+      </w:r>
+    </w:p>
+    <w:p>
+      <w:pPr>
+        <w:jc w:val="center"/>
+      </w:pPr>
+      <w:r>
+        <w:t>!falso &amp;&amp; !verdadero</w:t>
       </w:r>
     </w:p>
     <w:p>
@@ -2857,26 +2962,16 @@
       <w:pPr>
         <w:jc w:val="center"/>
       </w:pPr>
-      <w:proofErr w:type="gramStart"/>
-      <w:r>
-        <w:t>!(</w:t>
-      </w:r>
-      <w:proofErr w:type="gramEnd"/>
-      <w:r>
-        <w:t>(i&gt;4) || !(j&lt;=6))</w:t>
-      </w:r>
-    </w:p>
-    <w:p>
-      <w:pPr>
-        <w:jc w:val="center"/>
-      </w:pPr>
-      <w:proofErr w:type="gramStart"/>
-      <w:r>
-        <w:t>!(</w:t>
-      </w:r>
-      <w:proofErr w:type="gramEnd"/>
-      <w:r>
-        <w:t>(</w:t>
+      <w:r>
+        <w:t>!((i&gt;4) || !(j&lt;=6))</w:t>
+      </w:r>
+    </w:p>
+    <w:p>
+      <w:pPr>
+        <w:jc w:val="center"/>
+      </w:pPr>
+      <w:r>
+        <w:t>!((</w:t>
       </w:r>
       <w:r>
         <w:t>22</w:t>
@@ -2895,26 +2990,16 @@
       <w:pPr>
         <w:jc w:val="center"/>
       </w:pPr>
-      <w:proofErr w:type="gramStart"/>
-      <w:r>
-        <w:t>!( verdadero</w:t>
-      </w:r>
-      <w:proofErr w:type="gramEnd"/>
-      <w:r>
-        <w:t xml:space="preserve"> || ! verdadero  )</w:t>
-      </w:r>
-    </w:p>
-    <w:p>
-      <w:pPr>
-        <w:jc w:val="center"/>
-      </w:pPr>
-      <w:proofErr w:type="gramStart"/>
-      <w:r>
-        <w:t>!( verdadero</w:t>
-      </w:r>
-      <w:proofErr w:type="gramEnd"/>
-      <w:r>
-        <w:t xml:space="preserve"> || falso  )</w:t>
+      <w:r>
+        <w:t>!( verdadero || ! verdadero  )</w:t>
+      </w:r>
+    </w:p>
+    <w:p>
+      <w:pPr>
+        <w:jc w:val="center"/>
+      </w:pPr>
+      <w:r>
+        <w:t>!( verdadero || falso  )</w:t>
       </w:r>
     </w:p>
     <w:p>
@@ -3023,34 +3108,216 @@
         <w:t xml:space="preserve"> </w:t>
       </w:r>
       <w:r>
-        <w:t>Para a=34, b=</w:t>
-      </w:r>
-      <w:proofErr w:type="gramStart"/>
-      <w:r>
-        <w:t>12,c</w:t>
-      </w:r>
-      <w:proofErr w:type="gramEnd"/>
-      <w:r>
-        <w:t>=8, evaluar el resultado de</w:t>
-      </w:r>
-    </w:p>
-    <w:p>
-      <w:pPr>
-        <w:jc w:val="center"/>
-      </w:pPr>
-      <w:proofErr w:type="gramStart"/>
+        <w:t>Para a=34, b=12,c=8, evaluar el resultado de</w:t>
+      </w:r>
+    </w:p>
+    <w:p>
+      <w:pPr>
+        <w:jc w:val="center"/>
+      </w:pPr>
+      <w:r>
+        <w:t>!(a+b==c) || (c!=0)</w:t>
+      </w:r>
+      <w:r>
+        <w:t xml:space="preserve"> &amp;&amp; </w:t>
+      </w:r>
+      <w:r>
+        <w:t>(b-c&gt;=19)</w:t>
+      </w:r>
+    </w:p>
+    <w:p>
+      <w:pPr>
+        <w:jc w:val="center"/>
+      </w:pPr>
       <w:r>
         <w:t>!(</w:t>
       </w:r>
-      <w:proofErr w:type="spellStart"/>
-      <w:proofErr w:type="gramEnd"/>
-      <w:r>
-        <w:t>a+b</w:t>
-      </w:r>
-      <w:proofErr w:type="spellEnd"/>
-      <w:r>
-        <w:t>==c) || (c!=0)CC(b-c&gt;=19)</w:t>
-      </w:r>
+      <w:r>
+        <w:t>34</w:t>
+      </w:r>
+      <w:r>
+        <w:t>+</w:t>
+      </w:r>
+      <w:r>
+        <w:t>12</w:t>
+      </w:r>
+      <w:r>
+        <w:t>==</w:t>
+      </w:r>
+      <w:r>
+        <w:t>8</w:t>
+      </w:r>
+      <w:r>
+        <w:t>) || (</w:t>
+      </w:r>
+      <w:r>
+        <w:t>8</w:t>
+      </w:r>
+      <w:r>
+        <w:t>!=0)</w:t>
+      </w:r>
+      <w:r>
+        <w:t xml:space="preserve"> &amp;&amp; </w:t>
+      </w:r>
+      <w:r>
+        <w:t>(</w:t>
+      </w:r>
+      <w:r>
+        <w:t>12</w:t>
+      </w:r>
+      <w:r>
+        <w:t>-</w:t>
+      </w:r>
+      <w:r>
+        <w:t>8</w:t>
+      </w:r>
+      <w:r>
+        <w:t>&gt;=19)</w:t>
+      </w:r>
+    </w:p>
+    <w:p>
+      <w:pPr>
+        <w:jc w:val="center"/>
+      </w:pPr>
+      <w:r>
+        <w:t xml:space="preserve">!(46==8) </w:t>
+      </w:r>
+      <w:r>
+        <w:t>||</w:t>
+      </w:r>
+      <w:r>
+        <w:t xml:space="preserve"> verdadero &amp;&amp; (4 &gt;= 19)</w:t>
+      </w:r>
+    </w:p>
+    <w:p>
+      <w:pPr>
+        <w:jc w:val="center"/>
+      </w:pPr>
+      <w:r>
+        <w:t xml:space="preserve">!falso </w:t>
+      </w:r>
+      <w:r>
+        <w:t>||</w:t>
+      </w:r>
+      <w:r>
+        <w:t xml:space="preserve"> verdadero &amp;&amp; falso</w:t>
+      </w:r>
+    </w:p>
+    <w:p>
+      <w:pPr>
+        <w:jc w:val="center"/>
+      </w:pPr>
+      <w:r>
+        <w:t>verd</w:t>
+      </w:r>
+      <w:r>
+        <w:t>a</w:t>
+      </w:r>
+      <w:r>
+        <w:t xml:space="preserve">dero </w:t>
+      </w:r>
+      <w:r>
+        <w:t>||</w:t>
+      </w:r>
+      <w:r>
+        <w:t>verdadero &amp;&amp; falso</w:t>
+      </w:r>
+    </w:p>
+    <w:p>
+      <w:pPr>
+        <w:jc w:val="center"/>
+      </w:pPr>
+      <w:r>
+        <w:t xml:space="preserve">verdadero </w:t>
+      </w:r>
+      <w:r>
+        <w:t>||</w:t>
+      </w:r>
+      <w:r>
+        <w:t xml:space="preserve"> </w:t>
+      </w:r>
+      <w:r>
+        <w:t>falso</w:t>
+      </w:r>
+    </w:p>
+    <w:p>
+      <w:pPr>
+        <w:jc w:val="center"/>
+      </w:pPr>
+      <w:r>
+        <w:t>verdadero</w:t>
+      </w:r>
+    </w:p>
+    <w:p>
+      <w:pPr>
+        <w:jc w:val="center"/>
+      </w:pPr>
+      <w:r>
+        <w:t>Captura del Código de Processing</w:t>
+      </w:r>
+    </w:p>
+    <w:p>
+      <w:pPr>
+        <w:jc w:val="center"/>
+      </w:pPr>
+      <w:r>
+        <w:rPr>
+          <w:noProof/>
+        </w:rPr>
+        <w:drawing>
+          <wp:inline distT="0" distB="0" distL="0" distR="0" wp14:anchorId="683CB58B" wp14:editId="1875D894">
+            <wp:extent cx="4011295" cy="981710"/>
+            <wp:effectExtent l="0" t="0" r="8255" b="8890"/>
+            <wp:docPr id="908095733" name="Imagen 1"/>
+            <wp:cNvGraphicFramePr>
+              <a:graphicFrameLocks xmlns:a="http://schemas.openxmlformats.org/drawingml/2006/main" noChangeAspect="1"/>
+            </wp:cNvGraphicFramePr>
+            <a:graphic xmlns:a="http://schemas.openxmlformats.org/drawingml/2006/main">
+              <a:graphicData uri="http://schemas.openxmlformats.org/drawingml/2006/picture">
+                <pic:pic xmlns:pic="http://schemas.openxmlformats.org/drawingml/2006/picture">
+                  <pic:nvPicPr>
+                    <pic:cNvPr id="0" name="Picture 4"/>
+                    <pic:cNvPicPr>
+                      <a:picLocks noChangeAspect="1" noChangeArrowheads="1"/>
+                    </pic:cNvPicPr>
+                  </pic:nvPicPr>
+                  <pic:blipFill>
+                    <a:blip r:embed="rId22">
+                      <a:extLst>
+                        <a:ext uri="{28A0092B-C50C-407E-A947-70E740481C1C}">
+                          <a14:useLocalDpi xmlns:a14="http://schemas.microsoft.com/office/drawing/2010/main" val="0"/>
+                        </a:ext>
+                      </a:extLst>
+                    </a:blip>
+                    <a:srcRect/>
+                    <a:stretch>
+                      <a:fillRect/>
+                    </a:stretch>
+                  </pic:blipFill>
+                  <pic:spPr bwMode="auto">
+                    <a:xfrm>
+                      <a:off x="0" y="0"/>
+                      <a:ext cx="4011295" cy="981710"/>
+                    </a:xfrm>
+                    <a:prstGeom prst="rect">
+                      <a:avLst/>
+                    </a:prstGeom>
+                    <a:noFill/>
+                    <a:ln>
+                      <a:noFill/>
+                    </a:ln>
+                  </pic:spPr>
+                </pic:pic>
+              </a:graphicData>
+            </a:graphic>
+          </wp:inline>
+        </w:drawing>
+      </w:r>
+    </w:p>
+    <w:p>
+      <w:pPr>
+        <w:jc w:val="center"/>
+      </w:pPr>
     </w:p>
     <w:p>
       <w:pPr>
@@ -3107,6 +3374,7 @@
       <w:r>
         <w:t>: Un problema sencillo. Deberá pedir por teclado al usuario un nombre y posteriormente realizará la presentación en pantalla de un saludo con el nombre indicado.</w:t>
       </w:r>
+      <w:bookmarkStart w:id="2" w:name="_Hlk163937644"/>
     </w:p>
     <w:p>
       <w:pPr>
@@ -3114,11 +3382,11 @@
           <w:u w:val="single"/>
         </w:rPr>
       </w:pPr>
-      <w:bookmarkStart w:id="2" w:name="_Hlk163937644"/>
       <w:r>
         <w:rPr>
           <w:u w:val="single"/>
         </w:rPr>
+        <w:lastRenderedPageBreak/>
         <w:t>Fase de Análisis</w:t>
       </w:r>
     </w:p>
@@ -3146,14 +3414,7 @@
       </w:r>
       <w:r>
         <w:tab/>
-      </w:r>
-      <w:proofErr w:type="gramStart"/>
-      <w:r>
-        <w:t>nombre :</w:t>
-      </w:r>
-      <w:proofErr w:type="gramEnd"/>
-      <w:r>
-        <w:t xml:space="preserve"> cadena de texto  </w:t>
+        <w:t xml:space="preserve">nombre : cadena de texto  </w:t>
       </w:r>
     </w:p>
     <w:p>
@@ -3231,16 +3492,7 @@
           </w:p>
           <w:p>
             <w:r>
-              <w:lastRenderedPageBreak/>
-              <w:t xml:space="preserve">    </w:t>
-            </w:r>
-            <w:proofErr w:type="gramStart"/>
-            <w:r>
-              <w:t>nombre :</w:t>
-            </w:r>
-            <w:proofErr w:type="gramEnd"/>
-            <w:r>
-              <w:t xml:space="preserve"> cadena de texto.</w:t>
+              <w:t xml:space="preserve">    nombre : cadena de texto.</w:t>
             </w:r>
           </w:p>
         </w:tc>
@@ -3252,14 +3504,8 @@
           </w:tcPr>
           <w:p>
             <w:r>
-              <w:lastRenderedPageBreak/>
-              <w:t xml:space="preserve">Nombre del Algoritmo: </w:t>
-            </w:r>
-            <w:proofErr w:type="spellStart"/>
-            <w:r>
-              <w:t>saludarUsuario</w:t>
-            </w:r>
-            <w:proofErr w:type="spellEnd"/>
+              <w:t>Nombre del Algoritmo: saludarUsuario</w:t>
+            </w:r>
           </w:p>
           <w:p>
             <w:r>
@@ -3278,15 +3524,7 @@
           </w:p>
           <w:p>
             <w:r>
-              <w:t>2.    Escribir “</w:t>
-            </w:r>
-            <w:proofErr w:type="gramStart"/>
-            <w:r>
-              <w:t>Hola ”</w:t>
-            </w:r>
-            <w:proofErr w:type="gramEnd"/>
-            <w:r>
-              <w:t xml:space="preserve"> + nombre</w:t>
+              <w:t>2.    Escribir “Hola ” + nombre</w:t>
             </w:r>
           </w:p>
           <w:p>
@@ -3298,36 +3536,6 @@
       </w:tr>
     </w:tbl>
     <w:p/>
-    <w:p>
-      <w:pPr>
-        <w:jc w:val="center"/>
-      </w:pPr>
-    </w:p>
-    <w:p>
-      <w:pPr>
-        <w:jc w:val="center"/>
-      </w:pPr>
-    </w:p>
-    <w:p>
-      <w:pPr>
-        <w:jc w:val="center"/>
-      </w:pPr>
-    </w:p>
-    <w:p>
-      <w:pPr>
-        <w:jc w:val="center"/>
-      </w:pPr>
-    </w:p>
-    <w:p>
-      <w:pPr>
-        <w:jc w:val="center"/>
-      </w:pPr>
-    </w:p>
-    <w:p>
-      <w:pPr>
-        <w:jc w:val="center"/>
-      </w:pPr>
-    </w:p>
     <w:p>
       <w:pPr>
         <w:jc w:val="center"/>
@@ -3362,7 +3570,7 @@
                     </pic:cNvPicPr>
                   </pic:nvPicPr>
                   <pic:blipFill>
-                    <a:blip r:embed="rId22">
+                    <a:blip r:embed="rId23">
                       <a:extLst>
                         <a:ext uri="{28A0092B-C50C-407E-A947-70E740481C1C}">
                           <a14:useLocalDpi xmlns:a14="http://schemas.microsoft.com/office/drawing/2010/main" val="0"/>
@@ -3439,19 +3647,12 @@
     </w:p>
     <w:p>
       <w:r>
+        <w:lastRenderedPageBreak/>
         <w:tab/>
       </w:r>
       <w:r>
         <w:tab/>
-        <w:t xml:space="preserve">base, </w:t>
-      </w:r>
-      <w:proofErr w:type="gramStart"/>
-      <w:r>
-        <w:t>altura :</w:t>
-      </w:r>
-      <w:proofErr w:type="gramEnd"/>
-      <w:r>
-        <w:t xml:space="preserve"> entero.</w:t>
+        <w:t>base, altura : entero.</w:t>
       </w:r>
     </w:p>
     <w:p>
@@ -3471,15 +3672,7 @@
         <w:ind w:left="708" w:firstLine="708"/>
       </w:pPr>
       <w:r>
-        <w:t xml:space="preserve">Calcular el perímetro del rectángulo </w:t>
-      </w:r>
-      <w:proofErr w:type="gramStart"/>
-      <w:r>
-        <w:t>( base</w:t>
-      </w:r>
-      <w:proofErr w:type="gramEnd"/>
-      <w:r>
-        <w:t xml:space="preserve"> * 2 + altura * 2 ) y guardarlo en una variable.</w:t>
+        <w:t>Calcular el perímetro del rectángulo ( base * 2 + altura * 2 ) y guardarlo en una variable.</w:t>
       </w:r>
     </w:p>
     <w:p>
@@ -3487,15 +3680,7 @@
         <w:ind w:left="708" w:firstLine="708"/>
       </w:pPr>
       <w:r>
-        <w:t xml:space="preserve">Calcular el área del rectángulo </w:t>
-      </w:r>
-      <w:proofErr w:type="gramStart"/>
-      <w:r>
-        <w:t>( base</w:t>
-      </w:r>
-      <w:proofErr w:type="gramEnd"/>
-      <w:r>
-        <w:t xml:space="preserve"> * altura ) y guardarlo en una variable.</w:t>
+        <w:t>Calcular el área del rectángulo ( base * altura ) y guardarlo en una variable.</w:t>
       </w:r>
     </w:p>
     <w:p>
@@ -3508,7 +3693,6 @@
         <w:rPr>
           <w:u w:val="single"/>
         </w:rPr>
-        <w:lastRenderedPageBreak/>
         <w:t>Fase de Diseño</w:t>
       </w:r>
     </w:p>
@@ -3545,28 +3729,7 @@
           </w:p>
           <w:p>
             <w:r>
-              <w:t xml:space="preserve">    base, altura, </w:t>
-            </w:r>
-            <w:proofErr w:type="spellStart"/>
-            <w:r>
-              <w:t>resultadoArea</w:t>
-            </w:r>
-            <w:proofErr w:type="spellEnd"/>
-            <w:r>
-              <w:t xml:space="preserve">, </w:t>
-            </w:r>
-            <w:proofErr w:type="spellStart"/>
-            <w:proofErr w:type="gramStart"/>
-            <w:r>
-              <w:t>resultadoPerimetro</w:t>
-            </w:r>
-            <w:proofErr w:type="spellEnd"/>
-            <w:r>
-              <w:t xml:space="preserve"> :</w:t>
-            </w:r>
-            <w:proofErr w:type="gramEnd"/>
-            <w:r>
-              <w:t xml:space="preserve"> entero</w:t>
+              <w:t xml:space="preserve">    base, altura, resultadoArea, resultadoPerimetro : entero</w:t>
             </w:r>
           </w:p>
         </w:tc>
@@ -3578,13 +3741,8 @@
           </w:tcPr>
           <w:p>
             <w:r>
-              <w:t xml:space="preserve">Nombre del Algoritmo: </w:t>
-            </w:r>
-            <w:proofErr w:type="spellStart"/>
-            <w:r>
-              <w:t>calcularAreaPerimetroRectangulo</w:t>
-            </w:r>
-            <w:proofErr w:type="spellEnd"/>
+              <w:t>Nombre del Algoritmo: calcularAreaPerimetroRectangulo</w:t>
+            </w:r>
           </w:p>
           <w:p>
             <w:r>
@@ -3614,55 +3772,18 @@
           </w:p>
           <w:p>
             <w:r>
-              <w:t xml:space="preserve">3.  </w:t>
-            </w:r>
-            <w:proofErr w:type="spellStart"/>
-            <w:r>
-              <w:t>resultadoArea</w:t>
-            </w:r>
-            <w:proofErr w:type="spellEnd"/>
-            <w:r>
-              <w:t xml:space="preserve"> &lt;- base * altura</w:t>
-            </w:r>
-          </w:p>
-          <w:p>
-            <w:r>
-              <w:t xml:space="preserve">4.  </w:t>
-            </w:r>
-            <w:proofErr w:type="spellStart"/>
-            <w:r>
-              <w:t>resultadoPerimetro</w:t>
-            </w:r>
-            <w:proofErr w:type="spellEnd"/>
-            <w:r>
-              <w:t xml:space="preserve"> &lt;- base * 2 + altura * 2</w:t>
-            </w:r>
-          </w:p>
-          <w:p>
-            <w:r>
-              <w:t xml:space="preserve">5. Escribir “El perímetro </w:t>
-            </w:r>
-            <w:proofErr w:type="gramStart"/>
-            <w:r>
-              <w:t>es ”</w:t>
-            </w:r>
-            <w:proofErr w:type="gramEnd"/>
-            <w:r>
-              <w:t xml:space="preserve"> + </w:t>
-            </w:r>
-            <w:proofErr w:type="spellStart"/>
-            <w:r>
-              <w:t>resultadoPerimetro</w:t>
-            </w:r>
-            <w:proofErr w:type="spellEnd"/>
-            <w:r>
-              <w:t xml:space="preserve"> + “ y el área es “ + </w:t>
-            </w:r>
-            <w:proofErr w:type="spellStart"/>
-            <w:r>
-              <w:t>resultadoArea</w:t>
-            </w:r>
-            <w:proofErr w:type="spellEnd"/>
+              <w:t>3.  resultadoArea &lt;- base * altura</w:t>
+            </w:r>
+          </w:p>
+          <w:p>
+            <w:r>
+              <w:t>4.  resultadoPerimetro &lt;- base * 2 + altura * 2</w:t>
+            </w:r>
+          </w:p>
+          <w:p>
+            <w:r>
+              <w:t>5. Escribir “El perímetro es ” + resultadoPerimetro + “ y el área es “ + resultadoArea</w:t>
+            </w:r>
           </w:p>
           <w:p>
             <w:r>
@@ -3680,8 +3801,6 @@
         </w:tc>
       </w:tr>
     </w:tbl>
-    <w:p/>
-    <w:p/>
     <w:p/>
     <w:p>
       <w:pPr>
@@ -3714,7 +3833,7 @@
                     </pic:cNvPicPr>
                   </pic:nvPicPr>
                   <pic:blipFill>
-                    <a:blip r:embed="rId23">
+                    <a:blip r:embed="rId24">
                       <a:extLst>
                         <a:ext uri="{28A0092B-C50C-407E-A947-70E740481C1C}">
                           <a14:useLocalDpi xmlns:a14="http://schemas.microsoft.com/office/drawing/2010/main" val="0"/>
@@ -3767,6 +3886,7 @@
         <w:rPr>
           <w:noProof/>
         </w:rPr>
+        <w:lastRenderedPageBreak/>
         <w:drawing>
           <wp:inline distT="0" distB="0" distL="0" distR="0" wp14:anchorId="2795E8D1" wp14:editId="5DA3B03C">
             <wp:extent cx="2447925" cy="1733550"/>
@@ -3785,7 +3905,7 @@
                     </pic:cNvPicPr>
                   </pic:nvPicPr>
                   <pic:blipFill>
-                    <a:blip r:embed="rId24">
+                    <a:blip r:embed="rId25">
                       <a:extLst>
                         <a:ext uri="{28A0092B-C50C-407E-A947-70E740481C1C}">
                           <a14:useLocalDpi xmlns:a14="http://schemas.microsoft.com/office/drawing/2010/main" val="0"/>
@@ -3832,7 +3952,6 @@
     </w:p>
     <w:p>
       <w:r>
-        <w:lastRenderedPageBreak/>
         <w:tab/>
         <w:t>Especificación del problema: Obtener la hipotenusa de un triángulo rectángulo conociendo sus catetos.</w:t>
       </w:r>
@@ -3854,15 +3973,7 @@
       </w:r>
       <w:r>
         <w:tab/>
-        <w:t>cateto1, cateto</w:t>
-      </w:r>
-      <w:proofErr w:type="gramStart"/>
-      <w:r>
-        <w:t>2 :</w:t>
-      </w:r>
-      <w:proofErr w:type="gramEnd"/>
-      <w:r>
-        <w:t xml:space="preserve"> entero</w:t>
+        <w:t>cateto1, cateto2 : entero</w:t>
       </w:r>
     </w:p>
     <w:p>
@@ -3897,18 +4008,10 @@
       <w:r>
         <w:t xml:space="preserve"> </w:t>
       </w:r>
-      <w:proofErr w:type="gramStart"/>
-      <w:r>
-        <w:t>^(</w:t>
-      </w:r>
-      <w:proofErr w:type="gramEnd"/>
-      <w:r>
-        <w:t xml:space="preserve">1/2) // A la suma de las potencias cuadrada de los catetos se calcula su raíz cuadrada. </w:t>
-      </w:r>
-    </w:p>
-    <w:p/>
-    <w:p/>
-    <w:p/>
+      <w:r>
+        <w:t xml:space="preserve">^(1/2) // A la suma de las potencias cuadrada de los catetos se calcula su raíz cuadrada. </w:t>
+      </w:r>
+    </w:p>
     <w:p>
       <w:pPr>
         <w:rPr>
@@ -3961,28 +4064,12 @@
           </w:p>
           <w:p>
             <w:r>
-              <w:t xml:space="preserve">   cateto1, cateto</w:t>
-            </w:r>
-            <w:proofErr w:type="gramStart"/>
-            <w:r>
-              <w:t>2 :</w:t>
-            </w:r>
-            <w:proofErr w:type="gramEnd"/>
-            <w:r>
-              <w:t xml:space="preserve"> entero</w:t>
-            </w:r>
-          </w:p>
-          <w:p>
-            <w:r>
-              <w:t xml:space="preserve">   </w:t>
-            </w:r>
-            <w:proofErr w:type="gramStart"/>
-            <w:r>
-              <w:t>resultado :</w:t>
-            </w:r>
-            <w:proofErr w:type="gramEnd"/>
-            <w:r>
-              <w:t xml:space="preserve"> real</w:t>
+              <w:t xml:space="preserve">   cateto1, cateto2 : entero</w:t>
+            </w:r>
+          </w:p>
+          <w:p>
+            <w:r>
+              <w:t xml:space="preserve">   resultado : real</w:t>
             </w:r>
           </w:p>
         </w:tc>
@@ -3994,13 +4081,8 @@
           </w:tcPr>
           <w:p>
             <w:r>
-              <w:t xml:space="preserve">Nombre del Algoritmo: </w:t>
-            </w:r>
-            <w:proofErr w:type="spellStart"/>
-            <w:r>
-              <w:t>calcularHipotenusa</w:t>
-            </w:r>
-            <w:proofErr w:type="spellEnd"/>
+              <w:t>Nombre del Algoritmo: calcularHipotenusa</w:t>
+            </w:r>
           </w:p>
           <w:p>
             <w:r>
@@ -4024,15 +4106,7 @@
           </w:p>
           <w:p>
             <w:r>
-              <w:t>3. resultado &lt;</w:t>
-            </w:r>
-            <w:proofErr w:type="gramStart"/>
-            <w:r>
-              <w:t>-  (</w:t>
-            </w:r>
-            <w:proofErr w:type="gramEnd"/>
-            <w:r>
-              <w:t>cateto</w:t>
+              <w:t>3. resultado &lt;-  (cateto</w:t>
             </w:r>
             <w:r>
               <w:t>1</w:t>
@@ -4061,15 +4135,7 @@
           </w:p>
           <w:p>
             <w:r>
-              <w:t>4. Escribir “La hipotenusa mide</w:t>
-            </w:r>
-            <w:proofErr w:type="gramStart"/>
-            <w:r>
-              <w:t>: ”</w:t>
-            </w:r>
-            <w:proofErr w:type="gramEnd"/>
-            <w:r>
-              <w:t xml:space="preserve"> resultado</w:t>
+              <w:t>4. Escribir “La hipotenusa mide: ” resultado</w:t>
             </w:r>
           </w:p>
           <w:p>
@@ -4094,6 +4160,7 @@
         <w:rPr>
           <w:noProof/>
         </w:rPr>
+        <w:lastRenderedPageBreak/>
         <w:drawing>
           <wp:inline distT="0" distB="0" distL="0" distR="0" wp14:anchorId="6AFAF8F8" wp14:editId="2B1C9B41">
             <wp:extent cx="3943350" cy="2028825"/>
@@ -4112,7 +4179,7 @@
                     </pic:cNvPicPr>
                   </pic:nvPicPr>
                   <pic:blipFill>
-                    <a:blip r:embed="rId25">
+                    <a:blip r:embed="rId26">
                       <a:extLst>
                         <a:ext uri="{28A0092B-C50C-407E-A947-70E740481C1C}">
                           <a14:useLocalDpi xmlns:a14="http://schemas.microsoft.com/office/drawing/2010/main" val="0"/>
@@ -4151,7 +4218,6 @@
           <w:bCs/>
           <w:color w:val="00B050"/>
         </w:rPr>
-        <w:lastRenderedPageBreak/>
         <w:t>Ejercicio 15</w:t>
       </w:r>
       <w:r>
@@ -4174,15 +4240,7 @@
     <w:p>
       <w:r>
         <w:tab/>
-        <w:t xml:space="preserve">Especificación del problema: Calcular la suma, resta, multiplicación y división de dos </w:t>
-      </w:r>
-      <w:proofErr w:type="spellStart"/>
-      <w:r>
-        <w:t>numeros</w:t>
-      </w:r>
-      <w:proofErr w:type="spellEnd"/>
-      <w:r>
-        <w:t>.</w:t>
+        <w:t>Especificación del problema: Calcular la suma, resta, multiplicación y división de dos numeros.</w:t>
       </w:r>
     </w:p>
     <w:p>
@@ -4202,15 +4260,7 @@
       </w:r>
       <w:r>
         <w:tab/>
-        <w:t>numero1, numero</w:t>
-      </w:r>
-      <w:proofErr w:type="gramStart"/>
-      <w:r>
-        <w:t>2 :</w:t>
-      </w:r>
-      <w:proofErr w:type="gramEnd"/>
-      <w:r>
-        <w:t xml:space="preserve"> entero.</w:t>
+        <w:t>numero1, numero2 : entero.</w:t>
       </w:r>
     </w:p>
     <w:p>
@@ -4307,28 +4357,7 @@
           </w:p>
           <w:p>
             <w:r>
-              <w:t xml:space="preserve">    numero1, numero2, suma, resta, </w:t>
-            </w:r>
-            <w:proofErr w:type="spellStart"/>
-            <w:r>
-              <w:t>multiplicacion</w:t>
-            </w:r>
-            <w:proofErr w:type="spellEnd"/>
-            <w:r>
-              <w:t xml:space="preserve">, </w:t>
-            </w:r>
-            <w:proofErr w:type="spellStart"/>
-            <w:proofErr w:type="gramStart"/>
-            <w:r>
-              <w:t>division</w:t>
-            </w:r>
-            <w:proofErr w:type="spellEnd"/>
-            <w:r>
-              <w:t xml:space="preserve"> :</w:t>
-            </w:r>
-            <w:proofErr w:type="gramEnd"/>
-            <w:r>
-              <w:t xml:space="preserve"> entero</w:t>
+              <w:t xml:space="preserve">    numero1, numero2, suma, resta, multiplicacion, division : entero</w:t>
             </w:r>
           </w:p>
         </w:tc>
@@ -4340,13 +4369,8 @@
           </w:tcPr>
           <w:p>
             <w:r>
-              <w:t xml:space="preserve">Nombre del Algoritmo: </w:t>
-            </w:r>
-            <w:proofErr w:type="spellStart"/>
-            <w:r>
-              <w:t>calcularNumeros</w:t>
-            </w:r>
-            <w:proofErr w:type="spellEnd"/>
+              <w:t>Nombre del Algoritmo: calcularNumeros</w:t>
+            </w:r>
           </w:p>
           <w:p>
             <w:r>
@@ -4370,74 +4394,23 @@
           </w:p>
           <w:p>
             <w:r>
-              <w:t xml:space="preserve">3.   </w:t>
-            </w:r>
-            <w:proofErr w:type="spellStart"/>
-            <w:proofErr w:type="gramStart"/>
-            <w:r>
-              <w:t>sumarNumeros</w:t>
-            </w:r>
-            <w:proofErr w:type="spellEnd"/>
-            <w:r>
-              <w:t>(</w:t>
-            </w:r>
-            <w:proofErr w:type="gramEnd"/>
-            <w:r>
-              <w:t>)</w:t>
-            </w:r>
-          </w:p>
-          <w:p>
-            <w:r>
-              <w:t xml:space="preserve">4.   </w:t>
-            </w:r>
-            <w:proofErr w:type="spellStart"/>
-            <w:proofErr w:type="gramStart"/>
-            <w:r>
-              <w:t>restarNumeros</w:t>
-            </w:r>
-            <w:proofErr w:type="spellEnd"/>
-            <w:r>
-              <w:t>(</w:t>
-            </w:r>
-            <w:proofErr w:type="gramEnd"/>
-            <w:r>
-              <w:t>)</w:t>
-            </w:r>
-          </w:p>
-          <w:p>
-            <w:r>
-              <w:t xml:space="preserve">5.   </w:t>
-            </w:r>
-            <w:proofErr w:type="spellStart"/>
-            <w:proofErr w:type="gramStart"/>
-            <w:r>
-              <w:t>multiplicarNumeros</w:t>
-            </w:r>
-            <w:proofErr w:type="spellEnd"/>
-            <w:r>
-              <w:t>(</w:t>
-            </w:r>
-            <w:proofErr w:type="gramEnd"/>
-            <w:r>
-              <w:t>)</w:t>
-            </w:r>
-          </w:p>
-          <w:p>
-            <w:r>
-              <w:t xml:space="preserve">6.   </w:t>
-            </w:r>
-            <w:proofErr w:type="spellStart"/>
-            <w:proofErr w:type="gramStart"/>
-            <w:r>
-              <w:t>dividirNumeros</w:t>
-            </w:r>
-            <w:proofErr w:type="spellEnd"/>
-            <w:r>
-              <w:t>(</w:t>
-            </w:r>
-            <w:proofErr w:type="gramEnd"/>
-            <w:r>
-              <w:t>)</w:t>
+              <w:t>3.   sumarNumeros()</w:t>
+            </w:r>
+          </w:p>
+          <w:p>
+            <w:r>
+              <w:t>4.   restarNumeros()</w:t>
+            </w:r>
+          </w:p>
+          <w:p>
+            <w:r>
+              <w:lastRenderedPageBreak/>
+              <w:t>5.   multiplicarNumeros()</w:t>
+            </w:r>
+          </w:p>
+          <w:p>
+            <w:r>
+              <w:t>6.   dividirNumeros()</w:t>
             </w:r>
           </w:p>
           <w:p>
@@ -4448,13 +4421,8 @@
           <w:p/>
           <w:p>
             <w:r>
-              <w:t xml:space="preserve">Nombre del Algoritmo: </w:t>
-            </w:r>
-            <w:proofErr w:type="spellStart"/>
-            <w:r>
-              <w:t>sumarNumeros</w:t>
-            </w:r>
-            <w:proofErr w:type="spellEnd"/>
+              <w:t>Nombre del Algoritmo: sumarNumeros</w:t>
+            </w:r>
           </w:p>
           <w:p>
             <w:r>
@@ -4473,15 +4441,7 @@
           </w:p>
           <w:p>
             <w:r>
-              <w:t>2.   Escribir “Resultado de la suma</w:t>
-            </w:r>
-            <w:proofErr w:type="gramStart"/>
-            <w:r>
-              <w:t>: ”</w:t>
-            </w:r>
-            <w:proofErr w:type="gramEnd"/>
-            <w:r>
-              <w:t xml:space="preserve"> + suma</w:t>
+              <w:t>2.   Escribir “Resultado de la suma: ” + suma</w:t>
             </w:r>
           </w:p>
           <w:p>
@@ -4492,17 +4452,11 @@
           <w:p/>
           <w:p>
             <w:r>
-              <w:t xml:space="preserve">Nombre del Algoritmo: </w:t>
-            </w:r>
-            <w:proofErr w:type="spellStart"/>
-            <w:r>
-              <w:t>restarNumeros</w:t>
-            </w:r>
-            <w:proofErr w:type="spellEnd"/>
-          </w:p>
-          <w:p>
-            <w:r>
-              <w:lastRenderedPageBreak/>
+              <w:t>Nombre del Algoritmo: restarNumeros</w:t>
+            </w:r>
+          </w:p>
+          <w:p>
+            <w:r>
               <w:t>Proceso del Algoritmo:</w:t>
             </w:r>
           </w:p>
@@ -4518,15 +4472,7 @@
           </w:p>
           <w:p>
             <w:r>
-              <w:t>2.   Escribir “Resultado de la resta</w:t>
-            </w:r>
-            <w:proofErr w:type="gramStart"/>
-            <w:r>
-              <w:t>: ”</w:t>
-            </w:r>
-            <w:proofErr w:type="gramEnd"/>
-            <w:r>
-              <w:t xml:space="preserve"> + resta</w:t>
+              <w:t>2.   Escribir “Resultado de la resta: ” + resta</w:t>
             </w:r>
           </w:p>
           <w:p>
@@ -4537,13 +4483,8 @@
           <w:p/>
           <w:p>
             <w:r>
-              <w:t xml:space="preserve">Nombre del Algoritmo: </w:t>
-            </w:r>
-            <w:proofErr w:type="spellStart"/>
-            <w:r>
-              <w:t>multiplicarNumeros</w:t>
-            </w:r>
-            <w:proofErr w:type="spellEnd"/>
+              <w:t>Nombre del Algoritmo: multiplicarNumeros</w:t>
+            </w:r>
           </w:p>
           <w:p>
             <w:r>
@@ -4557,34 +4498,13 @@
           </w:p>
           <w:p>
             <w:r>
-              <w:t xml:space="preserve">1.   </w:t>
-            </w:r>
-            <w:proofErr w:type="spellStart"/>
-            <w:r>
-              <w:t>multiplicacion</w:t>
-            </w:r>
-            <w:proofErr w:type="spellEnd"/>
-            <w:r>
-              <w:t xml:space="preserve"> &lt;- numero1 * numero2</w:t>
-            </w:r>
-          </w:p>
-          <w:p>
-            <w:r>
-              <w:t>2.   Escribir “Resultado de la multiplicación</w:t>
-            </w:r>
-            <w:proofErr w:type="gramStart"/>
-            <w:r>
-              <w:t>: ”</w:t>
-            </w:r>
-            <w:proofErr w:type="gramEnd"/>
-            <w:r>
-              <w:t xml:space="preserve"> + </w:t>
-            </w:r>
-            <w:proofErr w:type="spellStart"/>
-            <w:r>
-              <w:t>multiplicacion</w:t>
-            </w:r>
-            <w:proofErr w:type="spellEnd"/>
+              <w:t>1.   multiplicacion &lt;- numero1 * numero2</w:t>
+            </w:r>
+          </w:p>
+          <w:p>
+            <w:r>
+              <w:t>2.   Escribir “Resultado de la multiplicación: ” + multiplicacion</w:t>
+            </w:r>
           </w:p>
           <w:p>
             <w:r>
@@ -4594,13 +4514,8 @@
           <w:p/>
           <w:p>
             <w:r>
-              <w:t xml:space="preserve">Nombre del Algoritmo: </w:t>
-            </w:r>
-            <w:proofErr w:type="spellStart"/>
-            <w:r>
-              <w:t>dividirNumeros</w:t>
-            </w:r>
-            <w:proofErr w:type="spellEnd"/>
+              <w:t>Nombre del Algoritmo: dividirNumeros</w:t>
+            </w:r>
           </w:p>
           <w:p>
             <w:r>
@@ -4614,39 +4529,13 @@
           </w:p>
           <w:p>
             <w:r>
-              <w:t xml:space="preserve">1.   </w:t>
-            </w:r>
-            <w:proofErr w:type="spellStart"/>
-            <w:r>
-              <w:t>division</w:t>
-            </w:r>
-            <w:proofErr w:type="spellEnd"/>
-            <w:r>
-              <w:t xml:space="preserve"> &lt;- numero1 / numero2</w:t>
-            </w:r>
-          </w:p>
-          <w:p>
-            <w:r>
-              <w:t xml:space="preserve">2.   Escribir “Resultado de la </w:t>
-            </w:r>
-            <w:proofErr w:type="spellStart"/>
-            <w:r>
-              <w:t>division</w:t>
-            </w:r>
-            <w:proofErr w:type="spellEnd"/>
-            <w:proofErr w:type="gramStart"/>
-            <w:r>
-              <w:t>: ”</w:t>
-            </w:r>
-            <w:proofErr w:type="gramEnd"/>
-            <w:r>
-              <w:t xml:space="preserve"> + </w:t>
-            </w:r>
-            <w:proofErr w:type="spellStart"/>
-            <w:r>
-              <w:t>division</w:t>
-            </w:r>
-            <w:proofErr w:type="spellEnd"/>
+              <w:t>1.   division &lt;- numero1 / numero2</w:t>
+            </w:r>
+          </w:p>
+          <w:p>
+            <w:r>
+              <w:t>2.   Escribir “Resultado de la division: ” + division</w:t>
+            </w:r>
           </w:p>
           <w:p>
             <w:r>
@@ -4691,7 +4580,7 @@
                     </pic:cNvPicPr>
                   </pic:nvPicPr>
                   <pic:blipFill>
-                    <a:blip r:embed="rId26">
+                    <a:blip r:embed="rId27">
                       <a:extLst>
                         <a:ext uri="{28A0092B-C50C-407E-A947-70E740481C1C}">
                           <a14:useLocalDpi xmlns:a14="http://schemas.microsoft.com/office/drawing/2010/main" val="0"/>
@@ -4744,53 +4633,12 @@
           <w:bCs/>
         </w:rPr>
       </w:pPr>
-      <w:proofErr w:type="spellStart"/>
       <w:r>
         <w:rPr>
           <w:b/>
           <w:bCs/>
         </w:rPr>
-        <w:t>temperaturaCelcius</w:t>
-      </w:r>
-      <w:proofErr w:type="spellEnd"/>
-      <w:r>
-        <w:rPr>
-          <w:b/>
-          <w:bCs/>
-        </w:rPr>
-        <w:t xml:space="preserve"> = (</w:t>
-      </w:r>
-      <w:proofErr w:type="spellStart"/>
-      <w:r>
-        <w:rPr>
-          <w:b/>
-          <w:bCs/>
-        </w:rPr>
-        <w:t>temperaturaFahrenheit</w:t>
-      </w:r>
-      <w:proofErr w:type="spellEnd"/>
-      <w:r>
-        <w:rPr>
-          <w:b/>
-          <w:bCs/>
-        </w:rPr>
-        <w:t xml:space="preserve"> – </w:t>
-      </w:r>
-      <w:proofErr w:type="gramStart"/>
-      <w:r>
-        <w:rPr>
-          <w:b/>
-          <w:bCs/>
-        </w:rPr>
-        <w:t>32 )</w:t>
-      </w:r>
-      <w:proofErr w:type="gramEnd"/>
-      <w:r>
-        <w:rPr>
-          <w:b/>
-          <w:bCs/>
-        </w:rPr>
-        <w:t xml:space="preserve"> / 1.8</w:t>
+        <w:t>temperaturaCelcius = (temperaturaFahrenheit – 32 ) / 1.8</w:t>
       </w:r>
     </w:p>
     <w:p>
@@ -4809,15 +4657,7 @@
     <w:p>
       <w:r>
         <w:tab/>
-        <w:t xml:space="preserve">Especificación del problema: Obtener la temperatura en grados </w:t>
-      </w:r>
-      <w:proofErr w:type="spellStart"/>
-      <w:r>
-        <w:t>Celcius</w:t>
-      </w:r>
-      <w:proofErr w:type="spellEnd"/>
-      <w:r>
-        <w:t xml:space="preserve"> conociendo el valor en grados Fahrenheit.</w:t>
+        <w:t>Especificación del problema: Obtener la temperatura en grados Celcius conociendo el valor en grados Fahrenheit.</w:t>
       </w:r>
     </w:p>
     <w:p>
@@ -4837,14 +4677,7 @@
       </w:r>
       <w:r>
         <w:tab/>
-      </w:r>
-      <w:proofErr w:type="spellStart"/>
-      <w:r>
-        <w:t>gradosFahrenheit</w:t>
-      </w:r>
-      <w:proofErr w:type="spellEnd"/>
-      <w:r>
-        <w:t>: real</w:t>
+        <w:t>gradosFahrenheit: real</w:t>
       </w:r>
     </w:p>
     <w:p>
@@ -4859,15 +4692,7 @@
       </w:r>
       <w:r>
         <w:tab/>
-        <w:t xml:space="preserve">Un mensaje con el valor en grados </w:t>
-      </w:r>
-      <w:proofErr w:type="spellStart"/>
-      <w:r>
-        <w:t>celcius</w:t>
-      </w:r>
-      <w:proofErr w:type="spellEnd"/>
-      <w:r>
-        <w:t>.</w:t>
+        <w:t>Un mensaje con el valor en grados celcius.</w:t>
       </w:r>
     </w:p>
     <w:p>
@@ -4885,27 +4710,7 @@
       </w:r>
       <w:r>
         <w:tab/>
-      </w:r>
-      <w:proofErr w:type="spellStart"/>
-      <w:r>
-        <w:t>gradosCelcius</w:t>
-      </w:r>
-      <w:proofErr w:type="spellEnd"/>
-      <w:r>
-        <w:t xml:space="preserve"> &lt;- </w:t>
-      </w:r>
-      <w:proofErr w:type="gramStart"/>
-      <w:r>
-        <w:t xml:space="preserve">( </w:t>
-      </w:r>
-      <w:proofErr w:type="spellStart"/>
-      <w:r>
-        <w:t>gradosFahrenheit</w:t>
-      </w:r>
-      <w:proofErr w:type="spellEnd"/>
-      <w:proofErr w:type="gramEnd"/>
-      <w:r>
-        <w:t xml:space="preserve"> - </w:t>
+        <w:t xml:space="preserve">gradosCelcius &lt;- ( gradosFahrenheit - </w:t>
       </w:r>
       <w:r>
         <w:t xml:space="preserve"> </w:t>
@@ -4946,13 +4751,8 @@
           </w:tcPr>
           <w:p>
             <w:r>
-              <w:t xml:space="preserve">Entidad que resuelve el problema: Convertidor de grados Fahrenheit a </w:t>
-            </w:r>
-            <w:proofErr w:type="spellStart"/>
-            <w:r>
-              <w:t>Celcius</w:t>
-            </w:r>
-            <w:proofErr w:type="spellEnd"/>
+              <w:t>Entidad que resuelve el problema: Convertidor de grados Fahrenheit a Celcius</w:t>
+            </w:r>
           </w:p>
         </w:tc>
       </w:tr>
@@ -4968,28 +4768,7 @@
           </w:p>
           <w:p>
             <w:r>
-              <w:t xml:space="preserve">    </w:t>
-            </w:r>
-            <w:proofErr w:type="spellStart"/>
-            <w:r>
-              <w:t>gradosCelcius</w:t>
-            </w:r>
-            <w:proofErr w:type="spellEnd"/>
-            <w:r>
-              <w:t xml:space="preserve">, </w:t>
-            </w:r>
-            <w:proofErr w:type="spellStart"/>
-            <w:proofErr w:type="gramStart"/>
-            <w:r>
-              <w:t>gradosFahrenheit</w:t>
-            </w:r>
-            <w:proofErr w:type="spellEnd"/>
-            <w:r>
-              <w:t xml:space="preserve"> :</w:t>
-            </w:r>
-            <w:proofErr w:type="gramEnd"/>
-            <w:r>
-              <w:t xml:space="preserve"> real</w:t>
+              <w:t xml:space="preserve">    gradosCelcius, gradosFahrenheit : real</w:t>
             </w:r>
           </w:p>
         </w:tc>
@@ -5001,13 +4780,8 @@
           </w:tcPr>
           <w:p>
             <w:r>
-              <w:t xml:space="preserve">Nombre del Algoritmo: </w:t>
-            </w:r>
-            <w:proofErr w:type="spellStart"/>
-            <w:r>
-              <w:t>convertirFahrenheitACelcius</w:t>
-            </w:r>
-            <w:proofErr w:type="spellEnd"/>
+              <w:t>Nombre del Algoritmo: convertirFahrenheitACelcius</w:t>
+            </w:r>
           </w:p>
           <w:p>
             <w:r>
@@ -5026,24 +4800,11 @@
             <w:r>
               <w:t xml:space="preserve">  </w:t>
             </w:r>
-            <w:proofErr w:type="spellStart"/>
-            <w:r>
-              <w:t>gradosFahrenheit</w:t>
-            </w:r>
-            <w:proofErr w:type="spellEnd"/>
-            <w:r>
-              <w:t xml:space="preserve"> &lt;- 158</w:t>
-            </w:r>
-            <w:r>
-              <w:t xml:space="preserve"> // 158 Fahrenheit a </w:t>
-            </w:r>
-            <w:proofErr w:type="spellStart"/>
-            <w:r>
-              <w:t>Celcius</w:t>
-            </w:r>
-            <w:proofErr w:type="spellEnd"/>
-            <w:r>
-              <w:t xml:space="preserve"> es 70</w:t>
+            <w:r>
+              <w:t>gradosFahrenheit &lt;- 158</w:t>
+            </w:r>
+            <w:r>
+              <w:t xml:space="preserve"> // 158 Fahrenheit a Celcius es 70</w:t>
             </w:r>
           </w:p>
           <w:p>
@@ -5053,70 +4814,29 @@
             <w:r>
               <w:t xml:space="preserve">  </w:t>
             </w:r>
-            <w:proofErr w:type="spellStart"/>
-            <w:r>
-              <w:t>gradosCelcius</w:t>
-            </w:r>
-            <w:proofErr w:type="spellEnd"/>
-            <w:r>
-              <w:t xml:space="preserve"> &lt;-</w:t>
-            </w:r>
-            <w:r>
-              <w:t xml:space="preserve"> </w:t>
-            </w:r>
-            <w:proofErr w:type="gramStart"/>
-            <w:r>
-              <w:t xml:space="preserve">( </w:t>
-            </w:r>
-            <w:proofErr w:type="spellStart"/>
-            <w:r>
-              <w:t>gradosFahrenheit</w:t>
-            </w:r>
-            <w:proofErr w:type="spellEnd"/>
-            <w:proofErr w:type="gramEnd"/>
-            <w:r>
-              <w:t xml:space="preserve"> -  32 ) / 1.8</w:t>
-            </w:r>
-          </w:p>
-          <w:p>
-            <w:r>
-              <w:t xml:space="preserve">3.   Escribir </w:t>
-            </w:r>
-            <w:proofErr w:type="spellStart"/>
-            <w:r>
-              <w:t>gradosFahrenheit</w:t>
-            </w:r>
-            <w:proofErr w:type="spellEnd"/>
-            <w:r>
-              <w:t xml:space="preserve"> + </w:t>
-            </w:r>
-            <w:proofErr w:type="gramStart"/>
+            <w:r>
+              <w:t>gradosCelcius &lt;-</w:t>
+            </w:r>
+            <w:r>
+              <w:t xml:space="preserve"> ( gradosFahrenheit -  32 ) / 1.8</w:t>
+            </w:r>
+          </w:p>
+          <w:p>
+            <w:r>
+              <w:t xml:space="preserve">3.   Escribir gradosFahrenheit + </w:t>
+            </w:r>
             <w:r>
               <w:t>“ °</w:t>
             </w:r>
-            <w:proofErr w:type="gramEnd"/>
-            <w:r>
-              <w:t xml:space="preserve">F a </w:t>
-            </w:r>
-            <w:proofErr w:type="spellStart"/>
-            <w:r>
-              <w:t>celcius</w:t>
-            </w:r>
-            <w:proofErr w:type="spellEnd"/>
-            <w:r>
-              <w:t xml:space="preserve"> es </w:t>
+            <w:r>
+              <w:t xml:space="preserve">F a celcius es </w:t>
             </w:r>
             <w:r>
               <w:t>“</w:t>
             </w:r>
             <w:r>
-              <w:t xml:space="preserve"> + </w:t>
-            </w:r>
-            <w:proofErr w:type="spellStart"/>
-            <w:r>
-              <w:t>gradosCelcius</w:t>
-            </w:r>
-            <w:proofErr w:type="spellEnd"/>
+              <w:t xml:space="preserve"> + gradosCelcius</w:t>
+            </w:r>
           </w:p>
           <w:p>
             <w:r>
@@ -5162,7 +4882,7 @@
                     </pic:cNvPicPr>
                   </pic:nvPicPr>
                   <pic:blipFill>
-                    <a:blip r:embed="rId27">
+                    <a:blip r:embed="rId28">
                       <a:extLst>
                         <a:ext uri="{28A0092B-C50C-407E-A947-70E740481C1C}">
                           <a14:useLocalDpi xmlns:a14="http://schemas.microsoft.com/office/drawing/2010/main" val="0"/>
@@ -5515,23 +5235,7 @@
               <w:sz w:val="20"/>
               <w:szCs w:val="20"/>
             </w:rPr>
-            <w:t xml:space="preserve">Trabajo Practico </w:t>
-          </w:r>
-          <w:proofErr w:type="spellStart"/>
-          <w:r>
-            <w:rPr>
-              <w:sz w:val="20"/>
-              <w:szCs w:val="20"/>
-            </w:rPr>
-            <w:t>N°</w:t>
-          </w:r>
-          <w:proofErr w:type="spellEnd"/>
-          <w:r>
-            <w:rPr>
-              <w:sz w:val="20"/>
-              <w:szCs w:val="20"/>
-            </w:rPr>
-            <w:t xml:space="preserve"> / Actividad</w:t>
+            <w:t>Trabajo Practico N° / Actividad</w:t>
           </w:r>
         </w:p>
       </w:tc>
@@ -5568,7 +5272,7 @@
               <v:shape id="_x0000_i1026" type="#_x0000_t75" style="width:78.15pt;height:44.85pt" o:ole="">
                 <v:imagedata r:id="rId2" o:title=""/>
               </v:shape>
-              <o:OLEObject Type="Embed" ProgID="PBrush" ShapeID="_x0000_i1026" DrawAspect="Content" ObjectID="_1774622612" r:id="rId3"/>
+              <o:OLEObject Type="Embed" ProgID="PBrush" ShapeID="_x0000_i1026" DrawAspect="Content" ObjectID="_1774624470" r:id="rId3"/>
             </w:object>
           </w:r>
         </w:p>
@@ -5800,7 +5504,7 @@
               <v:shape id="_x0000_i1027" type="#_x0000_t75" style="width:78.15pt;height:44.85pt">
                 <v:imagedata r:id="rId2" o:title=""/>
               </v:shape>
-              <o:OLEObject Type="Embed" ProgID="PBrush" ShapeID="_x0000_i1027" DrawAspect="Content" ObjectID="_1774622613" r:id="rId3"/>
+              <o:OLEObject Type="Embed" ProgID="PBrush" ShapeID="_x0000_i1027" DrawAspect="Content" ObjectID="_1774624471" r:id="rId3"/>
             </w:object>
           </w:r>
         </w:p>

</xml_diff>

<commit_message>
Completado el punto Número 20 del practico
Se agregó el contenido que resuelve el ejercicio 20 al archivo de word. También se creó el archivo ejercicio20.pde con el código del ejercicio.
</commit_message>
<xml_diff>
--- a/Trabajo Practico N°1.docx
+++ b/Trabajo Practico N°1.docx
@@ -206,7 +206,7 @@
                 <v:shape id="_x0000_i1025" type="#_x0000_t75" style="width:78.15pt;height:44.85pt" o:ole="">
                   <v:imagedata r:id="rId8" o:title=""/>
                 </v:shape>
-                <o:OLEObject Type="Embed" ProgID="PBrush" ShapeID="_x0000_i1025" DrawAspect="Content" ObjectID="_1774624469" r:id="rId9"/>
+                <o:OLEObject Type="Embed" ProgID="PBrush" ShapeID="_x0000_i1025" DrawAspect="Content" ObjectID="_1774640230" r:id="rId9"/>
               </w:object>
             </w:r>
           </w:p>
@@ -331,6 +331,7 @@
                                 </w14:textOutline>
                               </w:rPr>
                             </w:pPr>
+                            <w:proofErr w:type="spellStart"/>
                             <w:r>
                               <w:rPr>
                                 <w:color w:val="000000" w:themeColor="text1"/>
@@ -349,6 +350,7 @@
                               </w:rPr>
                               <w:t>N°</w:t>
                             </w:r>
+                            <w:proofErr w:type="spellEnd"/>
                             <w:r>
                               <w:rPr>
                                 <w:color w:val="000000" w:themeColor="text1"/>
@@ -655,6 +657,7 @@
                           </w14:textOutline>
                         </w:rPr>
                       </w:pPr>
+                      <w:proofErr w:type="spellStart"/>
                       <w:r>
                         <w:rPr>
                           <w:color w:val="000000" w:themeColor="text1"/>
@@ -673,6 +676,7 @@
                         </w:rPr>
                         <w:t>N°</w:t>
                       </w:r>
+                      <w:proofErr w:type="spellEnd"/>
                       <w:r>
                         <w:rPr>
                           <w:color w:val="000000" w:themeColor="text1"/>
@@ -1446,6 +1450,7 @@
           <w:lang w:val="en-US"/>
         </w:rPr>
       </w:pPr>
+      <w:proofErr w:type="spellStart"/>
       <w:r>
         <w:rPr>
           <w:lang w:val="en-US"/>
@@ -1453,6 +1458,7 @@
         <w:lastRenderedPageBreak/>
         <w:t>Indice</w:t>
       </w:r>
+      <w:proofErr w:type="spellEnd"/>
     </w:p>
     <w:p>
       <w:pPr>
@@ -1460,16 +1466,31 @@
           <w:lang w:val="en-US"/>
         </w:rPr>
       </w:pPr>
+      <w:proofErr w:type="spellStart"/>
       <w:r>
         <w:rPr>
           <w:lang w:val="en-US"/>
         </w:rPr>
-        <w:t>Ejercicio                                                                                                                           P</w:t>
-      </w:r>
+        <w:t>Ejercicio</w:t>
+      </w:r>
+      <w:proofErr w:type="spellEnd"/>
       <w:r>
         <w:rPr>
           <w:lang w:val="en-US"/>
         </w:rPr>
+        <w:t xml:space="preserve">                                                                                                                           </w:t>
+      </w:r>
+      <w:proofErr w:type="spellStart"/>
+      <w:r>
+        <w:rPr>
+          <w:lang w:val="en-US"/>
+        </w:rPr>
+        <w:t>P</w:t>
+      </w:r>
+      <w:r>
+        <w:rPr>
+          <w:lang w:val="en-US"/>
+        </w:rPr>
         <w:t>á</w:t>
       </w:r>
       <w:r>
@@ -1478,6 +1499,7 @@
         </w:rPr>
         <w:t>gina</w:t>
       </w:r>
+      <w:proofErr w:type="spellEnd"/>
     </w:p>
     <w:p>
       <w:pPr>
@@ -1485,37 +1507,40 @@
           <w:lang w:val="en-US"/>
         </w:rPr>
       </w:pPr>
+      <w:proofErr w:type="spellStart"/>
       <w:r>
         <w:rPr>
           <w:lang w:val="en-US"/>
         </w:rPr>
-        <w:t>Ejercicio 01 …………………………………………………………………………………………………… 03</w:t>
-      </w:r>
-    </w:p>
-    <w:p>
-      <w:pPr>
+        <w:t>Ejercicio</w:t>
+      </w:r>
+      <w:proofErr w:type="spellEnd"/>
+      <w:r>
         <w:rPr>
           <w:lang w:val="en-US"/>
         </w:rPr>
-      </w:pPr>
-      <w:r>
+        <w:t xml:space="preserve"> 01 …………………………………………………………………………………………………… 03</w:t>
+      </w:r>
+    </w:p>
+    <w:p>
+      <w:pPr>
         <w:rPr>
           <w:lang w:val="en-US"/>
         </w:rPr>
-        <w:t>Ejercicio 02 …………………………………………………………………………………………………… 03</w:t>
-      </w:r>
-    </w:p>
-    <w:p>
-      <w:pPr>
+      </w:pPr>
+      <w:proofErr w:type="spellStart"/>
+      <w:r>
         <w:rPr>
           <w:lang w:val="en-US"/>
         </w:rPr>
-      </w:pPr>
+        <w:t>Ejercicio</w:t>
+      </w:r>
+      <w:proofErr w:type="spellEnd"/>
       <w:r>
         <w:rPr>
           <w:lang w:val="en-US"/>
         </w:rPr>
-        <w:t>Ejercicio 04 …………………………………………………………………………………………………… 03</w:t>
+        <w:t xml:space="preserve"> 02 …………………………………………………………………………………………………… 03</w:t>
       </w:r>
     </w:p>
     <w:p>
@@ -1524,37 +1549,40 @@
           <w:lang w:val="en-US"/>
         </w:rPr>
       </w:pPr>
+      <w:proofErr w:type="spellStart"/>
       <w:r>
         <w:rPr>
           <w:lang w:val="en-US"/>
         </w:rPr>
-        <w:t>Ejercicio 05 …………………………………………………………………………………………………… 04</w:t>
-      </w:r>
-    </w:p>
-    <w:p>
-      <w:pPr>
+        <w:t>Ejercicio</w:t>
+      </w:r>
+      <w:proofErr w:type="spellEnd"/>
+      <w:r>
         <w:rPr>
           <w:lang w:val="en-US"/>
         </w:rPr>
-      </w:pPr>
-      <w:r>
+        <w:t xml:space="preserve"> 04 …………………………………………………………………………………………………… 03</w:t>
+      </w:r>
+    </w:p>
+    <w:p>
+      <w:pPr>
         <w:rPr>
           <w:lang w:val="en-US"/>
         </w:rPr>
-        <w:t>Ejercicio 06 …………………………………………………………………………………………………… 05</w:t>
-      </w:r>
-    </w:p>
-    <w:p>
-      <w:pPr>
+      </w:pPr>
+      <w:proofErr w:type="spellStart"/>
+      <w:r>
         <w:rPr>
           <w:lang w:val="en-US"/>
         </w:rPr>
-      </w:pPr>
+        <w:t>Ejercicio</w:t>
+      </w:r>
+      <w:proofErr w:type="spellEnd"/>
       <w:r>
         <w:rPr>
           <w:lang w:val="en-US"/>
         </w:rPr>
-        <w:t>Ejercicio 07 …………………………………………………………………………………………………… 05</w:t>
+        <w:t xml:space="preserve"> 05 …………………………………………………………………………………………………… 04</w:t>
       </w:r>
     </w:p>
     <w:p>
@@ -1563,253 +1591,259 @@
           <w:lang w:val="en-US"/>
         </w:rPr>
       </w:pPr>
+      <w:proofErr w:type="spellStart"/>
       <w:r>
         <w:rPr>
           <w:lang w:val="en-US"/>
         </w:rPr>
-        <w:t>Ejercicio 08 …………………………………………………………………………………………………… 06</w:t>
-      </w:r>
-    </w:p>
-    <w:p>
-      <w:pPr>
+        <w:t>Ejercicio</w:t>
+      </w:r>
+      <w:proofErr w:type="spellEnd"/>
+      <w:r>
         <w:rPr>
           <w:lang w:val="en-US"/>
         </w:rPr>
-      </w:pPr>
-      <w:r>
+        <w:t xml:space="preserve"> 06 …………………………………………………………………………………………………… 05</w:t>
+      </w:r>
+    </w:p>
+    <w:p>
+      <w:pPr>
         <w:rPr>
           <w:lang w:val="en-US"/>
         </w:rPr>
-        <w:t>Ejercicio 0</w:t>
-      </w:r>
+      </w:pPr>
+      <w:proofErr w:type="spellStart"/>
       <w:r>
         <w:rPr>
           <w:lang w:val="en-US"/>
         </w:rPr>
+        <w:t>Ejercicio</w:t>
+      </w:r>
+      <w:proofErr w:type="spellEnd"/>
+      <w:r>
+        <w:rPr>
+          <w:lang w:val="en-US"/>
+        </w:rPr>
+        <w:t xml:space="preserve"> 07 …………………………………………………………………………………………………… 05</w:t>
+      </w:r>
+    </w:p>
+    <w:p>
+      <w:pPr>
+        <w:rPr>
+          <w:lang w:val="en-US"/>
+        </w:rPr>
+      </w:pPr>
+      <w:proofErr w:type="spellStart"/>
+      <w:r>
+        <w:rPr>
+          <w:lang w:val="en-US"/>
+        </w:rPr>
+        <w:t>Ejercicio</w:t>
+      </w:r>
+      <w:proofErr w:type="spellEnd"/>
+      <w:r>
+        <w:rPr>
+          <w:lang w:val="en-US"/>
+        </w:rPr>
+        <w:t xml:space="preserve"> 08 …………………………………………………………………………………………………… 06</w:t>
+      </w:r>
+    </w:p>
+    <w:p>
+      <w:pPr>
+        <w:rPr>
+          <w:lang w:val="en-US"/>
+        </w:rPr>
+      </w:pPr>
+      <w:proofErr w:type="spellStart"/>
+      <w:r>
+        <w:rPr>
+          <w:lang w:val="en-US"/>
+        </w:rPr>
+        <w:t>Ejercicio</w:t>
+      </w:r>
+      <w:proofErr w:type="spellEnd"/>
+      <w:r>
+        <w:rPr>
+          <w:lang w:val="en-US"/>
+        </w:rPr>
+        <w:t xml:space="preserve"> 09 …………………………………………………………………………………………………… 06</w:t>
+      </w:r>
+    </w:p>
+    <w:p>
+      <w:pPr>
+        <w:rPr>
+          <w:lang w:val="en-US"/>
+        </w:rPr>
+      </w:pPr>
+      <w:proofErr w:type="spellStart"/>
+      <w:r>
+        <w:rPr>
+          <w:lang w:val="en-US"/>
+        </w:rPr>
+        <w:t>Ejercicio</w:t>
+      </w:r>
+      <w:proofErr w:type="spellEnd"/>
+      <w:r>
+        <w:rPr>
+          <w:lang w:val="en-US"/>
+        </w:rPr>
+        <w:t xml:space="preserve"> 10 …………………………………………………………………………………………………… 07</w:t>
+      </w:r>
+    </w:p>
+    <w:p>
+      <w:pPr>
+        <w:rPr>
+          <w:lang w:val="en-US"/>
+        </w:rPr>
+      </w:pPr>
+      <w:proofErr w:type="spellStart"/>
+      <w:r>
+        <w:rPr>
+          <w:lang w:val="en-US"/>
+        </w:rPr>
+        <w:t>Ejercicio</w:t>
+      </w:r>
+      <w:proofErr w:type="spellEnd"/>
+      <w:r>
+        <w:rPr>
+          <w:lang w:val="en-US"/>
+        </w:rPr>
+        <w:t xml:space="preserve"> 11 …………………………………………………………………………………………………… 0</w:t>
+      </w:r>
+      <w:r>
+        <w:rPr>
+          <w:lang w:val="en-US"/>
+        </w:rPr>
+        <w:t>7</w:t>
+      </w:r>
+    </w:p>
+    <w:p>
+      <w:pPr>
+        <w:rPr>
+          <w:lang w:val="en-US"/>
+        </w:rPr>
+      </w:pPr>
+      <w:proofErr w:type="spellStart"/>
+      <w:r>
+        <w:rPr>
+          <w:lang w:val="en-US"/>
+        </w:rPr>
+        <w:t>Ejercicio</w:t>
+      </w:r>
+      <w:proofErr w:type="spellEnd"/>
+      <w:r>
+        <w:rPr>
+          <w:lang w:val="en-US"/>
+        </w:rPr>
+        <w:t xml:space="preserve"> 12 …………………………………………………………………………………………………… 0</w:t>
+      </w:r>
+      <w:r>
+        <w:rPr>
+          <w:lang w:val="en-US"/>
+        </w:rPr>
+        <w:t>7</w:t>
+      </w:r>
+    </w:p>
+    <w:p>
+      <w:pPr>
+        <w:rPr>
+          <w:lang w:val="en-US"/>
+        </w:rPr>
+      </w:pPr>
+      <w:proofErr w:type="spellStart"/>
+      <w:r>
+        <w:rPr>
+          <w:lang w:val="en-US"/>
+        </w:rPr>
+        <w:t>Ejercicio</w:t>
+      </w:r>
+      <w:proofErr w:type="spellEnd"/>
+      <w:r>
+        <w:rPr>
+          <w:lang w:val="en-US"/>
+        </w:rPr>
+        <w:t xml:space="preserve"> 13 …………………………………………………………………………………………………… 0</w:t>
+      </w:r>
+      <w:r>
+        <w:rPr>
+          <w:lang w:val="en-US"/>
+        </w:rPr>
+        <w:t>8</w:t>
+      </w:r>
+    </w:p>
+    <w:p>
+      <w:pPr>
+        <w:rPr>
+          <w:lang w:val="en-US"/>
+        </w:rPr>
+      </w:pPr>
+      <w:proofErr w:type="spellStart"/>
+      <w:r>
+        <w:rPr>
+          <w:lang w:val="en-US"/>
+        </w:rPr>
+        <w:t>Ejercicio</w:t>
+      </w:r>
+      <w:proofErr w:type="spellEnd"/>
+      <w:r>
+        <w:rPr>
+          <w:lang w:val="en-US"/>
+        </w:rPr>
+        <w:t xml:space="preserve"> 14 …………………………………………………………………………………………………… 0</w:t>
+      </w:r>
+      <w:r>
+        <w:rPr>
+          <w:lang w:val="en-US"/>
+        </w:rPr>
         <w:t>9</w:t>
       </w:r>
-      <w:r>
+    </w:p>
+    <w:p>
+      <w:pPr>
         <w:rPr>
           <w:lang w:val="en-US"/>
         </w:rPr>
-        <w:t xml:space="preserve"> …………………………………………………………………………………………………… 0</w:t>
-      </w:r>
+      </w:pPr>
+      <w:proofErr w:type="spellStart"/>
       <w:r>
         <w:rPr>
           <w:lang w:val="en-US"/>
         </w:rPr>
-        <w:t>6</w:t>
-      </w:r>
-    </w:p>
-    <w:p>
-      <w:pPr>
+        <w:t>Ejercicio</w:t>
+      </w:r>
+      <w:proofErr w:type="spellEnd"/>
+      <w:r>
         <w:rPr>
           <w:lang w:val="en-US"/>
         </w:rPr>
-      </w:pPr>
+        <w:t xml:space="preserve"> 15 …………………………………………………………………………………………………… </w:t>
+      </w:r>
       <w:r>
         <w:rPr>
           <w:lang w:val="en-US"/>
         </w:rPr>
-        <w:t xml:space="preserve">Ejercicio </w:t>
-      </w:r>
-      <w:r>
+        <w:t>11</w:t>
+      </w:r>
+    </w:p>
+    <w:p>
+      <w:pPr>
         <w:rPr>
           <w:lang w:val="en-US"/>
         </w:rPr>
-        <w:t>10</w:t>
-      </w:r>
+      </w:pPr>
+      <w:proofErr w:type="spellStart"/>
       <w:r>
         <w:rPr>
           <w:lang w:val="en-US"/>
         </w:rPr>
-        <w:t xml:space="preserve"> …………………………………………………………………………………………………… 0</w:t>
-      </w:r>
+        <w:t>Ejercicio</w:t>
+      </w:r>
+      <w:proofErr w:type="spellEnd"/>
       <w:r>
         <w:rPr>
           <w:lang w:val="en-US"/>
         </w:rPr>
-        <w:t>7</w:t>
-      </w:r>
-    </w:p>
-    <w:p>
-      <w:pPr>
-        <w:rPr>
-          <w:lang w:val="en-US"/>
-        </w:rPr>
-      </w:pPr>
-      <w:r>
-        <w:rPr>
-          <w:lang w:val="en-US"/>
-        </w:rPr>
-        <w:t xml:space="preserve">Ejercicio </w:t>
-      </w:r>
-      <w:r>
-        <w:rPr>
-          <w:lang w:val="en-US"/>
-        </w:rPr>
-        <w:t>11</w:t>
-      </w:r>
-      <w:r>
-        <w:rPr>
-          <w:lang w:val="en-US"/>
-        </w:rPr>
-        <w:t xml:space="preserve"> …………………………………………………………………………………………………… 0</w:t>
-      </w:r>
-      <w:r>
-        <w:rPr>
-          <w:lang w:val="en-US"/>
-        </w:rPr>
-        <w:t>7</w:t>
-      </w:r>
-    </w:p>
-    <w:p>
-      <w:pPr>
-        <w:rPr>
-          <w:lang w:val="en-US"/>
-        </w:rPr>
-      </w:pPr>
-      <w:r>
-        <w:rPr>
-          <w:lang w:val="en-US"/>
-        </w:rPr>
-        <w:t xml:space="preserve">Ejercicio </w:t>
-      </w:r>
-      <w:r>
-        <w:rPr>
-          <w:lang w:val="en-US"/>
-        </w:rPr>
-        <w:t>12</w:t>
-      </w:r>
-      <w:r>
-        <w:rPr>
-          <w:lang w:val="en-US"/>
-        </w:rPr>
-        <w:t xml:space="preserve"> …………………………………………………………………………………………………… 0</w:t>
-      </w:r>
-      <w:r>
-        <w:rPr>
-          <w:lang w:val="en-US"/>
-        </w:rPr>
-        <w:t>7</w:t>
-      </w:r>
-    </w:p>
-    <w:p>
-      <w:pPr>
-        <w:rPr>
-          <w:lang w:val="en-US"/>
-        </w:rPr>
-      </w:pPr>
-      <w:r>
-        <w:rPr>
-          <w:lang w:val="en-US"/>
-        </w:rPr>
-        <w:t xml:space="preserve">Ejercicio </w:t>
-      </w:r>
-      <w:r>
-        <w:rPr>
-          <w:lang w:val="en-US"/>
-        </w:rPr>
-        <w:t>13</w:t>
-      </w:r>
-      <w:r>
-        <w:rPr>
-          <w:lang w:val="en-US"/>
-        </w:rPr>
-        <w:t xml:space="preserve"> …………………………………………………………………………………………………… 0</w:t>
-      </w:r>
-      <w:r>
-        <w:rPr>
-          <w:lang w:val="en-US"/>
-        </w:rPr>
-        <w:t>8</w:t>
-      </w:r>
-    </w:p>
-    <w:p>
-      <w:pPr>
-        <w:rPr>
-          <w:lang w:val="en-US"/>
-        </w:rPr>
-      </w:pPr>
-      <w:r>
-        <w:rPr>
-          <w:lang w:val="en-US"/>
-        </w:rPr>
-        <w:t xml:space="preserve">Ejercicio </w:t>
-      </w:r>
-      <w:r>
-        <w:rPr>
-          <w:lang w:val="en-US"/>
-        </w:rPr>
-        <w:t>14</w:t>
-      </w:r>
-      <w:r>
-        <w:rPr>
-          <w:lang w:val="en-US"/>
-        </w:rPr>
-        <w:t xml:space="preserve"> …………………………………………………………………………………………………… 0</w:t>
-      </w:r>
-      <w:r>
-        <w:rPr>
-          <w:lang w:val="en-US"/>
-        </w:rPr>
-        <w:t>9</w:t>
-      </w:r>
-    </w:p>
-    <w:p>
-      <w:pPr>
-        <w:rPr>
-          <w:lang w:val="en-US"/>
-        </w:rPr>
-      </w:pPr>
-      <w:r>
-        <w:rPr>
-          <w:lang w:val="en-US"/>
-        </w:rPr>
-        <w:t xml:space="preserve">Ejercicio </w:t>
-      </w:r>
-      <w:r>
-        <w:rPr>
-          <w:lang w:val="en-US"/>
-        </w:rPr>
-        <w:t>15</w:t>
-      </w:r>
-      <w:r>
-        <w:rPr>
-          <w:lang w:val="en-US"/>
-        </w:rPr>
-        <w:t xml:space="preserve"> …………………………………………………………………………………………………… </w:t>
-      </w:r>
-      <w:r>
-        <w:rPr>
-          <w:lang w:val="en-US"/>
-        </w:rPr>
-        <w:t>11</w:t>
-      </w:r>
-    </w:p>
-    <w:p>
-      <w:pPr>
-        <w:rPr>
-          <w:lang w:val="en-US"/>
-        </w:rPr>
-      </w:pPr>
-      <w:r>
-        <w:rPr>
-          <w:lang w:val="en-US"/>
-        </w:rPr>
-        <w:t>Ejercicio 1</w:t>
-      </w:r>
-      <w:r>
-        <w:rPr>
-          <w:lang w:val="en-US"/>
-        </w:rPr>
-        <w:t>6</w:t>
-      </w:r>
-      <w:r>
-        <w:rPr>
-          <w:lang w:val="en-US"/>
-        </w:rPr>
-        <w:t xml:space="preserve"> …………………………………………………………………………………………………… </w:t>
+        <w:t xml:space="preserve"> 16 …………………………………………………………………………………………………… </w:t>
       </w:r>
       <w:r>
         <w:rPr>
@@ -3116,7 +3150,15 @@
         <w:jc w:val="center"/>
       </w:pPr>
       <w:r>
-        <w:t>!(a+b==c) || (c!=0)</w:t>
+        <w:t>!(</w:t>
+      </w:r>
+      <w:proofErr w:type="spellStart"/>
+      <w:r>
+        <w:t>a+b</w:t>
+      </w:r>
+      <w:proofErr w:type="spellEnd"/>
+      <w:r>
+        <w:t>==c) || (c!=0)</w:t>
       </w:r>
       <w:r>
         <w:t xml:space="preserve"> &amp;&amp; </w:t>
@@ -3504,8 +3546,13 @@
           </w:tcPr>
           <w:p>
             <w:r>
-              <w:t>Nombre del Algoritmo: saludarUsuario</w:t>
-            </w:r>
+              <w:t xml:space="preserve">Nombre del Algoritmo: </w:t>
+            </w:r>
+            <w:proofErr w:type="spellStart"/>
+            <w:r>
+              <w:t>saludarUsuario</w:t>
+            </w:r>
+            <w:proofErr w:type="spellEnd"/>
           </w:p>
           <w:p>
             <w:r>
@@ -3729,7 +3776,23 @@
           </w:p>
           <w:p>
             <w:r>
-              <w:t xml:space="preserve">    base, altura, resultadoArea, resultadoPerimetro : entero</w:t>
+              <w:t xml:space="preserve">    base, altura, </w:t>
+            </w:r>
+            <w:proofErr w:type="spellStart"/>
+            <w:r>
+              <w:t>resultadoArea</w:t>
+            </w:r>
+            <w:proofErr w:type="spellEnd"/>
+            <w:r>
+              <w:t xml:space="preserve">, </w:t>
+            </w:r>
+            <w:proofErr w:type="spellStart"/>
+            <w:r>
+              <w:t>resultadoPerimetro</w:t>
+            </w:r>
+            <w:proofErr w:type="spellEnd"/>
+            <w:r>
+              <w:t xml:space="preserve"> : entero</w:t>
             </w:r>
           </w:p>
         </w:tc>
@@ -3741,8 +3804,13 @@
           </w:tcPr>
           <w:p>
             <w:r>
-              <w:t>Nombre del Algoritmo: calcularAreaPerimetroRectangulo</w:t>
-            </w:r>
+              <w:t xml:space="preserve">Nombre del Algoritmo: </w:t>
+            </w:r>
+            <w:proofErr w:type="spellStart"/>
+            <w:r>
+              <w:t>calcularAreaPerimetroRectangulo</w:t>
+            </w:r>
+            <w:proofErr w:type="spellEnd"/>
           </w:p>
           <w:p>
             <w:r>
@@ -3772,18 +3840,47 @@
           </w:p>
           <w:p>
             <w:r>
-              <w:t>3.  resultadoArea &lt;- base * altura</w:t>
-            </w:r>
-          </w:p>
-          <w:p>
-            <w:r>
-              <w:t>4.  resultadoPerimetro &lt;- base * 2 + altura * 2</w:t>
-            </w:r>
-          </w:p>
-          <w:p>
-            <w:r>
-              <w:t>5. Escribir “El perímetro es ” + resultadoPerimetro + “ y el área es “ + resultadoArea</w:t>
-            </w:r>
+              <w:t xml:space="preserve">3.  </w:t>
+            </w:r>
+            <w:proofErr w:type="spellStart"/>
+            <w:r>
+              <w:t>resultadoArea</w:t>
+            </w:r>
+            <w:proofErr w:type="spellEnd"/>
+            <w:r>
+              <w:t xml:space="preserve"> &lt;- base * altura</w:t>
+            </w:r>
+          </w:p>
+          <w:p>
+            <w:r>
+              <w:t xml:space="preserve">4.  </w:t>
+            </w:r>
+            <w:proofErr w:type="spellStart"/>
+            <w:r>
+              <w:t>resultadoPerimetro</w:t>
+            </w:r>
+            <w:proofErr w:type="spellEnd"/>
+            <w:r>
+              <w:t xml:space="preserve"> &lt;- base * 2 + altura * 2</w:t>
+            </w:r>
+          </w:p>
+          <w:p>
+            <w:r>
+              <w:t xml:space="preserve">5. Escribir “El perímetro es ” + </w:t>
+            </w:r>
+            <w:proofErr w:type="spellStart"/>
+            <w:r>
+              <w:t>resultadoPerimetro</w:t>
+            </w:r>
+            <w:proofErr w:type="spellEnd"/>
+            <w:r>
+              <w:t xml:space="preserve"> + “ y el área es “ + </w:t>
+            </w:r>
+            <w:proofErr w:type="spellStart"/>
+            <w:r>
+              <w:t>resultadoArea</w:t>
+            </w:r>
+            <w:proofErr w:type="spellEnd"/>
           </w:p>
           <w:p>
             <w:r>
@@ -4081,8 +4178,13 @@
           </w:tcPr>
           <w:p>
             <w:r>
-              <w:t>Nombre del Algoritmo: calcularHipotenusa</w:t>
-            </w:r>
+              <w:t xml:space="preserve">Nombre del Algoritmo: </w:t>
+            </w:r>
+            <w:proofErr w:type="spellStart"/>
+            <w:r>
+              <w:t>calcularHipotenusa</w:t>
+            </w:r>
+            <w:proofErr w:type="spellEnd"/>
           </w:p>
           <w:p>
             <w:r>
@@ -4240,7 +4342,15 @@
     <w:p>
       <w:r>
         <w:tab/>
-        <w:t>Especificación del problema: Calcular la suma, resta, multiplicación y división de dos numeros.</w:t>
+        <w:t xml:space="preserve">Especificación del problema: Calcular la suma, resta, multiplicación y división de dos </w:t>
+      </w:r>
+      <w:proofErr w:type="spellStart"/>
+      <w:r>
+        <w:t>numeros</w:t>
+      </w:r>
+      <w:proofErr w:type="spellEnd"/>
+      <w:r>
+        <w:t>.</w:t>
       </w:r>
     </w:p>
     <w:p>
@@ -4357,7 +4467,23 @@
           </w:p>
           <w:p>
             <w:r>
-              <w:t xml:space="preserve">    numero1, numero2, suma, resta, multiplicacion, division : entero</w:t>
+              <w:t xml:space="preserve">    numero1, numero2, suma, resta, </w:t>
+            </w:r>
+            <w:proofErr w:type="spellStart"/>
+            <w:r>
+              <w:t>multiplicacion</w:t>
+            </w:r>
+            <w:proofErr w:type="spellEnd"/>
+            <w:r>
+              <w:t xml:space="preserve">, </w:t>
+            </w:r>
+            <w:proofErr w:type="spellStart"/>
+            <w:r>
+              <w:t>division</w:t>
+            </w:r>
+            <w:proofErr w:type="spellEnd"/>
+            <w:r>
+              <w:t xml:space="preserve"> : entero</w:t>
             </w:r>
           </w:p>
         </w:tc>
@@ -4369,8 +4495,13 @@
           </w:tcPr>
           <w:p>
             <w:r>
-              <w:t>Nombre del Algoritmo: calcularNumeros</w:t>
-            </w:r>
+              <w:t xml:space="preserve">Nombre del Algoritmo: </w:t>
+            </w:r>
+            <w:proofErr w:type="spellStart"/>
+            <w:r>
+              <w:t>calcularNumeros</w:t>
+            </w:r>
+            <w:proofErr w:type="spellEnd"/>
           </w:p>
           <w:p>
             <w:r>
@@ -4394,23 +4525,55 @@
           </w:p>
           <w:p>
             <w:r>
-              <w:t>3.   sumarNumeros()</w:t>
-            </w:r>
-          </w:p>
-          <w:p>
-            <w:r>
-              <w:t>4.   restarNumeros()</w:t>
+              <w:t xml:space="preserve">3.   </w:t>
+            </w:r>
+            <w:proofErr w:type="spellStart"/>
+            <w:r>
+              <w:t>sumarNumeros</w:t>
+            </w:r>
+            <w:proofErr w:type="spellEnd"/>
+            <w:r>
+              <w:t>()</w:t>
+            </w:r>
+          </w:p>
+          <w:p>
+            <w:r>
+              <w:t xml:space="preserve">4.   </w:t>
+            </w:r>
+            <w:proofErr w:type="spellStart"/>
+            <w:r>
+              <w:t>restarNumeros</w:t>
+            </w:r>
+            <w:proofErr w:type="spellEnd"/>
+            <w:r>
+              <w:t>()</w:t>
             </w:r>
           </w:p>
           <w:p>
             <w:r>
               <w:lastRenderedPageBreak/>
-              <w:t>5.   multiplicarNumeros()</w:t>
-            </w:r>
-          </w:p>
-          <w:p>
-            <w:r>
-              <w:t>6.   dividirNumeros()</w:t>
+              <w:t xml:space="preserve">5.   </w:t>
+            </w:r>
+            <w:proofErr w:type="spellStart"/>
+            <w:r>
+              <w:t>multiplicarNumeros</w:t>
+            </w:r>
+            <w:proofErr w:type="spellEnd"/>
+            <w:r>
+              <w:t>()</w:t>
+            </w:r>
+          </w:p>
+          <w:p>
+            <w:r>
+              <w:t xml:space="preserve">6.   </w:t>
+            </w:r>
+            <w:proofErr w:type="spellStart"/>
+            <w:r>
+              <w:t>dividirNumeros</w:t>
+            </w:r>
+            <w:proofErr w:type="spellEnd"/>
+            <w:r>
+              <w:t>()</w:t>
             </w:r>
           </w:p>
           <w:p>
@@ -4421,8 +4584,13 @@
           <w:p/>
           <w:p>
             <w:r>
-              <w:t>Nombre del Algoritmo: sumarNumeros</w:t>
-            </w:r>
+              <w:t xml:space="preserve">Nombre del Algoritmo: </w:t>
+            </w:r>
+            <w:proofErr w:type="spellStart"/>
+            <w:r>
+              <w:t>sumarNumeros</w:t>
+            </w:r>
+            <w:proofErr w:type="spellEnd"/>
           </w:p>
           <w:p>
             <w:r>
@@ -4452,8 +4620,13 @@
           <w:p/>
           <w:p>
             <w:r>
-              <w:t>Nombre del Algoritmo: restarNumeros</w:t>
-            </w:r>
+              <w:t xml:space="preserve">Nombre del Algoritmo: </w:t>
+            </w:r>
+            <w:proofErr w:type="spellStart"/>
+            <w:r>
+              <w:t>restarNumeros</w:t>
+            </w:r>
+            <w:proofErr w:type="spellEnd"/>
           </w:p>
           <w:p>
             <w:r>
@@ -4483,8 +4656,13 @@
           <w:p/>
           <w:p>
             <w:r>
-              <w:t>Nombre del Algoritmo: multiplicarNumeros</w:t>
-            </w:r>
+              <w:t xml:space="preserve">Nombre del Algoritmo: </w:t>
+            </w:r>
+            <w:proofErr w:type="spellStart"/>
+            <w:r>
+              <w:t>multiplicarNumeros</w:t>
+            </w:r>
+            <w:proofErr w:type="spellEnd"/>
           </w:p>
           <w:p>
             <w:r>
@@ -4498,13 +4676,26 @@
           </w:p>
           <w:p>
             <w:r>
-              <w:t>1.   multiplicacion &lt;- numero1 * numero2</w:t>
-            </w:r>
-          </w:p>
-          <w:p>
-            <w:r>
-              <w:t>2.   Escribir “Resultado de la multiplicación: ” + multiplicacion</w:t>
-            </w:r>
+              <w:t xml:space="preserve">1.   </w:t>
+            </w:r>
+            <w:proofErr w:type="spellStart"/>
+            <w:r>
+              <w:t>multiplicacion</w:t>
+            </w:r>
+            <w:proofErr w:type="spellEnd"/>
+            <w:r>
+              <w:t xml:space="preserve"> &lt;- numero1 * numero2</w:t>
+            </w:r>
+          </w:p>
+          <w:p>
+            <w:r>
+              <w:t xml:space="preserve">2.   Escribir “Resultado de la multiplicación: ” + </w:t>
+            </w:r>
+            <w:proofErr w:type="spellStart"/>
+            <w:r>
+              <w:t>multiplicacion</w:t>
+            </w:r>
+            <w:proofErr w:type="spellEnd"/>
           </w:p>
           <w:p>
             <w:r>
@@ -4514,8 +4705,13 @@
           <w:p/>
           <w:p>
             <w:r>
-              <w:t>Nombre del Algoritmo: dividirNumeros</w:t>
-            </w:r>
+              <w:t xml:space="preserve">Nombre del Algoritmo: </w:t>
+            </w:r>
+            <w:proofErr w:type="spellStart"/>
+            <w:r>
+              <w:t>dividirNumeros</w:t>
+            </w:r>
+            <w:proofErr w:type="spellEnd"/>
           </w:p>
           <w:p>
             <w:r>
@@ -4529,13 +4725,34 @@
           </w:p>
           <w:p>
             <w:r>
-              <w:t>1.   division &lt;- numero1 / numero2</w:t>
-            </w:r>
-          </w:p>
-          <w:p>
-            <w:r>
-              <w:t>2.   Escribir “Resultado de la division: ” + division</w:t>
-            </w:r>
+              <w:t xml:space="preserve">1.   </w:t>
+            </w:r>
+            <w:proofErr w:type="spellStart"/>
+            <w:r>
+              <w:t>division</w:t>
+            </w:r>
+            <w:proofErr w:type="spellEnd"/>
+            <w:r>
+              <w:t xml:space="preserve"> &lt;- numero1 / numero2</w:t>
+            </w:r>
+          </w:p>
+          <w:p>
+            <w:r>
+              <w:t xml:space="preserve">2.   Escribir “Resultado de la </w:t>
+            </w:r>
+            <w:proofErr w:type="spellStart"/>
+            <w:r>
+              <w:t>division</w:t>
+            </w:r>
+            <w:proofErr w:type="spellEnd"/>
+            <w:r>
+              <w:t xml:space="preserve">: ” + </w:t>
+            </w:r>
+            <w:proofErr w:type="spellStart"/>
+            <w:r>
+              <w:t>division</w:t>
+            </w:r>
+            <w:proofErr w:type="spellEnd"/>
           </w:p>
           <w:p>
             <w:r>
@@ -4633,12 +4850,37 @@
           <w:bCs/>
         </w:rPr>
       </w:pPr>
+      <w:proofErr w:type="spellStart"/>
       <w:r>
         <w:rPr>
           <w:b/>
           <w:bCs/>
         </w:rPr>
-        <w:t>temperaturaCelcius = (temperaturaFahrenheit – 32 ) / 1.8</w:t>
+        <w:t>temperaturaCelcius</w:t>
+      </w:r>
+      <w:proofErr w:type="spellEnd"/>
+      <w:r>
+        <w:rPr>
+          <w:b/>
+          <w:bCs/>
+        </w:rPr>
+        <w:t xml:space="preserve"> = (</w:t>
+      </w:r>
+      <w:proofErr w:type="spellStart"/>
+      <w:r>
+        <w:rPr>
+          <w:b/>
+          <w:bCs/>
+        </w:rPr>
+        <w:t>temperaturaFahrenheit</w:t>
+      </w:r>
+      <w:proofErr w:type="spellEnd"/>
+      <w:r>
+        <w:rPr>
+          <w:b/>
+          <w:bCs/>
+        </w:rPr>
+        <w:t xml:space="preserve"> – 32 ) / 1.8</w:t>
       </w:r>
     </w:p>
     <w:p>
@@ -4657,7 +4899,15 @@
     <w:p>
       <w:r>
         <w:tab/>
-        <w:t>Especificación del problema: Obtener la temperatura en grados Celcius conociendo el valor en grados Fahrenheit.</w:t>
+        <w:t xml:space="preserve">Especificación del problema: Obtener la temperatura en grados </w:t>
+      </w:r>
+      <w:proofErr w:type="spellStart"/>
+      <w:r>
+        <w:t>Celcius</w:t>
+      </w:r>
+      <w:proofErr w:type="spellEnd"/>
+      <w:r>
+        <w:t xml:space="preserve"> conociendo el valor en grados Fahrenheit.</w:t>
       </w:r>
     </w:p>
     <w:p>
@@ -4677,7 +4927,14 @@
       </w:r>
       <w:r>
         <w:tab/>
-        <w:t>gradosFahrenheit: real</w:t>
+      </w:r>
+      <w:proofErr w:type="spellStart"/>
+      <w:r>
+        <w:t>gradosFahrenheit</w:t>
+      </w:r>
+      <w:proofErr w:type="spellEnd"/>
+      <w:r>
+        <w:t>: real</w:t>
       </w:r>
     </w:p>
     <w:p>
@@ -4692,7 +4949,15 @@
       </w:r>
       <w:r>
         <w:tab/>
-        <w:t>Un mensaje con el valor en grados celcius.</w:t>
+        <w:t xml:space="preserve">Un mensaje con el valor en grados </w:t>
+      </w:r>
+      <w:proofErr w:type="spellStart"/>
+      <w:r>
+        <w:t>celcius</w:t>
+      </w:r>
+      <w:proofErr w:type="spellEnd"/>
+      <w:r>
+        <w:t>.</w:t>
       </w:r>
     </w:p>
     <w:p>
@@ -4710,7 +4975,22 @@
       </w:r>
       <w:r>
         <w:tab/>
-        <w:t xml:space="preserve">gradosCelcius &lt;- ( gradosFahrenheit - </w:t>
+      </w:r>
+      <w:proofErr w:type="spellStart"/>
+      <w:r>
+        <w:t>gradosCelcius</w:t>
+      </w:r>
+      <w:proofErr w:type="spellEnd"/>
+      <w:r>
+        <w:t xml:space="preserve"> &lt;- ( </w:t>
+      </w:r>
+      <w:proofErr w:type="spellStart"/>
+      <w:r>
+        <w:t>gradosFahrenheit</w:t>
+      </w:r>
+      <w:proofErr w:type="spellEnd"/>
+      <w:r>
+        <w:t xml:space="preserve"> - </w:t>
       </w:r>
       <w:r>
         <w:t xml:space="preserve"> </w:t>
@@ -4751,8 +5031,13 @@
           </w:tcPr>
           <w:p>
             <w:r>
-              <w:t>Entidad que resuelve el problema: Convertidor de grados Fahrenheit a Celcius</w:t>
-            </w:r>
+              <w:t xml:space="preserve">Entidad que resuelve el problema: Convertidor de grados Fahrenheit a </w:t>
+            </w:r>
+            <w:proofErr w:type="spellStart"/>
+            <w:r>
+              <w:t>Celcius</w:t>
+            </w:r>
+            <w:proofErr w:type="spellEnd"/>
           </w:p>
         </w:tc>
       </w:tr>
@@ -4768,7 +5053,23 @@
           </w:p>
           <w:p>
             <w:r>
-              <w:t xml:space="preserve">    gradosCelcius, gradosFahrenheit : real</w:t>
+              <w:t xml:space="preserve">    </w:t>
+            </w:r>
+            <w:proofErr w:type="spellStart"/>
+            <w:r>
+              <w:t>gradosCelcius</w:t>
+            </w:r>
+            <w:proofErr w:type="spellEnd"/>
+            <w:r>
+              <w:t xml:space="preserve">, </w:t>
+            </w:r>
+            <w:proofErr w:type="spellStart"/>
+            <w:r>
+              <w:t>gradosFahrenheit</w:t>
+            </w:r>
+            <w:proofErr w:type="spellEnd"/>
+            <w:r>
+              <w:t xml:space="preserve"> : real</w:t>
             </w:r>
           </w:p>
         </w:tc>
@@ -4780,8 +5081,13 @@
           </w:tcPr>
           <w:p>
             <w:r>
-              <w:t>Nombre del Algoritmo: convertirFahrenheitACelcius</w:t>
-            </w:r>
+              <w:t xml:space="preserve">Nombre del Algoritmo: </w:t>
+            </w:r>
+            <w:proofErr w:type="spellStart"/>
+            <w:r>
+              <w:t>convertirFahrenheitACelcius</w:t>
+            </w:r>
+            <w:proofErr w:type="spellEnd"/>
           </w:p>
           <w:p>
             <w:r>
@@ -4800,11 +5106,24 @@
             <w:r>
               <w:t xml:space="preserve">  </w:t>
             </w:r>
-            <w:r>
-              <w:t>gradosFahrenheit &lt;- 158</w:t>
-            </w:r>
-            <w:r>
-              <w:t xml:space="preserve"> // 158 Fahrenheit a Celcius es 70</w:t>
+            <w:proofErr w:type="spellStart"/>
+            <w:r>
+              <w:t>gradosFahrenheit</w:t>
+            </w:r>
+            <w:proofErr w:type="spellEnd"/>
+            <w:r>
+              <w:t xml:space="preserve"> &lt;- 158</w:t>
+            </w:r>
+            <w:r>
+              <w:t xml:space="preserve"> // 158 Fahrenheit a </w:t>
+            </w:r>
+            <w:proofErr w:type="spellStart"/>
+            <w:r>
+              <w:t>Celcius</w:t>
+            </w:r>
+            <w:proofErr w:type="spellEnd"/>
+            <w:r>
+              <w:t xml:space="preserve"> es 70</w:t>
             </w:r>
           </w:p>
           <w:p>
@@ -4814,29 +5133,63 @@
             <w:r>
               <w:t xml:space="preserve">  </w:t>
             </w:r>
-            <w:r>
-              <w:t>gradosCelcius &lt;-</w:t>
-            </w:r>
-            <w:r>
-              <w:t xml:space="preserve"> ( gradosFahrenheit -  32 ) / 1.8</w:t>
-            </w:r>
-          </w:p>
-          <w:p>
-            <w:r>
-              <w:t xml:space="preserve">3.   Escribir gradosFahrenheit + </w:t>
+            <w:proofErr w:type="spellStart"/>
+            <w:r>
+              <w:t>gradosCelcius</w:t>
+            </w:r>
+            <w:proofErr w:type="spellEnd"/>
+            <w:r>
+              <w:t xml:space="preserve"> &lt;-</w:t>
+            </w:r>
+            <w:r>
+              <w:t xml:space="preserve"> ( </w:t>
+            </w:r>
+            <w:proofErr w:type="spellStart"/>
+            <w:r>
+              <w:t>gradosFahrenheit</w:t>
+            </w:r>
+            <w:proofErr w:type="spellEnd"/>
+            <w:r>
+              <w:t xml:space="preserve"> -  32 ) / 1.8</w:t>
+            </w:r>
+          </w:p>
+          <w:p>
+            <w:r>
+              <w:t xml:space="preserve">3.   Escribir </w:t>
+            </w:r>
+            <w:proofErr w:type="spellStart"/>
+            <w:r>
+              <w:t>gradosFahrenheit</w:t>
+            </w:r>
+            <w:proofErr w:type="spellEnd"/>
+            <w:r>
+              <w:t xml:space="preserve"> + </w:t>
             </w:r>
             <w:r>
               <w:t>“ °</w:t>
             </w:r>
             <w:r>
-              <w:t xml:space="preserve">F a celcius es </w:t>
+              <w:t xml:space="preserve">F a </w:t>
+            </w:r>
+            <w:proofErr w:type="spellStart"/>
+            <w:r>
+              <w:t>celcius</w:t>
+            </w:r>
+            <w:proofErr w:type="spellEnd"/>
+            <w:r>
+              <w:t xml:space="preserve"> es </w:t>
             </w:r>
             <w:r>
               <w:t>“</w:t>
             </w:r>
             <w:r>
-              <w:t xml:space="preserve"> + gradosCelcius</w:t>
-            </w:r>
+              <w:t xml:space="preserve"> + </w:t>
+            </w:r>
+            <w:proofErr w:type="spellStart"/>
+            <w:r>
+              <w:t>gradosCelcius</w:t>
+            </w:r>
+            <w:proofErr w:type="spellEnd"/>
           </w:p>
           <w:p>
             <w:r>
@@ -4898,6 +5251,1021 @@
                     <a:xfrm>
                       <a:off x="0" y="0"/>
                       <a:ext cx="5400040" cy="1543050"/>
+                    </a:xfrm>
+                    <a:prstGeom prst="rect">
+                      <a:avLst/>
+                    </a:prstGeom>
+                    <a:noFill/>
+                    <a:ln>
+                      <a:noFill/>
+                    </a:ln>
+                  </pic:spPr>
+                </pic:pic>
+              </a:graphicData>
+            </a:graphic>
+          </wp:inline>
+        </w:drawing>
+      </w:r>
+    </w:p>
+    <w:p>
+      <w:r>
+        <w:rPr>
+          <w:b/>
+          <w:bCs/>
+          <w:color w:val="00B050"/>
+        </w:rPr>
+        <w:t>Ejercicio 20</w:t>
+      </w:r>
+      <w:r>
+        <w:t>: Dibuje en toda la extensión del lienzo de (440, 420) rectángulos de idénticas</w:t>
+      </w:r>
+    </w:p>
+    <w:p>
+      <w:r>
+        <w:t>medidas (40 ancho y 20 de alto) y que mantengan una distancia de 20 pixeles entre ellos</w:t>
+      </w:r>
+    </w:p>
+    <w:p>
+      <w:r>
+        <w:t xml:space="preserve">tanto horizontal como verticalmente. Utilice la estructura de control repetitiva </w:t>
+      </w:r>
+      <w:proofErr w:type="spellStart"/>
+      <w:r>
+        <w:t>for</w:t>
+      </w:r>
+      <w:proofErr w:type="spellEnd"/>
+      <w:r>
+        <w:t>. El lienzo</w:t>
+      </w:r>
+    </w:p>
+    <w:p>
+      <w:r>
+        <w:t>debería verse así:</w:t>
+      </w:r>
+    </w:p>
+    <w:p>
+      <w:r>
+        <w:rPr>
+          <w:noProof/>
+        </w:rPr>
+        <w:drawing>
+          <wp:inline distT="0" distB="0" distL="0" distR="0" wp14:anchorId="5343EE48" wp14:editId="12732D4A">
+            <wp:extent cx="2070100" cy="1854835"/>
+            <wp:effectExtent l="0" t="0" r="6350" b="0"/>
+            <wp:docPr id="722771156" name="Imagen 1"/>
+            <wp:cNvGraphicFramePr>
+              <a:graphicFrameLocks xmlns:a="http://schemas.openxmlformats.org/drawingml/2006/main" noChangeAspect="1"/>
+            </wp:cNvGraphicFramePr>
+            <a:graphic xmlns:a="http://schemas.openxmlformats.org/drawingml/2006/main">
+              <a:graphicData uri="http://schemas.openxmlformats.org/drawingml/2006/picture">
+                <pic:pic xmlns:pic="http://schemas.openxmlformats.org/drawingml/2006/picture">
+                  <pic:nvPicPr>
+                    <pic:cNvPr id="0" name="Picture 4"/>
+                    <pic:cNvPicPr>
+                      <a:picLocks noChangeAspect="1" noChangeArrowheads="1"/>
+                    </pic:cNvPicPr>
+                  </pic:nvPicPr>
+                  <pic:blipFill>
+                    <a:blip r:embed="rId29">
+                      <a:extLst>
+                        <a:ext uri="{28A0092B-C50C-407E-A947-70E740481C1C}">
+                          <a14:useLocalDpi xmlns:a14="http://schemas.microsoft.com/office/drawing/2010/main" val="0"/>
+                        </a:ext>
+                      </a:extLst>
+                    </a:blip>
+                    <a:srcRect/>
+                    <a:stretch>
+                      <a:fillRect/>
+                    </a:stretch>
+                  </pic:blipFill>
+                  <pic:spPr bwMode="auto">
+                    <a:xfrm>
+                      <a:off x="0" y="0"/>
+                      <a:ext cx="2070100" cy="1854835"/>
+                    </a:xfrm>
+                    <a:prstGeom prst="rect">
+                      <a:avLst/>
+                    </a:prstGeom>
+                    <a:noFill/>
+                    <a:ln>
+                      <a:noFill/>
+                    </a:ln>
+                  </pic:spPr>
+                </pic:pic>
+              </a:graphicData>
+            </a:graphic>
+          </wp:inline>
+        </w:drawing>
+      </w:r>
+    </w:p>
+    <w:p/>
+    <w:p/>
+    <w:p>
+      <w:pPr>
+        <w:rPr>
+          <w:u w:val="single"/>
+        </w:rPr>
+      </w:pPr>
+      <w:r>
+        <w:rPr>
+          <w:u w:val="single"/>
+        </w:rPr>
+        <w:lastRenderedPageBreak/>
+        <w:t>Fase de Análisis</w:t>
+      </w:r>
+    </w:p>
+    <w:p>
+      <w:r>
+        <w:tab/>
+        <w:t>Especificación del problema: Dibujar en el lienzo rectángulos usando estructuras iterativas.</w:t>
+      </w:r>
+    </w:p>
+    <w:p>
+      <w:r>
+        <w:t>Análisis:</w:t>
+      </w:r>
+    </w:p>
+    <w:p>
+      <w:r>
+        <w:tab/>
+        <w:t xml:space="preserve">Dato de Entrada: </w:t>
+      </w:r>
+    </w:p>
+    <w:p>
+      <w:r>
+        <w:tab/>
+      </w:r>
+      <w:r>
+        <w:tab/>
+      </w:r>
+      <w:proofErr w:type="spellStart"/>
+      <w:r>
+        <w:t>coordenadasRectangulo</w:t>
+      </w:r>
+      <w:proofErr w:type="spellEnd"/>
+      <w:r>
+        <w:t>: coordenadas-cartesianas</w:t>
+      </w:r>
+    </w:p>
+    <w:p>
+      <w:r>
+        <w:tab/>
+      </w:r>
+      <w:r>
+        <w:tab/>
+        <w:t xml:space="preserve">ancho, alto, </w:t>
+      </w:r>
+      <w:proofErr w:type="spellStart"/>
+      <w:r>
+        <w:t>distanciaEntreRect</w:t>
+      </w:r>
+      <w:proofErr w:type="spellEnd"/>
+      <w:r>
+        <w:t xml:space="preserve">, </w:t>
+      </w:r>
+      <w:proofErr w:type="spellStart"/>
+      <w:r>
+        <w:t>anchoLienzo</w:t>
+      </w:r>
+      <w:proofErr w:type="spellEnd"/>
+      <w:r>
+        <w:t xml:space="preserve">, </w:t>
+      </w:r>
+      <w:proofErr w:type="spellStart"/>
+      <w:r>
+        <w:t>altoLienzo</w:t>
+      </w:r>
+      <w:proofErr w:type="spellEnd"/>
+      <w:r>
+        <w:t xml:space="preserve"> : entero</w:t>
+      </w:r>
+    </w:p>
+    <w:p>
+      <w:r>
+        <w:tab/>
+        <w:t>Datos de Salida:</w:t>
+      </w:r>
+    </w:p>
+    <w:p>
+      <w:r>
+        <w:tab/>
+      </w:r>
+      <w:r>
+        <w:tab/>
+        <w:t>Los rectángulos dibujados.</w:t>
+      </w:r>
+    </w:p>
+    <w:p>
+      <w:r>
+        <w:tab/>
+        <w:t>Proceso:</w:t>
+      </w:r>
+    </w:p>
+    <w:p>
+      <w:r>
+        <w:tab/>
+      </w:r>
+      <w:r>
+        <w:tab/>
+        <w:t>Dibujar los rectángulos.</w:t>
+      </w:r>
+    </w:p>
+    <w:p>
+      <w:pPr>
+        <w:rPr>
+          <w:u w:val="single"/>
+        </w:rPr>
+      </w:pPr>
+      <w:r>
+        <w:rPr>
+          <w:u w:val="single"/>
+        </w:rPr>
+        <w:t>Fase de Diseño:</w:t>
+      </w:r>
+    </w:p>
+    <w:p>
+      <w:pPr>
+        <w:rPr>
+          <w:u w:val="single"/>
+        </w:rPr>
+      </w:pPr>
+    </w:p>
+    <w:tbl>
+      <w:tblPr>
+        <w:tblStyle w:val="Tablaconcuadrcula"/>
+        <w:tblW w:w="10349" w:type="dxa"/>
+        <w:tblInd w:w="-856" w:type="dxa"/>
+        <w:tblLook w:val="04A0" w:firstRow="1" w:lastRow="0" w:firstColumn="1" w:lastColumn="0" w:noHBand="0" w:noVBand="1"/>
+      </w:tblPr>
+      <w:tblGrid>
+        <w:gridCol w:w="10349"/>
+      </w:tblGrid>
+      <w:tr>
+        <w:tc>
+          <w:tcPr>
+            <w:tcW w:w="10349" w:type="dxa"/>
+            <w:tcBorders>
+              <w:top w:val="single" w:sz="4" w:space="0" w:color="auto"/>
+              <w:left w:val="single" w:sz="4" w:space="0" w:color="auto"/>
+              <w:bottom w:val="single" w:sz="4" w:space="0" w:color="auto"/>
+              <w:right w:val="single" w:sz="4" w:space="0" w:color="auto"/>
+            </w:tcBorders>
+            <w:hideMark/>
+          </w:tcPr>
+          <w:p>
+            <w:pPr>
+              <w:spacing w:after="0" w:line="240" w:lineRule="auto"/>
+            </w:pPr>
+            <w:r>
+              <w:t>Entidad que resuelve el problema: Lienzo</w:t>
+            </w:r>
+          </w:p>
+        </w:tc>
+      </w:tr>
+      <w:tr>
+        <w:tc>
+          <w:tcPr>
+            <w:tcW w:w="10349" w:type="dxa"/>
+            <w:tcBorders>
+              <w:top w:val="single" w:sz="4" w:space="0" w:color="auto"/>
+              <w:left w:val="single" w:sz="4" w:space="0" w:color="auto"/>
+              <w:bottom w:val="single" w:sz="4" w:space="0" w:color="auto"/>
+              <w:right w:val="single" w:sz="4" w:space="0" w:color="auto"/>
+            </w:tcBorders>
+            <w:hideMark/>
+          </w:tcPr>
+          <w:p>
+            <w:r>
+              <w:t>Variables:</w:t>
+            </w:r>
+          </w:p>
+          <w:p>
+            <w:proofErr w:type="spellStart"/>
+            <w:r>
+              <w:t>coordenadasRectangulo</w:t>
+            </w:r>
+            <w:proofErr w:type="spellEnd"/>
+            <w:r>
+              <w:t xml:space="preserve"> : coordenadas</w:t>
+            </w:r>
+          </w:p>
+          <w:p>
+            <w:r>
+              <w:t xml:space="preserve">ancho, alto, </w:t>
+            </w:r>
+            <w:proofErr w:type="spellStart"/>
+            <w:r>
+              <w:t>distanciaEntreRect</w:t>
+            </w:r>
+            <w:proofErr w:type="spellEnd"/>
+            <w:r>
+              <w:t xml:space="preserve">, </w:t>
+            </w:r>
+            <w:proofErr w:type="spellStart"/>
+            <w:r>
+              <w:t>anchoLienzo</w:t>
+            </w:r>
+            <w:proofErr w:type="spellEnd"/>
+            <w:r>
+              <w:t xml:space="preserve">, </w:t>
+            </w:r>
+            <w:proofErr w:type="spellStart"/>
+            <w:r>
+              <w:t>altoLienzo</w:t>
+            </w:r>
+            <w:proofErr w:type="spellEnd"/>
+            <w:r>
+              <w:t xml:space="preserve"> : entero</w:t>
+            </w:r>
+          </w:p>
+        </w:tc>
+      </w:tr>
+      <w:tr>
+        <w:tc>
+          <w:tcPr>
+            <w:tcW w:w="10349" w:type="dxa"/>
+            <w:tcBorders>
+              <w:top w:val="single" w:sz="4" w:space="0" w:color="auto"/>
+              <w:left w:val="single" w:sz="4" w:space="0" w:color="auto"/>
+              <w:bottom w:val="single" w:sz="4" w:space="0" w:color="auto"/>
+              <w:right w:val="single" w:sz="4" w:space="0" w:color="auto"/>
+            </w:tcBorders>
+            <w:hideMark/>
+          </w:tcPr>
+          <w:p>
+            <w:r>
+              <w:t xml:space="preserve">Nombre del Algoritmo: </w:t>
+            </w:r>
+            <w:proofErr w:type="spellStart"/>
+            <w:r>
+              <w:t>dibujarRectangulos</w:t>
+            </w:r>
+            <w:proofErr w:type="spellEnd"/>
+          </w:p>
+          <w:p>
+            <w:r>
+              <w:t>Proceso del Algoritmo:</w:t>
+            </w:r>
+          </w:p>
+          <w:p>
+            <w:pPr>
+              <w:rPr>
+                <w:sz w:val="23"/>
+                <w:szCs w:val="23"/>
+              </w:rPr>
+            </w:pPr>
+            <w:r>
+              <w:rPr>
+                <w:sz w:val="23"/>
+                <w:szCs w:val="23"/>
+              </w:rPr>
+              <w:t>Inicio</w:t>
+            </w:r>
+          </w:p>
+          <w:p>
+            <w:pPr>
+              <w:rPr>
+                <w:sz w:val="23"/>
+                <w:szCs w:val="23"/>
+              </w:rPr>
+            </w:pPr>
+            <w:r>
+              <w:rPr>
+                <w:sz w:val="23"/>
+                <w:szCs w:val="23"/>
+              </w:rPr>
+              <w:t xml:space="preserve">1.  </w:t>
+            </w:r>
+            <w:proofErr w:type="spellStart"/>
+            <w:r>
+              <w:rPr>
+                <w:sz w:val="23"/>
+                <w:szCs w:val="23"/>
+              </w:rPr>
+              <w:t>anchoLienzo</w:t>
+            </w:r>
+            <w:proofErr w:type="spellEnd"/>
+            <w:r>
+              <w:rPr>
+                <w:sz w:val="23"/>
+                <w:szCs w:val="23"/>
+              </w:rPr>
+              <w:t xml:space="preserve"> &lt;- 440</w:t>
+            </w:r>
+          </w:p>
+          <w:p>
+            <w:pPr>
+              <w:rPr>
+                <w:sz w:val="23"/>
+                <w:szCs w:val="23"/>
+              </w:rPr>
+            </w:pPr>
+            <w:r>
+              <w:rPr>
+                <w:sz w:val="23"/>
+                <w:szCs w:val="23"/>
+              </w:rPr>
+              <w:t xml:space="preserve">2.  </w:t>
+            </w:r>
+            <w:proofErr w:type="spellStart"/>
+            <w:r>
+              <w:rPr>
+                <w:sz w:val="23"/>
+                <w:szCs w:val="23"/>
+              </w:rPr>
+              <w:t>altoLienzo</w:t>
+            </w:r>
+            <w:proofErr w:type="spellEnd"/>
+            <w:r>
+              <w:rPr>
+                <w:sz w:val="23"/>
+                <w:szCs w:val="23"/>
+              </w:rPr>
+              <w:t xml:space="preserve"> &lt;- 420</w:t>
+            </w:r>
+          </w:p>
+          <w:p>
+            <w:pPr>
+              <w:rPr>
+                <w:sz w:val="23"/>
+                <w:szCs w:val="23"/>
+              </w:rPr>
+            </w:pPr>
+            <w:r>
+              <w:rPr>
+                <w:sz w:val="23"/>
+                <w:szCs w:val="23"/>
+              </w:rPr>
+              <w:t xml:space="preserve">3.  </w:t>
+            </w:r>
+            <w:proofErr w:type="spellStart"/>
+            <w:r>
+              <w:rPr>
+                <w:sz w:val="23"/>
+                <w:szCs w:val="23"/>
+              </w:rPr>
+              <w:t>distanciaEntreRec</w:t>
+            </w:r>
+            <w:proofErr w:type="spellEnd"/>
+            <w:r>
+              <w:rPr>
+                <w:sz w:val="23"/>
+                <w:szCs w:val="23"/>
+              </w:rPr>
+              <w:t xml:space="preserve"> &lt;- 20</w:t>
+            </w:r>
+          </w:p>
+          <w:p>
+            <w:pPr>
+              <w:rPr>
+                <w:sz w:val="23"/>
+                <w:szCs w:val="23"/>
+              </w:rPr>
+            </w:pPr>
+            <w:r>
+              <w:rPr>
+                <w:sz w:val="23"/>
+                <w:szCs w:val="23"/>
+              </w:rPr>
+              <w:t>4.  ancho &lt;- 40</w:t>
+            </w:r>
+          </w:p>
+          <w:p>
+            <w:pPr>
+              <w:rPr>
+                <w:sz w:val="23"/>
+                <w:szCs w:val="23"/>
+              </w:rPr>
+            </w:pPr>
+            <w:r>
+              <w:rPr>
+                <w:sz w:val="23"/>
+                <w:szCs w:val="23"/>
+              </w:rPr>
+              <w:t>5.  alto &lt;- 20</w:t>
+            </w:r>
+          </w:p>
+          <w:p>
+            <w:pPr>
+              <w:rPr>
+                <w:sz w:val="23"/>
+                <w:szCs w:val="23"/>
+              </w:rPr>
+            </w:pPr>
+            <w:r>
+              <w:rPr>
+                <w:sz w:val="23"/>
+                <w:szCs w:val="23"/>
+              </w:rPr>
+              <w:t xml:space="preserve">6.  </w:t>
+            </w:r>
+            <w:proofErr w:type="spellStart"/>
+            <w:r>
+              <w:rPr>
+                <w:sz w:val="23"/>
+                <w:szCs w:val="23"/>
+              </w:rPr>
+              <w:t>coordenadasRectangulo</w:t>
+            </w:r>
+            <w:proofErr w:type="spellEnd"/>
+            <w:r>
+              <w:rPr>
+                <w:sz w:val="23"/>
+                <w:szCs w:val="23"/>
+              </w:rPr>
+              <w:t xml:space="preserve"> &lt;- new </w:t>
+            </w:r>
+            <w:proofErr w:type="spellStart"/>
+            <w:r>
+              <w:rPr>
+                <w:sz w:val="23"/>
+                <w:szCs w:val="23"/>
+              </w:rPr>
+              <w:t>Pvector</w:t>
+            </w:r>
+            <w:proofErr w:type="spellEnd"/>
+            <w:r>
+              <w:rPr>
+                <w:sz w:val="23"/>
+                <w:szCs w:val="23"/>
+              </w:rPr>
+              <w:t xml:space="preserve"> (</w:t>
+            </w:r>
+            <w:proofErr w:type="spellStart"/>
+            <w:r>
+              <w:rPr>
+                <w:sz w:val="23"/>
+                <w:szCs w:val="23"/>
+              </w:rPr>
+              <w:t>distanciaEntreRect</w:t>
+            </w:r>
+            <w:proofErr w:type="spellEnd"/>
+            <w:r>
+              <w:rPr>
+                <w:sz w:val="23"/>
+                <w:szCs w:val="23"/>
+              </w:rPr>
+              <w:t xml:space="preserve">, </w:t>
+            </w:r>
+            <w:proofErr w:type="spellStart"/>
+            <w:r>
+              <w:rPr>
+                <w:sz w:val="23"/>
+                <w:szCs w:val="23"/>
+              </w:rPr>
+              <w:t>distanciaEntreRect</w:t>
+            </w:r>
+            <w:proofErr w:type="spellEnd"/>
+            <w:r>
+              <w:rPr>
+                <w:sz w:val="23"/>
+                <w:szCs w:val="23"/>
+              </w:rPr>
+              <w:t>)</w:t>
+            </w:r>
+          </w:p>
+          <w:p>
+            <w:pPr>
+              <w:rPr>
+                <w:sz w:val="23"/>
+                <w:szCs w:val="23"/>
+              </w:rPr>
+            </w:pPr>
+            <w:r>
+              <w:rPr>
+                <w:sz w:val="23"/>
+                <w:szCs w:val="23"/>
+              </w:rPr>
+              <w:t xml:space="preserve">7.  </w:t>
+            </w:r>
+            <w:r>
+              <w:rPr>
+                <w:b/>
+                <w:bCs/>
+                <w:sz w:val="23"/>
+                <w:szCs w:val="23"/>
+              </w:rPr>
+              <w:t>para</w:t>
+            </w:r>
+            <w:r>
+              <w:rPr>
+                <w:sz w:val="23"/>
+                <w:szCs w:val="23"/>
+              </w:rPr>
+              <w:t xml:space="preserve"> y </w:t>
+            </w:r>
+            <w:r>
+              <w:rPr>
+                <w:b/>
+                <w:bCs/>
+                <w:sz w:val="23"/>
+                <w:szCs w:val="23"/>
+              </w:rPr>
+              <w:t>&lt;-</w:t>
+            </w:r>
+            <w:r>
+              <w:rPr>
+                <w:sz w:val="23"/>
+                <w:szCs w:val="23"/>
+              </w:rPr>
+              <w:t xml:space="preserve"> </w:t>
+            </w:r>
+            <w:proofErr w:type="spellStart"/>
+            <w:r>
+              <w:rPr>
+                <w:sz w:val="23"/>
+                <w:szCs w:val="23"/>
+              </w:rPr>
+              <w:t>coordenadasRectangulo.y</w:t>
+            </w:r>
+            <w:proofErr w:type="spellEnd"/>
+            <w:r>
+              <w:rPr>
+                <w:sz w:val="23"/>
+                <w:szCs w:val="23"/>
+              </w:rPr>
+              <w:t xml:space="preserve"> </w:t>
+            </w:r>
+            <w:r>
+              <w:rPr>
+                <w:b/>
+                <w:bCs/>
+                <w:sz w:val="23"/>
+                <w:szCs w:val="23"/>
+              </w:rPr>
+              <w:t>hasta</w:t>
+            </w:r>
+            <w:r>
+              <w:rPr>
+                <w:sz w:val="23"/>
+                <w:szCs w:val="23"/>
+              </w:rPr>
+              <w:t xml:space="preserve"> </w:t>
+            </w:r>
+            <w:proofErr w:type="spellStart"/>
+            <w:r>
+              <w:rPr>
+                <w:sz w:val="23"/>
+                <w:szCs w:val="23"/>
+              </w:rPr>
+              <w:t>altoLienzo</w:t>
+            </w:r>
+            <w:proofErr w:type="spellEnd"/>
+            <w:r>
+              <w:rPr>
+                <w:sz w:val="23"/>
+                <w:szCs w:val="23"/>
+              </w:rPr>
+              <w:t xml:space="preserve"> </w:t>
+            </w:r>
+            <w:r>
+              <w:rPr>
+                <w:b/>
+                <w:bCs/>
+                <w:sz w:val="23"/>
+                <w:szCs w:val="23"/>
+              </w:rPr>
+              <w:t>incremento</w:t>
+            </w:r>
+            <w:r>
+              <w:rPr>
+                <w:sz w:val="23"/>
+                <w:szCs w:val="23"/>
+              </w:rPr>
+              <w:t xml:space="preserve"> (alto + </w:t>
+            </w:r>
+            <w:proofErr w:type="spellStart"/>
+            <w:r>
+              <w:rPr>
+                <w:sz w:val="23"/>
+                <w:szCs w:val="23"/>
+              </w:rPr>
+              <w:t>distanciaEntreRec</w:t>
+            </w:r>
+            <w:proofErr w:type="spellEnd"/>
+            <w:r>
+              <w:rPr>
+                <w:sz w:val="23"/>
+                <w:szCs w:val="23"/>
+              </w:rPr>
+              <w:t xml:space="preserve">) </w:t>
+            </w:r>
+            <w:r>
+              <w:rPr>
+                <w:b/>
+                <w:bCs/>
+                <w:sz w:val="23"/>
+                <w:szCs w:val="23"/>
+              </w:rPr>
+              <w:t>hacer</w:t>
+            </w:r>
+          </w:p>
+          <w:p>
+            <w:pPr>
+              <w:rPr>
+                <w:sz w:val="23"/>
+                <w:szCs w:val="23"/>
+              </w:rPr>
+            </w:pPr>
+            <w:r>
+              <w:rPr>
+                <w:sz w:val="23"/>
+                <w:szCs w:val="23"/>
+              </w:rPr>
+              <w:t xml:space="preserve">8.     </w:t>
+            </w:r>
+            <w:r>
+              <w:rPr>
+                <w:b/>
+                <w:bCs/>
+                <w:sz w:val="23"/>
+                <w:szCs w:val="23"/>
+              </w:rPr>
+              <w:t>para</w:t>
+            </w:r>
+            <w:r>
+              <w:rPr>
+                <w:sz w:val="23"/>
+                <w:szCs w:val="23"/>
+              </w:rPr>
+              <w:t xml:space="preserve"> x </w:t>
+            </w:r>
+            <w:r>
+              <w:rPr>
+                <w:b/>
+                <w:bCs/>
+                <w:sz w:val="23"/>
+                <w:szCs w:val="23"/>
+              </w:rPr>
+              <w:t>&lt;-</w:t>
+            </w:r>
+            <w:r>
+              <w:rPr>
+                <w:sz w:val="23"/>
+                <w:szCs w:val="23"/>
+              </w:rPr>
+              <w:t xml:space="preserve"> </w:t>
+            </w:r>
+            <w:proofErr w:type="spellStart"/>
+            <w:r>
+              <w:rPr>
+                <w:sz w:val="23"/>
+                <w:szCs w:val="23"/>
+              </w:rPr>
+              <w:t>coordenadasRectangulo.x</w:t>
+            </w:r>
+            <w:proofErr w:type="spellEnd"/>
+            <w:r>
+              <w:rPr>
+                <w:sz w:val="23"/>
+                <w:szCs w:val="23"/>
+              </w:rPr>
+              <w:t xml:space="preserve"> </w:t>
+            </w:r>
+            <w:r>
+              <w:rPr>
+                <w:b/>
+                <w:bCs/>
+                <w:sz w:val="23"/>
+                <w:szCs w:val="23"/>
+              </w:rPr>
+              <w:t>hasta</w:t>
+            </w:r>
+            <w:r>
+              <w:rPr>
+                <w:sz w:val="23"/>
+                <w:szCs w:val="23"/>
+              </w:rPr>
+              <w:t xml:space="preserve"> </w:t>
+            </w:r>
+            <w:proofErr w:type="spellStart"/>
+            <w:r>
+              <w:rPr>
+                <w:sz w:val="23"/>
+                <w:szCs w:val="23"/>
+              </w:rPr>
+              <w:t>anchoLienzo</w:t>
+            </w:r>
+            <w:proofErr w:type="spellEnd"/>
+            <w:r>
+              <w:rPr>
+                <w:sz w:val="23"/>
+                <w:szCs w:val="23"/>
+              </w:rPr>
+              <w:t xml:space="preserve"> </w:t>
+            </w:r>
+            <w:r>
+              <w:rPr>
+                <w:b/>
+                <w:bCs/>
+                <w:sz w:val="23"/>
+                <w:szCs w:val="23"/>
+              </w:rPr>
+              <w:t>incremento</w:t>
+            </w:r>
+            <w:r>
+              <w:rPr>
+                <w:sz w:val="23"/>
+                <w:szCs w:val="23"/>
+              </w:rPr>
+              <w:t xml:space="preserve"> (ancho + </w:t>
+            </w:r>
+            <w:proofErr w:type="spellStart"/>
+            <w:r>
+              <w:rPr>
+                <w:sz w:val="23"/>
+                <w:szCs w:val="23"/>
+              </w:rPr>
+              <w:t>distanciaEntreRec</w:t>
+            </w:r>
+            <w:proofErr w:type="spellEnd"/>
+            <w:r>
+              <w:rPr>
+                <w:sz w:val="23"/>
+                <w:szCs w:val="23"/>
+              </w:rPr>
+              <w:t xml:space="preserve">) </w:t>
+            </w:r>
+            <w:r>
+              <w:rPr>
+                <w:b/>
+                <w:bCs/>
+                <w:sz w:val="23"/>
+                <w:szCs w:val="23"/>
+              </w:rPr>
+              <w:t>hacer</w:t>
+            </w:r>
+          </w:p>
+          <w:p>
+            <w:pPr>
+              <w:rPr>
+                <w:sz w:val="23"/>
+                <w:szCs w:val="23"/>
+              </w:rPr>
+            </w:pPr>
+            <w:r>
+              <w:rPr>
+                <w:sz w:val="23"/>
+                <w:szCs w:val="23"/>
+              </w:rPr>
+              <w:t>9.        dibujar un rectángulo(</w:t>
+            </w:r>
+            <w:proofErr w:type="spellStart"/>
+            <w:r>
+              <w:rPr>
+                <w:sz w:val="23"/>
+                <w:szCs w:val="23"/>
+              </w:rPr>
+              <w:t>x,y</w:t>
+            </w:r>
+            <w:proofErr w:type="spellEnd"/>
+            <w:r>
+              <w:rPr>
+                <w:sz w:val="23"/>
+                <w:szCs w:val="23"/>
+              </w:rPr>
+              <w:t>) con dimensiones ancho y alto</w:t>
+            </w:r>
+          </w:p>
+          <w:p>
+            <w:pPr>
+              <w:rPr>
+                <w:sz w:val="23"/>
+                <w:szCs w:val="23"/>
+              </w:rPr>
+            </w:pPr>
+            <w:r>
+              <w:rPr>
+                <w:sz w:val="23"/>
+                <w:szCs w:val="23"/>
+              </w:rPr>
+              <w:t xml:space="preserve">10.   </w:t>
+            </w:r>
+            <w:proofErr w:type="spellStart"/>
+            <w:r>
+              <w:rPr>
+                <w:b/>
+                <w:bCs/>
+                <w:sz w:val="23"/>
+                <w:szCs w:val="23"/>
+              </w:rPr>
+              <w:t>fin_para</w:t>
+            </w:r>
+            <w:proofErr w:type="spellEnd"/>
+          </w:p>
+          <w:p>
+            <w:pPr>
+              <w:rPr>
+                <w:sz w:val="23"/>
+                <w:szCs w:val="23"/>
+              </w:rPr>
+            </w:pPr>
+            <w:r>
+              <w:rPr>
+                <w:sz w:val="23"/>
+                <w:szCs w:val="23"/>
+              </w:rPr>
+              <w:t>11</w:t>
+            </w:r>
+            <w:r>
+              <w:rPr>
+                <w:b/>
+                <w:bCs/>
+                <w:sz w:val="23"/>
+                <w:szCs w:val="23"/>
+              </w:rPr>
+              <w:t xml:space="preserve">. </w:t>
+            </w:r>
+            <w:proofErr w:type="spellStart"/>
+            <w:r>
+              <w:rPr>
+                <w:b/>
+                <w:bCs/>
+                <w:sz w:val="23"/>
+                <w:szCs w:val="23"/>
+              </w:rPr>
+              <w:t>fin_para</w:t>
+            </w:r>
+            <w:proofErr w:type="spellEnd"/>
+            <w:r>
+              <w:rPr>
+                <w:sz w:val="23"/>
+                <w:szCs w:val="23"/>
+              </w:rPr>
+              <w:t xml:space="preserve">  </w:t>
+            </w:r>
+          </w:p>
+          <w:p>
+            <w:pPr>
+              <w:rPr>
+                <w:sz w:val="20"/>
+                <w:szCs w:val="20"/>
+              </w:rPr>
+            </w:pPr>
+            <w:r>
+              <w:rPr>
+                <w:sz w:val="23"/>
+                <w:szCs w:val="23"/>
+              </w:rPr>
+              <w:t>Fin</w:t>
+            </w:r>
+          </w:p>
+        </w:tc>
+      </w:tr>
+    </w:tbl>
+    <w:p/>
+    <w:p/>
+    <w:p/>
+    <w:p/>
+    <w:p/>
+    <w:p>
+      <w:pPr>
+        <w:jc w:val="center"/>
+      </w:pPr>
+      <w:r>
+        <w:lastRenderedPageBreak/>
+        <w:t>Codificación</w:t>
+      </w:r>
+    </w:p>
+    <w:p>
+      <w:r>
+        <w:rPr>
+          <w:noProof/>
+        </w:rPr>
+        <w:drawing>
+          <wp:inline distT="0" distB="0" distL="0" distR="0" wp14:anchorId="4A762435" wp14:editId="397E8FDE">
+            <wp:extent cx="5391785" cy="3398520"/>
+            <wp:effectExtent l="0" t="0" r="0" b="0"/>
+            <wp:docPr id="113639238" name="Imagen 2"/>
+            <wp:cNvGraphicFramePr>
+              <a:graphicFrameLocks xmlns:a="http://schemas.openxmlformats.org/drawingml/2006/main" noChangeAspect="1"/>
+            </wp:cNvGraphicFramePr>
+            <a:graphic xmlns:a="http://schemas.openxmlformats.org/drawingml/2006/main">
+              <a:graphicData uri="http://schemas.openxmlformats.org/drawingml/2006/picture">
+                <pic:pic xmlns:pic="http://schemas.openxmlformats.org/drawingml/2006/picture">
+                  <pic:nvPicPr>
+                    <pic:cNvPr id="0" name="Picture 5"/>
+                    <pic:cNvPicPr>
+                      <a:picLocks noChangeAspect="1" noChangeArrowheads="1"/>
+                    </pic:cNvPicPr>
+                  </pic:nvPicPr>
+                  <pic:blipFill>
+                    <a:blip r:embed="rId30">
+                      <a:extLst>
+                        <a:ext uri="{28A0092B-C50C-407E-A947-70E740481C1C}">
+                          <a14:useLocalDpi xmlns:a14="http://schemas.microsoft.com/office/drawing/2010/main" val="0"/>
+                        </a:ext>
+                      </a:extLst>
+                    </a:blip>
+                    <a:srcRect/>
+                    <a:stretch>
+                      <a:fillRect/>
+                    </a:stretch>
+                  </pic:blipFill>
+                  <pic:spPr bwMode="auto">
+                    <a:xfrm>
+                      <a:off x="0" y="0"/>
+                      <a:ext cx="5391785" cy="3398520"/>
                     </a:xfrm>
                     <a:prstGeom prst="rect">
                       <a:avLst/>
@@ -5235,7 +6603,23 @@
               <w:sz w:val="20"/>
               <w:szCs w:val="20"/>
             </w:rPr>
-            <w:t>Trabajo Practico N° / Actividad</w:t>
+            <w:t xml:space="preserve">Trabajo Practico </w:t>
+          </w:r>
+          <w:proofErr w:type="spellStart"/>
+          <w:r>
+            <w:rPr>
+              <w:sz w:val="20"/>
+              <w:szCs w:val="20"/>
+            </w:rPr>
+            <w:t>N°</w:t>
+          </w:r>
+          <w:proofErr w:type="spellEnd"/>
+          <w:r>
+            <w:rPr>
+              <w:sz w:val="20"/>
+              <w:szCs w:val="20"/>
+            </w:rPr>
+            <w:t xml:space="preserve"> / Actividad</w:t>
           </w:r>
         </w:p>
       </w:tc>
@@ -5272,7 +6656,7 @@
               <v:shape id="_x0000_i1026" type="#_x0000_t75" style="width:78.15pt;height:44.85pt" o:ole="">
                 <v:imagedata r:id="rId2" o:title=""/>
               </v:shape>
-              <o:OLEObject Type="Embed" ProgID="PBrush" ShapeID="_x0000_i1026" DrawAspect="Content" ObjectID="_1774624470" r:id="rId3"/>
+              <o:OLEObject Type="Embed" ProgID="PBrush" ShapeID="_x0000_i1026" DrawAspect="Content" ObjectID="_1774640231" r:id="rId3"/>
             </w:object>
           </w:r>
         </w:p>
@@ -5504,7 +6888,7 @@
               <v:shape id="_x0000_i1027" type="#_x0000_t75" style="width:78.15pt;height:44.85pt">
                 <v:imagedata r:id="rId2" o:title=""/>
               </v:shape>
-              <o:OLEObject Type="Embed" ProgID="PBrush" ShapeID="_x0000_i1027" DrawAspect="Content" ObjectID="_1774624471" r:id="rId3"/>
+              <o:OLEObject Type="Embed" ProgID="PBrush" ShapeID="_x0000_i1027" DrawAspect="Content" ObjectID="_1774640232" r:id="rId3"/>
             </w:object>
           </w:r>
         </w:p>

</xml_diff>

<commit_message>
Completado el punto Número 21 del practico
Se agregó el contenido que resuelve el ejercicio 21 al archivo de word. También se creó el archivo ejercicio21.pde con el código del ejercicio.
</commit_message>
<xml_diff>
--- a/Trabajo Practico N°1.docx
+++ b/Trabajo Practico N°1.docx
@@ -206,7 +206,7 @@
                 <v:shape id="_x0000_i1025" type="#_x0000_t75" style="width:78.15pt;height:44.85pt" o:ole="">
                   <v:imagedata r:id="rId8" o:title=""/>
                 </v:shape>
-                <o:OLEObject Type="Embed" ProgID="PBrush" ShapeID="_x0000_i1025" DrawAspect="Content" ObjectID="_1774640230" r:id="rId9"/>
+                <o:OLEObject Type="Embed" ProgID="PBrush" ShapeID="_x0000_i1025" DrawAspect="Content" ObjectID="_1774644714" r:id="rId9"/>
               </w:object>
             </w:r>
           </w:p>
@@ -331,7 +331,6 @@
                                 </w14:textOutline>
                               </w:rPr>
                             </w:pPr>
-                            <w:proofErr w:type="spellStart"/>
                             <w:r>
                               <w:rPr>
                                 <w:color w:val="000000" w:themeColor="text1"/>
@@ -350,7 +349,6 @@
                               </w:rPr>
                               <w:t>N°</w:t>
                             </w:r>
-                            <w:proofErr w:type="spellEnd"/>
                             <w:r>
                               <w:rPr>
                                 <w:color w:val="000000" w:themeColor="text1"/>
@@ -657,7 +655,6 @@
                           </w14:textOutline>
                         </w:rPr>
                       </w:pPr>
-                      <w:proofErr w:type="spellStart"/>
                       <w:r>
                         <w:rPr>
                           <w:color w:val="000000" w:themeColor="text1"/>
@@ -676,7 +673,6 @@
                         </w:rPr>
                         <w:t>N°</w:t>
                       </w:r>
-                      <w:proofErr w:type="spellEnd"/>
                       <w:r>
                         <w:rPr>
                           <w:color w:val="000000" w:themeColor="text1"/>
@@ -1854,6 +1850,58 @@
     </w:p>
     <w:p>
       <w:pPr>
+        <w:rPr>
+          <w:lang w:val="en-US"/>
+        </w:rPr>
+      </w:pPr>
+      <w:proofErr w:type="spellStart"/>
+      <w:r>
+        <w:rPr>
+          <w:lang w:val="en-US"/>
+        </w:rPr>
+        <w:t>Ejercicio</w:t>
+      </w:r>
+      <w:proofErr w:type="spellEnd"/>
+      <w:r>
+        <w:rPr>
+          <w:lang w:val="en-US"/>
+        </w:rPr>
+        <w:t xml:space="preserve"> 20 …………………………………………………………………………………………………… 14</w:t>
+      </w:r>
+    </w:p>
+    <w:p>
+      <w:pPr>
+        <w:rPr>
+          <w:lang w:val="en-US"/>
+        </w:rPr>
+      </w:pPr>
+      <w:proofErr w:type="spellStart"/>
+      <w:r>
+        <w:rPr>
+          <w:lang w:val="en-US"/>
+        </w:rPr>
+        <w:t>Ejercicio</w:t>
+      </w:r>
+      <w:proofErr w:type="spellEnd"/>
+      <w:r>
+        <w:rPr>
+          <w:lang w:val="en-US"/>
+        </w:rPr>
+        <w:t xml:space="preserve"> 21 …………………………………………………………………………………………………… 16</w:t>
+      </w:r>
+    </w:p>
+    <w:p>
+      <w:pPr>
+        <w:tabs>
+          <w:tab w:val="left" w:pos="1515"/>
+        </w:tabs>
+        <w:rPr>
+          <w:lang w:val="en-US"/>
+        </w:rPr>
+      </w:pPr>
+    </w:p>
+    <w:p>
+      <w:pPr>
         <w:tabs>
           <w:tab w:val="left" w:pos="1515"/>
         </w:tabs>
@@ -2214,13 +2262,29 @@
     </w:p>
     <w:p>
       <w:r>
-        <w:t>3x⁴ – 5x³ + X . 12 - 17</w:t>
+        <w:t xml:space="preserve">3x⁴ – 5x³ + </w:t>
+      </w:r>
+      <w:proofErr w:type="gramStart"/>
+      <w:r>
+        <w:t>X .</w:t>
+      </w:r>
+      <w:proofErr w:type="gramEnd"/>
+      <w:r>
+        <w:t xml:space="preserve"> 12 - 17</w:t>
       </w:r>
     </w:p>
     <w:p/>
     <w:p>
       <w:r>
-        <w:t>c) ( b + d ) / ( c + 4 )</w:t>
+        <w:t xml:space="preserve">c) </w:t>
+      </w:r>
+      <w:proofErr w:type="gramStart"/>
+      <w:r>
+        <w:t>( b</w:t>
+      </w:r>
+      <w:proofErr w:type="gramEnd"/>
+      <w:r>
+        <w:t xml:space="preserve"> + d ) / ( c + 4 )</w:t>
       </w:r>
     </w:p>
     <w:p>
@@ -2361,7 +2425,15 @@
         <w:jc w:val="center"/>
       </w:pPr>
       <w:r>
-        <w:t>(4 * 5) / 3  ^ 2</w:t>
+        <w:t xml:space="preserve">(4 * 5) / </w:t>
+      </w:r>
+      <w:proofErr w:type="gramStart"/>
+      <w:r>
+        <w:t>3  ^</w:t>
+      </w:r>
+      <w:proofErr w:type="gramEnd"/>
+      <w:r>
+        <w:t xml:space="preserve"> 2</w:t>
       </w:r>
     </w:p>
     <w:p>
@@ -2382,7 +2454,15 @@
     </w:p>
     <w:p>
       <w:r>
-        <w:t>c) ((( B + C )  / 2 * A + 10 ) * 3 * B ) - 6</w:t>
+        <w:t>c) (</w:t>
+      </w:r>
+      <w:proofErr w:type="gramStart"/>
+      <w:r>
+        <w:t>(( B</w:t>
+      </w:r>
+      <w:proofErr w:type="gramEnd"/>
+      <w:r>
+        <w:t xml:space="preserve"> + C )  / 2 * A + 10 ) * 3 * B ) - 6</w:t>
       </w:r>
     </w:p>
     <w:p>
@@ -2390,31 +2470,54 @@
         <w:jc w:val="center"/>
       </w:pPr>
       <w:r>
-        <w:t>((( 5 + 1 )  / 2 * 4 + 10 ) * 3 * 5 ) - 6 = 324</w:t>
+        <w:t>(</w:t>
+      </w:r>
+      <w:proofErr w:type="gramStart"/>
+      <w:r>
+        <w:t>(( 5</w:t>
+      </w:r>
+      <w:proofErr w:type="gramEnd"/>
+      <w:r>
+        <w:t xml:space="preserve"> + 1 )  / 2 * 4 + 10 ) * 3 * 5 ) - 6 = 324</w:t>
       </w:r>
     </w:p>
     <w:p>
       <w:pPr>
         <w:jc w:val="center"/>
       </w:pPr>
-      <w:r>
-        <w:t>(( 6 / 2 *4 +10 ) * 3 *5 ) - 6</w:t>
+      <w:proofErr w:type="gramStart"/>
+      <w:r>
+        <w:t>(( 6</w:t>
+      </w:r>
+      <w:proofErr w:type="gramEnd"/>
+      <w:r>
+        <w:t xml:space="preserve"> / 2 *4 +10 ) * 3 *5 ) - 6</w:t>
       </w:r>
     </w:p>
     <w:p>
       <w:pPr>
         <w:jc w:val="center"/>
       </w:pPr>
-      <w:r>
-        <w:t>(( 12 +10 ) * 3 *5 ) - 6</w:t>
+      <w:proofErr w:type="gramStart"/>
+      <w:r>
+        <w:t>(( 12</w:t>
+      </w:r>
+      <w:proofErr w:type="gramEnd"/>
+      <w:r>
+        <w:t xml:space="preserve"> +10 ) * 3 *5 ) - 6</w:t>
       </w:r>
     </w:p>
     <w:p>
       <w:pPr>
         <w:jc w:val="center"/>
       </w:pPr>
-      <w:r>
-        <w:t>( 22 * 3 * 5 ) - 6</w:t>
+      <w:proofErr w:type="gramStart"/>
+      <w:r>
+        <w:t>( 22</w:t>
+      </w:r>
+      <w:proofErr w:type="gramEnd"/>
+      <w:r>
+        <w:t xml:space="preserve"> * 3 * 5 ) - 6</w:t>
       </w:r>
     </w:p>
     <w:p>
@@ -2633,8 +2736,13 @@
         <w:t>Ejercicio 7</w:t>
       </w:r>
       <w:r>
-        <w:t>: Para contador1=3, contador2=4, evaluar el resultado de :</w:t>
-      </w:r>
+        <w:t xml:space="preserve">: Para contador1=3, contador2=4, evaluar el resultado </w:t>
+      </w:r>
+      <w:proofErr w:type="gramStart"/>
+      <w:r>
+        <w:t>de :</w:t>
+      </w:r>
+      <w:proofErr w:type="gramEnd"/>
     </w:p>
     <w:p>
       <w:r>
@@ -2860,8 +2968,13 @@
       <w:pPr>
         <w:jc w:val="center"/>
       </w:pPr>
-      <w:r>
-        <w:t>!(x&lt;5)</w:t>
+      <w:proofErr w:type="gramStart"/>
+      <w:r>
+        <w:t>!(</w:t>
+      </w:r>
+      <w:proofErr w:type="gramEnd"/>
+      <w:r>
+        <w:t>x&lt;5)</w:t>
       </w:r>
       <w:r>
         <w:t>&amp;&amp;</w:t>
@@ -2874,16 +2987,26 @@
       <w:pPr>
         <w:jc w:val="center"/>
       </w:pPr>
-      <w:r>
-        <w:t>!(6 &lt; 5) &amp;&amp; !(8 &gt;= 7)</w:t>
+      <w:proofErr w:type="gramStart"/>
+      <w:r>
+        <w:t>!(</w:t>
+      </w:r>
+      <w:proofErr w:type="gramEnd"/>
+      <w:r>
+        <w:t>6 &lt; 5) &amp;&amp; !(8 &gt;= 7)</w:t>
       </w:r>
     </w:p>
     <w:p>
       <w:pPr>
         <w:jc w:val="center"/>
       </w:pPr>
-      <w:r>
-        <w:t>!falso &amp;&amp; !verdadero</w:t>
+      <w:proofErr w:type="gramStart"/>
+      <w:r>
+        <w:t>!falso</w:t>
+      </w:r>
+      <w:proofErr w:type="gramEnd"/>
+      <w:r>
+        <w:t xml:space="preserve"> &amp;&amp; !verdadero</w:t>
       </w:r>
     </w:p>
     <w:p>
@@ -2996,16 +3119,26 @@
       <w:pPr>
         <w:jc w:val="center"/>
       </w:pPr>
-      <w:r>
-        <w:t>!((i&gt;4) || !(j&lt;=6))</w:t>
+      <w:proofErr w:type="gramStart"/>
+      <w:r>
+        <w:t>!(</w:t>
+      </w:r>
+      <w:proofErr w:type="gramEnd"/>
+      <w:r>
+        <w:t>(i&gt;4) || !(j&lt;=6))</w:t>
       </w:r>
     </w:p>
     <w:p>
       <w:pPr>
         <w:jc w:val="center"/>
       </w:pPr>
-      <w:r>
-        <w:t>!((</w:t>
+      <w:proofErr w:type="gramStart"/>
+      <w:r>
+        <w:t>!(</w:t>
+      </w:r>
+      <w:proofErr w:type="gramEnd"/>
+      <w:r>
+        <w:t>(</w:t>
       </w:r>
       <w:r>
         <w:t>22</w:t>
@@ -3024,16 +3157,26 @@
       <w:pPr>
         <w:jc w:val="center"/>
       </w:pPr>
-      <w:r>
-        <w:t>!( verdadero || ! verdadero  )</w:t>
+      <w:proofErr w:type="gramStart"/>
+      <w:r>
+        <w:t>!( verdadero</w:t>
+      </w:r>
+      <w:proofErr w:type="gramEnd"/>
+      <w:r>
+        <w:t xml:space="preserve"> || ! verdadero  )</w:t>
       </w:r>
     </w:p>
     <w:p>
       <w:pPr>
         <w:jc w:val="center"/>
       </w:pPr>
-      <w:r>
-        <w:t>!( verdadero || falso  )</w:t>
+      <w:proofErr w:type="gramStart"/>
+      <w:r>
+        <w:t>!( verdadero</w:t>
+      </w:r>
+      <w:proofErr w:type="gramEnd"/>
+      <w:r>
+        <w:t xml:space="preserve"> || falso  )</w:t>
       </w:r>
     </w:p>
     <w:p>
@@ -3142,17 +3285,27 @@
         <w:t xml:space="preserve"> </w:t>
       </w:r>
       <w:r>
-        <w:t>Para a=34, b=12,c=8, evaluar el resultado de</w:t>
+        <w:t>Para a=34, b=</w:t>
+      </w:r>
+      <w:proofErr w:type="gramStart"/>
+      <w:r>
+        <w:t>12,c</w:t>
+      </w:r>
+      <w:proofErr w:type="gramEnd"/>
+      <w:r>
+        <w:t>=8, evaluar el resultado de</w:t>
       </w:r>
     </w:p>
     <w:p>
       <w:pPr>
         <w:jc w:val="center"/>
       </w:pPr>
+      <w:proofErr w:type="gramStart"/>
       <w:r>
         <w:t>!(</w:t>
       </w:r>
       <w:proofErr w:type="spellStart"/>
+      <w:proofErr w:type="gramEnd"/>
       <w:r>
         <w:t>a+b</w:t>
       </w:r>
@@ -3171,9 +3324,11 @@
       <w:pPr>
         <w:jc w:val="center"/>
       </w:pPr>
+      <w:proofErr w:type="gramStart"/>
       <w:r>
         <w:t>!(</w:t>
       </w:r>
+      <w:proofErr w:type="gramEnd"/>
       <w:r>
         <w:t>34</w:t>
       </w:r>
@@ -3221,8 +3376,13 @@
       <w:pPr>
         <w:jc w:val="center"/>
       </w:pPr>
-      <w:r>
-        <w:t xml:space="preserve">!(46==8) </w:t>
+      <w:proofErr w:type="gramStart"/>
+      <w:r>
+        <w:t>!(</w:t>
+      </w:r>
+      <w:proofErr w:type="gramEnd"/>
+      <w:r>
+        <w:t xml:space="preserve">46==8) </w:t>
       </w:r>
       <w:r>
         <w:t>||</w:t>
@@ -3235,8 +3395,13 @@
       <w:pPr>
         <w:jc w:val="center"/>
       </w:pPr>
-      <w:r>
-        <w:t xml:space="preserve">!falso </w:t>
+      <w:proofErr w:type="gramStart"/>
+      <w:r>
+        <w:t>!falso</w:t>
+      </w:r>
+      <w:proofErr w:type="gramEnd"/>
+      <w:r>
+        <w:t xml:space="preserve"> </w:t>
       </w:r>
       <w:r>
         <w:t>||</w:t>
@@ -3456,7 +3621,14 @@
       </w:r>
       <w:r>
         <w:tab/>
-        <w:t xml:space="preserve">nombre : cadena de texto  </w:t>
+      </w:r>
+      <w:proofErr w:type="gramStart"/>
+      <w:r>
+        <w:t>nombre :</w:t>
+      </w:r>
+      <w:proofErr w:type="gramEnd"/>
+      <w:r>
+        <w:t xml:space="preserve"> cadena de texto  </w:t>
       </w:r>
     </w:p>
     <w:p>
@@ -3534,7 +3706,15 @@
           </w:p>
           <w:p>
             <w:r>
-              <w:t xml:space="preserve">    nombre : cadena de texto.</w:t>
+              <w:t xml:space="preserve">    </w:t>
+            </w:r>
+            <w:proofErr w:type="gramStart"/>
+            <w:r>
+              <w:t>nombre :</w:t>
+            </w:r>
+            <w:proofErr w:type="gramEnd"/>
+            <w:r>
+              <w:t xml:space="preserve"> cadena de texto.</w:t>
             </w:r>
           </w:p>
         </w:tc>
@@ -3571,7 +3751,15 @@
           </w:p>
           <w:p>
             <w:r>
-              <w:t>2.    Escribir “Hola ” + nombre</w:t>
+              <w:t>2.    Escribir “</w:t>
+            </w:r>
+            <w:proofErr w:type="gramStart"/>
+            <w:r>
+              <w:t>Hola ”</w:t>
+            </w:r>
+            <w:proofErr w:type="gramEnd"/>
+            <w:r>
+              <w:t xml:space="preserve"> + nombre</w:t>
             </w:r>
           </w:p>
           <w:p>
@@ -3699,7 +3887,15 @@
       </w:r>
       <w:r>
         <w:tab/>
-        <w:t>base, altura : entero.</w:t>
+        <w:t xml:space="preserve">base, </w:t>
+      </w:r>
+      <w:proofErr w:type="gramStart"/>
+      <w:r>
+        <w:t>altura :</w:t>
+      </w:r>
+      <w:proofErr w:type="gramEnd"/>
+      <w:r>
+        <w:t xml:space="preserve"> entero.</w:t>
       </w:r>
     </w:p>
     <w:p>
@@ -3719,7 +3915,15 @@
         <w:ind w:left="708" w:firstLine="708"/>
       </w:pPr>
       <w:r>
-        <w:t>Calcular el perímetro del rectángulo ( base * 2 + altura * 2 ) y guardarlo en una variable.</w:t>
+        <w:t xml:space="preserve">Calcular el perímetro del rectángulo </w:t>
+      </w:r>
+      <w:proofErr w:type="gramStart"/>
+      <w:r>
+        <w:t>( base</w:t>
+      </w:r>
+      <w:proofErr w:type="gramEnd"/>
+      <w:r>
+        <w:t xml:space="preserve"> * 2 + altura * 2 ) y guardarlo en una variable.</w:t>
       </w:r>
     </w:p>
     <w:p>
@@ -3727,7 +3931,15 @@
         <w:ind w:left="708" w:firstLine="708"/>
       </w:pPr>
       <w:r>
-        <w:t>Calcular el área del rectángulo ( base * altura ) y guardarlo en una variable.</w:t>
+        <w:t xml:space="preserve">Calcular el área del rectángulo </w:t>
+      </w:r>
+      <w:proofErr w:type="gramStart"/>
+      <w:r>
+        <w:t>( base</w:t>
+      </w:r>
+      <w:proofErr w:type="gramEnd"/>
+      <w:r>
+        <w:t xml:space="preserve"> * altura ) y guardarlo en una variable.</w:t>
       </w:r>
     </w:p>
     <w:p>
@@ -3787,12 +3999,17 @@
               <w:t xml:space="preserve">, </w:t>
             </w:r>
             <w:proofErr w:type="spellStart"/>
+            <w:proofErr w:type="gramStart"/>
             <w:r>
               <w:t>resultadoPerimetro</w:t>
             </w:r>
             <w:proofErr w:type="spellEnd"/>
             <w:r>
-              <w:t xml:space="preserve"> : entero</w:t>
+              <w:t xml:space="preserve"> :</w:t>
+            </w:r>
+            <w:proofErr w:type="gramEnd"/>
+            <w:r>
+              <w:t xml:space="preserve"> entero</w:t>
             </w:r>
           </w:p>
         </w:tc>
@@ -3866,7 +4083,15 @@
           </w:p>
           <w:p>
             <w:r>
-              <w:t xml:space="preserve">5. Escribir “El perímetro es ” + </w:t>
+              <w:t xml:space="preserve">5. Escribir “El perímetro </w:t>
+            </w:r>
+            <w:proofErr w:type="gramStart"/>
+            <w:r>
+              <w:t>es ”</w:t>
+            </w:r>
+            <w:proofErr w:type="gramEnd"/>
+            <w:r>
+              <w:t xml:space="preserve"> + </w:t>
             </w:r>
             <w:proofErr w:type="spellStart"/>
             <w:r>
@@ -4070,7 +4295,15 @@
       </w:r>
       <w:r>
         <w:tab/>
-        <w:t>cateto1, cateto2 : entero</w:t>
+        <w:t>cateto1, cateto</w:t>
+      </w:r>
+      <w:proofErr w:type="gramStart"/>
+      <w:r>
+        <w:t>2 :</w:t>
+      </w:r>
+      <w:proofErr w:type="gramEnd"/>
+      <w:r>
+        <w:t xml:space="preserve"> entero</w:t>
       </w:r>
     </w:p>
     <w:p>
@@ -4105,8 +4338,13 @@
       <w:r>
         <w:t xml:space="preserve"> </w:t>
       </w:r>
-      <w:r>
-        <w:t xml:space="preserve">^(1/2) // A la suma de las potencias cuadrada de los catetos se calcula su raíz cuadrada. </w:t>
+      <w:proofErr w:type="gramStart"/>
+      <w:r>
+        <w:t>^(</w:t>
+      </w:r>
+      <w:proofErr w:type="gramEnd"/>
+      <w:r>
+        <w:t xml:space="preserve">1/2) // A la suma de las potencias cuadrada de los catetos se calcula su raíz cuadrada. </w:t>
       </w:r>
     </w:p>
     <w:p>
@@ -4161,12 +4399,28 @@
           </w:p>
           <w:p>
             <w:r>
-              <w:t xml:space="preserve">   cateto1, cateto2 : entero</w:t>
-            </w:r>
-          </w:p>
-          <w:p>
-            <w:r>
-              <w:t xml:space="preserve">   resultado : real</w:t>
+              <w:t xml:space="preserve">   cateto1, cateto</w:t>
+            </w:r>
+            <w:proofErr w:type="gramStart"/>
+            <w:r>
+              <w:t>2 :</w:t>
+            </w:r>
+            <w:proofErr w:type="gramEnd"/>
+            <w:r>
+              <w:t xml:space="preserve"> entero</w:t>
+            </w:r>
+          </w:p>
+          <w:p>
+            <w:r>
+              <w:t xml:space="preserve">   </w:t>
+            </w:r>
+            <w:proofErr w:type="gramStart"/>
+            <w:r>
+              <w:t>resultado :</w:t>
+            </w:r>
+            <w:proofErr w:type="gramEnd"/>
+            <w:r>
+              <w:t xml:space="preserve"> real</w:t>
             </w:r>
           </w:p>
         </w:tc>
@@ -4208,7 +4462,15 @@
           </w:p>
           <w:p>
             <w:r>
-              <w:t>3. resultado &lt;-  (cateto</w:t>
+              <w:t>3. resultado &lt;</w:t>
+            </w:r>
+            <w:proofErr w:type="gramStart"/>
+            <w:r>
+              <w:t>-  (</w:t>
+            </w:r>
+            <w:proofErr w:type="gramEnd"/>
+            <w:r>
+              <w:t>cateto</w:t>
             </w:r>
             <w:r>
               <w:t>1</w:t>
@@ -4237,7 +4499,15 @@
           </w:p>
           <w:p>
             <w:r>
-              <w:t>4. Escribir “La hipotenusa mide: ” resultado</w:t>
+              <w:t>4. Escribir “La hipotenusa mide</w:t>
+            </w:r>
+            <w:proofErr w:type="gramStart"/>
+            <w:r>
+              <w:t>: ”</w:t>
+            </w:r>
+            <w:proofErr w:type="gramEnd"/>
+            <w:r>
+              <w:t xml:space="preserve"> resultado</w:t>
             </w:r>
           </w:p>
           <w:p>
@@ -4370,7 +4640,15 @@
       </w:r>
       <w:r>
         <w:tab/>
-        <w:t>numero1, numero2 : entero.</w:t>
+        <w:t>numero1, numero</w:t>
+      </w:r>
+      <w:proofErr w:type="gramStart"/>
+      <w:r>
+        <w:t>2 :</w:t>
+      </w:r>
+      <w:proofErr w:type="gramEnd"/>
+      <w:r>
+        <w:t xml:space="preserve"> entero.</w:t>
       </w:r>
     </w:p>
     <w:p>
@@ -4478,12 +4756,17 @@
               <w:t xml:space="preserve">, </w:t>
             </w:r>
             <w:proofErr w:type="spellStart"/>
+            <w:proofErr w:type="gramStart"/>
             <w:r>
               <w:t>division</w:t>
             </w:r>
             <w:proofErr w:type="spellEnd"/>
             <w:r>
-              <w:t xml:space="preserve"> : entero</w:t>
+              <w:t xml:space="preserve"> :</w:t>
+            </w:r>
+            <w:proofErr w:type="gramEnd"/>
+            <w:r>
+              <w:t xml:space="preserve"> entero</w:t>
             </w:r>
           </w:p>
         </w:tc>
@@ -4528,12 +4811,17 @@
               <w:t xml:space="preserve">3.   </w:t>
             </w:r>
             <w:proofErr w:type="spellStart"/>
+            <w:proofErr w:type="gramStart"/>
             <w:r>
               <w:t>sumarNumeros</w:t>
             </w:r>
             <w:proofErr w:type="spellEnd"/>
             <w:r>
-              <w:t>()</w:t>
+              <w:t>(</w:t>
+            </w:r>
+            <w:proofErr w:type="gramEnd"/>
+            <w:r>
+              <w:t>)</w:t>
             </w:r>
           </w:p>
           <w:p>
@@ -4541,12 +4829,17 @@
               <w:t xml:space="preserve">4.   </w:t>
             </w:r>
             <w:proofErr w:type="spellStart"/>
+            <w:proofErr w:type="gramStart"/>
             <w:r>
               <w:t>restarNumeros</w:t>
             </w:r>
             <w:proofErr w:type="spellEnd"/>
             <w:r>
-              <w:t>()</w:t>
+              <w:t>(</w:t>
+            </w:r>
+            <w:proofErr w:type="gramEnd"/>
+            <w:r>
+              <w:t>)</w:t>
             </w:r>
           </w:p>
           <w:p>
@@ -4555,12 +4848,17 @@
               <w:t xml:space="preserve">5.   </w:t>
             </w:r>
             <w:proofErr w:type="spellStart"/>
+            <w:proofErr w:type="gramStart"/>
             <w:r>
               <w:t>multiplicarNumeros</w:t>
             </w:r>
             <w:proofErr w:type="spellEnd"/>
             <w:r>
-              <w:t>()</w:t>
+              <w:t>(</w:t>
+            </w:r>
+            <w:proofErr w:type="gramEnd"/>
+            <w:r>
+              <w:t>)</w:t>
             </w:r>
           </w:p>
           <w:p>
@@ -4568,12 +4866,17 @@
               <w:t xml:space="preserve">6.   </w:t>
             </w:r>
             <w:proofErr w:type="spellStart"/>
+            <w:proofErr w:type="gramStart"/>
             <w:r>
               <w:t>dividirNumeros</w:t>
             </w:r>
             <w:proofErr w:type="spellEnd"/>
             <w:r>
-              <w:t>()</w:t>
+              <w:t>(</w:t>
+            </w:r>
+            <w:proofErr w:type="gramEnd"/>
+            <w:r>
+              <w:t>)</w:t>
             </w:r>
           </w:p>
           <w:p>
@@ -4609,7 +4912,15 @@
           </w:p>
           <w:p>
             <w:r>
-              <w:t>2.   Escribir “Resultado de la suma: ” + suma</w:t>
+              <w:t>2.   Escribir “Resultado de la suma</w:t>
+            </w:r>
+            <w:proofErr w:type="gramStart"/>
+            <w:r>
+              <w:t>: ”</w:t>
+            </w:r>
+            <w:proofErr w:type="gramEnd"/>
+            <w:r>
+              <w:t xml:space="preserve"> + suma</w:t>
             </w:r>
           </w:p>
           <w:p>
@@ -4645,7 +4956,15 @@
           </w:p>
           <w:p>
             <w:r>
-              <w:t>2.   Escribir “Resultado de la resta: ” + resta</w:t>
+              <w:t>2.   Escribir “Resultado de la resta</w:t>
+            </w:r>
+            <w:proofErr w:type="gramStart"/>
+            <w:r>
+              <w:t>: ”</w:t>
+            </w:r>
+            <w:proofErr w:type="gramEnd"/>
+            <w:r>
+              <w:t xml:space="preserve"> + resta</w:t>
             </w:r>
           </w:p>
           <w:p>
@@ -4689,7 +5008,15 @@
           </w:p>
           <w:p>
             <w:r>
-              <w:t xml:space="preserve">2.   Escribir “Resultado de la multiplicación: ” + </w:t>
+              <w:t>2.   Escribir “Resultado de la multiplicación</w:t>
+            </w:r>
+            <w:proofErr w:type="gramStart"/>
+            <w:r>
+              <w:t>: ”</w:t>
+            </w:r>
+            <w:proofErr w:type="gramEnd"/>
+            <w:r>
+              <w:t xml:space="preserve"> + </w:t>
             </w:r>
             <w:proofErr w:type="spellStart"/>
             <w:r>
@@ -4745,8 +5072,13 @@
               <w:t>division</w:t>
             </w:r>
             <w:proofErr w:type="spellEnd"/>
-            <w:r>
-              <w:t xml:space="preserve">: ” + </w:t>
+            <w:proofErr w:type="gramStart"/>
+            <w:r>
+              <w:t>: ”</w:t>
+            </w:r>
+            <w:proofErr w:type="gramEnd"/>
+            <w:r>
+              <w:t xml:space="preserve"> + </w:t>
             </w:r>
             <w:proofErr w:type="spellStart"/>
             <w:r>
@@ -4880,7 +5212,23 @@
           <w:b/>
           <w:bCs/>
         </w:rPr>
-        <w:t xml:space="preserve"> – 32 ) / 1.8</w:t>
+        <w:t xml:space="preserve"> – </w:t>
+      </w:r>
+      <w:proofErr w:type="gramStart"/>
+      <w:r>
+        <w:rPr>
+          <w:b/>
+          <w:bCs/>
+        </w:rPr>
+        <w:t>32 )</w:t>
+      </w:r>
+      <w:proofErr w:type="gramEnd"/>
+      <w:r>
+        <w:rPr>
+          <w:b/>
+          <w:bCs/>
+        </w:rPr>
+        <w:t xml:space="preserve"> / 1.8</w:t>
       </w:r>
     </w:p>
     <w:p>
@@ -4982,13 +5330,18 @@
       </w:r>
       <w:proofErr w:type="spellEnd"/>
       <w:r>
-        <w:t xml:space="preserve"> &lt;- ( </w:t>
+        <w:t xml:space="preserve"> &lt;- </w:t>
+      </w:r>
+      <w:proofErr w:type="gramStart"/>
+      <w:r>
+        <w:t xml:space="preserve">( </w:t>
       </w:r>
       <w:proofErr w:type="spellStart"/>
       <w:r>
         <w:t>gradosFahrenheit</w:t>
       </w:r>
       <w:proofErr w:type="spellEnd"/>
+      <w:proofErr w:type="gramEnd"/>
       <w:r>
         <w:t xml:space="preserve"> - </w:t>
       </w:r>
@@ -5064,12 +5417,17 @@
               <w:t xml:space="preserve">, </w:t>
             </w:r>
             <w:proofErr w:type="spellStart"/>
+            <w:proofErr w:type="gramStart"/>
             <w:r>
               <w:t>gradosFahrenheit</w:t>
             </w:r>
             <w:proofErr w:type="spellEnd"/>
             <w:r>
-              <w:t xml:space="preserve"> : real</w:t>
+              <w:t xml:space="preserve"> :</w:t>
+            </w:r>
+            <w:proofErr w:type="gramEnd"/>
+            <w:r>
+              <w:t xml:space="preserve"> real</w:t>
             </w:r>
           </w:p>
         </w:tc>
@@ -5142,13 +5500,18 @@
               <w:t xml:space="preserve"> &lt;-</w:t>
             </w:r>
             <w:r>
-              <w:t xml:space="preserve"> ( </w:t>
+              <w:t xml:space="preserve"> </w:t>
+            </w:r>
+            <w:proofErr w:type="gramStart"/>
+            <w:r>
+              <w:t xml:space="preserve">( </w:t>
             </w:r>
             <w:proofErr w:type="spellStart"/>
             <w:r>
               <w:t>gradosFahrenheit</w:t>
             </w:r>
             <w:proofErr w:type="spellEnd"/>
+            <w:proofErr w:type="gramEnd"/>
             <w:r>
               <w:t xml:space="preserve"> -  32 ) / 1.8</w:t>
             </w:r>
@@ -5165,9 +5528,11 @@
             <w:r>
               <w:t xml:space="preserve"> + </w:t>
             </w:r>
+            <w:proofErr w:type="gramStart"/>
             <w:r>
               <w:t>“ °</w:t>
             </w:r>
+            <w:proofErr w:type="gramEnd"/>
             <w:r>
               <w:t xml:space="preserve">F a </w:t>
             </w:r>
@@ -5279,13 +5644,15 @@
       <w:r>
         <w:t>: Dibuje en toda la extensión del lienzo de (440, 420) rectángulos de idénticas</w:t>
       </w:r>
-    </w:p>
-    <w:p>
+      <w:r>
+        <w:t xml:space="preserve"> </w:t>
+      </w:r>
       <w:r>
         <w:t>medidas (40 ancho y 20 de alto) y que mantengan una distancia de 20 pixeles entre ellos</w:t>
       </w:r>
-    </w:p>
-    <w:p>
+      <w:r>
+        <w:t xml:space="preserve"> </w:t>
+      </w:r>
       <w:r>
         <w:t xml:space="preserve">tanto horizontal como verticalmente. Utilice la estructura de control repetitiva </w:t>
       </w:r>
@@ -5297,8 +5664,9 @@
       <w:r>
         <w:t>. El lienzo</w:t>
       </w:r>
-    </w:p>
-    <w:p>
+      <w:r>
+        <w:t xml:space="preserve"> </w:t>
+      </w:r>
       <w:r>
         <w:t>debería verse así:</w:t>
       </w:r>
@@ -5366,6 +5734,13 @@
           <w:u w:val="single"/>
         </w:rPr>
       </w:pPr>
+    </w:p>
+    <w:p>
+      <w:pPr>
+        <w:rPr>
+          <w:u w:val="single"/>
+        </w:rPr>
+      </w:pPr>
       <w:r>
         <w:rPr>
           <w:u w:val="single"/>
@@ -5432,12 +5807,17 @@
         <w:t xml:space="preserve">, </w:t>
       </w:r>
       <w:proofErr w:type="spellStart"/>
+      <w:proofErr w:type="gramStart"/>
       <w:r>
         <w:t>altoLienzo</w:t>
       </w:r>
       <w:proofErr w:type="spellEnd"/>
       <w:r>
-        <w:t xml:space="preserve"> : entero</w:t>
+        <w:t xml:space="preserve"> :</w:t>
+      </w:r>
+      <w:proofErr w:type="gramEnd"/>
+      <w:r>
+        <w:t xml:space="preserve"> entero</w:t>
       </w:r>
     </w:p>
     <w:p>
@@ -5513,9 +5893,6 @@
             <w:hideMark/>
           </w:tcPr>
           <w:p>
-            <w:pPr>
-              <w:spacing w:after="0" w:line="240" w:lineRule="auto"/>
-            </w:pPr>
             <w:r>
               <w:t>Entidad que resuelve el problema: Lienzo</w:t>
             </w:r>
@@ -5541,12 +5918,17 @@
           </w:p>
           <w:p>
             <w:proofErr w:type="spellStart"/>
+            <w:proofErr w:type="gramStart"/>
             <w:r>
               <w:t>coordenadasRectangulo</w:t>
             </w:r>
             <w:proofErr w:type="spellEnd"/>
             <w:r>
-              <w:t xml:space="preserve"> : coordenadas</w:t>
+              <w:t xml:space="preserve"> :</w:t>
+            </w:r>
+            <w:proofErr w:type="gramEnd"/>
+            <w:r>
+              <w:t xml:space="preserve"> coordenadas</w:t>
             </w:r>
           </w:p>
           <w:p>
@@ -5570,12 +5952,17 @@
               <w:t xml:space="preserve">, </w:t>
             </w:r>
             <w:proofErr w:type="spellStart"/>
+            <w:proofErr w:type="gramStart"/>
             <w:r>
               <w:t>altoLienzo</w:t>
             </w:r>
             <w:proofErr w:type="spellEnd"/>
             <w:r>
-              <w:t xml:space="preserve"> : entero</w:t>
+              <w:t xml:space="preserve"> :</w:t>
+            </w:r>
+            <w:proofErr w:type="gramEnd"/>
+            <w:r>
+              <w:t xml:space="preserve"> entero</w:t>
             </w:r>
           </w:p>
         </w:tc>
@@ -6111,6 +6498,7 @@
               <w:t>9.        dibujar un rectángulo(</w:t>
             </w:r>
             <w:proofErr w:type="spellStart"/>
+            <w:proofErr w:type="gramStart"/>
             <w:r>
               <w:rPr>
                 <w:sz w:val="23"/>
@@ -6119,6 +6507,7 @@
               <w:t>x,y</w:t>
             </w:r>
             <w:proofErr w:type="spellEnd"/>
+            <w:proofErr w:type="gramEnd"/>
             <w:r>
               <w:rPr>
                 <w:sz w:val="23"/>
@@ -6222,10 +6611,12 @@
       <w:pPr>
         <w:jc w:val="center"/>
       </w:pPr>
+      <w:bookmarkStart w:id="4" w:name="_Hlk164031859"/>
       <w:r>
         <w:lastRenderedPageBreak/>
         <w:t>Codificación</w:t>
       </w:r>
+      <w:bookmarkEnd w:id="4"/>
     </w:p>
     <w:p>
       <w:r>
@@ -6266,6 +6657,986 @@
                     <a:xfrm>
                       <a:off x="0" y="0"/>
                       <a:ext cx="5391785" cy="3398520"/>
+                    </a:xfrm>
+                    <a:prstGeom prst="rect">
+                      <a:avLst/>
+                    </a:prstGeom>
+                    <a:noFill/>
+                    <a:ln>
+                      <a:noFill/>
+                    </a:ln>
+                  </pic:spPr>
+                </pic:pic>
+              </a:graphicData>
+            </a:graphic>
+          </wp:inline>
+        </w:drawing>
+      </w:r>
+    </w:p>
+    <w:p>
+      <w:r>
+        <w:rPr>
+          <w:b/>
+          <w:bCs/>
+          <w:color w:val="00B050"/>
+        </w:rPr>
+        <w:t>Ejercicio 21</w:t>
+      </w:r>
+      <w:r>
+        <w:t xml:space="preserve">: Utilizando la estructura de control repetitiva </w:t>
+      </w:r>
+      <w:proofErr w:type="spellStart"/>
+      <w:proofErr w:type="gramStart"/>
+      <w:r>
+        <w:t>while</w:t>
+      </w:r>
+      <w:proofErr w:type="spellEnd"/>
+      <w:r>
+        <w:t>(</w:t>
+      </w:r>
+      <w:proofErr w:type="gramEnd"/>
+      <w:r>
+        <w:t>) dibuje la siguiente imagen utilizando líneas que forman escalones y sobre cada borde de escalón se dibuje un punto de color rojo</w:t>
+      </w:r>
+    </w:p>
+    <w:p>
+      <w:r>
+        <w:rPr>
+          <w:noProof/>
+        </w:rPr>
+        <w:drawing>
+          <wp:inline distT="0" distB="0" distL="0" distR="0" wp14:anchorId="5345F834" wp14:editId="6269AD77">
+            <wp:extent cx="3036570" cy="3088005"/>
+            <wp:effectExtent l="0" t="0" r="0" b="0"/>
+            <wp:docPr id="1853763286" name="Imagen 1"/>
+            <wp:cNvGraphicFramePr>
+              <a:graphicFrameLocks xmlns:a="http://schemas.openxmlformats.org/drawingml/2006/main" noChangeAspect="1"/>
+            </wp:cNvGraphicFramePr>
+            <a:graphic xmlns:a="http://schemas.openxmlformats.org/drawingml/2006/main">
+              <a:graphicData uri="http://schemas.openxmlformats.org/drawingml/2006/picture">
+                <pic:pic xmlns:pic="http://schemas.openxmlformats.org/drawingml/2006/picture">
+                  <pic:nvPicPr>
+                    <pic:cNvPr id="0" name="Picture 4"/>
+                    <pic:cNvPicPr>
+                      <a:picLocks noChangeAspect="1" noChangeArrowheads="1"/>
+                    </pic:cNvPicPr>
+                  </pic:nvPicPr>
+                  <pic:blipFill>
+                    <a:blip r:embed="rId31">
+                      <a:extLst>
+                        <a:ext uri="{28A0092B-C50C-407E-A947-70E740481C1C}">
+                          <a14:useLocalDpi xmlns:a14="http://schemas.microsoft.com/office/drawing/2010/main" val="0"/>
+                        </a:ext>
+                      </a:extLst>
+                    </a:blip>
+                    <a:srcRect/>
+                    <a:stretch>
+                      <a:fillRect/>
+                    </a:stretch>
+                  </pic:blipFill>
+                  <pic:spPr bwMode="auto">
+                    <a:xfrm>
+                      <a:off x="0" y="0"/>
+                      <a:ext cx="3036570" cy="3088005"/>
+                    </a:xfrm>
+                    <a:prstGeom prst="rect">
+                      <a:avLst/>
+                    </a:prstGeom>
+                    <a:noFill/>
+                    <a:ln>
+                      <a:noFill/>
+                    </a:ln>
+                  </pic:spPr>
+                </pic:pic>
+              </a:graphicData>
+            </a:graphic>
+          </wp:inline>
+        </w:drawing>
+      </w:r>
+    </w:p>
+    <w:p>
+      <w:r>
+        <w:t xml:space="preserve">El tamaño del lienzo es </w:t>
+      </w:r>
+      <w:proofErr w:type="spellStart"/>
+      <w:proofErr w:type="gramStart"/>
+      <w:r>
+        <w:t>size</w:t>
+      </w:r>
+      <w:proofErr w:type="spellEnd"/>
+      <w:r>
+        <w:t>(</w:t>
+      </w:r>
+      <w:proofErr w:type="gramEnd"/>
+      <w:r>
+        <w:t xml:space="preserve">500,500). La estructura </w:t>
+      </w:r>
+      <w:proofErr w:type="spellStart"/>
+      <w:proofErr w:type="gramStart"/>
+      <w:r>
+        <w:t>while</w:t>
+      </w:r>
+      <w:proofErr w:type="spellEnd"/>
+      <w:r>
+        <w:t>(</w:t>
+      </w:r>
+      <w:proofErr w:type="gramEnd"/>
+      <w:r>
+        <w:t xml:space="preserve">) se ejecuta dentro de la función </w:t>
+      </w:r>
+      <w:proofErr w:type="spellStart"/>
+      <w:r>
+        <w:t>setup</w:t>
+      </w:r>
+      <w:proofErr w:type="spellEnd"/>
+      <w:r>
+        <w:t xml:space="preserve">(). La condición es que solo se dibuje dentro del lienzo. Utilice variables que puedan ayudar a la construcción del dibujo, por </w:t>
+      </w:r>
+      <w:proofErr w:type="spellStart"/>
+      <w:r>
+        <w:t>ej</w:t>
+      </w:r>
+      <w:proofErr w:type="spellEnd"/>
+      <w:r>
+        <w:t xml:space="preserve">: x, y, </w:t>
+      </w:r>
+      <w:proofErr w:type="spellStart"/>
+      <w:r>
+        <w:t>anchoEscalon</w:t>
+      </w:r>
+      <w:proofErr w:type="spellEnd"/>
+      <w:r>
+        <w:t xml:space="preserve">, </w:t>
+      </w:r>
+      <w:proofErr w:type="spellStart"/>
+      <w:r>
+        <w:t>altoEscalon</w:t>
+      </w:r>
+      <w:proofErr w:type="spellEnd"/>
+      <w:r>
+        <w:t>, etc.</w:t>
+      </w:r>
+    </w:p>
+    <w:p/>
+    <w:p>
+      <w:pPr>
+        <w:rPr>
+          <w:u w:val="single"/>
+        </w:rPr>
+      </w:pPr>
+      <w:r>
+        <w:rPr>
+          <w:u w:val="single"/>
+        </w:rPr>
+        <w:lastRenderedPageBreak/>
+        <w:t>Fase de Análisis</w:t>
+      </w:r>
+    </w:p>
+    <w:p>
+      <w:r>
+        <w:tab/>
+        <w:t>Especificación del problema: Dibujar escalones sobre el lienzo y colocar un punto rojo sobre cada escalón.</w:t>
+      </w:r>
+    </w:p>
+    <w:p>
+      <w:r>
+        <w:t>Análisis:</w:t>
+      </w:r>
+    </w:p>
+    <w:p>
+      <w:r>
+        <w:tab/>
+        <w:t xml:space="preserve">Datos de </w:t>
+      </w:r>
+      <w:r>
+        <w:t>e</w:t>
+      </w:r>
+      <w:r>
+        <w:t xml:space="preserve">ntrada: </w:t>
+      </w:r>
+    </w:p>
+    <w:p>
+      <w:r>
+        <w:tab/>
+      </w:r>
+      <w:r>
+        <w:tab/>
+      </w:r>
+      <w:proofErr w:type="spellStart"/>
+      <w:r>
+        <w:t>puntoA</w:t>
+      </w:r>
+      <w:proofErr w:type="spellEnd"/>
+      <w:r>
+        <w:t xml:space="preserve">, </w:t>
+      </w:r>
+      <w:proofErr w:type="spellStart"/>
+      <w:r>
+        <w:t>puntoB</w:t>
+      </w:r>
+      <w:proofErr w:type="spellEnd"/>
+      <w:r>
+        <w:t xml:space="preserve">, </w:t>
+      </w:r>
+      <w:proofErr w:type="spellStart"/>
+      <w:r>
+        <w:t>puntoC</w:t>
+      </w:r>
+      <w:proofErr w:type="spellEnd"/>
+      <w:r>
+        <w:t xml:space="preserve">, </w:t>
+      </w:r>
+      <w:proofErr w:type="spellStart"/>
+      <w:proofErr w:type="gramStart"/>
+      <w:r>
+        <w:t>puntoD</w:t>
+      </w:r>
+      <w:proofErr w:type="spellEnd"/>
+      <w:r>
+        <w:t xml:space="preserve"> :</w:t>
+      </w:r>
+      <w:proofErr w:type="gramEnd"/>
+      <w:r>
+        <w:t xml:space="preserve"> coordenadas cartesianas en 2d</w:t>
+      </w:r>
+    </w:p>
+    <w:p>
+      <w:r>
+        <w:tab/>
+      </w:r>
+      <w:r>
+        <w:tab/>
+      </w:r>
+      <w:proofErr w:type="spellStart"/>
+      <w:r>
+        <w:t>distLinea</w:t>
+      </w:r>
+      <w:proofErr w:type="spellEnd"/>
+      <w:r>
+        <w:t xml:space="preserve">, </w:t>
+      </w:r>
+      <w:proofErr w:type="spellStart"/>
+      <w:r>
+        <w:t>altoLienzo</w:t>
+      </w:r>
+      <w:proofErr w:type="spellEnd"/>
+      <w:r>
+        <w:t xml:space="preserve">, </w:t>
+      </w:r>
+      <w:proofErr w:type="spellStart"/>
+      <w:proofErr w:type="gramStart"/>
+      <w:r>
+        <w:t>anchoLienzo</w:t>
+      </w:r>
+      <w:proofErr w:type="spellEnd"/>
+      <w:r>
+        <w:t xml:space="preserve"> :</w:t>
+      </w:r>
+      <w:proofErr w:type="gramEnd"/>
+      <w:r>
+        <w:t xml:space="preserve"> entero</w:t>
+      </w:r>
+    </w:p>
+    <w:p>
+      <w:r>
+        <w:tab/>
+        <w:t>Datos de salida:</w:t>
+      </w:r>
+    </w:p>
+    <w:p>
+      <w:r>
+        <w:tab/>
+      </w:r>
+      <w:r>
+        <w:tab/>
+        <w:t>El dibujo de la línea horizontal correspondiente a la escalera.</w:t>
+      </w:r>
+    </w:p>
+    <w:p>
+      <w:r>
+        <w:tab/>
+      </w:r>
+      <w:r>
+        <w:tab/>
+        <w:t>El dibujo de la línea vertical correspondiente a la escalera.</w:t>
+      </w:r>
+    </w:p>
+    <w:p>
+      <w:r>
+        <w:tab/>
+      </w:r>
+      <w:r>
+        <w:tab/>
+        <w:t>El dibujo del punto rojo sobre los escalones.</w:t>
+      </w:r>
+    </w:p>
+    <w:p>
+      <w:r>
+        <w:tab/>
+        <w:t>Proceso:</w:t>
+      </w:r>
+    </w:p>
+    <w:p>
+      <w:r>
+        <w:tab/>
+      </w:r>
+      <w:r>
+        <w:tab/>
+        <w:t xml:space="preserve">Dibujar una línea horizontal entre los puntos A y B, con distancia igual a </w:t>
+      </w:r>
+      <w:proofErr w:type="spellStart"/>
+      <w:r>
+        <w:t>distLinea</w:t>
+      </w:r>
+      <w:proofErr w:type="spellEnd"/>
+      <w:r>
+        <w:t>.</w:t>
+      </w:r>
+    </w:p>
+    <w:p>
+      <w:r>
+        <w:tab/>
+      </w:r>
+      <w:r>
+        <w:tab/>
+        <w:t xml:space="preserve">Dibujar una línea vertical entre los puntos B y C, con distancia igual a </w:t>
+      </w:r>
+      <w:proofErr w:type="spellStart"/>
+      <w:r>
+        <w:t>distLinea</w:t>
+      </w:r>
+      <w:proofErr w:type="spellEnd"/>
+      <w:r>
+        <w:t>.</w:t>
+      </w:r>
+    </w:p>
+    <w:p>
+      <w:r>
+        <w:tab/>
+      </w:r>
+      <w:r>
+        <w:tab/>
+        <w:t>Dibujar un punto en la siguiente posición x = posición de x de B, y = posición en y de B – 5 unidades.</w:t>
+      </w:r>
+    </w:p>
+    <w:p>
+      <w:r>
+        <w:tab/>
+      </w:r>
+      <w:r>
+        <w:tab/>
+        <w:t xml:space="preserve">Actualizar las coordenadas del </w:t>
+      </w:r>
+      <w:proofErr w:type="spellStart"/>
+      <w:r>
+        <w:t>puntoA</w:t>
+      </w:r>
+      <w:proofErr w:type="spellEnd"/>
+      <w:r>
+        <w:t xml:space="preserve"> con las del </w:t>
+      </w:r>
+      <w:proofErr w:type="spellStart"/>
+      <w:r>
+        <w:t>puntoC</w:t>
+      </w:r>
+      <w:proofErr w:type="spellEnd"/>
+      <w:r>
+        <w:t>.</w:t>
+      </w:r>
+    </w:p>
+    <w:p>
+      <w:r>
+        <w:tab/>
+      </w:r>
+      <w:r>
+        <w:tab/>
+        <w:t xml:space="preserve">Repetir desde el principio hasta que la coordenada en y del </w:t>
+      </w:r>
+      <w:proofErr w:type="spellStart"/>
+      <w:r>
+        <w:t>puntoA</w:t>
+      </w:r>
+      <w:proofErr w:type="spellEnd"/>
+      <w:r>
+        <w:t xml:space="preserve"> sea mayor que el alto del lienzo.</w:t>
+      </w:r>
+    </w:p>
+    <w:p>
+      <w:pPr>
+        <w:rPr>
+          <w:u w:val="single"/>
+        </w:rPr>
+      </w:pPr>
+      <w:r>
+        <w:rPr>
+          <w:u w:val="single"/>
+        </w:rPr>
+        <w:t>Fase de Diseño:</w:t>
+      </w:r>
+    </w:p>
+    <w:tbl>
+      <w:tblPr>
+        <w:tblStyle w:val="Tablaconcuadrcula"/>
+        <w:tblW w:w="0" w:type="auto"/>
+        <w:tblLook w:val="04A0" w:firstRow="1" w:lastRow="0" w:firstColumn="1" w:lastColumn="0" w:noHBand="0" w:noVBand="1"/>
+      </w:tblPr>
+      <w:tblGrid>
+        <w:gridCol w:w="8494"/>
+      </w:tblGrid>
+      <w:tr>
+        <w:tc>
+          <w:tcPr>
+            <w:tcW w:w="8494" w:type="dxa"/>
+          </w:tcPr>
+          <w:p>
+            <w:r>
+              <w:t xml:space="preserve">Entidad que resuelve el problema: </w:t>
+            </w:r>
+            <w:proofErr w:type="spellStart"/>
+            <w:r>
+              <w:t>Escalon</w:t>
+            </w:r>
+            <w:proofErr w:type="spellEnd"/>
+          </w:p>
+        </w:tc>
+      </w:tr>
+      <w:tr>
+        <w:tc>
+          <w:tcPr>
+            <w:tcW w:w="8494" w:type="dxa"/>
+          </w:tcPr>
+          <w:p>
+            <w:r>
+              <w:t>Variables:</w:t>
+            </w:r>
+          </w:p>
+          <w:p>
+            <w:r>
+              <w:t xml:space="preserve">    </w:t>
+            </w:r>
+            <w:proofErr w:type="spellStart"/>
+            <w:r>
+              <w:t>puntoA</w:t>
+            </w:r>
+            <w:proofErr w:type="spellEnd"/>
+            <w:r>
+              <w:t xml:space="preserve">, </w:t>
+            </w:r>
+            <w:proofErr w:type="spellStart"/>
+            <w:r>
+              <w:t>puntoB</w:t>
+            </w:r>
+            <w:proofErr w:type="spellEnd"/>
+            <w:r>
+              <w:t xml:space="preserve">, </w:t>
+            </w:r>
+            <w:proofErr w:type="spellStart"/>
+            <w:r>
+              <w:t>puntoC</w:t>
+            </w:r>
+            <w:proofErr w:type="spellEnd"/>
+            <w:r>
+              <w:t xml:space="preserve">, </w:t>
+            </w:r>
+            <w:proofErr w:type="spellStart"/>
+            <w:proofErr w:type="gramStart"/>
+            <w:r>
+              <w:t>puntoD</w:t>
+            </w:r>
+            <w:proofErr w:type="spellEnd"/>
+            <w:r>
+              <w:t xml:space="preserve"> :</w:t>
+            </w:r>
+            <w:proofErr w:type="gramEnd"/>
+            <w:r>
+              <w:t xml:space="preserve"> coordenadas cartesianas en 2d.</w:t>
+            </w:r>
+          </w:p>
+          <w:p>
+            <w:r>
+              <w:t xml:space="preserve">    </w:t>
+            </w:r>
+            <w:proofErr w:type="spellStart"/>
+            <w:r>
+              <w:t>distLinea</w:t>
+            </w:r>
+            <w:proofErr w:type="spellEnd"/>
+            <w:r>
+              <w:t xml:space="preserve">, </w:t>
+            </w:r>
+            <w:proofErr w:type="spellStart"/>
+            <w:r>
+              <w:t>altoLienzo</w:t>
+            </w:r>
+            <w:proofErr w:type="spellEnd"/>
+            <w:r>
+              <w:t xml:space="preserve">, </w:t>
+            </w:r>
+            <w:proofErr w:type="spellStart"/>
+            <w:proofErr w:type="gramStart"/>
+            <w:r>
+              <w:t>anchoLienzo</w:t>
+            </w:r>
+            <w:proofErr w:type="spellEnd"/>
+            <w:r>
+              <w:t xml:space="preserve"> :</w:t>
+            </w:r>
+            <w:proofErr w:type="gramEnd"/>
+            <w:r>
+              <w:t xml:space="preserve"> entero</w:t>
+            </w:r>
+          </w:p>
+        </w:tc>
+      </w:tr>
+      <w:tr>
+        <w:tc>
+          <w:tcPr>
+            <w:tcW w:w="8494" w:type="dxa"/>
+          </w:tcPr>
+          <w:p>
+            <w:r>
+              <w:t xml:space="preserve">Nombre del Algoritmo: </w:t>
+            </w:r>
+            <w:proofErr w:type="spellStart"/>
+            <w:r>
+              <w:t>setup</w:t>
+            </w:r>
+            <w:proofErr w:type="spellEnd"/>
+          </w:p>
+          <w:p>
+            <w:r>
+              <w:t>Proceso del Algoritmo:</w:t>
+            </w:r>
+          </w:p>
+          <w:p>
+            <w:r>
+              <w:t>Inicio</w:t>
+            </w:r>
+          </w:p>
+          <w:p>
+            <w:r>
+              <w:t xml:space="preserve">1. </w:t>
+            </w:r>
+            <w:proofErr w:type="spellStart"/>
+            <w:r>
+              <w:t>altoLienzo</w:t>
+            </w:r>
+            <w:proofErr w:type="spellEnd"/>
+            <w:r>
+              <w:t xml:space="preserve"> &lt;- 500</w:t>
+            </w:r>
+          </w:p>
+          <w:p>
+            <w:r>
+              <w:t xml:space="preserve">2. </w:t>
+            </w:r>
+            <w:proofErr w:type="spellStart"/>
+            <w:r>
+              <w:t>anchoLienzo</w:t>
+            </w:r>
+            <w:proofErr w:type="spellEnd"/>
+            <w:r>
+              <w:t xml:space="preserve"> &lt;- 500</w:t>
+            </w:r>
+          </w:p>
+          <w:p>
+            <w:r>
+              <w:t xml:space="preserve">3. </w:t>
+            </w:r>
+            <w:proofErr w:type="spellStart"/>
+            <w:r>
+              <w:t>distLinea</w:t>
+            </w:r>
+            <w:proofErr w:type="spellEnd"/>
+            <w:r>
+              <w:t xml:space="preserve"> &lt;- 60</w:t>
+            </w:r>
+          </w:p>
+          <w:p>
+            <w:r>
+              <w:t xml:space="preserve">4. </w:t>
+            </w:r>
+            <w:proofErr w:type="spellStart"/>
+            <w:r>
+              <w:t>puntoA</w:t>
+            </w:r>
+            <w:proofErr w:type="spellEnd"/>
+            <w:r>
+              <w:t xml:space="preserve"> = new </w:t>
+            </w:r>
+            <w:proofErr w:type="spellStart"/>
+            <w:proofErr w:type="gramStart"/>
+            <w:r>
+              <w:t>PVector</w:t>
+            </w:r>
+            <w:proofErr w:type="spellEnd"/>
+            <w:r>
+              <w:t>(</w:t>
+            </w:r>
+            <w:proofErr w:type="gramEnd"/>
+            <w:r>
+              <w:t xml:space="preserve">0, </w:t>
+            </w:r>
+            <w:proofErr w:type="spellStart"/>
+            <w:r>
+              <w:t>distLinea</w:t>
+            </w:r>
+            <w:proofErr w:type="spellEnd"/>
+            <w:r>
+              <w:t>);</w:t>
+            </w:r>
+          </w:p>
+          <w:p>
+            <w:r>
+              <w:t xml:space="preserve">5. </w:t>
+            </w:r>
+            <w:proofErr w:type="gramStart"/>
+            <w:r>
+              <w:rPr>
+                <w:b/>
+                <w:bCs/>
+              </w:rPr>
+              <w:t>mientras</w:t>
+            </w:r>
+            <w:r>
+              <w:t>(</w:t>
+            </w:r>
+            <w:proofErr w:type="spellStart"/>
+            <w:proofErr w:type="gramEnd"/>
+            <w:r>
+              <w:t>puntoA.y</w:t>
+            </w:r>
+            <w:proofErr w:type="spellEnd"/>
+            <w:r>
+              <w:t xml:space="preserve"> &lt; </w:t>
+            </w:r>
+            <w:proofErr w:type="spellStart"/>
+            <w:r>
+              <w:t>altoLienzo</w:t>
+            </w:r>
+            <w:proofErr w:type="spellEnd"/>
+            <w:r>
+              <w:t xml:space="preserve"> ) </w:t>
+            </w:r>
+            <w:r>
+              <w:rPr>
+                <w:b/>
+                <w:bCs/>
+              </w:rPr>
+              <w:t>hacer</w:t>
+            </w:r>
+          </w:p>
+          <w:p>
+            <w:r>
+              <w:t xml:space="preserve">6. </w:t>
+            </w:r>
+            <w:r>
+              <w:t xml:space="preserve">  </w:t>
+            </w:r>
+            <w:proofErr w:type="spellStart"/>
+            <w:proofErr w:type="gramStart"/>
+            <w:r>
+              <w:t>dibujarEscalon</w:t>
+            </w:r>
+            <w:proofErr w:type="spellEnd"/>
+            <w:r>
+              <w:t>(</w:t>
+            </w:r>
+            <w:proofErr w:type="gramEnd"/>
+            <w:r>
+              <w:t>)</w:t>
+            </w:r>
+          </w:p>
+          <w:p>
+            <w:r>
+              <w:t xml:space="preserve">7. </w:t>
+            </w:r>
+            <w:r>
+              <w:t xml:space="preserve">  </w:t>
+            </w:r>
+            <w:proofErr w:type="spellStart"/>
+            <w:proofErr w:type="gramStart"/>
+            <w:r>
+              <w:t>actualizarCoordenadas</w:t>
+            </w:r>
+            <w:r>
+              <w:t>A</w:t>
+            </w:r>
+            <w:proofErr w:type="spellEnd"/>
+            <w:r>
+              <w:t>(</w:t>
+            </w:r>
+            <w:proofErr w:type="gramEnd"/>
+            <w:r>
+              <w:t>)</w:t>
+            </w:r>
+          </w:p>
+          <w:p>
+            <w:r>
+              <w:t xml:space="preserve">8. </w:t>
+            </w:r>
+            <w:proofErr w:type="spellStart"/>
+            <w:r>
+              <w:rPr>
+                <w:b/>
+                <w:bCs/>
+              </w:rPr>
+              <w:t>fin_mientras</w:t>
+            </w:r>
+            <w:proofErr w:type="spellEnd"/>
+          </w:p>
+          <w:p>
+            <w:r>
+              <w:t>Fin</w:t>
+            </w:r>
+          </w:p>
+        </w:tc>
+      </w:tr>
+      <w:tr>
+        <w:tc>
+          <w:tcPr>
+            <w:tcW w:w="8494" w:type="dxa"/>
+          </w:tcPr>
+          <w:p>
+            <w:r>
+              <w:lastRenderedPageBreak/>
+              <w:t xml:space="preserve">Nombre del Algoritmo: </w:t>
+            </w:r>
+            <w:proofErr w:type="spellStart"/>
+            <w:r>
+              <w:t>dibujarEscalon</w:t>
+            </w:r>
+            <w:proofErr w:type="spellEnd"/>
+          </w:p>
+          <w:p>
+            <w:r>
+              <w:t>Proceso del Algoritmo:</w:t>
+            </w:r>
+          </w:p>
+          <w:p>
+            <w:r>
+              <w:t>Inicio</w:t>
+            </w:r>
+          </w:p>
+          <w:p>
+            <w:r>
+              <w:t xml:space="preserve">1. </w:t>
+            </w:r>
+            <w:r>
+              <w:t xml:space="preserve">Dibujar una línea horizontal entre los puntos A y B, con distancia </w:t>
+            </w:r>
+            <w:proofErr w:type="spellStart"/>
+            <w:r>
+              <w:t>distlinea</w:t>
+            </w:r>
+            <w:proofErr w:type="spellEnd"/>
+            <w:r>
+              <w:t>.</w:t>
+            </w:r>
+          </w:p>
+          <w:p>
+            <w:r>
+              <w:t xml:space="preserve">2. </w:t>
+            </w:r>
+            <w:r>
+              <w:t xml:space="preserve">Dibujar una línea vertical entre los puntos B y C, con distancia </w:t>
+            </w:r>
+            <w:proofErr w:type="spellStart"/>
+            <w:r>
+              <w:t>distLinea</w:t>
+            </w:r>
+            <w:proofErr w:type="spellEnd"/>
+            <w:r>
+              <w:t>.</w:t>
+            </w:r>
+          </w:p>
+          <w:p>
+            <w:r>
+              <w:t xml:space="preserve">3. </w:t>
+            </w:r>
+            <w:proofErr w:type="spellStart"/>
+            <w:proofErr w:type="gramStart"/>
+            <w:r>
+              <w:t>dibujarPunto</w:t>
+            </w:r>
+            <w:proofErr w:type="spellEnd"/>
+            <w:r>
+              <w:t>(</w:t>
+            </w:r>
+            <w:proofErr w:type="gramEnd"/>
+            <w:r>
+              <w:t>)</w:t>
+            </w:r>
+          </w:p>
+          <w:p>
+            <w:r>
+              <w:t>Fin</w:t>
+            </w:r>
+          </w:p>
+        </w:tc>
+      </w:tr>
+      <w:tr>
+        <w:tc>
+          <w:tcPr>
+            <w:tcW w:w="8494" w:type="dxa"/>
+          </w:tcPr>
+          <w:p>
+            <w:r>
+              <w:t xml:space="preserve">Nombre del Algoritmo: </w:t>
+            </w:r>
+            <w:proofErr w:type="spellStart"/>
+            <w:r>
+              <w:t>dibujarPunto</w:t>
+            </w:r>
+            <w:proofErr w:type="spellEnd"/>
+          </w:p>
+          <w:p>
+            <w:r>
+              <w:t>Proceso del Algoritmo:</w:t>
+            </w:r>
+          </w:p>
+          <w:p>
+            <w:r>
+              <w:t>Inicio</w:t>
+            </w:r>
+          </w:p>
+          <w:p>
+            <w:r>
+              <w:t xml:space="preserve">1. </w:t>
+            </w:r>
+            <w:r>
+              <w:t>Dibujar un punto en la siguiente posición: x = posición en x de B, y = posición en y de B – 5 unidades.</w:t>
+            </w:r>
+          </w:p>
+          <w:p>
+            <w:r>
+              <w:t>Fin</w:t>
+            </w:r>
+          </w:p>
+        </w:tc>
+      </w:tr>
+      <w:tr>
+        <w:tc>
+          <w:tcPr>
+            <w:tcW w:w="8494" w:type="dxa"/>
+          </w:tcPr>
+          <w:p>
+            <w:r>
+              <w:t xml:space="preserve">Nombre del Algoritmo: </w:t>
+            </w:r>
+            <w:proofErr w:type="spellStart"/>
+            <w:r>
+              <w:t>actualizarCoordenadas</w:t>
+            </w:r>
+            <w:r>
+              <w:t>A</w:t>
+            </w:r>
+            <w:proofErr w:type="spellEnd"/>
+          </w:p>
+          <w:p>
+            <w:r>
+              <w:t>Proceso del Algoritmo:</w:t>
+            </w:r>
+          </w:p>
+          <w:p>
+            <w:r>
+              <w:t>Inicio</w:t>
+            </w:r>
+          </w:p>
+          <w:p>
+            <w:r>
+              <w:t xml:space="preserve">1. </w:t>
+            </w:r>
+            <w:proofErr w:type="spellStart"/>
+            <w:r>
+              <w:t>puntoA.x</w:t>
+            </w:r>
+            <w:proofErr w:type="spellEnd"/>
+            <w:r>
+              <w:t xml:space="preserve"> &lt;- </w:t>
+            </w:r>
+            <w:proofErr w:type="spellStart"/>
+            <w:r>
+              <w:t>puntoC.x</w:t>
+            </w:r>
+            <w:proofErr w:type="spellEnd"/>
+          </w:p>
+          <w:p>
+            <w:r>
+              <w:t xml:space="preserve">2. </w:t>
+            </w:r>
+            <w:proofErr w:type="spellStart"/>
+            <w:r>
+              <w:t>puntoA.y</w:t>
+            </w:r>
+            <w:proofErr w:type="spellEnd"/>
+            <w:r>
+              <w:t xml:space="preserve"> &lt;- </w:t>
+            </w:r>
+            <w:proofErr w:type="spellStart"/>
+            <w:r>
+              <w:t>puntoC.y</w:t>
+            </w:r>
+            <w:proofErr w:type="spellEnd"/>
+          </w:p>
+          <w:p>
+            <w:r>
+              <w:t>Fin</w:t>
+            </w:r>
+          </w:p>
+        </w:tc>
+      </w:tr>
+    </w:tbl>
+    <w:p>
+      <w:pPr>
+        <w:jc w:val="center"/>
+      </w:pPr>
+      <w:r>
+        <w:t>Codificación</w:t>
+      </w:r>
+    </w:p>
+    <w:p>
+      <w:pPr>
+        <w:jc w:val="center"/>
+      </w:pPr>
+      <w:r>
+        <w:rPr>
+          <w:noProof/>
+        </w:rPr>
+        <w:drawing>
+          <wp:inline distT="0" distB="0" distL="0" distR="0" wp14:anchorId="5902AFF9" wp14:editId="29F3BB68">
+            <wp:extent cx="3355675" cy="4393464"/>
+            <wp:effectExtent l="0" t="0" r="0" b="7620"/>
+            <wp:docPr id="247041336" name="Imagen 1"/>
+            <wp:cNvGraphicFramePr>
+              <a:graphicFrameLocks xmlns:a="http://schemas.openxmlformats.org/drawingml/2006/main" noChangeAspect="1"/>
+            </wp:cNvGraphicFramePr>
+            <a:graphic xmlns:a="http://schemas.openxmlformats.org/drawingml/2006/main">
+              <a:graphicData uri="http://schemas.openxmlformats.org/drawingml/2006/picture">
+                <pic:pic xmlns:pic="http://schemas.openxmlformats.org/drawingml/2006/picture">
+                  <pic:nvPicPr>
+                    <pic:cNvPr id="0" name="Picture 4"/>
+                    <pic:cNvPicPr>
+                      <a:picLocks noChangeAspect="1" noChangeArrowheads="1"/>
+                    </pic:cNvPicPr>
+                  </pic:nvPicPr>
+                  <pic:blipFill>
+                    <a:blip r:embed="rId32">
+                      <a:extLst>
+                        <a:ext uri="{28A0092B-C50C-407E-A947-70E740481C1C}">
+                          <a14:useLocalDpi xmlns:a14="http://schemas.microsoft.com/office/drawing/2010/main" val="0"/>
+                        </a:ext>
+                      </a:extLst>
+                    </a:blip>
+                    <a:srcRect/>
+                    <a:stretch>
+                      <a:fillRect/>
+                    </a:stretch>
+                  </pic:blipFill>
+                  <pic:spPr bwMode="auto">
+                    <a:xfrm>
+                      <a:off x="0" y="0"/>
+                      <a:ext cx="3360199" cy="4399387"/>
                     </a:xfrm>
                     <a:prstGeom prst="rect">
                       <a:avLst/>
@@ -6656,7 +8027,7 @@
               <v:shape id="_x0000_i1026" type="#_x0000_t75" style="width:78.15pt;height:44.85pt" o:ole="">
                 <v:imagedata r:id="rId2" o:title=""/>
               </v:shape>
-              <o:OLEObject Type="Embed" ProgID="PBrush" ShapeID="_x0000_i1026" DrawAspect="Content" ObjectID="_1774640231" r:id="rId3"/>
+              <o:OLEObject Type="Embed" ProgID="PBrush" ShapeID="_x0000_i1026" DrawAspect="Content" ObjectID="_1774644715" r:id="rId3"/>
             </w:object>
           </w:r>
         </w:p>
@@ -6888,7 +8259,7 @@
               <v:shape id="_x0000_i1027" type="#_x0000_t75" style="width:78.15pt;height:44.85pt">
                 <v:imagedata r:id="rId2" o:title=""/>
               </v:shape>
-              <o:OLEObject Type="Embed" ProgID="PBrush" ShapeID="_x0000_i1027" DrawAspect="Content" ObjectID="_1774640232" r:id="rId3"/>
+              <o:OLEObject Type="Embed" ProgID="PBrush" ShapeID="_x0000_i1027" DrawAspect="Content" ObjectID="_1774644716" r:id="rId3"/>
             </w:object>
           </w:r>
         </w:p>
@@ -6906,6 +8277,184 @@
 <file path=word/numbering.xml><?xml version="1.0" encoding="utf-8"?>
 <w:numbering xmlns:wpc="http://schemas.microsoft.com/office/word/2010/wordprocessingCanvas" xmlns:cx="http://schemas.microsoft.com/office/drawing/2014/chartex" xmlns:cx1="http://schemas.microsoft.com/office/drawing/2015/9/8/chartex" xmlns:cx2="http://schemas.microsoft.com/office/drawing/2015/10/21/chartex" xmlns:cx3="http://schemas.microsoft.com/office/drawing/2016/5/9/chartex" xmlns:cx4="http://schemas.microsoft.com/office/drawing/2016/5/10/chartex" xmlns:cx5="http://schemas.microsoft.com/office/drawing/2016/5/11/chartex" xmlns:cx6="http://schemas.microsoft.com/office/drawing/2016/5/12/chartex" xmlns:cx7="http://schemas.microsoft.com/office/drawing/2016/5/13/chartex" xmlns:cx8="http://schemas.microsoft.com/office/drawing/2016/5/14/chartex" xmlns:mc="http://schemas.openxmlformats.org/markup-compatibility/2006" xmlns:aink="http://schemas.microsoft.com/office/drawing/2016/ink" xmlns:am3d="http://schemas.microsoft.com/office/drawing/2017/model3d" xmlns:o="urn:schemas-microsoft-com:office:office" xmlns:oel="http://schemas.microsoft.com/office/2019/extlst" xmlns:r="http://schemas.openxmlformats.org/officeDocument/2006/relationships" xmlns:m="http://schemas.openxmlformats.org/officeDocument/2006/math" xmlns:v="urn:schemas-microsoft-com:vml" xmlns:wp14="http://schemas.microsoft.com/office/word/2010/wordprocessingDrawing" xmlns:wp="http://schemas.openxmlformats.org/drawingml/2006/wordprocessingDrawing" xmlns:w10="urn:schemas-microsoft-com:office:word" xmlns:w="http://schemas.openxmlformats.org/wordprocessingml/2006/main" xmlns:w14="http://schemas.microsoft.com/office/word/2010/wordml" xmlns:w15="http://schemas.microsoft.com/office/word/2012/wordml" xmlns:w16cex="http://schemas.microsoft.com/office/word/2018/wordml/cex" xmlns:w16cid="http://schemas.microsoft.com/office/word/2016/wordml/cid" xmlns:w16="http://schemas.microsoft.com/office/word/2018/wordml" xmlns:w16du="http://schemas.microsoft.com/office/word/2023/wordml/word16du" xmlns:w16sdtdh="http://schemas.microsoft.com/office/word/2020/wordml/sdtdatahash" xmlns:w16se="http://schemas.microsoft.com/office/word/2015/wordml/symex" xmlns:wpg="http://schemas.microsoft.com/office/word/2010/wordprocessingGroup" xmlns:wpi="http://schemas.microsoft.com/office/word/2010/wordprocessingInk" xmlns:wne="http://schemas.microsoft.com/office/word/2006/wordml" xmlns:wps="http://schemas.microsoft.com/office/word/2010/wordprocessingShape" mc:Ignorable="w14 w15 w16se w16cid w16 w16cex w16sdtdh w16du wp14">
   <w:abstractNum w:abstractNumId="0" w15:restartNumberingAfterBreak="0">
+    <w:nsid w:val="09430756"/>
+    <w:multiLevelType w:val="hybridMultilevel"/>
+    <w:tmpl w:val="E7706CB8"/>
+    <w:lvl w:ilvl="0" w:tplc="FFFFFFFF">
+      <w:start w:val="1"/>
+      <w:numFmt w:val="decimal"/>
+      <w:lvlText w:val="%1-"/>
+      <w:lvlJc w:val="left"/>
+      <w:pPr>
+        <w:ind w:left="555" w:hanging="360"/>
+      </w:pPr>
+      <w:rPr>
+        <w:rFonts w:hint="default"/>
+      </w:rPr>
+    </w:lvl>
+    <w:lvl w:ilvl="1" w:tplc="FFFFFFFF" w:tentative="1">
+      <w:start w:val="1"/>
+      <w:numFmt w:val="lowerLetter"/>
+      <w:lvlText w:val="%2."/>
+      <w:lvlJc w:val="left"/>
+      <w:pPr>
+        <w:ind w:left="1275" w:hanging="360"/>
+      </w:pPr>
+    </w:lvl>
+    <w:lvl w:ilvl="2" w:tplc="FFFFFFFF" w:tentative="1">
+      <w:start w:val="1"/>
+      <w:numFmt w:val="lowerRoman"/>
+      <w:lvlText w:val="%3."/>
+      <w:lvlJc w:val="right"/>
+      <w:pPr>
+        <w:ind w:left="1995" w:hanging="180"/>
+      </w:pPr>
+    </w:lvl>
+    <w:lvl w:ilvl="3" w:tplc="FFFFFFFF" w:tentative="1">
+      <w:start w:val="1"/>
+      <w:numFmt w:val="decimal"/>
+      <w:lvlText w:val="%4."/>
+      <w:lvlJc w:val="left"/>
+      <w:pPr>
+        <w:ind w:left="2715" w:hanging="360"/>
+      </w:pPr>
+    </w:lvl>
+    <w:lvl w:ilvl="4" w:tplc="FFFFFFFF" w:tentative="1">
+      <w:start w:val="1"/>
+      <w:numFmt w:val="lowerLetter"/>
+      <w:lvlText w:val="%5."/>
+      <w:lvlJc w:val="left"/>
+      <w:pPr>
+        <w:ind w:left="3435" w:hanging="360"/>
+      </w:pPr>
+    </w:lvl>
+    <w:lvl w:ilvl="5" w:tplc="FFFFFFFF" w:tentative="1">
+      <w:start w:val="1"/>
+      <w:numFmt w:val="lowerRoman"/>
+      <w:lvlText w:val="%6."/>
+      <w:lvlJc w:val="right"/>
+      <w:pPr>
+        <w:ind w:left="4155" w:hanging="180"/>
+      </w:pPr>
+    </w:lvl>
+    <w:lvl w:ilvl="6" w:tplc="FFFFFFFF" w:tentative="1">
+      <w:start w:val="1"/>
+      <w:numFmt w:val="decimal"/>
+      <w:lvlText w:val="%7."/>
+      <w:lvlJc w:val="left"/>
+      <w:pPr>
+        <w:ind w:left="4875" w:hanging="360"/>
+      </w:pPr>
+    </w:lvl>
+    <w:lvl w:ilvl="7" w:tplc="FFFFFFFF" w:tentative="1">
+      <w:start w:val="1"/>
+      <w:numFmt w:val="lowerLetter"/>
+      <w:lvlText w:val="%8."/>
+      <w:lvlJc w:val="left"/>
+      <w:pPr>
+        <w:ind w:left="5595" w:hanging="360"/>
+      </w:pPr>
+    </w:lvl>
+    <w:lvl w:ilvl="8" w:tplc="FFFFFFFF" w:tentative="1">
+      <w:start w:val="1"/>
+      <w:numFmt w:val="lowerRoman"/>
+      <w:lvlText w:val="%9."/>
+      <w:lvlJc w:val="right"/>
+      <w:pPr>
+        <w:ind w:left="6315" w:hanging="180"/>
+      </w:pPr>
+    </w:lvl>
+  </w:abstractNum>
+  <w:abstractNum w:abstractNumId="1" w15:restartNumberingAfterBreak="0">
+    <w:nsid w:val="0F600864"/>
+    <w:multiLevelType w:val="hybridMultilevel"/>
+    <w:tmpl w:val="3F76EB2E"/>
+    <w:lvl w:ilvl="0" w:tplc="567075D4">
+      <w:start w:val="1"/>
+      <w:numFmt w:val="decimal"/>
+      <w:lvlText w:val="%1-"/>
+      <w:lvlJc w:val="left"/>
+      <w:pPr>
+        <w:ind w:left="555" w:hanging="360"/>
+      </w:pPr>
+      <w:rPr>
+        <w:rFonts w:hint="default"/>
+      </w:rPr>
+    </w:lvl>
+    <w:lvl w:ilvl="1" w:tplc="2C0A0019" w:tentative="1">
+      <w:start w:val="1"/>
+      <w:numFmt w:val="lowerLetter"/>
+      <w:lvlText w:val="%2."/>
+      <w:lvlJc w:val="left"/>
+      <w:pPr>
+        <w:ind w:left="1275" w:hanging="360"/>
+      </w:pPr>
+    </w:lvl>
+    <w:lvl w:ilvl="2" w:tplc="2C0A001B" w:tentative="1">
+      <w:start w:val="1"/>
+      <w:numFmt w:val="lowerRoman"/>
+      <w:lvlText w:val="%3."/>
+      <w:lvlJc w:val="right"/>
+      <w:pPr>
+        <w:ind w:left="1995" w:hanging="180"/>
+      </w:pPr>
+    </w:lvl>
+    <w:lvl w:ilvl="3" w:tplc="2C0A000F" w:tentative="1">
+      <w:start w:val="1"/>
+      <w:numFmt w:val="decimal"/>
+      <w:lvlText w:val="%4."/>
+      <w:lvlJc w:val="left"/>
+      <w:pPr>
+        <w:ind w:left="2715" w:hanging="360"/>
+      </w:pPr>
+    </w:lvl>
+    <w:lvl w:ilvl="4" w:tplc="2C0A0019" w:tentative="1">
+      <w:start w:val="1"/>
+      <w:numFmt w:val="lowerLetter"/>
+      <w:lvlText w:val="%5."/>
+      <w:lvlJc w:val="left"/>
+      <w:pPr>
+        <w:ind w:left="3435" w:hanging="360"/>
+      </w:pPr>
+    </w:lvl>
+    <w:lvl w:ilvl="5" w:tplc="2C0A001B" w:tentative="1">
+      <w:start w:val="1"/>
+      <w:numFmt w:val="lowerRoman"/>
+      <w:lvlText w:val="%6."/>
+      <w:lvlJc w:val="right"/>
+      <w:pPr>
+        <w:ind w:left="4155" w:hanging="180"/>
+      </w:pPr>
+    </w:lvl>
+    <w:lvl w:ilvl="6" w:tplc="2C0A000F" w:tentative="1">
+      <w:start w:val="1"/>
+      <w:numFmt w:val="decimal"/>
+      <w:lvlText w:val="%7."/>
+      <w:lvlJc w:val="left"/>
+      <w:pPr>
+        <w:ind w:left="4875" w:hanging="360"/>
+      </w:pPr>
+    </w:lvl>
+    <w:lvl w:ilvl="7" w:tplc="2C0A0019" w:tentative="1">
+      <w:start w:val="1"/>
+      <w:numFmt w:val="lowerLetter"/>
+      <w:lvlText w:val="%8."/>
+      <w:lvlJc w:val="left"/>
+      <w:pPr>
+        <w:ind w:left="5595" w:hanging="360"/>
+      </w:pPr>
+    </w:lvl>
+    <w:lvl w:ilvl="8" w:tplc="2C0A001B" w:tentative="1">
+      <w:start w:val="1"/>
+      <w:numFmt w:val="lowerRoman"/>
+      <w:lvlText w:val="%9."/>
+      <w:lvlJc w:val="right"/>
+      <w:pPr>
+        <w:ind w:left="6315" w:hanging="180"/>
+      </w:pPr>
+    </w:lvl>
+  </w:abstractNum>
+  <w:abstractNum w:abstractNumId="2" w15:restartNumberingAfterBreak="0">
     <w:nsid w:val="15435EE1"/>
     <w:multiLevelType w:val="hybridMultilevel"/>
     <w:tmpl w:val="481CD694"/>
@@ -6994,7 +8543,7 @@
       </w:pPr>
     </w:lvl>
   </w:abstractNum>
-  <w:abstractNum w:abstractNumId="1" w15:restartNumberingAfterBreak="0">
+  <w:abstractNum w:abstractNumId="3" w15:restartNumberingAfterBreak="0">
     <w:nsid w:val="2A077F5F"/>
     <w:multiLevelType w:val="hybridMultilevel"/>
     <w:tmpl w:val="03089442"/>
@@ -7083,7 +8632,7 @@
       </w:pPr>
     </w:lvl>
   </w:abstractNum>
-  <w:abstractNum w:abstractNumId="2" w15:restartNumberingAfterBreak="0">
+  <w:abstractNum w:abstractNumId="4" w15:restartNumberingAfterBreak="0">
     <w:nsid w:val="3DC03EC8"/>
     <w:multiLevelType w:val="hybridMultilevel"/>
     <w:tmpl w:val="BB1487F0"/>
@@ -7172,7 +8721,7 @@
       </w:pPr>
     </w:lvl>
   </w:abstractNum>
-  <w:abstractNum w:abstractNumId="3" w15:restartNumberingAfterBreak="0">
+  <w:abstractNum w:abstractNumId="5" w15:restartNumberingAfterBreak="0">
     <w:nsid w:val="46BF5890"/>
     <w:multiLevelType w:val="hybridMultilevel"/>
     <w:tmpl w:val="D854BFFC"/>
@@ -7261,7 +8810,96 @@
       </w:pPr>
     </w:lvl>
   </w:abstractNum>
-  <w:abstractNum w:abstractNumId="4" w15:restartNumberingAfterBreak="0">
+  <w:abstractNum w:abstractNumId="6" w15:restartNumberingAfterBreak="0">
+    <w:nsid w:val="53A23ADA"/>
+    <w:multiLevelType w:val="hybridMultilevel"/>
+    <w:tmpl w:val="F1C818A8"/>
+    <w:lvl w:ilvl="0" w:tplc="2C0A000F">
+      <w:start w:val="1"/>
+      <w:numFmt w:val="decimal"/>
+      <w:lvlText w:val="%1."/>
+      <w:lvlJc w:val="left"/>
+      <w:pPr>
+        <w:ind w:left="720" w:hanging="360"/>
+      </w:pPr>
+      <w:rPr>
+        <w:rFonts w:hint="default"/>
+      </w:rPr>
+    </w:lvl>
+    <w:lvl w:ilvl="1" w:tplc="2C0A0019" w:tentative="1">
+      <w:start w:val="1"/>
+      <w:numFmt w:val="lowerLetter"/>
+      <w:lvlText w:val="%2."/>
+      <w:lvlJc w:val="left"/>
+      <w:pPr>
+        <w:ind w:left="1440" w:hanging="360"/>
+      </w:pPr>
+    </w:lvl>
+    <w:lvl w:ilvl="2" w:tplc="2C0A001B" w:tentative="1">
+      <w:start w:val="1"/>
+      <w:numFmt w:val="lowerRoman"/>
+      <w:lvlText w:val="%3."/>
+      <w:lvlJc w:val="right"/>
+      <w:pPr>
+        <w:ind w:left="2160" w:hanging="180"/>
+      </w:pPr>
+    </w:lvl>
+    <w:lvl w:ilvl="3" w:tplc="2C0A000F" w:tentative="1">
+      <w:start w:val="1"/>
+      <w:numFmt w:val="decimal"/>
+      <w:lvlText w:val="%4."/>
+      <w:lvlJc w:val="left"/>
+      <w:pPr>
+        <w:ind w:left="2880" w:hanging="360"/>
+      </w:pPr>
+    </w:lvl>
+    <w:lvl w:ilvl="4" w:tplc="2C0A0019" w:tentative="1">
+      <w:start w:val="1"/>
+      <w:numFmt w:val="lowerLetter"/>
+      <w:lvlText w:val="%5."/>
+      <w:lvlJc w:val="left"/>
+      <w:pPr>
+        <w:ind w:left="3600" w:hanging="360"/>
+      </w:pPr>
+    </w:lvl>
+    <w:lvl w:ilvl="5" w:tplc="2C0A001B" w:tentative="1">
+      <w:start w:val="1"/>
+      <w:numFmt w:val="lowerRoman"/>
+      <w:lvlText w:val="%6."/>
+      <w:lvlJc w:val="right"/>
+      <w:pPr>
+        <w:ind w:left="4320" w:hanging="180"/>
+      </w:pPr>
+    </w:lvl>
+    <w:lvl w:ilvl="6" w:tplc="2C0A000F" w:tentative="1">
+      <w:start w:val="1"/>
+      <w:numFmt w:val="decimal"/>
+      <w:lvlText w:val="%7."/>
+      <w:lvlJc w:val="left"/>
+      <w:pPr>
+        <w:ind w:left="5040" w:hanging="360"/>
+      </w:pPr>
+    </w:lvl>
+    <w:lvl w:ilvl="7" w:tplc="2C0A0019" w:tentative="1">
+      <w:start w:val="1"/>
+      <w:numFmt w:val="lowerLetter"/>
+      <w:lvlText w:val="%8."/>
+      <w:lvlJc w:val="left"/>
+      <w:pPr>
+        <w:ind w:left="5760" w:hanging="360"/>
+      </w:pPr>
+    </w:lvl>
+    <w:lvl w:ilvl="8" w:tplc="2C0A001B" w:tentative="1">
+      <w:start w:val="1"/>
+      <w:numFmt w:val="lowerRoman"/>
+      <w:lvlText w:val="%9."/>
+      <w:lvlJc w:val="right"/>
+      <w:pPr>
+        <w:ind w:left="6480" w:hanging="180"/>
+      </w:pPr>
+    </w:lvl>
+  </w:abstractNum>
+  <w:abstractNum w:abstractNumId="7" w15:restartNumberingAfterBreak="0">
     <w:nsid w:val="58E341A9"/>
     <w:multiLevelType w:val="hybridMultilevel"/>
     <w:tmpl w:val="99327732"/>
@@ -7350,7 +8988,7 @@
       </w:pPr>
     </w:lvl>
   </w:abstractNum>
-  <w:abstractNum w:abstractNumId="5" w15:restartNumberingAfterBreak="0">
+  <w:abstractNum w:abstractNumId="8" w15:restartNumberingAfterBreak="0">
     <w:nsid w:val="66494775"/>
     <w:multiLevelType w:val="hybridMultilevel"/>
     <w:tmpl w:val="CB66A752"/>
@@ -7439,7 +9077,185 @@
       </w:pPr>
     </w:lvl>
   </w:abstractNum>
-  <w:abstractNum w:abstractNumId="6" w15:restartNumberingAfterBreak="0">
+  <w:abstractNum w:abstractNumId="9" w15:restartNumberingAfterBreak="0">
+    <w:nsid w:val="6EEC31B8"/>
+    <w:multiLevelType w:val="hybridMultilevel"/>
+    <w:tmpl w:val="B77A4390"/>
+    <w:lvl w:ilvl="0" w:tplc="2C0A000F">
+      <w:start w:val="1"/>
+      <w:numFmt w:val="decimal"/>
+      <w:lvlText w:val="%1."/>
+      <w:lvlJc w:val="left"/>
+      <w:pPr>
+        <w:ind w:left="720" w:hanging="360"/>
+      </w:pPr>
+      <w:rPr>
+        <w:rFonts w:hint="default"/>
+      </w:rPr>
+    </w:lvl>
+    <w:lvl w:ilvl="1" w:tplc="2C0A0019" w:tentative="1">
+      <w:start w:val="1"/>
+      <w:numFmt w:val="lowerLetter"/>
+      <w:lvlText w:val="%2."/>
+      <w:lvlJc w:val="left"/>
+      <w:pPr>
+        <w:ind w:left="1440" w:hanging="360"/>
+      </w:pPr>
+    </w:lvl>
+    <w:lvl w:ilvl="2" w:tplc="2C0A001B" w:tentative="1">
+      <w:start w:val="1"/>
+      <w:numFmt w:val="lowerRoman"/>
+      <w:lvlText w:val="%3."/>
+      <w:lvlJc w:val="right"/>
+      <w:pPr>
+        <w:ind w:left="2160" w:hanging="180"/>
+      </w:pPr>
+    </w:lvl>
+    <w:lvl w:ilvl="3" w:tplc="2C0A000F" w:tentative="1">
+      <w:start w:val="1"/>
+      <w:numFmt w:val="decimal"/>
+      <w:lvlText w:val="%4."/>
+      <w:lvlJc w:val="left"/>
+      <w:pPr>
+        <w:ind w:left="2880" w:hanging="360"/>
+      </w:pPr>
+    </w:lvl>
+    <w:lvl w:ilvl="4" w:tplc="2C0A0019" w:tentative="1">
+      <w:start w:val="1"/>
+      <w:numFmt w:val="lowerLetter"/>
+      <w:lvlText w:val="%5."/>
+      <w:lvlJc w:val="left"/>
+      <w:pPr>
+        <w:ind w:left="3600" w:hanging="360"/>
+      </w:pPr>
+    </w:lvl>
+    <w:lvl w:ilvl="5" w:tplc="2C0A001B" w:tentative="1">
+      <w:start w:val="1"/>
+      <w:numFmt w:val="lowerRoman"/>
+      <w:lvlText w:val="%6."/>
+      <w:lvlJc w:val="right"/>
+      <w:pPr>
+        <w:ind w:left="4320" w:hanging="180"/>
+      </w:pPr>
+    </w:lvl>
+    <w:lvl w:ilvl="6" w:tplc="2C0A000F" w:tentative="1">
+      <w:start w:val="1"/>
+      <w:numFmt w:val="decimal"/>
+      <w:lvlText w:val="%7."/>
+      <w:lvlJc w:val="left"/>
+      <w:pPr>
+        <w:ind w:left="5040" w:hanging="360"/>
+      </w:pPr>
+    </w:lvl>
+    <w:lvl w:ilvl="7" w:tplc="2C0A0019" w:tentative="1">
+      <w:start w:val="1"/>
+      <w:numFmt w:val="lowerLetter"/>
+      <w:lvlText w:val="%8."/>
+      <w:lvlJc w:val="left"/>
+      <w:pPr>
+        <w:ind w:left="5760" w:hanging="360"/>
+      </w:pPr>
+    </w:lvl>
+    <w:lvl w:ilvl="8" w:tplc="2C0A001B" w:tentative="1">
+      <w:start w:val="1"/>
+      <w:numFmt w:val="lowerRoman"/>
+      <w:lvlText w:val="%9."/>
+      <w:lvlJc w:val="right"/>
+      <w:pPr>
+        <w:ind w:left="6480" w:hanging="180"/>
+      </w:pPr>
+    </w:lvl>
+  </w:abstractNum>
+  <w:abstractNum w:abstractNumId="10" w15:restartNumberingAfterBreak="0">
+    <w:nsid w:val="6F585A2E"/>
+    <w:multiLevelType w:val="hybridMultilevel"/>
+    <w:tmpl w:val="601EB748"/>
+    <w:lvl w:ilvl="0" w:tplc="FFFFFFFF">
+      <w:start w:val="1"/>
+      <w:numFmt w:val="decimal"/>
+      <w:lvlText w:val="%1."/>
+      <w:lvlJc w:val="left"/>
+      <w:pPr>
+        <w:ind w:left="720" w:hanging="360"/>
+      </w:pPr>
+      <w:rPr>
+        <w:rFonts w:hint="default"/>
+      </w:rPr>
+    </w:lvl>
+    <w:lvl w:ilvl="1" w:tplc="FFFFFFFF" w:tentative="1">
+      <w:start w:val="1"/>
+      <w:numFmt w:val="lowerLetter"/>
+      <w:lvlText w:val="%2."/>
+      <w:lvlJc w:val="left"/>
+      <w:pPr>
+        <w:ind w:left="1440" w:hanging="360"/>
+      </w:pPr>
+    </w:lvl>
+    <w:lvl w:ilvl="2" w:tplc="FFFFFFFF" w:tentative="1">
+      <w:start w:val="1"/>
+      <w:numFmt w:val="lowerRoman"/>
+      <w:lvlText w:val="%3."/>
+      <w:lvlJc w:val="right"/>
+      <w:pPr>
+        <w:ind w:left="2160" w:hanging="180"/>
+      </w:pPr>
+    </w:lvl>
+    <w:lvl w:ilvl="3" w:tplc="FFFFFFFF" w:tentative="1">
+      <w:start w:val="1"/>
+      <w:numFmt w:val="decimal"/>
+      <w:lvlText w:val="%4."/>
+      <w:lvlJc w:val="left"/>
+      <w:pPr>
+        <w:ind w:left="2880" w:hanging="360"/>
+      </w:pPr>
+    </w:lvl>
+    <w:lvl w:ilvl="4" w:tplc="FFFFFFFF" w:tentative="1">
+      <w:start w:val="1"/>
+      <w:numFmt w:val="lowerLetter"/>
+      <w:lvlText w:val="%5."/>
+      <w:lvlJc w:val="left"/>
+      <w:pPr>
+        <w:ind w:left="3600" w:hanging="360"/>
+      </w:pPr>
+    </w:lvl>
+    <w:lvl w:ilvl="5" w:tplc="FFFFFFFF" w:tentative="1">
+      <w:start w:val="1"/>
+      <w:numFmt w:val="lowerRoman"/>
+      <w:lvlText w:val="%6."/>
+      <w:lvlJc w:val="right"/>
+      <w:pPr>
+        <w:ind w:left="4320" w:hanging="180"/>
+      </w:pPr>
+    </w:lvl>
+    <w:lvl w:ilvl="6" w:tplc="FFFFFFFF" w:tentative="1">
+      <w:start w:val="1"/>
+      <w:numFmt w:val="decimal"/>
+      <w:lvlText w:val="%7."/>
+      <w:lvlJc w:val="left"/>
+      <w:pPr>
+        <w:ind w:left="5040" w:hanging="360"/>
+      </w:pPr>
+    </w:lvl>
+    <w:lvl w:ilvl="7" w:tplc="FFFFFFFF" w:tentative="1">
+      <w:start w:val="1"/>
+      <w:numFmt w:val="lowerLetter"/>
+      <w:lvlText w:val="%8."/>
+      <w:lvlJc w:val="left"/>
+      <w:pPr>
+        <w:ind w:left="5760" w:hanging="360"/>
+      </w:pPr>
+    </w:lvl>
+    <w:lvl w:ilvl="8" w:tplc="FFFFFFFF" w:tentative="1">
+      <w:start w:val="1"/>
+      <w:numFmt w:val="lowerRoman"/>
+      <w:lvlText w:val="%9."/>
+      <w:lvlJc w:val="right"/>
+      <w:pPr>
+        <w:ind w:left="6480" w:hanging="180"/>
+      </w:pPr>
+    </w:lvl>
+  </w:abstractNum>
+  <w:abstractNum w:abstractNumId="11" w15:restartNumberingAfterBreak="0">
     <w:nsid w:val="768B14C7"/>
     <w:multiLevelType w:val="hybridMultilevel"/>
     <w:tmpl w:val="A1248FD6"/>
@@ -7528,7 +9344,7 @@
       </w:pPr>
     </w:lvl>
   </w:abstractNum>
-  <w:abstractNum w:abstractNumId="7" w15:restartNumberingAfterBreak="0">
+  <w:abstractNum w:abstractNumId="12" w15:restartNumberingAfterBreak="0">
     <w:nsid w:val="79115E51"/>
     <w:multiLevelType w:val="hybridMultilevel"/>
     <w:tmpl w:val="24C4DA1A"/>
@@ -7618,28 +9434,43 @@
     </w:lvl>
   </w:abstractNum>
   <w:num w:numId="1" w16cid:durableId="1746493342">
+    <w:abstractNumId w:val="3"/>
+  </w:num>
+  <w:num w:numId="2" w16cid:durableId="110515049">
+    <w:abstractNumId w:val="2"/>
+  </w:num>
+  <w:num w:numId="3" w16cid:durableId="1919167889">
+    <w:abstractNumId w:val="4"/>
+  </w:num>
+  <w:num w:numId="4" w16cid:durableId="2100179445">
+    <w:abstractNumId w:val="11"/>
+  </w:num>
+  <w:num w:numId="5" w16cid:durableId="574776486">
+    <w:abstractNumId w:val="12"/>
+  </w:num>
+  <w:num w:numId="6" w16cid:durableId="185750509">
+    <w:abstractNumId w:val="5"/>
+  </w:num>
+  <w:num w:numId="7" w16cid:durableId="526139491">
+    <w:abstractNumId w:val="7"/>
+  </w:num>
+  <w:num w:numId="8" w16cid:durableId="492993770">
+    <w:abstractNumId w:val="8"/>
+  </w:num>
+  <w:num w:numId="9" w16cid:durableId="1537308137">
     <w:abstractNumId w:val="1"/>
   </w:num>
-  <w:num w:numId="2" w16cid:durableId="110515049">
-    <w:abstractNumId w:val="0"/>
-  </w:num>
-  <w:num w:numId="3" w16cid:durableId="1919167889">
-    <w:abstractNumId w:val="2"/>
-  </w:num>
-  <w:num w:numId="4" w16cid:durableId="2100179445">
+  <w:num w:numId="10" w16cid:durableId="797838017">
     <w:abstractNumId w:val="6"/>
   </w:num>
-  <w:num w:numId="5" w16cid:durableId="574776486">
-    <w:abstractNumId w:val="7"/>
+  <w:num w:numId="11" w16cid:durableId="1235512355">
+    <w:abstractNumId w:val="9"/>
   </w:num>
-  <w:num w:numId="6" w16cid:durableId="185750509">
-    <w:abstractNumId w:val="3"/>
+  <w:num w:numId="12" w16cid:durableId="1766268861">
+    <w:abstractNumId w:val="10"/>
   </w:num>
-  <w:num w:numId="7" w16cid:durableId="526139491">
-    <w:abstractNumId w:val="4"/>
-  </w:num>
-  <w:num w:numId="8" w16cid:durableId="492993770">
-    <w:abstractNumId w:val="5"/>
+  <w:num w:numId="13" w16cid:durableId="316961683">
+    <w:abstractNumId w:val="0"/>
   </w:num>
 </w:numbering>
 </file>

</xml_diff>

<commit_message>
Completado el punto Número 18 del practico
Se agregó el contenido que resuelve el ejercicio 18 al archivo de word. También se creó el archivo ejercicio18.pde con el código del ejercicio.
Además se creó la versión pdf del trabajo practico.
</commit_message>
<xml_diff>
--- a/Trabajo Practico N°1.docx
+++ b/Trabajo Practico N°1.docx
@@ -206,7 +206,7 @@
                 <v:shape id="_x0000_i1025" type="#_x0000_t75" style="width:78.15pt;height:44.85pt" o:ole="">
                   <v:imagedata r:id="rId8" o:title=""/>
                 </v:shape>
-                <o:OLEObject Type="Embed" ProgID="PBrush" ShapeID="_x0000_i1025" DrawAspect="Content" ObjectID="_1774644714" r:id="rId9"/>
+                <o:OLEObject Type="Embed" ProgID="PBrush" ShapeID="_x0000_i1025" DrawAspect="Content" ObjectID="_1774723850" r:id="rId9"/>
               </w:object>
             </w:r>
           </w:p>
@@ -1866,14 +1866,32 @@
         <w:rPr>
           <w:lang w:val="en-US"/>
         </w:rPr>
-        <w:t xml:space="preserve"> 20 …………………………………………………………………………………………………… 14</w:t>
-      </w:r>
-    </w:p>
-    <w:p>
-      <w:pPr>
+        <w:t xml:space="preserve"> </w:t>
+      </w:r>
+      <w:r>
         <w:rPr>
           <w:lang w:val="en-US"/>
         </w:rPr>
+        <w:t>18</w:t>
+      </w:r>
+      <w:r>
+        <w:rPr>
+          <w:lang w:val="en-US"/>
+        </w:rPr>
+        <w:t xml:space="preserve"> …………………………………………………………………………………………………… 1</w:t>
+      </w:r>
+      <w:r>
+        <w:rPr>
+          <w:lang w:val="en-US"/>
+        </w:rPr>
+        <w:t>4</w:t>
+      </w:r>
+    </w:p>
+    <w:p>
+      <w:pPr>
+        <w:rPr>
+          <w:lang w:val="en-US"/>
+        </w:rPr>
       </w:pPr>
       <w:proofErr w:type="spellStart"/>
       <w:r>
@@ -1887,7 +1905,40 @@
         <w:rPr>
           <w:lang w:val="en-US"/>
         </w:rPr>
-        <w:t xml:space="preserve"> 21 …………………………………………………………………………………………………… 16</w:t>
+        <w:t xml:space="preserve"> 20 …………………………………………………………………………………………………… 1</w:t>
+      </w:r>
+      <w:r>
+        <w:rPr>
+          <w:lang w:val="en-US"/>
+        </w:rPr>
+        <w:t>7</w:t>
+      </w:r>
+    </w:p>
+    <w:p>
+      <w:pPr>
+        <w:rPr>
+          <w:lang w:val="en-US"/>
+        </w:rPr>
+      </w:pPr>
+      <w:proofErr w:type="spellStart"/>
+      <w:r>
+        <w:rPr>
+          <w:lang w:val="en-US"/>
+        </w:rPr>
+        <w:t>Ejercicio</w:t>
+      </w:r>
+      <w:proofErr w:type="spellEnd"/>
+      <w:r>
+        <w:rPr>
+          <w:lang w:val="en-US"/>
+        </w:rPr>
+        <w:t xml:space="preserve"> 21 …………………………………………………………………………………………………… 1</w:t>
+      </w:r>
+      <w:r>
+        <w:rPr>
+          <w:lang w:val="en-US"/>
+        </w:rPr>
+        <w:t>8</w:t>
       </w:r>
     </w:p>
     <w:p>
@@ -2554,7 +2605,6 @@
         <w:jc w:val="center"/>
       </w:pPr>
       <w:r>
-        <w:lastRenderedPageBreak/>
         <w:t>Captura del Código de Processing</w:t>
       </w:r>
     </w:p>
@@ -2777,7 +2827,6 @@
       </w:pPr>
       <w:bookmarkStart w:id="1" w:name="_Hlk163926540"/>
       <w:r>
-        <w:lastRenderedPageBreak/>
         <w:t>Captura del Código de Processing</w:t>
       </w:r>
     </w:p>
@@ -3108,7 +3157,6 @@
           <w:bCs/>
           <w:color w:val="00B050"/>
         </w:rPr>
-        <w:lastRenderedPageBreak/>
         <w:t>Ejercicio 10</w:t>
       </w:r>
       <w:r>
@@ -3576,6 +3624,7 @@
           <w:bCs/>
           <w:color w:val="00B050"/>
         </w:rPr>
+        <w:lastRenderedPageBreak/>
         <w:t>Ejercicio 12</w:t>
       </w:r>
       <w:r>
@@ -3593,7 +3642,6 @@
         <w:rPr>
           <w:u w:val="single"/>
         </w:rPr>
-        <w:lastRenderedPageBreak/>
         <w:t>Fase de Análisis</w:t>
       </w:r>
     </w:p>
@@ -3871,6 +3919,7 @@
     </w:p>
     <w:p>
       <w:r>
+        <w:lastRenderedPageBreak/>
         <w:t>Análisis:</w:t>
       </w:r>
     </w:p>
@@ -3882,7 +3931,6 @@
     </w:p>
     <w:p>
       <w:r>
-        <w:lastRenderedPageBreak/>
         <w:tab/>
       </w:r>
       <w:r>
@@ -4826,6 +4874,7 @@
           </w:p>
           <w:p>
             <w:r>
+              <w:lastRenderedPageBreak/>
               <w:t xml:space="preserve">4.   </w:t>
             </w:r>
             <w:proofErr w:type="spellStart"/>
@@ -4844,7 +4893,6 @@
           </w:p>
           <w:p>
             <w:r>
-              <w:lastRenderedPageBreak/>
               <w:t xml:space="preserve">5.   </w:t>
             </w:r>
             <w:proofErr w:type="spellStart"/>
@@ -5313,12 +5361,12 @@
         <w:ind w:firstLine="708"/>
       </w:pPr>
       <w:r>
+        <w:lastRenderedPageBreak/>
         <w:t>Proceso:</w:t>
       </w:r>
     </w:p>
     <w:p>
       <w:r>
-        <w:lastRenderedPageBreak/>
         <w:tab/>
       </w:r>
       <w:r>
@@ -5361,6 +5409,7 @@
           <w:u w:val="single"/>
         </w:rPr>
       </w:pPr>
+      <w:bookmarkStart w:id="4" w:name="_Hlk164106348"/>
       <w:r>
         <w:rPr>
           <w:u w:val="single"/>
@@ -5382,6 +5431,7 @@
           <w:tcPr>
             <w:tcW w:w="8494" w:type="dxa"/>
           </w:tcPr>
+          <w:bookmarkEnd w:id="4"/>
           <w:p>
             <w:r>
               <w:t xml:space="preserve">Entidad que resuelve el problema: Convertidor de grados Fahrenheit a </w:t>
@@ -5564,19 +5614,17 @@
         </w:tc>
       </w:tr>
     </w:tbl>
+    <w:p/>
     <w:p>
       <w:pPr>
         <w:jc w:val="center"/>
       </w:pPr>
-    </w:p>
-    <w:p>
-      <w:pPr>
-        <w:jc w:val="center"/>
-      </w:pPr>
+      <w:bookmarkStart w:id="5" w:name="_Hlk164108840"/>
       <w:r>
         <w:t>Codificación</w:t>
       </w:r>
     </w:p>
+    <w:bookmarkEnd w:id="5"/>
     <w:p>
       <w:r>
         <w:rPr>
@@ -5633,6 +5681,1725 @@
       </w:r>
     </w:p>
     <w:p>
+      <w:pPr>
+        <w:rPr>
+          <w:color w:val="000000" w:themeColor="text1"/>
+        </w:rPr>
+      </w:pPr>
+      <w:r>
+        <w:rPr>
+          <w:b/>
+          <w:bCs/>
+          <w:color w:val="00B050"/>
+        </w:rPr>
+        <w:t>Ejercicio 18</w:t>
+      </w:r>
+      <w:r>
+        <w:rPr>
+          <w:color w:val="000000" w:themeColor="text1"/>
+        </w:rPr>
+        <w:t>: Desarrolle el análisis y diseño de un algoritmo que permita obtener las raíces</w:t>
+      </w:r>
+      <w:r>
+        <w:rPr>
+          <w:color w:val="000000" w:themeColor="text1"/>
+        </w:rPr>
+        <w:t xml:space="preserve"> </w:t>
+      </w:r>
+      <w:r>
+        <w:rPr>
+          <w:color w:val="000000" w:themeColor="text1"/>
+        </w:rPr>
+        <w:t>de una ecuación de segundo grado. Además, utilice la estructura según para el análisis de</w:t>
+      </w:r>
+      <w:r>
+        <w:rPr>
+          <w:color w:val="000000" w:themeColor="text1"/>
+        </w:rPr>
+        <w:t xml:space="preserve"> </w:t>
+      </w:r>
+      <w:r>
+        <w:rPr>
+          <w:color w:val="000000" w:themeColor="text1"/>
+        </w:rPr>
+        <w:t>la discriminante de la ecuación cuadrática. Obviamente codifique en Processing.</w:t>
+      </w:r>
+    </w:p>
+    <w:p>
+      <w:pPr>
+        <w:rPr>
+          <w:u w:val="single"/>
+        </w:rPr>
+      </w:pPr>
+      <w:r>
+        <w:rPr>
+          <w:u w:val="single"/>
+        </w:rPr>
+        <w:t>Fase de Análisis</w:t>
+      </w:r>
+    </w:p>
+    <w:p>
+      <w:r>
+        <w:tab/>
+        <w:t xml:space="preserve">Especificación del problema: </w:t>
+      </w:r>
+      <w:r>
+        <w:t xml:space="preserve">Obtener uno o los dos resultados correspondientes de una ecuación cuadrática. </w:t>
+      </w:r>
+    </w:p>
+    <w:p>
+      <w:r>
+        <w:t>Análisis:</w:t>
+      </w:r>
+    </w:p>
+    <w:p>
+      <w:r>
+        <w:tab/>
+        <w:t>Datos de Entrada:</w:t>
+      </w:r>
+    </w:p>
+    <w:p>
+      <w:r>
+        <w:tab/>
+        <w:t xml:space="preserve">a, b, c, </w:t>
+      </w:r>
+      <w:bookmarkStart w:id="6" w:name="_Hlk164105489"/>
+      <w:proofErr w:type="spellStart"/>
+      <w:proofErr w:type="gramStart"/>
+      <w:r>
+        <w:t>tipo</w:t>
+      </w:r>
+      <w:bookmarkEnd w:id="6"/>
+      <w:r>
+        <w:rPr>
+          <w:color w:val="000000" w:themeColor="text1"/>
+        </w:rPr>
+        <w:t>D</w:t>
+      </w:r>
+      <w:r>
+        <w:rPr>
+          <w:color w:val="000000" w:themeColor="text1"/>
+        </w:rPr>
+        <w:t>iscriminante</w:t>
+      </w:r>
+      <w:proofErr w:type="spellEnd"/>
+      <w:r>
+        <w:t xml:space="preserve"> :</w:t>
+      </w:r>
+      <w:proofErr w:type="gramEnd"/>
+      <w:r>
+        <w:t xml:space="preserve">  entero</w:t>
+      </w:r>
+      <w:r>
+        <w:t xml:space="preserve"> //El </w:t>
+      </w:r>
+      <w:proofErr w:type="spellStart"/>
+      <w:r>
+        <w:t>tipo</w:t>
+      </w:r>
+      <w:r>
+        <w:rPr>
+          <w:color w:val="000000" w:themeColor="text1"/>
+        </w:rPr>
+        <w:t>D</w:t>
+      </w:r>
+      <w:r>
+        <w:rPr>
+          <w:color w:val="000000" w:themeColor="text1"/>
+        </w:rPr>
+        <w:t>iscriminante</w:t>
+      </w:r>
+      <w:proofErr w:type="spellEnd"/>
+      <w:r>
+        <w:t xml:space="preserve"> puede tomar valores de 1, 0 o -1. Se inicializa en 0 para evitar preguntar</w:t>
+      </w:r>
+      <w:r>
+        <w:t xml:space="preserve"> después</w:t>
+      </w:r>
+      <w:r>
+        <w:t xml:space="preserve"> por</w:t>
+      </w:r>
+      <w:r>
+        <w:t xml:space="preserve"> el caso de</w:t>
+      </w:r>
+      <w:r>
+        <w:t xml:space="preserve"> 0.</w:t>
+      </w:r>
+    </w:p>
+    <w:p>
+      <w:r>
+        <w:tab/>
+      </w:r>
+      <w:r>
+        <w:t>discriminante</w:t>
+      </w:r>
+      <w:r>
+        <w:t>, resultado1, resultado</w:t>
+      </w:r>
+      <w:proofErr w:type="gramStart"/>
+      <w:r>
+        <w:t>2 :</w:t>
+      </w:r>
+      <w:proofErr w:type="gramEnd"/>
+      <w:r>
+        <w:t xml:space="preserve"> real</w:t>
+      </w:r>
+    </w:p>
+    <w:p>
+      <w:r>
+        <w:tab/>
+        <w:t>Datos de Salida:</w:t>
+      </w:r>
+    </w:p>
+    <w:p>
+      <w:r>
+        <w:tab/>
+        <w:t>Uno de cuatro mensajes que puede ser:</w:t>
+      </w:r>
+    </w:p>
+    <w:p>
+      <w:pPr>
+        <w:pStyle w:val="Prrafodelista"/>
+        <w:numPr>
+          <w:ilvl w:val="0"/>
+          <w:numId w:val="14"/>
+        </w:numPr>
+      </w:pPr>
+      <w:r>
+        <w:lastRenderedPageBreak/>
+        <w:t>Se produjo una división por cero.</w:t>
+      </w:r>
+    </w:p>
+    <w:p>
+      <w:pPr>
+        <w:pStyle w:val="Prrafodelista"/>
+        <w:numPr>
+          <w:ilvl w:val="0"/>
+          <w:numId w:val="14"/>
+        </w:numPr>
+      </w:pPr>
+      <w:r>
+        <w:t>Tiene 2 soluciones reales distintas y debe mostrar los 2 resultados.</w:t>
+      </w:r>
+    </w:p>
+    <w:p>
+      <w:pPr>
+        <w:pStyle w:val="Prrafodelista"/>
+        <w:numPr>
+          <w:ilvl w:val="0"/>
+          <w:numId w:val="14"/>
+        </w:numPr>
+      </w:pPr>
+      <w:r>
+        <w:t>Tiene una única solución real</w:t>
+      </w:r>
+      <w:r>
+        <w:t xml:space="preserve"> y debe mostrar ese resultado.</w:t>
+      </w:r>
+    </w:p>
+    <w:p>
+      <w:pPr>
+        <w:pStyle w:val="Prrafodelista"/>
+        <w:numPr>
+          <w:ilvl w:val="0"/>
+          <w:numId w:val="14"/>
+        </w:numPr>
+      </w:pPr>
+      <w:r>
+        <w:t xml:space="preserve">Ninguna de las soluciones son números </w:t>
+      </w:r>
+      <w:r>
+        <w:t>reales</w:t>
+      </w:r>
+      <w:r>
+        <w:t>.</w:t>
+      </w:r>
+    </w:p>
+    <w:p>
+      <w:pPr>
+        <w:ind w:left="708"/>
+      </w:pPr>
+      <w:r>
+        <w:t>Proceso:</w:t>
+      </w:r>
+    </w:p>
+    <w:p>
+      <w:pPr>
+        <w:ind w:left="708"/>
+      </w:pPr>
+      <w:r>
+        <w:t xml:space="preserve">Primero se asigna los valores de </w:t>
+      </w:r>
+      <w:r>
+        <w:t>“</w:t>
+      </w:r>
+      <w:r>
+        <w:t>a</w:t>
+      </w:r>
+      <w:r>
+        <w:t>”</w:t>
+      </w:r>
+      <w:r>
+        <w:t xml:space="preserve">, </w:t>
+      </w:r>
+      <w:r>
+        <w:t>“</w:t>
+      </w:r>
+      <w:r>
+        <w:t>b</w:t>
+      </w:r>
+      <w:r>
+        <w:t>”</w:t>
+      </w:r>
+      <w:r>
+        <w:t xml:space="preserve"> y </w:t>
+      </w:r>
+      <w:r>
+        <w:t>“</w:t>
+      </w:r>
+      <w:r>
+        <w:t>c</w:t>
+      </w:r>
+      <w:r>
+        <w:t>”</w:t>
+      </w:r>
+      <w:r>
+        <w:t xml:space="preserve"> y se revisa que </w:t>
+      </w:r>
+      <w:r>
+        <w:t>“</w:t>
+      </w:r>
+      <w:r>
+        <w:t>a</w:t>
+      </w:r>
+      <w:r>
+        <w:t>”</w:t>
+      </w:r>
+      <w:r>
+        <w:t xml:space="preserve"> no sea 0. Ya que se produciría una división por cero y se mostrar un mensaje avisando.</w:t>
+      </w:r>
+    </w:p>
+    <w:p>
+      <w:pPr>
+        <w:ind w:left="708"/>
+      </w:pPr>
+      <w:r>
+        <w:t xml:space="preserve">Si pasa la validación a la variable </w:t>
+      </w:r>
+      <w:proofErr w:type="spellStart"/>
+      <w:r>
+        <w:t>tipo</w:t>
+      </w:r>
+      <w:r>
+        <w:rPr>
+          <w:color w:val="000000" w:themeColor="text1"/>
+        </w:rPr>
+        <w:t>D</w:t>
+      </w:r>
+      <w:r>
+        <w:rPr>
+          <w:color w:val="000000" w:themeColor="text1"/>
+        </w:rPr>
+        <w:t>iscriminante</w:t>
+      </w:r>
+      <w:proofErr w:type="spellEnd"/>
+      <w:r>
+        <w:t xml:space="preserve"> se le asigna 0 y se calcula el valor de discriminante.</w:t>
+      </w:r>
+    </w:p>
+    <w:p>
+      <w:pPr>
+        <w:ind w:left="708"/>
+      </w:pPr>
+      <w:r>
+        <w:t xml:space="preserve">Después se consulta si la </w:t>
+      </w:r>
+      <w:r>
+        <w:t>discriminante</w:t>
+      </w:r>
+      <w:r>
+        <w:t xml:space="preserve"> es positiva se le asigna 1 a la variable </w:t>
+      </w:r>
+      <w:proofErr w:type="spellStart"/>
+      <w:r>
+        <w:t>tipo</w:t>
+      </w:r>
+      <w:r>
+        <w:rPr>
+          <w:color w:val="000000" w:themeColor="text1"/>
+        </w:rPr>
+        <w:t>D</w:t>
+      </w:r>
+      <w:r>
+        <w:rPr>
+          <w:color w:val="000000" w:themeColor="text1"/>
+        </w:rPr>
+        <w:t>iscriminante</w:t>
+      </w:r>
+      <w:proofErr w:type="spellEnd"/>
+      <w:r>
+        <w:t>. Si no es positivo se pregunta si el valor de d</w:t>
+      </w:r>
+      <w:r>
+        <w:t>iscriminante</w:t>
+      </w:r>
+      <w:r>
+        <w:t xml:space="preserve"> es negativo y si se cumple se asigna -1 </w:t>
+      </w:r>
+      <w:r>
+        <w:t xml:space="preserve">a la variable </w:t>
+      </w:r>
+      <w:proofErr w:type="spellStart"/>
+      <w:r>
+        <w:t>tipo</w:t>
+      </w:r>
+      <w:r>
+        <w:rPr>
+          <w:color w:val="000000" w:themeColor="text1"/>
+        </w:rPr>
+        <w:t>D</w:t>
+      </w:r>
+      <w:r>
+        <w:rPr>
+          <w:color w:val="000000" w:themeColor="text1"/>
+        </w:rPr>
+        <w:t>iscriminante</w:t>
+      </w:r>
+      <w:proofErr w:type="spellEnd"/>
+      <w:r>
+        <w:t xml:space="preserve">. No se pregunta por 0 ya que la variable </w:t>
+      </w:r>
+      <w:proofErr w:type="spellStart"/>
+      <w:r>
+        <w:t>tipo</w:t>
+      </w:r>
+      <w:r>
+        <w:rPr>
+          <w:color w:val="000000" w:themeColor="text1"/>
+        </w:rPr>
+        <w:t>D</w:t>
+      </w:r>
+      <w:r>
+        <w:rPr>
+          <w:color w:val="000000" w:themeColor="text1"/>
+        </w:rPr>
+        <w:t>iscriminante</w:t>
+      </w:r>
+      <w:proofErr w:type="spellEnd"/>
+      <w:r>
+        <w:t xml:space="preserve"> se inicializó en 0.</w:t>
+      </w:r>
+    </w:p>
+    <w:p>
+      <w:pPr>
+        <w:ind w:left="708"/>
+      </w:pPr>
+      <w:r>
+        <w:t>Entonces se usa una estructura según para los caso</w:t>
+      </w:r>
+      <w:r>
+        <w:t>s</w:t>
+      </w:r>
+      <w:r>
+        <w:t xml:space="preserve"> que la determinante diera positivo, cero o negativo. </w:t>
+      </w:r>
+      <w:r>
+        <w:t>En cada una se realizará el calculo correspondiente para ser mostrado en pantalla.</w:t>
+      </w:r>
+    </w:p>
+    <w:p>
+      <w:pPr>
+        <w:rPr>
+          <w:u w:val="single"/>
+        </w:rPr>
+      </w:pPr>
+      <w:r>
+        <w:rPr>
+          <w:u w:val="single"/>
+        </w:rPr>
+        <w:t>Fase de Diseño</w:t>
+      </w:r>
+    </w:p>
+    <w:tbl>
+      <w:tblPr>
+        <w:tblStyle w:val="Tablaconcuadrcula"/>
+        <w:tblW w:w="0" w:type="auto"/>
+        <w:tblLook w:val="04A0" w:firstRow="1" w:lastRow="0" w:firstColumn="1" w:lastColumn="0" w:noHBand="0" w:noVBand="1"/>
+      </w:tblPr>
+      <w:tblGrid>
+        <w:gridCol w:w="8494"/>
+      </w:tblGrid>
+      <w:tr>
+        <w:tc>
+          <w:tcPr>
+            <w:tcW w:w="8494" w:type="dxa"/>
+          </w:tcPr>
+          <w:p>
+            <w:pPr>
+              <w:rPr>
+                <w:b/>
+                <w:bCs/>
+                <w:color w:val="00B050"/>
+              </w:rPr>
+            </w:pPr>
+            <w:r>
+              <w:t>Entidad que resuelve el problema:</w:t>
+            </w:r>
+            <w:r>
+              <w:t xml:space="preserve"> Calculadora de</w:t>
+            </w:r>
+            <w:r>
+              <w:t xml:space="preserve"> </w:t>
+            </w:r>
+            <w:r>
+              <w:t xml:space="preserve">Ecuación </w:t>
+            </w:r>
+            <w:proofErr w:type="spellStart"/>
+            <w:r>
+              <w:t>Cuadratica</w:t>
+            </w:r>
+            <w:proofErr w:type="spellEnd"/>
+          </w:p>
+        </w:tc>
+      </w:tr>
+      <w:tr>
+        <w:tc>
+          <w:tcPr>
+            <w:tcW w:w="8494" w:type="dxa"/>
+          </w:tcPr>
+          <w:p>
+            <w:pPr>
+              <w:rPr>
+                <w:color w:val="000000" w:themeColor="text1"/>
+              </w:rPr>
+            </w:pPr>
+            <w:r>
+              <w:rPr>
+                <w:color w:val="000000" w:themeColor="text1"/>
+              </w:rPr>
+              <w:t>Variables:</w:t>
+            </w:r>
+          </w:p>
+          <w:p>
+            <w:r>
+              <w:t xml:space="preserve">    </w:t>
+            </w:r>
+            <w:r>
+              <w:t xml:space="preserve">a, b, c, </w:t>
+            </w:r>
+            <w:proofErr w:type="spellStart"/>
+            <w:proofErr w:type="gramStart"/>
+            <w:r>
+              <w:t>tipoDicreminante</w:t>
+            </w:r>
+            <w:proofErr w:type="spellEnd"/>
+            <w:r>
+              <w:t xml:space="preserve"> :</w:t>
+            </w:r>
+            <w:proofErr w:type="gramEnd"/>
+            <w:r>
+              <w:t xml:space="preserve">  entero //El </w:t>
+            </w:r>
+            <w:proofErr w:type="spellStart"/>
+            <w:r>
+              <w:t>tipoDicreminante</w:t>
+            </w:r>
+            <w:proofErr w:type="spellEnd"/>
+            <w:r>
+              <w:t xml:space="preserve"> puede tomar valores de 1, 0 o -1. Se inicializa en 0 para evitar preguntar</w:t>
+            </w:r>
+            <w:r>
+              <w:t xml:space="preserve"> después</w:t>
+            </w:r>
+            <w:r>
+              <w:t xml:space="preserve"> por 0.</w:t>
+            </w:r>
+          </w:p>
+          <w:p>
+            <w:pPr>
+              <w:rPr>
+                <w:color w:val="000000" w:themeColor="text1"/>
+              </w:rPr>
+            </w:pPr>
+            <w:r>
+              <w:t xml:space="preserve">    </w:t>
+            </w:r>
+            <w:r>
+              <w:t>discriminante, resultado1, resultado</w:t>
+            </w:r>
+            <w:proofErr w:type="gramStart"/>
+            <w:r>
+              <w:t>2 :</w:t>
+            </w:r>
+            <w:proofErr w:type="gramEnd"/>
+            <w:r>
+              <w:t xml:space="preserve"> real</w:t>
+            </w:r>
+          </w:p>
+        </w:tc>
+      </w:tr>
+      <w:tr>
+        <w:tc>
+          <w:tcPr>
+            <w:tcW w:w="8494" w:type="dxa"/>
+          </w:tcPr>
+          <w:p>
+            <w:r>
+              <w:t xml:space="preserve">Nombre del Algoritmo: </w:t>
+            </w:r>
+            <w:r>
+              <w:t>calcular</w:t>
+            </w:r>
+          </w:p>
+          <w:p>
+            <w:r>
+              <w:t>Proceso del Algoritmo:</w:t>
+            </w:r>
+          </w:p>
+          <w:p>
+            <w:pPr>
+              <w:rPr>
+                <w:color w:val="000000" w:themeColor="text1"/>
+              </w:rPr>
+            </w:pPr>
+            <w:r>
+              <w:rPr>
+                <w:color w:val="000000" w:themeColor="text1"/>
+              </w:rPr>
+              <w:t>Inicio</w:t>
+            </w:r>
+          </w:p>
+          <w:p>
+            <w:pPr>
+              <w:rPr>
+                <w:color w:val="000000" w:themeColor="text1"/>
+              </w:rPr>
+            </w:pPr>
+            <w:r>
+              <w:rPr>
+                <w:color w:val="000000" w:themeColor="text1"/>
+              </w:rPr>
+              <w:t xml:space="preserve">1.   a &lt;- 6 </w:t>
+            </w:r>
+          </w:p>
+          <w:p>
+            <w:pPr>
+              <w:rPr>
+                <w:color w:val="000000" w:themeColor="text1"/>
+              </w:rPr>
+            </w:pPr>
+            <w:r>
+              <w:rPr>
+                <w:color w:val="000000" w:themeColor="text1"/>
+              </w:rPr>
+              <w:t>2.   b &lt;- 10</w:t>
+            </w:r>
+          </w:p>
+          <w:p>
+            <w:pPr>
+              <w:rPr>
+                <w:color w:val="000000" w:themeColor="text1"/>
+              </w:rPr>
+            </w:pPr>
+            <w:r>
+              <w:rPr>
+                <w:color w:val="000000" w:themeColor="text1"/>
+              </w:rPr>
+              <w:t>3.   c &lt;- -1</w:t>
+            </w:r>
+          </w:p>
+          <w:p>
+            <w:pPr>
+              <w:rPr>
+                <w:color w:val="000000" w:themeColor="text1"/>
+              </w:rPr>
+            </w:pPr>
+            <w:r>
+              <w:rPr>
+                <w:color w:val="000000" w:themeColor="text1"/>
+              </w:rPr>
+              <w:t xml:space="preserve">4.   </w:t>
+            </w:r>
+            <w:proofErr w:type="spellStart"/>
+            <w:r>
+              <w:rPr>
+                <w:b/>
+                <w:bCs/>
+                <w:color w:val="000000" w:themeColor="text1"/>
+              </w:rPr>
+              <w:t>si</w:t>
+            </w:r>
+            <w:proofErr w:type="spellEnd"/>
+            <w:r>
+              <w:rPr>
+                <w:color w:val="000000" w:themeColor="text1"/>
+              </w:rPr>
+              <w:t xml:space="preserve"> </w:t>
+            </w:r>
+            <w:proofErr w:type="gramStart"/>
+            <w:r>
+              <w:rPr>
+                <w:color w:val="000000" w:themeColor="text1"/>
+              </w:rPr>
+              <w:t>( a</w:t>
+            </w:r>
+            <w:proofErr w:type="gramEnd"/>
+            <w:r>
+              <w:rPr>
+                <w:color w:val="000000" w:themeColor="text1"/>
+              </w:rPr>
+              <w:t xml:space="preserve"> == 0 )  </w:t>
+            </w:r>
+            <w:r>
+              <w:rPr>
+                <w:b/>
+                <w:bCs/>
+                <w:color w:val="000000" w:themeColor="text1"/>
+              </w:rPr>
+              <w:t>entonces</w:t>
+            </w:r>
+          </w:p>
+          <w:p>
+            <w:pPr>
+              <w:rPr>
+                <w:color w:val="000000" w:themeColor="text1"/>
+              </w:rPr>
+            </w:pPr>
+            <w:r>
+              <w:rPr>
+                <w:color w:val="000000" w:themeColor="text1"/>
+              </w:rPr>
+              <w:t>5.      Escribir “</w:t>
+            </w:r>
+            <w:r>
+              <w:rPr>
+                <w:color w:val="000000" w:themeColor="text1"/>
+              </w:rPr>
+              <w:t>Se produjo una división por cero.</w:t>
+            </w:r>
+            <w:r>
+              <w:rPr>
+                <w:color w:val="000000" w:themeColor="text1"/>
+              </w:rPr>
+              <w:t>”</w:t>
+            </w:r>
+          </w:p>
+          <w:p>
+            <w:pPr>
+              <w:rPr>
+                <w:color w:val="000000" w:themeColor="text1"/>
+              </w:rPr>
+            </w:pPr>
+            <w:r>
+              <w:rPr>
+                <w:color w:val="000000" w:themeColor="text1"/>
+              </w:rPr>
+              <w:t xml:space="preserve">6.   </w:t>
+            </w:r>
+            <w:proofErr w:type="spellStart"/>
+            <w:r>
+              <w:rPr>
+                <w:b/>
+                <w:bCs/>
+                <w:color w:val="000000" w:themeColor="text1"/>
+              </w:rPr>
+              <w:t>si_no</w:t>
+            </w:r>
+            <w:proofErr w:type="spellEnd"/>
+          </w:p>
+          <w:p>
+            <w:pPr>
+              <w:rPr>
+                <w:color w:val="000000" w:themeColor="text1"/>
+              </w:rPr>
+            </w:pPr>
+            <w:r>
+              <w:rPr>
+                <w:color w:val="000000" w:themeColor="text1"/>
+              </w:rPr>
+              <w:t xml:space="preserve">7.      </w:t>
+            </w:r>
+            <w:proofErr w:type="spellStart"/>
+            <w:r>
+              <w:rPr>
+                <w:color w:val="000000" w:themeColor="text1"/>
+              </w:rPr>
+              <w:t>tipoDiscriminante</w:t>
+            </w:r>
+            <w:proofErr w:type="spellEnd"/>
+            <w:r>
+              <w:rPr>
+                <w:color w:val="000000" w:themeColor="text1"/>
+              </w:rPr>
+              <w:t xml:space="preserve"> &lt;- 0 // </w:t>
+            </w:r>
+            <w:r>
+              <w:rPr>
+                <w:color w:val="000000" w:themeColor="text1"/>
+              </w:rPr>
+              <w:t>Se inicializa en 0 para no</w:t>
+            </w:r>
+            <w:r>
+              <w:rPr>
+                <w:color w:val="000000" w:themeColor="text1"/>
+              </w:rPr>
+              <w:t xml:space="preserve"> preguntar después por</w:t>
+            </w:r>
+            <w:r>
+              <w:rPr>
+                <w:color w:val="000000" w:themeColor="text1"/>
+              </w:rPr>
+              <w:t xml:space="preserve"> el caso</w:t>
+            </w:r>
+            <w:r>
+              <w:rPr>
+                <w:color w:val="000000" w:themeColor="text1"/>
+              </w:rPr>
+              <w:t xml:space="preserve"> cero.</w:t>
+            </w:r>
+          </w:p>
+          <w:p>
+            <w:r>
+              <w:rPr>
+                <w:color w:val="000000" w:themeColor="text1"/>
+              </w:rPr>
+              <w:t xml:space="preserve">8.      </w:t>
+            </w:r>
+            <w:r>
+              <w:rPr>
+                <w:color w:val="000000" w:themeColor="text1"/>
+              </w:rPr>
+              <w:t>discriminante</w:t>
+            </w:r>
+            <w:r>
+              <w:rPr>
+                <w:color w:val="000000" w:themeColor="text1"/>
+              </w:rPr>
+              <w:t xml:space="preserve"> &lt;- b</w:t>
+            </w:r>
+            <w:r>
+              <w:t>^</w:t>
+            </w:r>
+            <w:r>
+              <w:t>2 – 4 * a * c</w:t>
+            </w:r>
+          </w:p>
+          <w:p>
+            <w:r>
+              <w:t xml:space="preserve">9.      </w:t>
+            </w:r>
+            <w:proofErr w:type="spellStart"/>
+            <w:proofErr w:type="gramStart"/>
+            <w:r>
+              <w:t>calificarDiscriminante</w:t>
+            </w:r>
+            <w:proofErr w:type="spellEnd"/>
+            <w:r>
+              <w:t>(</w:t>
+            </w:r>
+            <w:proofErr w:type="gramEnd"/>
+            <w:r>
+              <w:t>)</w:t>
+            </w:r>
+          </w:p>
+          <w:p>
+            <w:pPr>
+              <w:rPr>
+                <w:color w:val="000000" w:themeColor="text1"/>
+              </w:rPr>
+            </w:pPr>
+            <w:r>
+              <w:rPr>
+                <w:color w:val="000000" w:themeColor="text1"/>
+              </w:rPr>
+              <w:t xml:space="preserve">10.    </w:t>
+            </w:r>
+            <w:proofErr w:type="spellStart"/>
+            <w:proofErr w:type="gramStart"/>
+            <w:r>
+              <w:rPr>
+                <w:color w:val="000000" w:themeColor="text1"/>
+              </w:rPr>
+              <w:t>calcularEcuacion</w:t>
+            </w:r>
+            <w:proofErr w:type="spellEnd"/>
+            <w:r>
+              <w:rPr>
+                <w:color w:val="000000" w:themeColor="text1"/>
+              </w:rPr>
+              <w:t>(</w:t>
+            </w:r>
+            <w:proofErr w:type="gramEnd"/>
+            <w:r>
+              <w:rPr>
+                <w:color w:val="000000" w:themeColor="text1"/>
+              </w:rPr>
+              <w:t>)</w:t>
+            </w:r>
+            <w:r>
+              <w:rPr>
+                <w:color w:val="000000" w:themeColor="text1"/>
+              </w:rPr>
+              <w:t xml:space="preserve">  </w:t>
+            </w:r>
+          </w:p>
+          <w:p>
+            <w:pPr>
+              <w:rPr>
+                <w:color w:val="000000" w:themeColor="text1"/>
+              </w:rPr>
+            </w:pPr>
+            <w:r>
+              <w:rPr>
+                <w:color w:val="000000" w:themeColor="text1"/>
+              </w:rPr>
+              <w:t xml:space="preserve">11. </w:t>
+            </w:r>
+            <w:proofErr w:type="spellStart"/>
+            <w:r>
+              <w:rPr>
+                <w:b/>
+                <w:bCs/>
+                <w:color w:val="000000" w:themeColor="text1"/>
+              </w:rPr>
+              <w:t>fin_si</w:t>
+            </w:r>
+            <w:proofErr w:type="spellEnd"/>
+          </w:p>
+          <w:p>
+            <w:pPr>
+              <w:rPr>
+                <w:b/>
+                <w:bCs/>
+                <w:color w:val="00B050"/>
+              </w:rPr>
+            </w:pPr>
+            <w:r>
+              <w:rPr>
+                <w:color w:val="000000" w:themeColor="text1"/>
+              </w:rPr>
+              <w:t>Fin</w:t>
+            </w:r>
+          </w:p>
+        </w:tc>
+      </w:tr>
+      <w:tr>
+        <w:tc>
+          <w:tcPr>
+            <w:tcW w:w="8494" w:type="dxa"/>
+          </w:tcPr>
+          <w:p>
+            <w:r>
+              <w:t>Nombre del Algoritmo:</w:t>
+            </w:r>
+            <w:r>
+              <w:t xml:space="preserve"> </w:t>
+            </w:r>
+            <w:proofErr w:type="spellStart"/>
+            <w:r>
+              <w:t>calificarDiscriminante</w:t>
+            </w:r>
+            <w:proofErr w:type="spellEnd"/>
+          </w:p>
+          <w:p>
+            <w:r>
+              <w:t>Proceso del Algoritmo:</w:t>
+            </w:r>
+          </w:p>
+          <w:p>
+            <w:pPr>
+              <w:rPr>
+                <w:color w:val="000000" w:themeColor="text1"/>
+              </w:rPr>
+            </w:pPr>
+            <w:r>
+              <w:rPr>
+                <w:color w:val="000000" w:themeColor="text1"/>
+              </w:rPr>
+              <w:t>Inicio</w:t>
+            </w:r>
+          </w:p>
+          <w:p>
+            <w:r>
+              <w:t>1</w:t>
+            </w:r>
+            <w:r>
+              <w:t>.</w:t>
+            </w:r>
+            <w:r>
+              <w:rPr>
+                <w:color w:val="000000" w:themeColor="text1"/>
+              </w:rPr>
+              <w:t xml:space="preserve">  </w:t>
+            </w:r>
+            <w:r>
+              <w:rPr>
+                <w:b/>
+                <w:bCs/>
+                <w:color w:val="000000" w:themeColor="text1"/>
+              </w:rPr>
+              <w:t xml:space="preserve"> </w:t>
+            </w:r>
+            <w:proofErr w:type="spellStart"/>
+            <w:r>
+              <w:rPr>
+                <w:b/>
+                <w:bCs/>
+                <w:color w:val="000000" w:themeColor="text1"/>
+              </w:rPr>
+              <w:t>si</w:t>
+            </w:r>
+            <w:proofErr w:type="spellEnd"/>
+            <w:r>
+              <w:rPr>
+                <w:color w:val="000000" w:themeColor="text1"/>
+              </w:rPr>
+              <w:t xml:space="preserve"> (</w:t>
+            </w:r>
+            <w:r>
+              <w:rPr>
+                <w:color w:val="000000" w:themeColor="text1"/>
+              </w:rPr>
+              <w:t>discriminante</w:t>
+            </w:r>
+            <w:r>
+              <w:rPr>
+                <w:color w:val="000000" w:themeColor="text1"/>
+              </w:rPr>
+              <w:t xml:space="preserve"> &gt; 0) </w:t>
+            </w:r>
+            <w:r>
+              <w:rPr>
+                <w:b/>
+                <w:bCs/>
+                <w:color w:val="000000" w:themeColor="text1"/>
+              </w:rPr>
+              <w:t>entonces</w:t>
+            </w:r>
+            <w:r>
+              <w:rPr>
+                <w:b/>
+                <w:bCs/>
+              </w:rPr>
+              <w:t xml:space="preserve"> </w:t>
+            </w:r>
+          </w:p>
+          <w:p>
+            <w:r>
+              <w:t>2</w:t>
+            </w:r>
+            <w:r>
+              <w:t>.</w:t>
+            </w:r>
+            <w:r>
+              <w:rPr>
+                <w:color w:val="000000" w:themeColor="text1"/>
+              </w:rPr>
+              <w:t xml:space="preserve">      </w:t>
+            </w:r>
+            <w:r>
+              <w:t xml:space="preserve">  </w:t>
+            </w:r>
+            <w:proofErr w:type="spellStart"/>
+            <w:r>
+              <w:rPr>
+                <w:color w:val="000000" w:themeColor="text1"/>
+              </w:rPr>
+              <w:t>tipoDiscriminante</w:t>
+            </w:r>
+            <w:proofErr w:type="spellEnd"/>
+            <w:r>
+              <w:rPr>
+                <w:color w:val="000000" w:themeColor="text1"/>
+              </w:rPr>
+              <w:t xml:space="preserve"> &lt;- 1</w:t>
+            </w:r>
+          </w:p>
+          <w:p>
+            <w:r>
+              <w:t>3</w:t>
+            </w:r>
+            <w:r>
+              <w:t>.</w:t>
+            </w:r>
+            <w:r>
+              <w:rPr>
+                <w:color w:val="000000" w:themeColor="text1"/>
+              </w:rPr>
+              <w:t xml:space="preserve">   </w:t>
+            </w:r>
+            <w:proofErr w:type="spellStart"/>
+            <w:r>
+              <w:rPr>
+                <w:b/>
+                <w:bCs/>
+              </w:rPr>
+              <w:t>fin_si</w:t>
+            </w:r>
+            <w:proofErr w:type="spellEnd"/>
+          </w:p>
+          <w:p>
+            <w:pPr>
+              <w:rPr>
+                <w:b/>
+                <w:bCs/>
+              </w:rPr>
+            </w:pPr>
+            <w:r>
+              <w:lastRenderedPageBreak/>
+              <w:t>4</w:t>
+            </w:r>
+            <w:r>
+              <w:t xml:space="preserve">.  </w:t>
+            </w:r>
+            <w:r>
+              <w:rPr>
+                <w:b/>
+                <w:bCs/>
+              </w:rPr>
+              <w:t xml:space="preserve"> </w:t>
+            </w:r>
+            <w:proofErr w:type="spellStart"/>
+            <w:r>
+              <w:rPr>
+                <w:b/>
+                <w:bCs/>
+                <w:color w:val="000000" w:themeColor="text1"/>
+              </w:rPr>
+              <w:t>si</w:t>
+            </w:r>
+            <w:proofErr w:type="spellEnd"/>
+            <w:r>
+              <w:rPr>
+                <w:color w:val="000000" w:themeColor="text1"/>
+              </w:rPr>
+              <w:t xml:space="preserve"> (</w:t>
+            </w:r>
+            <w:r>
+              <w:rPr>
+                <w:color w:val="000000" w:themeColor="text1"/>
+              </w:rPr>
+              <w:t>discriminante</w:t>
+            </w:r>
+            <w:r>
+              <w:rPr>
+                <w:color w:val="000000" w:themeColor="text1"/>
+              </w:rPr>
+              <w:t xml:space="preserve"> </w:t>
+            </w:r>
+            <w:r>
+              <w:rPr>
+                <w:color w:val="000000" w:themeColor="text1"/>
+              </w:rPr>
+              <w:t>&lt;</w:t>
+            </w:r>
+            <w:r>
+              <w:rPr>
+                <w:color w:val="000000" w:themeColor="text1"/>
+              </w:rPr>
+              <w:t xml:space="preserve"> 0) </w:t>
+            </w:r>
+            <w:r>
+              <w:rPr>
+                <w:b/>
+                <w:bCs/>
+                <w:color w:val="000000" w:themeColor="text1"/>
+              </w:rPr>
+              <w:t>entonces</w:t>
+            </w:r>
+          </w:p>
+          <w:p>
+            <w:r>
+              <w:t>5.</w:t>
+            </w:r>
+            <w:r>
+              <w:rPr>
+                <w:color w:val="000000" w:themeColor="text1"/>
+              </w:rPr>
+              <w:t xml:space="preserve">      </w:t>
+            </w:r>
+            <w:r>
+              <w:t xml:space="preserve">  </w:t>
+            </w:r>
+            <w:proofErr w:type="spellStart"/>
+            <w:r>
+              <w:rPr>
+                <w:color w:val="000000" w:themeColor="text1"/>
+              </w:rPr>
+              <w:t>tipoDiscriminante</w:t>
+            </w:r>
+            <w:proofErr w:type="spellEnd"/>
+            <w:r>
+              <w:rPr>
+                <w:color w:val="000000" w:themeColor="text1"/>
+              </w:rPr>
+              <w:t xml:space="preserve"> &lt;</w:t>
+            </w:r>
+            <w:proofErr w:type="gramStart"/>
+            <w:r>
+              <w:rPr>
+                <w:color w:val="000000" w:themeColor="text1"/>
+              </w:rPr>
+              <w:t xml:space="preserve">- </w:t>
+            </w:r>
+            <w:r>
+              <w:rPr>
+                <w:color w:val="000000" w:themeColor="text1"/>
+              </w:rPr>
+              <w:t xml:space="preserve"> -</w:t>
+            </w:r>
+            <w:proofErr w:type="gramEnd"/>
+            <w:r>
+              <w:rPr>
+                <w:color w:val="000000" w:themeColor="text1"/>
+              </w:rPr>
+              <w:t>1</w:t>
+            </w:r>
+          </w:p>
+          <w:p>
+            <w:r>
+              <w:t>6.</w:t>
+            </w:r>
+            <w:r>
+              <w:rPr>
+                <w:color w:val="000000" w:themeColor="text1"/>
+              </w:rPr>
+              <w:t xml:space="preserve">   </w:t>
+            </w:r>
+            <w:proofErr w:type="spellStart"/>
+            <w:r>
+              <w:rPr>
+                <w:b/>
+                <w:bCs/>
+              </w:rPr>
+              <w:t>fin_si</w:t>
+            </w:r>
+            <w:proofErr w:type="spellEnd"/>
+          </w:p>
+          <w:p>
+            <w:r>
+              <w:t>Fin</w:t>
+            </w:r>
+          </w:p>
+        </w:tc>
+      </w:tr>
+      <w:tr>
+        <w:tc>
+          <w:tcPr>
+            <w:tcW w:w="8494" w:type="dxa"/>
+          </w:tcPr>
+          <w:p>
+            <w:r>
+              <w:lastRenderedPageBreak/>
+              <w:t>Nombre del Algoritmo:</w:t>
+            </w:r>
+            <w:r>
+              <w:rPr>
+                <w:color w:val="000000" w:themeColor="text1"/>
+              </w:rPr>
+              <w:t xml:space="preserve"> </w:t>
+            </w:r>
+            <w:proofErr w:type="spellStart"/>
+            <w:r>
+              <w:rPr>
+                <w:color w:val="000000" w:themeColor="text1"/>
+              </w:rPr>
+              <w:t>calcularEcuacion</w:t>
+            </w:r>
+            <w:proofErr w:type="spellEnd"/>
+          </w:p>
+          <w:p>
+            <w:r>
+              <w:t>Proceso del Algoritmo:</w:t>
+            </w:r>
+          </w:p>
+          <w:p>
+            <w:r>
+              <w:t>Inicio</w:t>
+            </w:r>
+          </w:p>
+          <w:p>
+            <w:r>
+              <w:t xml:space="preserve">1.   </w:t>
+            </w:r>
+            <w:proofErr w:type="spellStart"/>
+            <w:r>
+              <w:rPr>
+                <w:b/>
+                <w:bCs/>
+              </w:rPr>
+              <w:t>según_sea</w:t>
+            </w:r>
+            <w:proofErr w:type="spellEnd"/>
+            <w:r>
+              <w:t xml:space="preserve"> (</w:t>
+            </w:r>
+            <w:proofErr w:type="spellStart"/>
+            <w:r>
+              <w:rPr>
+                <w:color w:val="000000" w:themeColor="text1"/>
+              </w:rPr>
+              <w:t>tipoDiscriminante</w:t>
+            </w:r>
+            <w:proofErr w:type="spellEnd"/>
+            <w:r>
+              <w:t xml:space="preserve">) </w:t>
+            </w:r>
+            <w:r>
+              <w:rPr>
+                <w:b/>
+                <w:bCs/>
+              </w:rPr>
+              <w:t>hacer</w:t>
+            </w:r>
+          </w:p>
+          <w:p>
+            <w:r>
+              <w:t xml:space="preserve">2.      </w:t>
+            </w:r>
+            <w:r>
+              <w:rPr>
+                <w:b/>
+                <w:bCs/>
+              </w:rPr>
+              <w:t>caso 1:</w:t>
+            </w:r>
+          </w:p>
+          <w:p>
+            <w:r>
+              <w:t>3.</w:t>
+            </w:r>
+            <w:r>
+              <w:t xml:space="preserve">          resultado1 = </w:t>
+            </w:r>
+            <w:proofErr w:type="gramStart"/>
+            <w:r>
+              <w:t>( b</w:t>
+            </w:r>
+            <w:proofErr w:type="gramEnd"/>
+            <w:r>
+              <w:t xml:space="preserve"> +</w:t>
+            </w:r>
+            <w:r>
+              <w:rPr>
+                <w:color w:val="000000" w:themeColor="text1"/>
+              </w:rPr>
+              <w:t xml:space="preserve"> ( </w:t>
+            </w:r>
+            <w:r>
+              <w:rPr>
+                <w:color w:val="000000" w:themeColor="text1"/>
+              </w:rPr>
+              <w:t>discriminante</w:t>
+            </w:r>
+            <w:r>
+              <w:rPr>
+                <w:color w:val="000000" w:themeColor="text1"/>
+              </w:rPr>
+              <w:t xml:space="preserve"> </w:t>
+            </w:r>
+            <w:r>
+              <w:rPr>
+                <w:color w:val="000000" w:themeColor="text1"/>
+              </w:rPr>
+              <w:t>^</w:t>
+            </w:r>
+            <w:r>
+              <w:rPr>
+                <w:color w:val="000000" w:themeColor="text1"/>
+              </w:rPr>
+              <w:t xml:space="preserve"> (1/2) )</w:t>
+            </w:r>
+            <w:r>
+              <w:rPr>
+                <w:color w:val="000000" w:themeColor="text1"/>
+              </w:rPr>
+              <w:t>)</w:t>
+            </w:r>
+            <w:r>
+              <w:rPr>
+                <w:color w:val="000000" w:themeColor="text1"/>
+              </w:rPr>
+              <w:t xml:space="preserve"> </w:t>
+            </w:r>
+            <w:r>
+              <w:t>/ (2*a)</w:t>
+            </w:r>
+          </w:p>
+          <w:p>
+            <w:r>
+              <w:t>4.</w:t>
+            </w:r>
+            <w:r>
+              <w:t xml:space="preserve">          resultado</w:t>
+            </w:r>
+            <w:r>
+              <w:t>2</w:t>
+            </w:r>
+            <w:r>
+              <w:t xml:space="preserve"> = </w:t>
+            </w:r>
+            <w:proofErr w:type="gramStart"/>
+            <w:r>
+              <w:t>( b</w:t>
+            </w:r>
+            <w:proofErr w:type="gramEnd"/>
+            <w:r>
+              <w:t xml:space="preserve"> </w:t>
+            </w:r>
+            <w:r>
+              <w:t>-</w:t>
+            </w:r>
+            <w:r>
+              <w:t xml:space="preserve"> ( </w:t>
+            </w:r>
+            <w:r>
+              <w:rPr>
+                <w:color w:val="000000" w:themeColor="text1"/>
+              </w:rPr>
+              <w:t>discriminante</w:t>
+            </w:r>
+            <w:r>
+              <w:rPr>
+                <w:color w:val="000000" w:themeColor="text1"/>
+              </w:rPr>
+              <w:t xml:space="preserve"> </w:t>
+            </w:r>
+            <w:r>
+              <w:t>^ (1/2) )</w:t>
+            </w:r>
+            <w:r>
+              <w:t>)</w:t>
+            </w:r>
+            <w:r>
+              <w:t xml:space="preserve"> / (2*a)</w:t>
+            </w:r>
+          </w:p>
+          <w:p>
+            <w:r>
+              <w:t>5.</w:t>
+            </w:r>
+            <w:r>
+              <w:t xml:space="preserve">         </w:t>
+            </w:r>
+            <w:r>
+              <w:t xml:space="preserve"> Escribir “</w:t>
+            </w:r>
+            <w:r>
+              <w:t>Tienes 2 soluciones reales distintas. X1</w:t>
+            </w:r>
+            <w:proofErr w:type="gramStart"/>
+            <w:r>
+              <w:t xml:space="preserve">= </w:t>
+            </w:r>
+            <w:r>
+              <w:t>”</w:t>
+            </w:r>
+            <w:proofErr w:type="gramEnd"/>
+            <w:r>
+              <w:t xml:space="preserve"> + resultado1 + “ y x2= ” + </w:t>
+            </w:r>
+            <w:r>
+              <w:t>resultado</w:t>
+            </w:r>
+            <w:r>
+              <w:t>2</w:t>
+            </w:r>
+          </w:p>
+          <w:p>
+            <w:r>
+              <w:t>6.</w:t>
+            </w:r>
+            <w:r>
+              <w:t xml:space="preserve">          </w:t>
+            </w:r>
+            <w:r>
+              <w:t>sentencia de ruptura</w:t>
+            </w:r>
+          </w:p>
+          <w:p>
+            <w:r>
+              <w:t>7.</w:t>
+            </w:r>
+            <w:r>
+              <w:t xml:space="preserve">      </w:t>
+            </w:r>
+            <w:r>
+              <w:rPr>
+                <w:b/>
+                <w:bCs/>
+              </w:rPr>
+              <w:t xml:space="preserve">caso </w:t>
+            </w:r>
+            <w:r>
+              <w:rPr>
+                <w:b/>
+                <w:bCs/>
+              </w:rPr>
+              <w:t>0</w:t>
+            </w:r>
+            <w:r>
+              <w:rPr>
+                <w:b/>
+                <w:bCs/>
+              </w:rPr>
+              <w:t>:</w:t>
+            </w:r>
+          </w:p>
+          <w:p>
+            <w:r>
+              <w:t>8.</w:t>
+            </w:r>
+            <w:r>
+              <w:t xml:space="preserve">          resultado1 = </w:t>
+            </w:r>
+            <w:proofErr w:type="gramStart"/>
+            <w:r>
+              <w:t>( b</w:t>
+            </w:r>
+            <w:proofErr w:type="gramEnd"/>
+            <w:r>
+              <w:t xml:space="preserve"> + ( </w:t>
+            </w:r>
+            <w:r>
+              <w:rPr>
+                <w:color w:val="000000" w:themeColor="text1"/>
+              </w:rPr>
+              <w:t>discriminante</w:t>
+            </w:r>
+            <w:r>
+              <w:rPr>
+                <w:color w:val="000000" w:themeColor="text1"/>
+              </w:rPr>
+              <w:t xml:space="preserve"> </w:t>
+            </w:r>
+            <w:r>
+              <w:t>^ (1/2) )</w:t>
+            </w:r>
+            <w:r>
+              <w:t>)</w:t>
+            </w:r>
+            <w:r>
+              <w:t xml:space="preserve"> / (2*a)</w:t>
+            </w:r>
+          </w:p>
+          <w:p>
+            <w:r>
+              <w:t>9.</w:t>
+            </w:r>
+            <w:r>
+              <w:t xml:space="preserve">          </w:t>
+            </w:r>
+            <w:r>
+              <w:t>Escribir “</w:t>
+            </w:r>
+            <w:r>
+              <w:t>Tiene una única solución real</w:t>
+            </w:r>
+            <w:proofErr w:type="gramStart"/>
+            <w:r>
+              <w:t>:</w:t>
+            </w:r>
+            <w:r>
+              <w:t xml:space="preserve"> </w:t>
+            </w:r>
+            <w:r>
+              <w:t>”</w:t>
+            </w:r>
+            <w:proofErr w:type="gramEnd"/>
+            <w:r>
+              <w:t xml:space="preserve"> + resultado1</w:t>
+            </w:r>
+          </w:p>
+          <w:p>
+            <w:r>
+              <w:t>10.</w:t>
+            </w:r>
+            <w:r>
+              <w:t xml:space="preserve">        sentencia de ruptura</w:t>
+            </w:r>
+          </w:p>
+          <w:p>
+            <w:r>
+              <w:t>11.</w:t>
+            </w:r>
+            <w:r>
+              <w:t xml:space="preserve">      </w:t>
+            </w:r>
+            <w:r>
+              <w:rPr>
+                <w:b/>
+                <w:bCs/>
+              </w:rPr>
+              <w:t xml:space="preserve">caso </w:t>
+            </w:r>
+            <w:r>
+              <w:rPr>
+                <w:b/>
+                <w:bCs/>
+              </w:rPr>
+              <w:t>-1</w:t>
+            </w:r>
+            <w:r>
+              <w:rPr>
+                <w:b/>
+                <w:bCs/>
+              </w:rPr>
+              <w:t>:</w:t>
+            </w:r>
+          </w:p>
+          <w:p>
+            <w:r>
+              <w:t>12</w:t>
+            </w:r>
+            <w:r>
+              <w:t>.          Escribir</w:t>
+            </w:r>
+            <w:r>
+              <w:t xml:space="preserve"> “N</w:t>
+            </w:r>
+            <w:r>
+              <w:t>inguna de las soluciones son números reales.</w:t>
+            </w:r>
+            <w:r>
+              <w:t>”</w:t>
+            </w:r>
+          </w:p>
+          <w:p>
+            <w:r>
+              <w:t>13.</w:t>
+            </w:r>
+            <w:r>
+              <w:t xml:space="preserve">        sentencia de ruptura</w:t>
+            </w:r>
+          </w:p>
+          <w:p>
+            <w:r>
+              <w:t>14.</w:t>
+            </w:r>
+            <w:r>
+              <w:t xml:space="preserve">   </w:t>
+            </w:r>
+            <w:proofErr w:type="spellStart"/>
+            <w:r>
+              <w:rPr>
+                <w:b/>
+                <w:bCs/>
+              </w:rPr>
+              <w:t>fin_segun</w:t>
+            </w:r>
+            <w:proofErr w:type="spellEnd"/>
+            <w:r>
+              <w:t xml:space="preserve"> </w:t>
+            </w:r>
+          </w:p>
+          <w:p>
+            <w:r>
+              <w:t>Fin</w:t>
+            </w:r>
+          </w:p>
+        </w:tc>
+      </w:tr>
+    </w:tbl>
+    <w:p>
+      <w:pPr>
+        <w:jc w:val="center"/>
+      </w:pPr>
+      <w:r>
+        <w:t>Codificación</w:t>
+      </w:r>
+    </w:p>
+    <w:p>
+      <w:pPr>
+        <w:rPr>
+          <w:b/>
+          <w:bCs/>
+          <w:color w:val="00B050"/>
+        </w:rPr>
+      </w:pPr>
+      <w:r>
+        <w:rPr>
+          <w:b/>
+          <w:bCs/>
+          <w:noProof/>
+          <w:color w:val="00B050"/>
+        </w:rPr>
+        <w:drawing>
+          <wp:inline distT="0" distB="0" distL="0" distR="0" wp14:anchorId="0FC1702B" wp14:editId="4763C79A">
+            <wp:extent cx="4768337" cy="4037162"/>
+            <wp:effectExtent l="0" t="0" r="0" b="1905"/>
+            <wp:docPr id="1008654995" name="Imagen 1"/>
+            <wp:cNvGraphicFramePr>
+              <a:graphicFrameLocks xmlns:a="http://schemas.openxmlformats.org/drawingml/2006/main" noChangeAspect="1"/>
+            </wp:cNvGraphicFramePr>
+            <a:graphic xmlns:a="http://schemas.openxmlformats.org/drawingml/2006/main">
+              <a:graphicData uri="http://schemas.openxmlformats.org/drawingml/2006/picture">
+                <pic:pic xmlns:pic="http://schemas.openxmlformats.org/drawingml/2006/picture">
+                  <pic:nvPicPr>
+                    <pic:cNvPr id="0" name="Picture 4"/>
+                    <pic:cNvPicPr>
+                      <a:picLocks noChangeAspect="1" noChangeArrowheads="1"/>
+                    </pic:cNvPicPr>
+                  </pic:nvPicPr>
+                  <pic:blipFill>
+                    <a:blip r:embed="rId29">
+                      <a:extLst>
+                        <a:ext uri="{28A0092B-C50C-407E-A947-70E740481C1C}">
+                          <a14:useLocalDpi xmlns:a14="http://schemas.microsoft.com/office/drawing/2010/main" val="0"/>
+                        </a:ext>
+                      </a:extLst>
+                    </a:blip>
+                    <a:srcRect/>
+                    <a:stretch>
+                      <a:fillRect/>
+                    </a:stretch>
+                  </pic:blipFill>
+                  <pic:spPr bwMode="auto">
+                    <a:xfrm>
+                      <a:off x="0" y="0"/>
+                      <a:ext cx="4778945" cy="4046143"/>
+                    </a:xfrm>
+                    <a:prstGeom prst="rect">
+                      <a:avLst/>
+                    </a:prstGeom>
+                    <a:noFill/>
+                    <a:ln>
+                      <a:noFill/>
+                    </a:ln>
+                  </pic:spPr>
+                </pic:pic>
+              </a:graphicData>
+            </a:graphic>
+          </wp:inline>
+        </w:drawing>
+      </w:r>
+    </w:p>
+    <w:p>
+      <w:pPr>
+        <w:rPr>
+          <w:b/>
+          <w:bCs/>
+          <w:color w:val="00B050"/>
+        </w:rPr>
+      </w:pPr>
+    </w:p>
+    <w:p>
+      <w:pPr>
+        <w:rPr>
+          <w:b/>
+          <w:bCs/>
+          <w:color w:val="00B050"/>
+        </w:rPr>
+      </w:pPr>
+    </w:p>
+    <w:p>
+      <w:pPr>
+        <w:rPr>
+          <w:b/>
+          <w:bCs/>
+          <w:color w:val="00B050"/>
+        </w:rPr>
+      </w:pPr>
       <w:r>
         <w:rPr>
           <w:b/>
@@ -5694,7 +7461,7 @@
                     </pic:cNvPicPr>
                   </pic:nvPicPr>
                   <pic:blipFill>
-                    <a:blip r:embed="rId29">
+                    <a:blip r:embed="rId30">
                       <a:extLst>
                         <a:ext uri="{28A0092B-C50C-407E-A947-70E740481C1C}">
                           <a14:useLocalDpi xmlns:a14="http://schemas.microsoft.com/office/drawing/2010/main" val="0"/>
@@ -5726,26 +7493,16 @@
         </w:drawing>
       </w:r>
     </w:p>
-    <w:p/>
-    <w:p/>
     <w:p>
       <w:pPr>
         <w:rPr>
           <w:u w:val="single"/>
         </w:rPr>
       </w:pPr>
-    </w:p>
-    <w:p>
-      <w:pPr>
+      <w:r>
         <w:rPr>
           <w:u w:val="single"/>
         </w:rPr>
-      </w:pPr>
-      <w:r>
-        <w:rPr>
-          <w:u w:val="single"/>
-        </w:rPr>
-        <w:lastRenderedPageBreak/>
         <w:t>Fase de Análisis</w:t>
       </w:r>
     </w:p>
@@ -6021,6 +7778,7 @@
                 <w:sz w:val="23"/>
                 <w:szCs w:val="23"/>
               </w:rPr>
+              <w:lastRenderedPageBreak/>
               <w:t xml:space="preserve">1.  </w:t>
             </w:r>
             <w:proofErr w:type="spellStart"/>
@@ -6603,20 +8361,15 @@
       </w:tr>
     </w:tbl>
     <w:p/>
-    <w:p/>
-    <w:p/>
-    <w:p/>
-    <w:p/>
     <w:p>
       <w:pPr>
         <w:jc w:val="center"/>
       </w:pPr>
-      <w:bookmarkStart w:id="4" w:name="_Hlk164031859"/>
-      <w:r>
-        <w:lastRenderedPageBreak/>
+      <w:bookmarkStart w:id="7" w:name="_Hlk164031859"/>
+      <w:r>
         <w:t>Codificación</w:t>
       </w:r>
-      <w:bookmarkEnd w:id="4"/>
+      <w:bookmarkEnd w:id="7"/>
     </w:p>
     <w:p>
       <w:r>
@@ -6641,7 +8394,7 @@
                     </pic:cNvPicPr>
                   </pic:nvPicPr>
                   <pic:blipFill>
-                    <a:blip r:embed="rId30">
+                    <a:blip r:embed="rId31">
                       <a:extLst>
                         <a:ext uri="{28A0092B-C50C-407E-A947-70E740481C1C}">
                           <a14:useLocalDpi xmlns:a14="http://schemas.microsoft.com/office/drawing/2010/main" val="0"/>
@@ -6704,6 +8457,7 @@
         <w:rPr>
           <w:noProof/>
         </w:rPr>
+        <w:lastRenderedPageBreak/>
         <w:drawing>
           <wp:inline distT="0" distB="0" distL="0" distR="0" wp14:anchorId="5345F834" wp14:editId="6269AD77">
             <wp:extent cx="3036570" cy="3088005"/>
@@ -6722,7 +8476,7 @@
                     </pic:cNvPicPr>
                   </pic:nvPicPr>
                   <pic:blipFill>
-                    <a:blip r:embed="rId31">
+                    <a:blip r:embed="rId32">
                       <a:extLst>
                         <a:ext uri="{28A0092B-C50C-407E-A947-70E740481C1C}">
                           <a14:useLocalDpi xmlns:a14="http://schemas.microsoft.com/office/drawing/2010/main" val="0"/>
@@ -6828,7 +8582,6 @@
         <w:rPr>
           <w:u w:val="single"/>
         </w:rPr>
-        <w:lastRenderedPageBreak/>
         <w:t>Fase de Análisis</w:t>
       </w:r>
     </w:p>
@@ -7012,6 +8765,7 @@
     </w:p>
     <w:p>
       <w:r>
+        <w:lastRenderedPageBreak/>
         <w:tab/>
       </w:r>
       <w:r>
@@ -7399,7 +9153,6 @@
           </w:tcPr>
           <w:p>
             <w:r>
-              <w:lastRenderedPageBreak/>
               <w:t xml:space="preserve">Nombre del Algoritmo: </w:t>
             </w:r>
             <w:proofErr w:type="spellStart"/>
@@ -7603,6 +9356,7 @@
         <w:rPr>
           <w:noProof/>
         </w:rPr>
+        <w:lastRenderedPageBreak/>
         <w:drawing>
           <wp:inline distT="0" distB="0" distL="0" distR="0" wp14:anchorId="5902AFF9" wp14:editId="29F3BB68">
             <wp:extent cx="3355675" cy="4393464"/>
@@ -7621,7 +9375,7 @@
                     </pic:cNvPicPr>
                   </pic:nvPicPr>
                   <pic:blipFill>
-                    <a:blip r:embed="rId32">
+                    <a:blip r:embed="rId33">
                       <a:extLst>
                         <a:ext uri="{28A0092B-C50C-407E-A947-70E740481C1C}">
                           <a14:useLocalDpi xmlns:a14="http://schemas.microsoft.com/office/drawing/2010/main" val="0"/>
@@ -7974,23 +9728,21 @@
               <w:sz w:val="20"/>
               <w:szCs w:val="20"/>
             </w:rPr>
-            <w:t xml:space="preserve">Trabajo Practico </w:t>
+            <w:t>Trabajo Práctico N°1: Operadores –</w:t>
           </w:r>
-          <w:proofErr w:type="spellStart"/>
           <w:r>
             <w:rPr>
               <w:sz w:val="20"/>
               <w:szCs w:val="20"/>
             </w:rPr>
-            <w:t>N°</w:t>
+            <w:t xml:space="preserve"> </w:t>
           </w:r>
-          <w:proofErr w:type="spellEnd"/>
           <w:r>
             <w:rPr>
               <w:sz w:val="20"/>
               <w:szCs w:val="20"/>
             </w:rPr>
-            <w:t xml:space="preserve"> / Actividad</w:t>
+            <w:t>Metodología de Programación</w:t>
           </w:r>
         </w:p>
       </w:tc>
@@ -8027,7 +9779,7 @@
               <v:shape id="_x0000_i1026" type="#_x0000_t75" style="width:78.15pt;height:44.85pt" o:ole="">
                 <v:imagedata r:id="rId2" o:title=""/>
               </v:shape>
-              <o:OLEObject Type="Embed" ProgID="PBrush" ShapeID="_x0000_i1026" DrawAspect="Content" ObjectID="_1774644715" r:id="rId3"/>
+              <o:OLEObject Type="Embed" ProgID="PBrush" ShapeID="_x0000_i1026" DrawAspect="Content" ObjectID="_1774723851" r:id="rId3"/>
             </w:object>
           </w:r>
         </w:p>
@@ -8259,7 +10011,7 @@
               <v:shape id="_x0000_i1027" type="#_x0000_t75" style="width:78.15pt;height:44.85pt">
                 <v:imagedata r:id="rId2" o:title=""/>
               </v:shape>
-              <o:OLEObject Type="Embed" ProgID="PBrush" ShapeID="_x0000_i1027" DrawAspect="Content" ObjectID="_1774644716" r:id="rId3"/>
+              <o:OLEObject Type="Embed" ProgID="PBrush" ShapeID="_x0000_i1027" DrawAspect="Content" ObjectID="_1774723852" r:id="rId3"/>
             </w:object>
           </w:r>
         </w:p>
@@ -8633,6 +10385,92 @@
     </w:lvl>
   </w:abstractNum>
   <w:abstractNum w:abstractNumId="4" w15:restartNumberingAfterBreak="0">
+    <w:nsid w:val="38804812"/>
+    <w:multiLevelType w:val="hybridMultilevel"/>
+    <w:tmpl w:val="3F2E1F10"/>
+    <w:lvl w:ilvl="0" w:tplc="2C0A000F">
+      <w:start w:val="1"/>
+      <w:numFmt w:val="decimal"/>
+      <w:lvlText w:val="%1."/>
+      <w:lvlJc w:val="left"/>
+      <w:pPr>
+        <w:ind w:left="1426" w:hanging="360"/>
+      </w:pPr>
+    </w:lvl>
+    <w:lvl w:ilvl="1" w:tplc="2C0A0019" w:tentative="1">
+      <w:start w:val="1"/>
+      <w:numFmt w:val="lowerLetter"/>
+      <w:lvlText w:val="%2."/>
+      <w:lvlJc w:val="left"/>
+      <w:pPr>
+        <w:ind w:left="2146" w:hanging="360"/>
+      </w:pPr>
+    </w:lvl>
+    <w:lvl w:ilvl="2" w:tplc="2C0A001B" w:tentative="1">
+      <w:start w:val="1"/>
+      <w:numFmt w:val="lowerRoman"/>
+      <w:lvlText w:val="%3."/>
+      <w:lvlJc w:val="right"/>
+      <w:pPr>
+        <w:ind w:left="2866" w:hanging="180"/>
+      </w:pPr>
+    </w:lvl>
+    <w:lvl w:ilvl="3" w:tplc="2C0A000F" w:tentative="1">
+      <w:start w:val="1"/>
+      <w:numFmt w:val="decimal"/>
+      <w:lvlText w:val="%4."/>
+      <w:lvlJc w:val="left"/>
+      <w:pPr>
+        <w:ind w:left="3586" w:hanging="360"/>
+      </w:pPr>
+    </w:lvl>
+    <w:lvl w:ilvl="4" w:tplc="2C0A0019" w:tentative="1">
+      <w:start w:val="1"/>
+      <w:numFmt w:val="lowerLetter"/>
+      <w:lvlText w:val="%5."/>
+      <w:lvlJc w:val="left"/>
+      <w:pPr>
+        <w:ind w:left="4306" w:hanging="360"/>
+      </w:pPr>
+    </w:lvl>
+    <w:lvl w:ilvl="5" w:tplc="2C0A001B" w:tentative="1">
+      <w:start w:val="1"/>
+      <w:numFmt w:val="lowerRoman"/>
+      <w:lvlText w:val="%6."/>
+      <w:lvlJc w:val="right"/>
+      <w:pPr>
+        <w:ind w:left="5026" w:hanging="180"/>
+      </w:pPr>
+    </w:lvl>
+    <w:lvl w:ilvl="6" w:tplc="2C0A000F" w:tentative="1">
+      <w:start w:val="1"/>
+      <w:numFmt w:val="decimal"/>
+      <w:lvlText w:val="%7."/>
+      <w:lvlJc w:val="left"/>
+      <w:pPr>
+        <w:ind w:left="5746" w:hanging="360"/>
+      </w:pPr>
+    </w:lvl>
+    <w:lvl w:ilvl="7" w:tplc="2C0A0019" w:tentative="1">
+      <w:start w:val="1"/>
+      <w:numFmt w:val="lowerLetter"/>
+      <w:lvlText w:val="%8."/>
+      <w:lvlJc w:val="left"/>
+      <w:pPr>
+        <w:ind w:left="6466" w:hanging="360"/>
+      </w:pPr>
+    </w:lvl>
+    <w:lvl w:ilvl="8" w:tplc="2C0A001B" w:tentative="1">
+      <w:start w:val="1"/>
+      <w:numFmt w:val="lowerRoman"/>
+      <w:lvlText w:val="%9."/>
+      <w:lvlJc w:val="right"/>
+      <w:pPr>
+        <w:ind w:left="7186" w:hanging="180"/>
+      </w:pPr>
+    </w:lvl>
+  </w:abstractNum>
+  <w:abstractNum w:abstractNumId="5" w15:restartNumberingAfterBreak="0">
     <w:nsid w:val="3DC03EC8"/>
     <w:multiLevelType w:val="hybridMultilevel"/>
     <w:tmpl w:val="BB1487F0"/>
@@ -8721,7 +10559,7 @@
       </w:pPr>
     </w:lvl>
   </w:abstractNum>
-  <w:abstractNum w:abstractNumId="5" w15:restartNumberingAfterBreak="0">
+  <w:abstractNum w:abstractNumId="6" w15:restartNumberingAfterBreak="0">
     <w:nsid w:val="46BF5890"/>
     <w:multiLevelType w:val="hybridMultilevel"/>
     <w:tmpl w:val="D854BFFC"/>
@@ -8810,7 +10648,7 @@
       </w:pPr>
     </w:lvl>
   </w:abstractNum>
-  <w:abstractNum w:abstractNumId="6" w15:restartNumberingAfterBreak="0">
+  <w:abstractNum w:abstractNumId="7" w15:restartNumberingAfterBreak="0">
     <w:nsid w:val="53A23ADA"/>
     <w:multiLevelType w:val="hybridMultilevel"/>
     <w:tmpl w:val="F1C818A8"/>
@@ -8899,7 +10737,7 @@
       </w:pPr>
     </w:lvl>
   </w:abstractNum>
-  <w:abstractNum w:abstractNumId="7" w15:restartNumberingAfterBreak="0">
+  <w:abstractNum w:abstractNumId="8" w15:restartNumberingAfterBreak="0">
     <w:nsid w:val="58E341A9"/>
     <w:multiLevelType w:val="hybridMultilevel"/>
     <w:tmpl w:val="99327732"/>
@@ -8988,7 +10826,7 @@
       </w:pPr>
     </w:lvl>
   </w:abstractNum>
-  <w:abstractNum w:abstractNumId="8" w15:restartNumberingAfterBreak="0">
+  <w:abstractNum w:abstractNumId="9" w15:restartNumberingAfterBreak="0">
     <w:nsid w:val="66494775"/>
     <w:multiLevelType w:val="hybridMultilevel"/>
     <w:tmpl w:val="CB66A752"/>
@@ -9077,7 +10915,7 @@
       </w:pPr>
     </w:lvl>
   </w:abstractNum>
-  <w:abstractNum w:abstractNumId="9" w15:restartNumberingAfterBreak="0">
+  <w:abstractNum w:abstractNumId="10" w15:restartNumberingAfterBreak="0">
     <w:nsid w:val="6EEC31B8"/>
     <w:multiLevelType w:val="hybridMultilevel"/>
     <w:tmpl w:val="B77A4390"/>
@@ -9166,7 +11004,7 @@
       </w:pPr>
     </w:lvl>
   </w:abstractNum>
-  <w:abstractNum w:abstractNumId="10" w15:restartNumberingAfterBreak="0">
+  <w:abstractNum w:abstractNumId="11" w15:restartNumberingAfterBreak="0">
     <w:nsid w:val="6F585A2E"/>
     <w:multiLevelType w:val="hybridMultilevel"/>
     <w:tmpl w:val="601EB748"/>
@@ -9255,7 +11093,7 @@
       </w:pPr>
     </w:lvl>
   </w:abstractNum>
-  <w:abstractNum w:abstractNumId="11" w15:restartNumberingAfterBreak="0">
+  <w:abstractNum w:abstractNumId="12" w15:restartNumberingAfterBreak="0">
     <w:nsid w:val="768B14C7"/>
     <w:multiLevelType w:val="hybridMultilevel"/>
     <w:tmpl w:val="A1248FD6"/>
@@ -9344,7 +11182,7 @@
       </w:pPr>
     </w:lvl>
   </w:abstractNum>
-  <w:abstractNum w:abstractNumId="12" w15:restartNumberingAfterBreak="0">
+  <w:abstractNum w:abstractNumId="13" w15:restartNumberingAfterBreak="0">
     <w:nsid w:val="79115E51"/>
     <w:multiLevelType w:val="hybridMultilevel"/>
     <w:tmpl w:val="24C4DA1A"/>
@@ -9440,37 +11278,40 @@
     <w:abstractNumId w:val="2"/>
   </w:num>
   <w:num w:numId="3" w16cid:durableId="1919167889">
-    <w:abstractNumId w:val="4"/>
+    <w:abstractNumId w:val="5"/>
   </w:num>
   <w:num w:numId="4" w16cid:durableId="2100179445">
-    <w:abstractNumId w:val="11"/>
+    <w:abstractNumId w:val="12"/>
   </w:num>
   <w:num w:numId="5" w16cid:durableId="574776486">
-    <w:abstractNumId w:val="12"/>
+    <w:abstractNumId w:val="13"/>
   </w:num>
   <w:num w:numId="6" w16cid:durableId="185750509">
-    <w:abstractNumId w:val="5"/>
+    <w:abstractNumId w:val="6"/>
   </w:num>
   <w:num w:numId="7" w16cid:durableId="526139491">
-    <w:abstractNumId w:val="7"/>
+    <w:abstractNumId w:val="8"/>
   </w:num>
   <w:num w:numId="8" w16cid:durableId="492993770">
-    <w:abstractNumId w:val="8"/>
+    <w:abstractNumId w:val="9"/>
   </w:num>
   <w:num w:numId="9" w16cid:durableId="1537308137">
     <w:abstractNumId w:val="1"/>
   </w:num>
   <w:num w:numId="10" w16cid:durableId="797838017">
-    <w:abstractNumId w:val="6"/>
+    <w:abstractNumId w:val="7"/>
   </w:num>
   <w:num w:numId="11" w16cid:durableId="1235512355">
-    <w:abstractNumId w:val="9"/>
+    <w:abstractNumId w:val="10"/>
   </w:num>
   <w:num w:numId="12" w16cid:durableId="1766268861">
-    <w:abstractNumId w:val="10"/>
+    <w:abstractNumId w:val="11"/>
   </w:num>
   <w:num w:numId="13" w16cid:durableId="316961683">
     <w:abstractNumId w:val="0"/>
+  </w:num>
+  <w:num w:numId="14" w16cid:durableId="829097805">
+    <w:abstractNumId w:val="4"/>
   </w:num>
 </w:numbering>
 </file>

</xml_diff>